<commit_message>
bug fix on get records
</commit_message>
<xml_diff>
--- a/A360 ServiceNow Package.docx
+++ b/A360 ServiceNow Package.docx
@@ -218,13 +218,7 @@
         <w:rPr>
           <w:rFonts w:ascii="Museo Sans 700" w:hAnsi="Museo Sans 700" w:cstheme="minorHAnsi"/>
         </w:rPr>
-        <w:t>1</w:t>
-      </w:r>
-      <w:r>
-        <w:rPr>
-          <w:rFonts w:ascii="Museo Sans 700" w:hAnsi="Museo Sans 700" w:cstheme="minorHAnsi"/>
-        </w:rPr>
-        <w:t>6</w:t>
+        <w:t>20</w:t>
       </w:r>
       <w:r>
         <w:rPr>
@@ -1297,7 +1291,7 @@
             <w:rFonts w:ascii="Museo Sans 700" w:hAnsi="Museo Sans 700"/>
             <w:webHidden/>
           </w:rPr>
-          <w:t>8</w:t>
+          <w:t>11</w:t>
         </w:r>
         <w:r>
           <w:rPr>
@@ -1388,7 +1382,7 @@
             <w:rFonts w:ascii="Museo Sans 700" w:hAnsi="Museo Sans 700"/>
             <w:webHidden/>
           </w:rPr>
-          <w:t>8</w:t>
+          <w:t>11</w:t>
         </w:r>
         <w:r>
           <w:rPr>
@@ -1479,7 +1473,7 @@
             <w:rFonts w:ascii="Museo Sans 700" w:hAnsi="Museo Sans 700"/>
             <w:webHidden/>
           </w:rPr>
-          <w:t>8</w:t>
+          <w:t>11</w:t>
         </w:r>
         <w:r>
           <w:rPr>
@@ -1548,7 +1542,7 @@
             <w:rFonts w:ascii="Museo Sans 700" w:hAnsi="Museo Sans 700"/>
             <w:webHidden/>
           </w:rPr>
-          <w:t>9</w:t>
+          <w:t>12</w:t>
         </w:r>
         <w:r>
           <w:rPr>
@@ -1631,7 +1625,7 @@
             <w:rFonts w:ascii="Museo Sans 700" w:hAnsi="Museo Sans 700"/>
             <w:webHidden/>
           </w:rPr>
-          <w:t>10</w:t>
+          <w:t>13</w:t>
         </w:r>
         <w:r>
           <w:rPr>
@@ -1740,15 +1734,13 @@
         </w:rPr>
         <w:t xml:space="preserve"> </w:t>
       </w:r>
-      <w:proofErr w:type="spellStart"/>
       <w:r>
         <w:rPr>
           <w:rFonts w:ascii="Museo Sans 500" w:eastAsiaTheme="minorHAnsi" w:hAnsi="Museo Sans 500" w:cs="Calibri"/>
           <w:sz w:val="20"/>
         </w:rPr>
-        <w:t>Todoist</w:t>
+        <w:t>ServiceNow</w:t>
       </w:r>
-      <w:proofErr w:type="spellEnd"/>
       <w:r>
         <w:rPr>
           <w:rFonts w:ascii="Museo Sans 500" w:eastAsiaTheme="minorHAnsi" w:hAnsi="Museo Sans 500" w:cs="Calibri"/>
@@ -1876,7 +1868,6 @@
         </w:rPr>
         <w:t xml:space="preserve">with </w:t>
       </w:r>
-      <w:proofErr w:type="gramStart"/>
       <w:r>
         <w:rPr>
           <w:rFonts w:ascii="Museo Sans 500" w:hAnsi="Museo Sans 500" w:cstheme="minorHAnsi"/>
@@ -1908,19 +1899,7 @@
           <w:sz w:val="20"/>
           <w:szCs w:val="16"/>
         </w:rPr>
-        <w:t>and</w:t>
-      </w:r>
-      <w:proofErr w:type="gramEnd"/>
-      <w:r>
-        <w:rPr>
-          <w:rFonts w:ascii="Museo Sans 500" w:hAnsi="Museo Sans 500" w:cstheme="minorHAnsi"/>
-          <w:i w:val="0"/>
-          <w:iCs/>
-          <w:color w:val="auto"/>
-          <w:sz w:val="20"/>
-          <w:szCs w:val="16"/>
-        </w:rPr>
-        <w:t xml:space="preserve"> perform several </w:t>
+        <w:t xml:space="preserve">and perform several </w:t>
       </w:r>
       <w:r>
         <w:rPr>
@@ -2013,41 +1992,7 @@
           <w:sz w:val="20"/>
           <w:szCs w:val="18"/>
         </w:rPr>
-        <w:t xml:space="preserve">Automate </w:t>
-      </w:r>
-      <w:r>
-        <w:rPr>
-          <w:rFonts w:ascii="Museo Sans 500" w:hAnsi="Museo Sans 500" w:cstheme="minorHAnsi"/>
-          <w:sz w:val="20"/>
-          <w:szCs w:val="18"/>
-        </w:rPr>
-        <w:t>creating new tasks in a project in</w:t>
-      </w:r>
-      <w:r>
-        <w:rPr>
-          <w:rFonts w:ascii="Museo Sans 500" w:hAnsi="Museo Sans 500" w:cstheme="minorHAnsi"/>
-          <w:sz w:val="20"/>
-          <w:szCs w:val="18"/>
-        </w:rPr>
-        <w:t xml:space="preserve"> </w:t>
-      </w:r>
-      <w:proofErr w:type="spellStart"/>
-      <w:r>
-        <w:rPr>
-          <w:rFonts w:ascii="Museo Sans 500" w:hAnsi="Museo Sans 500" w:cstheme="minorHAnsi"/>
-          <w:sz w:val="20"/>
-          <w:szCs w:val="18"/>
-        </w:rPr>
-        <w:t>Todoist</w:t>
-      </w:r>
-      <w:proofErr w:type="spellEnd"/>
-      <w:r>
-        <w:rPr>
-          <w:rFonts w:ascii="Museo Sans 500" w:hAnsi="Museo Sans 500" w:cstheme="minorHAnsi"/>
-          <w:sz w:val="20"/>
-          <w:szCs w:val="18"/>
-        </w:rPr>
-        <w:t xml:space="preserve"> </w:t>
+        <w:t>Create, Read, Update and Delete records with the Table API</w:t>
       </w:r>
     </w:p>
     <w:p>
@@ -2069,7 +2014,7 @@
           <w:sz w:val="20"/>
           <w:szCs w:val="18"/>
         </w:rPr>
-        <w:t>Trigger a bot to notify the responsible party when a new task is created</w:t>
+        <w:t>Add, download and delete attachments on records with the Attachments API</w:t>
       </w:r>
     </w:p>
     <w:p>
@@ -2091,18 +2036,74 @@
           <w:sz w:val="20"/>
           <w:szCs w:val="18"/>
         </w:rPr>
-        <w:t xml:space="preserve">Leverage AARI to manage tasks/projects in </w:t>
+        <w:t>Trigger specific automations from the creation of new incidents or incident updates</w:t>
       </w:r>
-      <w:proofErr w:type="spellStart"/>
-      <w:r>
+    </w:p>
+    <w:p>
+      <w:pPr>
+        <w:pStyle w:val="ListParagraph"/>
+        <w:numPr>
+          <w:ilvl w:val="0"/>
+          <w:numId w:val="11"/>
+        </w:numPr>
         <w:rPr>
           <w:rFonts w:ascii="Museo Sans 500" w:hAnsi="Museo Sans 500" w:cstheme="minorHAnsi"/>
           <w:sz w:val="20"/>
           <w:szCs w:val="18"/>
         </w:rPr>
-        <w:t>Todoist</w:t>
+      </w:pPr>
+      <w:r>
+        <w:rPr>
+          <w:rFonts w:ascii="Museo Sans 500" w:hAnsi="Museo Sans 500" w:cstheme="minorHAnsi"/>
+          <w:sz w:val="20"/>
+          <w:szCs w:val="18"/>
+        </w:rPr>
+        <w:t>Stale Ticket Cleanup</w:t>
       </w:r>
-      <w:proofErr w:type="spellEnd"/>
+    </w:p>
+    <w:p>
+      <w:pPr>
+        <w:pStyle w:val="ListParagraph"/>
+        <w:numPr>
+          <w:ilvl w:val="0"/>
+          <w:numId w:val="11"/>
+        </w:numPr>
+        <w:rPr>
+          <w:rFonts w:ascii="Museo Sans 500" w:hAnsi="Museo Sans 500" w:cstheme="minorHAnsi"/>
+          <w:sz w:val="20"/>
+          <w:szCs w:val="18"/>
+        </w:rPr>
+      </w:pPr>
+      <w:r>
+        <w:rPr>
+          <w:rFonts w:ascii="Museo Sans 500" w:hAnsi="Museo Sans 500" w:cstheme="minorHAnsi"/>
+          <w:sz w:val="20"/>
+          <w:szCs w:val="18"/>
+        </w:rPr>
+        <w:t>Streamlined Incident response</w:t>
+      </w:r>
+    </w:p>
+    <w:p>
+      <w:pPr>
+        <w:pStyle w:val="ListParagraph"/>
+        <w:numPr>
+          <w:ilvl w:val="0"/>
+          <w:numId w:val="11"/>
+        </w:numPr>
+        <w:rPr>
+          <w:rFonts w:ascii="Museo Sans 500" w:hAnsi="Museo Sans 500" w:cstheme="minorHAnsi"/>
+          <w:sz w:val="20"/>
+          <w:szCs w:val="18"/>
+        </w:rPr>
+      </w:pPr>
+      <w:r>
+        <w:rPr>
+          <w:rFonts w:ascii="Museo Sans 500" w:hAnsi="Museo Sans 500" w:cstheme="minorHAnsi"/>
+          <w:sz w:val="20"/>
+          <w:szCs w:val="18"/>
+        </w:rPr>
+        <w:t>Use this package in combination with AARI to provide human-in-the-loop, powerful integrations to ServiceNow that streamline incident management, and improve resolution rates, handling time, multi-hop rates and more.</w:t>
+      </w:r>
     </w:p>
     <w:p>
       <w:pPr>
@@ -2272,7 +2273,6 @@
         </w:rPr>
         <w:t xml:space="preserve">To get started with the </w:t>
       </w:r>
-      <w:proofErr w:type="spellStart"/>
       <w:r>
         <w:rPr>
           <w:rFonts w:ascii="Museo Sans 500" w:hAnsi="Museo Sans 500" w:cstheme="minorHAnsi"/>
@@ -2282,9 +2282,8 @@
           <w:sz w:val="20"/>
           <w:szCs w:val="16"/>
         </w:rPr>
-        <w:t>Todoist</w:t>
+        <w:t>ServiceNow</w:t>
       </w:r>
-      <w:proofErr w:type="spellEnd"/>
       <w:r>
         <w:rPr>
           <w:rFonts w:ascii="Museo Sans 500" w:hAnsi="Museo Sans 500" w:cstheme="minorHAnsi"/>
@@ -2327,9 +2326,8 @@
           <w:sz w:val="20"/>
           <w:szCs w:val="16"/>
         </w:rPr>
-        <w:t xml:space="preserve">have a </w:t>
+        <w:t>have a</w:t>
       </w:r>
-      <w:proofErr w:type="spellStart"/>
       <w:r>
         <w:rPr>
           <w:rFonts w:ascii="Museo Sans 500" w:hAnsi="Museo Sans 500" w:cstheme="minorHAnsi"/>
@@ -2339,9 +2337,8 @@
           <w:sz w:val="20"/>
           <w:szCs w:val="16"/>
         </w:rPr>
-        <w:t>Todoist</w:t>
+        <w:t>ccess to a</w:t>
       </w:r>
-      <w:proofErr w:type="spellEnd"/>
       <w:r>
         <w:rPr>
           <w:rFonts w:ascii="Museo Sans 500" w:hAnsi="Museo Sans 500" w:cstheme="minorHAnsi"/>
@@ -2351,7 +2348,7 @@
           <w:sz w:val="20"/>
           <w:szCs w:val="16"/>
         </w:rPr>
-        <w:t xml:space="preserve"> account, and will need to retrieve their API </w:t>
+        <w:t xml:space="preserve"> </w:t>
       </w:r>
       <w:r>
         <w:rPr>
@@ -2362,7 +2359,7 @@
           <w:sz w:val="20"/>
           <w:szCs w:val="16"/>
         </w:rPr>
-        <w:t>token</w:t>
+        <w:t>ServiceNow</w:t>
       </w:r>
       <w:r>
         <w:rPr>
@@ -2373,7 +2370,18 @@
           <w:sz w:val="20"/>
           <w:szCs w:val="16"/>
         </w:rPr>
-        <w:t xml:space="preserve">, following the instructions at this website: </w:t>
+        <w:t xml:space="preserve"> account</w:t>
+      </w:r>
+      <w:r>
+        <w:rPr>
+          <w:rFonts w:ascii="Museo Sans 500" w:hAnsi="Museo Sans 500" w:cstheme="minorHAnsi"/>
+          <w:i w:val="0"/>
+          <w:iCs/>
+          <w:color w:val="auto"/>
+          <w:sz w:val="20"/>
+          <w:szCs w:val="16"/>
+        </w:rPr>
+        <w:t xml:space="preserve"> with appropriate permissions for performing the tasks enabled by this package. </w:t>
       </w:r>
     </w:p>
     <w:p>
@@ -2386,6 +2394,15 @@
           <w:lang w:eastAsia="ar-SA"/>
         </w:rPr>
       </w:pPr>
+      <w:r>
+        <w:rPr>
+          <w:rFonts w:ascii="Museo Sans 500" w:hAnsi="Museo Sans 500"/>
+          <w:sz w:val="20"/>
+          <w:szCs w:val="18"/>
+          <w:lang w:eastAsia="ar-SA"/>
+        </w:rPr>
+        <w:t xml:space="preserve">For more information on roles, please see the </w:t>
+      </w:r>
       <w:hyperlink r:id="rId13" w:history="1">
         <w:r>
           <w:rPr>
@@ -2395,17 +2412,115 @@
             <w:szCs w:val="18"/>
             <w:lang w:eastAsia="ar-SA"/>
           </w:rPr>
-          <w:t>https://developer.todoist.com/rest/v1/#getting-started</w:t>
+          <w:t>roles</w:t>
         </w:r>
       </w:hyperlink>
+      <w:r>
+        <w:rPr>
+          <w:rFonts w:ascii="Museo Sans 500" w:hAnsi="Museo Sans 500"/>
+          <w:sz w:val="20"/>
+          <w:szCs w:val="18"/>
+          <w:lang w:eastAsia="ar-SA"/>
+        </w:rPr>
+        <w:t xml:space="preserve"> section in ServiceNow documentation.</w:t>
+      </w:r>
     </w:p>
     <w:p>
       <w:pPr>
         <w:pStyle w:val="BodyText"/>
         <w:rPr>
+          <w:rFonts w:ascii="Museo Sans 500" w:hAnsi="Museo Sans 500"/>
+          <w:sz w:val="20"/>
+          <w:szCs w:val="18"/>
           <w:lang w:eastAsia="ar-SA"/>
         </w:rPr>
       </w:pPr>
+      <w:r>
+        <w:rPr>
+          <w:rFonts w:ascii="Museo Sans 500" w:hAnsi="Museo Sans 500"/>
+          <w:sz w:val="20"/>
+          <w:szCs w:val="18"/>
+          <w:lang w:eastAsia="ar-SA"/>
+        </w:rPr>
+        <w:t xml:space="preserve">The package follows ServiceNow guidelines for authenticating an external client with OAuth 2.0. Please refer to the process described </w:t>
+      </w:r>
+      <w:hyperlink r:id="rId14" w:history="1">
+        <w:r>
+          <w:rPr>
+            <w:rStyle w:val="Hyperlink"/>
+            <w:rFonts w:ascii="Museo Sans 500" w:hAnsi="Museo Sans 500"/>
+            <w:sz w:val="20"/>
+            <w:szCs w:val="18"/>
+            <w:lang w:eastAsia="ar-SA"/>
+          </w:rPr>
+          <w:t>here</w:t>
+        </w:r>
+      </w:hyperlink>
+      <w:r>
+        <w:rPr>
+          <w:rFonts w:ascii="Museo Sans 500" w:hAnsi="Museo Sans 500"/>
+          <w:sz w:val="20"/>
+          <w:szCs w:val="18"/>
+          <w:lang w:eastAsia="ar-SA"/>
+        </w:rPr>
+        <w:t xml:space="preserve"> to retrieve a client ID and client secret for authentication.</w:t>
+      </w:r>
+    </w:p>
+    <w:p>
+      <w:pPr>
+        <w:pStyle w:val="BodyText"/>
+        <w:rPr>
+          <w:rFonts w:ascii="Museo Sans 500" w:hAnsi="Museo Sans 500"/>
+          <w:sz w:val="20"/>
+          <w:szCs w:val="18"/>
+        </w:rPr>
+      </w:pPr>
+      <w:r>
+        <w:rPr>
+          <w:rFonts w:ascii="Museo Sans 500" w:hAnsi="Museo Sans 500"/>
+          <w:sz w:val="20"/>
+          <w:szCs w:val="18"/>
+        </w:rPr>
+        <w:t xml:space="preserve">Alternatively, to start testing with the package, a user can also create a developer account and developer instance of ServiceNow – learn more </w:t>
+      </w:r>
+      <w:hyperlink r:id="rId15" w:anchor="!/learn/learning-plans/rome/new_to_servicenow/app_store_learnv2_buildmyfirstapp_rome_personal_developer_instances" w:history="1">
+        <w:r>
+          <w:rPr>
+            <w:rStyle w:val="Hyperlink"/>
+            <w:rFonts w:ascii="Museo Sans 500" w:hAnsi="Museo Sans 500"/>
+            <w:sz w:val="20"/>
+            <w:szCs w:val="18"/>
+          </w:rPr>
+          <w:t>here</w:t>
+        </w:r>
+      </w:hyperlink>
+      <w:r>
+        <w:rPr>
+          <w:rFonts w:ascii="Museo Sans 500" w:hAnsi="Museo Sans 500"/>
+          <w:sz w:val="20"/>
+          <w:szCs w:val="18"/>
+        </w:rPr>
+        <w:t>.</w:t>
+      </w:r>
+    </w:p>
+    <w:p>
+      <w:pPr>
+        <w:pStyle w:val="BodyText"/>
+        <w:rPr>
+          <w:rFonts w:ascii="Museo Sans 500" w:hAnsi="Museo Sans 500"/>
+          <w:sz w:val="20"/>
+          <w:szCs w:val="18"/>
+          <w:lang w:eastAsia="ar-SA"/>
+        </w:rPr>
+      </w:pPr>
+      <w:r>
+        <w:rPr>
+          <w:rFonts w:ascii="Museo Sans 500" w:hAnsi="Museo Sans 500"/>
+          <w:sz w:val="20"/>
+          <w:szCs w:val="18"/>
+        </w:rPr>
+        <w:t>It is also highly recommended to use the REST API Explorer in ServiceNow to familiarize with the REST API concepts for ServiceNow. This package requires some knowledge of ServiceNow API terminology and structure of responses.</w:t>
+      </w:r>
     </w:p>
     <w:p>
       <w:pPr>
@@ -2471,7 +2586,7 @@
           <w:sz w:val="20"/>
           <w:szCs w:val="18"/>
         </w:rPr>
-        <w:t xml:space="preserve">Once your API key and token have been retrieved, you are all set! </w:t>
+        <w:t xml:space="preserve">Once your </w:t>
       </w:r>
       <w:r>
         <w:rPr>
@@ -2479,18 +2594,32 @@
           <w:sz w:val="20"/>
           <w:szCs w:val="18"/>
         </w:rPr>
-        <w:t xml:space="preserve">You can use those credentials in the “Start Session” action within the </w:t>
+        <w:t>client ID and client secret</w:t>
       </w:r>
-      <w:proofErr w:type="spellStart"/>
       <w:r>
         <w:rPr>
           <w:rFonts w:ascii="Museo Sans 500" w:hAnsi="Museo Sans 500" w:cstheme="minorHAnsi"/>
           <w:sz w:val="20"/>
           <w:szCs w:val="18"/>
         </w:rPr>
-        <w:t>Todoist</w:t>
+        <w:t xml:space="preserve"> have been retrieved, you are all set! </w:t>
       </w:r>
-      <w:proofErr w:type="spellEnd"/>
+      <w:r>
+        <w:rPr>
+          <w:rFonts w:ascii="Museo Sans 500" w:hAnsi="Museo Sans 500" w:cstheme="minorHAnsi"/>
+          <w:sz w:val="20"/>
+          <w:szCs w:val="18"/>
+        </w:rPr>
+        <w:t xml:space="preserve">You can use those credentials in the “Start Session” action within the </w:t>
+      </w:r>
+      <w:r>
+        <w:rPr>
+          <w:rFonts w:ascii="Museo Sans 500" w:hAnsi="Museo Sans 500" w:cstheme="minorHAnsi"/>
+          <w:sz w:val="20"/>
+          <w:szCs w:val="18"/>
+        </w:rPr>
+        <w:t>ServiceNow</w:t>
+      </w:r>
       <w:r>
         <w:rPr>
           <w:rFonts w:ascii="Museo Sans 500" w:hAnsi="Museo Sans 500" w:cstheme="minorHAnsi"/>
@@ -2557,9 +2686,9 @@
           <w:noProof/>
         </w:rPr>
         <w:drawing>
-          <wp:inline distT="0" distB="0" distL="0" distR="0" wp14:anchorId="4321CA8D" wp14:editId="10AB013E">
-            <wp:extent cx="1876508" cy="3114033"/>
-            <wp:effectExtent l="0" t="0" r="0" b="0"/>
+          <wp:inline distT="0" distB="0" distL="0" distR="0" wp14:anchorId="3E2359A9" wp14:editId="6D338634">
+            <wp:extent cx="2085975" cy="3371850"/>
+            <wp:effectExtent l="0" t="0" r="9525" b="0"/>
             <wp:docPr id="1" name="Picture 1"/>
             <wp:cNvGraphicFramePr>
               <a:graphicFrameLocks xmlns:a="http://schemas.openxmlformats.org/drawingml/2006/main" noChangeAspect="1"/>
@@ -2572,7 +2701,7 @@
                     <pic:cNvPicPr/>
                   </pic:nvPicPr>
                   <pic:blipFill>
-                    <a:blip r:embed="rId14"/>
+                    <a:blip r:embed="rId16"/>
                     <a:stretch>
                       <a:fillRect/>
                     </a:stretch>
@@ -2580,7 +2709,7 @@
                   <pic:spPr>
                     <a:xfrm>
                       <a:off x="0" y="0"/>
-                      <a:ext cx="1884809" cy="3127809"/>
+                      <a:ext cx="2085975" cy="3371850"/>
                     </a:xfrm>
                     <a:prstGeom prst="rect">
                       <a:avLst/>
@@ -2719,7 +2848,6 @@
                 <w:szCs w:val="22"/>
                 <w:lang w:eastAsia="ar-SA"/>
               </w:rPr>
-              <w:lastRenderedPageBreak/>
               <w:t>Action</w:t>
             </w:r>
           </w:p>
@@ -2887,7 +3015,6 @@
               </w:rPr>
               <w:t xml:space="preserve">Starts Session and authenticates with </w:t>
             </w:r>
-            <w:proofErr w:type="spellStart"/>
             <w:r>
               <w:rPr>
                 <w:rFonts w:ascii="Museo Sans 500" w:hAnsi="Museo Sans 500" w:cstheme="minorHAnsi"/>
@@ -2896,257 +3023,7 @@
                 <w:szCs w:val="16"/>
                 <w:lang w:eastAsia="ar-SA"/>
               </w:rPr>
-              <w:t>Todoist</w:t>
-            </w:r>
-            <w:proofErr w:type="spellEnd"/>
-          </w:p>
-        </w:tc>
-        <w:tc>
-          <w:tcPr>
-            <w:tcW w:w="5682" w:type="dxa"/>
-          </w:tcPr>
-          <w:tbl>
-            <w:tblPr>
-              <w:tblStyle w:val="TableGrid"/>
-              <w:tblW w:w="0" w:type="auto"/>
-              <w:tblBorders>
-                <w:top w:val="none" w:sz="0" w:space="0" w:color="auto"/>
-                <w:left w:val="none" w:sz="0" w:space="0" w:color="auto"/>
-                <w:bottom w:val="none" w:sz="0" w:space="0" w:color="auto"/>
-                <w:right w:val="none" w:sz="0" w:space="0" w:color="auto"/>
-                <w:insideV w:val="none" w:sz="0" w:space="0" w:color="auto"/>
-              </w:tblBorders>
-              <w:tblLook w:val="04A0" w:firstRow="1" w:lastRow="0" w:firstColumn="1" w:lastColumn="0" w:noHBand="0" w:noVBand="1"/>
-            </w:tblPr>
-            <w:tblGrid>
-              <w:gridCol w:w="2728"/>
-              <w:gridCol w:w="2728"/>
-            </w:tblGrid>
-            <w:tr>
-              <w:trPr>
-                <w:trHeight w:val="296"/>
-              </w:trPr>
-              <w:tc>
-                <w:tcPr>
-                  <w:tcW w:w="2728" w:type="dxa"/>
-                </w:tcPr>
-                <w:p>
-                  <w:pPr>
-                    <w:rPr>
-                      <w:rFonts w:ascii="Museo Sans 500" w:hAnsi="Museo Sans 500" w:cstheme="minorHAnsi"/>
-                      <w:iCs/>
-                      <w:sz w:val="16"/>
-                      <w:szCs w:val="16"/>
-                      <w:lang w:eastAsia="ar-SA"/>
-                    </w:rPr>
-                  </w:pPr>
-                  <w:r>
-                    <w:rPr>
-                      <w:rFonts w:ascii="Museo Sans 500" w:hAnsi="Museo Sans 500" w:cstheme="minorHAnsi"/>
-                      <w:iCs/>
-                      <w:sz w:val="16"/>
-                      <w:szCs w:val="16"/>
-                      <w:lang w:eastAsia="ar-SA"/>
-                    </w:rPr>
-                    <w:t>Session name</w:t>
-                  </w:r>
-                </w:p>
-              </w:tc>
-              <w:tc>
-                <w:tcPr>
-                  <w:tcW w:w="2728" w:type="dxa"/>
-                </w:tcPr>
-                <w:p>
-                  <w:pPr>
-                    <w:rPr>
-                      <w:rFonts w:ascii="Museo Sans 500" w:hAnsi="Museo Sans 500" w:cstheme="minorHAnsi"/>
-                      <w:iCs/>
-                      <w:sz w:val="16"/>
-                      <w:szCs w:val="16"/>
-                      <w:lang w:eastAsia="ar-SA"/>
-                    </w:rPr>
-                  </w:pPr>
-                  <w:r>
-                    <w:rPr>
-                      <w:rFonts w:ascii="Museo Sans 500" w:hAnsi="Museo Sans 500" w:cstheme="minorHAnsi"/>
-                      <w:iCs/>
-                      <w:sz w:val="16"/>
-                      <w:szCs w:val="16"/>
-                      <w:lang w:eastAsia="ar-SA"/>
-                    </w:rPr>
-                    <w:t>Name of session</w:t>
-                  </w:r>
-                </w:p>
-              </w:tc>
-            </w:tr>
-            <w:tr>
-              <w:trPr>
-                <w:trHeight w:val="296"/>
-              </w:trPr>
-              <w:tc>
-                <w:tcPr>
-                  <w:tcW w:w="2728" w:type="dxa"/>
-                </w:tcPr>
-                <w:p>
-                  <w:pPr>
-                    <w:rPr>
-                      <w:rFonts w:ascii="Museo Sans 500" w:hAnsi="Museo Sans 500" w:cstheme="minorHAnsi"/>
-                      <w:iCs/>
-                      <w:sz w:val="16"/>
-                      <w:szCs w:val="16"/>
-                      <w:lang w:eastAsia="ar-SA"/>
-                    </w:rPr>
-                  </w:pPr>
-                  <w:r>
-                    <w:rPr>
-                      <w:rFonts w:ascii="Museo Sans 500" w:hAnsi="Museo Sans 500" w:cstheme="minorHAnsi"/>
-                      <w:iCs/>
-                      <w:sz w:val="16"/>
-                      <w:szCs w:val="16"/>
-                      <w:lang w:eastAsia="ar-SA"/>
-                    </w:rPr>
-                    <w:t>Token</w:t>
-                  </w:r>
-                </w:p>
-              </w:tc>
-              <w:tc>
-                <w:tcPr>
-                  <w:tcW w:w="2728" w:type="dxa"/>
-                </w:tcPr>
-                <w:p>
-                  <w:pPr>
-                    <w:rPr>
-                      <w:rFonts w:ascii="Museo Sans 500" w:hAnsi="Museo Sans 500" w:cstheme="minorHAnsi"/>
-                      <w:iCs/>
-                      <w:sz w:val="16"/>
-                      <w:szCs w:val="16"/>
-                      <w:lang w:eastAsia="ar-SA"/>
-                    </w:rPr>
-                  </w:pPr>
-                  <w:r>
-                    <w:rPr>
-                      <w:rFonts w:ascii="Museo Sans 500" w:hAnsi="Museo Sans 500" w:cstheme="minorHAnsi"/>
-                      <w:iCs/>
-                      <w:sz w:val="16"/>
-                      <w:szCs w:val="16"/>
-                      <w:lang w:eastAsia="ar-SA"/>
-                    </w:rPr>
-                    <w:t xml:space="preserve">Your </w:t>
-                  </w:r>
-                  <w:proofErr w:type="spellStart"/>
-                  <w:r>
-                    <w:rPr>
-                      <w:rFonts w:ascii="Museo Sans 500" w:hAnsi="Museo Sans 500" w:cstheme="minorHAnsi"/>
-                      <w:iCs/>
-                      <w:sz w:val="16"/>
-                      <w:szCs w:val="16"/>
-                      <w:lang w:eastAsia="ar-SA"/>
-                    </w:rPr>
-                    <w:t>Todoist</w:t>
-                  </w:r>
-                  <w:proofErr w:type="spellEnd"/>
-                  <w:r>
-                    <w:rPr>
-                      <w:rFonts w:ascii="Museo Sans 500" w:hAnsi="Museo Sans 500" w:cstheme="minorHAnsi"/>
-                      <w:iCs/>
-                      <w:sz w:val="16"/>
-                      <w:szCs w:val="16"/>
-                      <w:lang w:eastAsia="ar-SA"/>
-                    </w:rPr>
-                    <w:t xml:space="preserve"> Account Token</w:t>
-                  </w:r>
-                </w:p>
-              </w:tc>
-            </w:tr>
-          </w:tbl>
-          <w:p>
-            <w:pPr>
-              <w:cnfStyle w:val="000000100000" w:firstRow="0" w:lastRow="0" w:firstColumn="0" w:lastColumn="0" w:oddVBand="0" w:evenVBand="0" w:oddHBand="1" w:evenHBand="0" w:firstRowFirstColumn="0" w:firstRowLastColumn="0" w:lastRowFirstColumn="0" w:lastRowLastColumn="0"/>
-              <w:rPr>
-                <w:rFonts w:ascii="Museo Sans 500" w:hAnsi="Museo Sans 500" w:cstheme="minorHAnsi"/>
-                <w:iCs/>
-                <w:sz w:val="16"/>
-                <w:szCs w:val="16"/>
-                <w:lang w:eastAsia="ar-SA"/>
-              </w:rPr>
-            </w:pPr>
-          </w:p>
-        </w:tc>
-      </w:tr>
-      <w:tr>
-        <w:tc>
-          <w:tcPr>
-            <w:cnfStyle w:val="001000000000" w:firstRow="0" w:lastRow="0" w:firstColumn="1" w:lastColumn="0" w:oddVBand="0" w:evenVBand="0" w:oddHBand="0" w:evenHBand="0" w:firstRowFirstColumn="0" w:firstRowLastColumn="0" w:lastRowFirstColumn="0" w:lastRowLastColumn="0"/>
-            <w:tcW w:w="2152" w:type="dxa"/>
-          </w:tcPr>
-          <w:p>
-            <w:pPr>
-              <w:widowControl w:val="0"/>
-              <w:numPr>
-                <w:ilvl w:val="0"/>
-                <w:numId w:val="2"/>
-              </w:numPr>
-              <w:autoSpaceDE w:val="0"/>
-              <w:autoSpaceDN w:val="0"/>
-              <w:spacing w:before="47" w:after="0"/>
-              <w:ind w:left="0" w:firstLine="0"/>
-              <w:jc w:val="center"/>
-              <w:outlineLvl w:val="0"/>
-              <w:rPr>
-                <w:rFonts w:ascii="Museo Sans 500" w:hAnsi="Museo Sans 500" w:cstheme="minorHAnsi"/>
-                <w:iCs/>
-                <w:sz w:val="16"/>
-                <w:szCs w:val="16"/>
-                <w:lang w:eastAsia="ar-SA"/>
-              </w:rPr>
-            </w:pPr>
-            <w:r>
-              <w:rPr>
-                <w:rFonts w:ascii="Museo Sans 500" w:hAnsi="Museo Sans 500" w:cstheme="minorHAnsi"/>
-                <w:iCs/>
-                <w:sz w:val="16"/>
-                <w:szCs w:val="16"/>
-                <w:lang w:eastAsia="ar-SA"/>
-              </w:rPr>
-              <w:t>Create Task</w:t>
-            </w:r>
-          </w:p>
-        </w:tc>
-        <w:tc>
-          <w:tcPr>
-            <w:tcW w:w="2241" w:type="dxa"/>
-          </w:tcPr>
-          <w:p>
-            <w:pPr>
-              <w:widowControl w:val="0"/>
-              <w:numPr>
-                <w:ilvl w:val="0"/>
-                <w:numId w:val="2"/>
-              </w:numPr>
-              <w:autoSpaceDE w:val="0"/>
-              <w:autoSpaceDN w:val="0"/>
-              <w:spacing w:before="47" w:after="0"/>
-              <w:ind w:left="0" w:firstLine="0"/>
-              <w:jc w:val="center"/>
-              <w:outlineLvl w:val="0"/>
-              <w:cnfStyle w:val="000000000000" w:firstRow="0" w:lastRow="0" w:firstColumn="0" w:lastColumn="0" w:oddVBand="0" w:evenVBand="0" w:oddHBand="0" w:evenHBand="0" w:firstRowFirstColumn="0" w:firstRowLastColumn="0" w:lastRowFirstColumn="0" w:lastRowLastColumn="0"/>
-              <w:rPr>
-                <w:rFonts w:ascii="Museo Sans 500" w:hAnsi="Museo Sans 500" w:cstheme="minorHAnsi"/>
-                <w:iCs/>
-                <w:sz w:val="16"/>
-                <w:szCs w:val="16"/>
-                <w:lang w:eastAsia="ar-SA"/>
-              </w:rPr>
-            </w:pPr>
-            <w:r>
-              <w:rPr>
-                <w:rFonts w:ascii="Museo Sans 500" w:hAnsi="Museo Sans 500" w:cstheme="minorHAnsi"/>
-                <w:iCs/>
-                <w:sz w:val="16"/>
-                <w:szCs w:val="16"/>
-                <w:lang w:eastAsia="ar-SA"/>
-              </w:rPr>
-              <w:t>Creates a new task</w:t>
+              <w:t>ServiceNow</w:t>
             </w:r>
           </w:p>
         </w:tc>
@@ -3254,7 +3131,7 @@
                       <w:szCs w:val="16"/>
                       <w:lang w:eastAsia="ar-SA"/>
                     </w:rPr>
-                    <w:t>Task Name</w:t>
+                    <w:t>ServiceNow URL</w:t>
                   </w:r>
                 </w:p>
               </w:tc>
@@ -3280,7 +3157,37 @@
                       <w:szCs w:val="16"/>
                       <w:lang w:eastAsia="ar-SA"/>
                     </w:rPr>
-                    <w:t>Name of task</w:t>
+                    <w:t xml:space="preserve">Your </w:t>
+                  </w:r>
+                  <w:r>
+                    <w:rPr>
+                      <w:rFonts w:ascii="Museo Sans 500" w:hAnsi="Museo Sans 500" w:cstheme="minorHAnsi"/>
+                      <w:iCs/>
+                      <w:sz w:val="16"/>
+                      <w:szCs w:val="16"/>
+                      <w:lang w:eastAsia="ar-SA"/>
+                    </w:rPr>
+                    <w:t>ServiceNow</w:t>
+                  </w:r>
+                  <w:r>
+                    <w:rPr>
+                      <w:rFonts w:ascii="Museo Sans 500" w:hAnsi="Museo Sans 500" w:cstheme="minorHAnsi"/>
+                      <w:iCs/>
+                      <w:sz w:val="16"/>
+                      <w:szCs w:val="16"/>
+                      <w:lang w:eastAsia="ar-SA"/>
+                    </w:rPr>
+                    <w:t xml:space="preserve"> </w:t>
+                  </w:r>
+                  <w:r>
+                    <w:rPr>
+                      <w:rFonts w:ascii="Museo Sans 500" w:hAnsi="Museo Sans 500" w:cstheme="minorHAnsi"/>
+                      <w:iCs/>
+                      <w:sz w:val="16"/>
+                      <w:szCs w:val="16"/>
+                      <w:lang w:eastAsia="ar-SA"/>
+                    </w:rPr>
+                    <w:t>Instance URL</w:t>
                   </w:r>
                 </w:p>
               </w:tc>
@@ -3311,7 +3218,7 @@
                       <w:szCs w:val="16"/>
                       <w:lang w:eastAsia="ar-SA"/>
                     </w:rPr>
-                    <w:t>Project ID</w:t>
+                    <w:t>Client ID</w:t>
                   </w:r>
                 </w:p>
               </w:tc>
@@ -3337,7 +3244,7 @@
                       <w:szCs w:val="16"/>
                       <w:lang w:eastAsia="ar-SA"/>
                     </w:rPr>
-                    <w:t>Project ID for task (optional)</w:t>
+                    <w:t>Client ID Credential</w:t>
                   </w:r>
                 </w:p>
               </w:tc>
@@ -3368,7 +3275,7 @@
                       <w:szCs w:val="16"/>
                       <w:lang w:eastAsia="ar-SA"/>
                     </w:rPr>
-                    <w:t>Due Date</w:t>
+                    <w:t>Client Secret</w:t>
                   </w:r>
                 </w:p>
               </w:tc>
@@ -3394,7 +3301,7 @@
                       <w:szCs w:val="16"/>
                       <w:lang w:eastAsia="ar-SA"/>
                     </w:rPr>
-                    <w:t>Due date (optional)</w:t>
+                    <w:t>Client Secret Credential</w:t>
                   </w:r>
                 </w:p>
               </w:tc>
@@ -3425,7 +3332,7 @@
                       <w:szCs w:val="16"/>
                       <w:lang w:eastAsia="ar-SA"/>
                     </w:rPr>
-                    <w:t>Priority</w:t>
+                    <w:t>User Name</w:t>
                   </w:r>
                 </w:p>
               </w:tc>
@@ -3451,7 +3358,7 @@
                       <w:szCs w:val="16"/>
                       <w:lang w:eastAsia="ar-SA"/>
                     </w:rPr>
-                    <w:t>Priority (1-lowest, 4-highest)</w:t>
+                    <w:t>User name for account</w:t>
                   </w:r>
                 </w:p>
               </w:tc>
@@ -3482,7 +3389,7 @@
                       <w:szCs w:val="16"/>
                       <w:lang w:eastAsia="ar-SA"/>
                     </w:rPr>
-                    <w:t>ID/URL</w:t>
+                    <w:t>Password</w:t>
                   </w:r>
                 </w:p>
               </w:tc>
@@ -3508,49 +3415,7 @@
                       <w:szCs w:val="16"/>
                       <w:lang w:eastAsia="ar-SA"/>
                     </w:rPr>
-                    <w:t xml:space="preserve">Optionally outputs ID </w:t>
-                  </w:r>
-                  <w:r>
-                    <w:rPr>
-                      <w:rFonts w:ascii="Museo Sans 500" w:hAnsi="Museo Sans 500" w:cstheme="minorHAnsi"/>
-                      <w:iCs/>
-                      <w:sz w:val="16"/>
-                      <w:szCs w:val="16"/>
-                      <w:lang w:eastAsia="ar-SA"/>
-                    </w:rPr>
-                    <w:t>and URL of created task to a dictionary variable</w:t>
-                  </w:r>
-                  <w:r>
-                    <w:rPr>
-                      <w:rFonts w:ascii="Museo Sans 500" w:hAnsi="Museo Sans 500" w:cstheme="minorHAnsi"/>
-                      <w:iCs/>
-                      <w:sz w:val="16"/>
-                      <w:szCs w:val="16"/>
-                      <w:lang w:eastAsia="ar-SA"/>
-                    </w:rPr>
-                    <w:t xml:space="preserve"> (keys ‘id’ and ‘</w:t>
-                  </w:r>
-                  <w:proofErr w:type="spellStart"/>
-                  <w:r>
-                    <w:rPr>
-                      <w:rFonts w:ascii="Museo Sans 500" w:hAnsi="Museo Sans 500" w:cstheme="minorHAnsi"/>
-                      <w:iCs/>
-                      <w:sz w:val="16"/>
-                      <w:szCs w:val="16"/>
-                      <w:lang w:eastAsia="ar-SA"/>
-                    </w:rPr>
-                    <w:t>url</w:t>
-                  </w:r>
-                  <w:proofErr w:type="spellEnd"/>
-                  <w:r>
-                    <w:rPr>
-                      <w:rFonts w:ascii="Museo Sans 500" w:hAnsi="Museo Sans 500" w:cstheme="minorHAnsi"/>
-                      <w:iCs/>
-                      <w:sz w:val="16"/>
-                      <w:szCs w:val="16"/>
-                      <w:lang w:eastAsia="ar-SA"/>
-                    </w:rPr>
-                    <w:t>’)</w:t>
+                    <w:t>Password</w:t>
                   </w:r>
                 </w:p>
               </w:tc>
@@ -3558,7 +3423,7 @@
           </w:tbl>
           <w:p>
             <w:pPr>
-              <w:cnfStyle w:val="000000000000" w:firstRow="0" w:lastRow="0" w:firstColumn="0" w:lastColumn="0" w:oddVBand="0" w:evenVBand="0" w:oddHBand="0" w:evenHBand="0" w:firstRowFirstColumn="0" w:firstRowLastColumn="0" w:lastRowFirstColumn="0" w:lastRowLastColumn="0"/>
+              <w:cnfStyle w:val="000000100000" w:firstRow="0" w:lastRow="0" w:firstColumn="0" w:lastColumn="0" w:oddVBand="0" w:evenVBand="0" w:oddHBand="1" w:evenHBand="0" w:firstRowFirstColumn="0" w:firstRowLastColumn="0" w:lastRowFirstColumn="0" w:lastRowLastColumn="0"/>
               <w:rPr>
                 <w:rFonts w:ascii="Museo Sans 500" w:hAnsi="Museo Sans 500" w:cstheme="minorHAnsi"/>
                 <w:iCs/>
@@ -3571,9 +3436,6 @@
         </w:tc>
       </w:tr>
       <w:tr>
-        <w:trPr>
-          <w:cnfStyle w:val="000000100000" w:firstRow="0" w:lastRow="0" w:firstColumn="0" w:lastColumn="0" w:oddVBand="0" w:evenVBand="0" w:oddHBand="1" w:evenHBand="0" w:firstRowFirstColumn="0" w:firstRowLastColumn="0" w:lastRowFirstColumn="0" w:lastRowLastColumn="0"/>
-        </w:trPr>
         <w:tc>
           <w:tcPr>
             <w:cnfStyle w:val="001000000000" w:firstRow="0" w:lastRow="0" w:firstColumn="1" w:lastColumn="0" w:oddVBand="0" w:evenVBand="0" w:oddHBand="0" w:evenHBand="0" w:firstRowFirstColumn="0" w:firstRowLastColumn="0" w:lastRowFirstColumn="0" w:lastRowLastColumn="0"/>
@@ -3608,7 +3470,7 @@
                 <w:szCs w:val="16"/>
                 <w:lang w:eastAsia="ar-SA"/>
               </w:rPr>
-              <w:t>Get Tasks</w:t>
+              <w:t>Add Attachment</w:t>
             </w:r>
           </w:p>
         </w:tc>
@@ -3629,7 +3491,7 @@
               <w:ind w:left="0" w:firstLine="0"/>
               <w:jc w:val="center"/>
               <w:outlineLvl w:val="0"/>
-              <w:cnfStyle w:val="000000100000" w:firstRow="0" w:lastRow="0" w:firstColumn="0" w:lastColumn="0" w:oddVBand="0" w:evenVBand="0" w:oddHBand="1" w:evenHBand="0" w:firstRowFirstColumn="0" w:firstRowLastColumn="0" w:lastRowFirstColumn="0" w:lastRowLastColumn="0"/>
+              <w:cnfStyle w:val="000000000000" w:firstRow="0" w:lastRow="0" w:firstColumn="0" w:lastColumn="0" w:oddVBand="0" w:evenVBand="0" w:oddHBand="0" w:evenHBand="0" w:firstRowFirstColumn="0" w:firstRowLastColumn="0" w:lastRowFirstColumn="0" w:lastRowLastColumn="0"/>
               <w:rPr>
                 <w:rFonts w:ascii="Museo Sans 500" w:hAnsi="Museo Sans 500" w:cstheme="minorHAnsi"/>
                 <w:iCs/>
@@ -3646,7 +3508,7 @@
                 <w:szCs w:val="16"/>
                 <w:lang w:eastAsia="ar-SA"/>
               </w:rPr>
-              <w:t>Gets all active tasks</w:t>
+              <w:t>Adds an attachment to a record</w:t>
             </w:r>
           </w:p>
         </w:tc>
@@ -3780,9 +3642,29 @@
                       <w:szCs w:val="16"/>
                       <w:lang w:eastAsia="ar-SA"/>
                     </w:rPr>
-                    <w:t xml:space="preserve">Outputs task ID, name, priority, due date and </w:t>
+                    <w:t>Name of table where the record resides</w:t>
                   </w:r>
-                  <w:proofErr w:type="spellStart"/>
+                </w:p>
+              </w:tc>
+            </w:tr>
+            <w:tr>
+              <w:trPr>
+                <w:trHeight w:val="296"/>
+              </w:trPr>
+              <w:tc>
+                <w:tcPr>
+                  <w:tcW w:w="2728" w:type="dxa"/>
+                </w:tcPr>
+                <w:p>
+                  <w:pPr>
+                    <w:rPr>
+                      <w:rFonts w:ascii="Museo Sans 500" w:hAnsi="Museo Sans 500" w:cstheme="minorHAnsi"/>
+                      <w:iCs/>
+                      <w:sz w:val="16"/>
+                      <w:szCs w:val="16"/>
+                      <w:lang w:eastAsia="ar-SA"/>
+                    </w:rPr>
+                  </w:pPr>
                   <w:r>
                     <w:rPr>
                       <w:rFonts w:ascii="Museo Sans 500" w:hAnsi="Museo Sans 500" w:cstheme="minorHAnsi"/>
@@ -3791,9 +3673,24 @@
                       <w:szCs w:val="16"/>
                       <w:lang w:eastAsia="ar-SA"/>
                     </w:rPr>
-                    <w:t>url</w:t>
+                    <w:t>Sys_Id</w:t>
                   </w:r>
-                  <w:proofErr w:type="spellEnd"/>
+                </w:p>
+              </w:tc>
+              <w:tc>
+                <w:tcPr>
+                  <w:tcW w:w="2728" w:type="dxa"/>
+                </w:tcPr>
+                <w:p>
+                  <w:pPr>
+                    <w:rPr>
+                      <w:rFonts w:ascii="Museo Sans 500" w:hAnsi="Museo Sans 500" w:cstheme="minorHAnsi"/>
+                      <w:iCs/>
+                      <w:sz w:val="16"/>
+                      <w:szCs w:val="16"/>
+                      <w:lang w:eastAsia="ar-SA"/>
+                    </w:rPr>
+                  </w:pPr>
                   <w:r>
                     <w:rPr>
                       <w:rFonts w:ascii="Museo Sans 500" w:hAnsi="Museo Sans 500" w:cstheme="minorHAnsi"/>
@@ -3802,7 +3699,121 @@
                       <w:szCs w:val="16"/>
                       <w:lang w:eastAsia="ar-SA"/>
                     </w:rPr>
-                    <w:t xml:space="preserve"> to a table variable</w:t>
+                    <w:t>Sys_id of the record in the target table</w:t>
+                  </w:r>
+                </w:p>
+              </w:tc>
+            </w:tr>
+            <w:tr>
+              <w:trPr>
+                <w:trHeight w:val="296"/>
+              </w:trPr>
+              <w:tc>
+                <w:tcPr>
+                  <w:tcW w:w="2728" w:type="dxa"/>
+                </w:tcPr>
+                <w:p>
+                  <w:pPr>
+                    <w:rPr>
+                      <w:rFonts w:ascii="Museo Sans 500" w:hAnsi="Museo Sans 500" w:cstheme="minorHAnsi"/>
+                      <w:iCs/>
+                      <w:sz w:val="16"/>
+                      <w:szCs w:val="16"/>
+                      <w:lang w:eastAsia="ar-SA"/>
+                    </w:rPr>
+                  </w:pPr>
+                  <w:r>
+                    <w:rPr>
+                      <w:rFonts w:ascii="Museo Sans 500" w:hAnsi="Museo Sans 500" w:cstheme="minorHAnsi"/>
+                      <w:iCs/>
+                      <w:sz w:val="16"/>
+                      <w:szCs w:val="16"/>
+                      <w:lang w:eastAsia="ar-SA"/>
+                    </w:rPr>
+                    <w:t>File</w:t>
+                  </w:r>
+                </w:p>
+              </w:tc>
+              <w:tc>
+                <w:tcPr>
+                  <w:tcW w:w="2728" w:type="dxa"/>
+                </w:tcPr>
+                <w:p>
+                  <w:pPr>
+                    <w:rPr>
+                      <w:rFonts w:ascii="Museo Sans 500" w:hAnsi="Museo Sans 500" w:cstheme="minorHAnsi"/>
+                      <w:iCs/>
+                      <w:sz w:val="16"/>
+                      <w:szCs w:val="16"/>
+                      <w:lang w:eastAsia="ar-SA"/>
+                    </w:rPr>
+                  </w:pPr>
+                  <w:r>
+                    <w:rPr>
+                      <w:rFonts w:ascii="Museo Sans 500" w:hAnsi="Museo Sans 500" w:cstheme="minorHAnsi"/>
+                      <w:iCs/>
+                      <w:sz w:val="16"/>
+                      <w:szCs w:val="16"/>
+                      <w:lang w:eastAsia="ar-SA"/>
+                    </w:rPr>
+                    <w:t>File to attach to record</w:t>
+                  </w:r>
+                </w:p>
+              </w:tc>
+            </w:tr>
+            <w:tr>
+              <w:trPr>
+                <w:trHeight w:val="296"/>
+              </w:trPr>
+              <w:tc>
+                <w:tcPr>
+                  <w:tcW w:w="2728" w:type="dxa"/>
+                </w:tcPr>
+                <w:p>
+                  <w:pPr>
+                    <w:rPr>
+                      <w:rFonts w:ascii="Museo Sans 500" w:hAnsi="Museo Sans 500" w:cstheme="minorHAnsi"/>
+                      <w:iCs/>
+                      <w:sz w:val="16"/>
+                      <w:szCs w:val="16"/>
+                      <w:lang w:eastAsia="ar-SA"/>
+                    </w:rPr>
+                  </w:pPr>
+                  <w:r>
+                    <w:rPr>
+                      <w:rFonts w:ascii="Museo Sans 500" w:hAnsi="Museo Sans 500" w:cstheme="minorHAnsi"/>
+                      <w:iCs/>
+                      <w:sz w:val="16"/>
+                      <w:szCs w:val="16"/>
+                      <w:lang w:eastAsia="ar-SA"/>
+                    </w:rPr>
+                    <w:t>Output Sys_id</w:t>
+                  </w:r>
+                </w:p>
+              </w:tc>
+              <w:tc>
+                <w:tcPr>
+                  <w:tcW w:w="2728" w:type="dxa"/>
+                </w:tcPr>
+                <w:p>
+                  <w:pPr>
+                    <w:rPr>
+                      <w:rFonts w:ascii="Museo Sans 500" w:hAnsi="Museo Sans 500" w:cstheme="minorHAnsi"/>
+                      <w:iCs/>
+                      <w:sz w:val="16"/>
+                      <w:szCs w:val="16"/>
+                      <w:lang w:eastAsia="ar-SA"/>
+                    </w:rPr>
+                  </w:pPr>
+                  <w:r>
+                    <w:rPr>
+                      <w:rFonts w:ascii="Museo Sans 500" w:hAnsi="Museo Sans 500" w:cstheme="minorHAnsi"/>
+                      <w:iCs/>
+                      <w:sz w:val="16"/>
+                      <w:szCs w:val="16"/>
+                      <w:lang w:eastAsia="ar-SA"/>
+                    </w:rPr>
+                    <w:t>Returns sys_id of the attachment that was created</w:t>
                   </w:r>
                 </w:p>
               </w:tc>
@@ -3810,17 +3821,22 @@
           </w:tbl>
           <w:p>
             <w:pPr>
-              <w:cnfStyle w:val="000000100000" w:firstRow="0" w:lastRow="0" w:firstColumn="0" w:lastColumn="0" w:oddVBand="0" w:evenVBand="0" w:oddHBand="1" w:evenHBand="0" w:firstRowFirstColumn="0" w:firstRowLastColumn="0" w:lastRowFirstColumn="0" w:lastRowLastColumn="0"/>
+              <w:cnfStyle w:val="000000000000" w:firstRow="0" w:lastRow="0" w:firstColumn="0" w:lastColumn="0" w:oddVBand="0" w:evenVBand="0" w:oddHBand="0" w:evenHBand="0" w:firstRowFirstColumn="0" w:firstRowLastColumn="0" w:lastRowFirstColumn="0" w:lastRowLastColumn="0"/>
               <w:rPr>
                 <w:rFonts w:ascii="Museo Sans 500" w:hAnsi="Museo Sans 500" w:cstheme="minorHAnsi"/>
+                <w:iCs/>
                 <w:sz w:val="16"/>
                 <w:szCs w:val="16"/>
+                <w:lang w:eastAsia="ar-SA"/>
               </w:rPr>
             </w:pPr>
           </w:p>
         </w:tc>
       </w:tr>
       <w:tr>
+        <w:trPr>
+          <w:cnfStyle w:val="000000100000" w:firstRow="0" w:lastRow="0" w:firstColumn="0" w:lastColumn="0" w:oddVBand="0" w:evenVBand="0" w:oddHBand="1" w:evenHBand="0" w:firstRowFirstColumn="0" w:firstRowLastColumn="0" w:lastRowFirstColumn="0" w:lastRowLastColumn="0"/>
+        </w:trPr>
         <w:tc>
           <w:tcPr>
             <w:cnfStyle w:val="001000000000" w:firstRow="0" w:lastRow="0" w:firstColumn="1" w:lastColumn="0" w:oddVBand="0" w:evenVBand="0" w:oddHBand="0" w:evenHBand="0" w:firstRowFirstColumn="0" w:firstRowLastColumn="0" w:lastRowFirstColumn="0" w:lastRowLastColumn="0"/>
@@ -3855,7 +3871,17 @@
                 <w:szCs w:val="16"/>
                 <w:lang w:eastAsia="ar-SA"/>
               </w:rPr>
-              <w:t>Update Task</w:t>
+              <w:t xml:space="preserve">Get </w:t>
+            </w:r>
+            <w:r>
+              <w:rPr>
+                <w:rFonts w:ascii="Museo Sans 500" w:hAnsi="Museo Sans 500" w:cstheme="minorHAnsi"/>
+                <w:iCs/>
+                <w:sz w:val="16"/>
+                <w:szCs w:val="16"/>
+                <w:lang w:eastAsia="ar-SA"/>
+              </w:rPr>
+              <w:t>Attachment</w:t>
             </w:r>
           </w:p>
         </w:tc>
@@ -3876,7 +3902,7 @@
               <w:ind w:left="0" w:firstLine="0"/>
               <w:jc w:val="center"/>
               <w:outlineLvl w:val="0"/>
-              <w:cnfStyle w:val="000000000000" w:firstRow="0" w:lastRow="0" w:firstColumn="0" w:lastColumn="0" w:oddVBand="0" w:evenVBand="0" w:oddHBand="0" w:evenHBand="0" w:firstRowFirstColumn="0" w:firstRowLastColumn="0" w:lastRowFirstColumn="0" w:lastRowLastColumn="0"/>
+              <w:cnfStyle w:val="000000100000" w:firstRow="0" w:lastRow="0" w:firstColumn="0" w:lastColumn="0" w:oddVBand="0" w:evenVBand="0" w:oddHBand="1" w:evenHBand="0" w:firstRowFirstColumn="0" w:firstRowLastColumn="0" w:lastRowFirstColumn="0" w:lastRowLastColumn="0"/>
               <w:rPr>
                 <w:rFonts w:ascii="Museo Sans 500" w:hAnsi="Museo Sans 500" w:cstheme="minorHAnsi"/>
                 <w:iCs/>
@@ -3885,7 +3911,6 @@
                 <w:lang w:eastAsia="ar-SA"/>
               </w:rPr>
             </w:pPr>
-            <w:proofErr w:type="gramStart"/>
             <w:r>
               <w:rPr>
                 <w:rFonts w:ascii="Museo Sans 500" w:hAnsi="Museo Sans 500" w:cstheme="minorHAnsi"/>
@@ -3894,18 +3919,7 @@
                 <w:szCs w:val="16"/>
                 <w:lang w:eastAsia="ar-SA"/>
               </w:rPr>
-              <w:t>Updates</w:t>
-            </w:r>
-            <w:proofErr w:type="gramEnd"/>
-            <w:r>
-              <w:rPr>
-                <w:rFonts w:ascii="Museo Sans 500" w:hAnsi="Museo Sans 500" w:cstheme="minorHAnsi"/>
-                <w:iCs/>
-                <w:sz w:val="16"/>
-                <w:szCs w:val="16"/>
-                <w:lang w:eastAsia="ar-SA"/>
-              </w:rPr>
-              <w:t xml:space="preserve"> task</w:t>
+              <w:t>Downloads attachment from record</w:t>
             </w:r>
           </w:p>
         </w:tc>
@@ -4013,7 +4027,7 @@
                       <w:szCs w:val="16"/>
                       <w:lang w:eastAsia="ar-SA"/>
                     </w:rPr>
-                    <w:t>Task ID</w:t>
+                    <w:t>Sys_Id</w:t>
                   </w:r>
                 </w:p>
               </w:tc>
@@ -4039,55 +4053,18 @@
                       <w:szCs w:val="16"/>
                       <w:lang w:eastAsia="ar-SA"/>
                     </w:rPr>
-                    <w:t>ID of task</w:t>
+                    <w:t xml:space="preserve">Sys_id of file/attachment to download (note: this is NOT the sys_id of the record, but the sys_id of the </w:t>
                   </w:r>
-                </w:p>
-              </w:tc>
-            </w:tr>
-            <w:tr>
-              <w:trPr>
-                <w:trHeight w:val="296"/>
-              </w:trPr>
-              <w:tc>
-                <w:tcPr>
-                  <w:tcW w:w="2728" w:type="dxa"/>
-                </w:tcPr>
-                <w:p>
-                  <w:pPr>
-                    <w:rPr>
-                      <w:rFonts w:ascii="Museo Sans 500" w:hAnsi="Museo Sans 500" w:cstheme="minorHAnsi"/>
-                      <w:iCs/>
-                      <w:sz w:val="16"/>
-                      <w:szCs w:val="16"/>
-                      <w:lang w:eastAsia="ar-SA"/>
-                    </w:rPr>
-                  </w:pPr>
                   <w:r>
                     <w:rPr>
                       <w:rFonts w:ascii="Museo Sans 500" w:hAnsi="Museo Sans 500" w:cstheme="minorHAnsi"/>
-                      <w:iCs/>
-                      <w:sz w:val="16"/>
-                      <w:szCs w:val="16"/>
-                      <w:lang w:eastAsia="ar-SA"/>
-                    </w:rPr>
-                    <w:t>Task Name</w:t>
+                      <w:i/>
+                      <w:sz w:val="16"/>
+                      <w:szCs w:val="16"/>
+                      <w:lang w:eastAsia="ar-SA"/>
+                    </w:rPr>
+                    <w:t>attachment</w:t>
                   </w:r>
-                </w:p>
-              </w:tc>
-              <w:tc>
-                <w:tcPr>
-                  <w:tcW w:w="2728" w:type="dxa"/>
-                </w:tcPr>
-                <w:p>
-                  <w:pPr>
-                    <w:rPr>
-                      <w:rFonts w:ascii="Museo Sans 500" w:hAnsi="Museo Sans 500" w:cstheme="minorHAnsi"/>
-                      <w:iCs/>
-                      <w:sz w:val="16"/>
-                      <w:szCs w:val="16"/>
-                      <w:lang w:eastAsia="ar-SA"/>
-                    </w:rPr>
-                  </w:pPr>
                   <w:r>
                     <w:rPr>
                       <w:rFonts w:ascii="Museo Sans 500" w:hAnsi="Museo Sans 500" w:cstheme="minorHAnsi"/>
@@ -4096,361 +4073,7 @@
                       <w:szCs w:val="16"/>
                       <w:lang w:eastAsia="ar-SA"/>
                     </w:rPr>
-                    <w:t>Updated task name</w:t>
-                  </w:r>
-                </w:p>
-              </w:tc>
-            </w:tr>
-            <w:tr>
-              <w:trPr>
-                <w:trHeight w:val="296"/>
-              </w:trPr>
-              <w:tc>
-                <w:tcPr>
-                  <w:tcW w:w="2728" w:type="dxa"/>
-                </w:tcPr>
-                <w:p>
-                  <w:pPr>
-                    <w:rPr>
-                      <w:rFonts w:ascii="Museo Sans 500" w:hAnsi="Museo Sans 500" w:cstheme="minorHAnsi"/>
-                      <w:iCs/>
-                      <w:sz w:val="16"/>
-                      <w:szCs w:val="16"/>
-                      <w:lang w:eastAsia="ar-SA"/>
-                    </w:rPr>
-                  </w:pPr>
-                  <w:r>
-                    <w:rPr>
-                      <w:rFonts w:ascii="Museo Sans 500" w:hAnsi="Museo Sans 500" w:cstheme="minorHAnsi"/>
-                      <w:iCs/>
-                      <w:sz w:val="16"/>
-                      <w:szCs w:val="16"/>
-                      <w:lang w:eastAsia="ar-SA"/>
-                    </w:rPr>
-                    <w:t>Due Date</w:t>
-                  </w:r>
-                </w:p>
-              </w:tc>
-              <w:tc>
-                <w:tcPr>
-                  <w:tcW w:w="2728" w:type="dxa"/>
-                </w:tcPr>
-                <w:p>
-                  <w:pPr>
-                    <w:rPr>
-                      <w:rFonts w:ascii="Museo Sans 500" w:hAnsi="Museo Sans 500" w:cstheme="minorHAnsi"/>
-                      <w:iCs/>
-                      <w:sz w:val="16"/>
-                      <w:szCs w:val="16"/>
-                      <w:lang w:eastAsia="ar-SA"/>
-                    </w:rPr>
-                  </w:pPr>
-                  <w:r>
-                    <w:rPr>
-                      <w:rFonts w:ascii="Museo Sans 500" w:hAnsi="Museo Sans 500" w:cstheme="minorHAnsi"/>
-                      <w:iCs/>
-                      <w:sz w:val="16"/>
-                      <w:szCs w:val="16"/>
-                      <w:lang w:eastAsia="ar-SA"/>
-                    </w:rPr>
-                    <w:t>Updated due date</w:t>
-                  </w:r>
-                </w:p>
-              </w:tc>
-            </w:tr>
-            <w:tr>
-              <w:trPr>
-                <w:trHeight w:val="296"/>
-              </w:trPr>
-              <w:tc>
-                <w:tcPr>
-                  <w:tcW w:w="2728" w:type="dxa"/>
-                </w:tcPr>
-                <w:p>
-                  <w:pPr>
-                    <w:rPr>
-                      <w:rFonts w:ascii="Museo Sans 500" w:hAnsi="Museo Sans 500" w:cstheme="minorHAnsi"/>
-                      <w:iCs/>
-                      <w:sz w:val="16"/>
-                      <w:szCs w:val="16"/>
-                      <w:lang w:eastAsia="ar-SA"/>
-                    </w:rPr>
-                  </w:pPr>
-                  <w:r>
-                    <w:rPr>
-                      <w:rFonts w:ascii="Museo Sans 500" w:hAnsi="Museo Sans 500" w:cstheme="minorHAnsi"/>
-                      <w:iCs/>
-                      <w:sz w:val="16"/>
-                      <w:szCs w:val="16"/>
-                      <w:lang w:eastAsia="ar-SA"/>
-                    </w:rPr>
-                    <w:t>Priority</w:t>
-                  </w:r>
-                </w:p>
-              </w:tc>
-              <w:tc>
-                <w:tcPr>
-                  <w:tcW w:w="2728" w:type="dxa"/>
-                </w:tcPr>
-                <w:p>
-                  <w:pPr>
-                    <w:rPr>
-                      <w:rFonts w:ascii="Museo Sans 500" w:hAnsi="Museo Sans 500" w:cstheme="minorHAnsi"/>
-                      <w:iCs/>
-                      <w:sz w:val="16"/>
-                      <w:szCs w:val="16"/>
-                      <w:lang w:eastAsia="ar-SA"/>
-                    </w:rPr>
-                  </w:pPr>
-                  <w:r>
-                    <w:rPr>
-                      <w:rFonts w:ascii="Museo Sans 500" w:hAnsi="Museo Sans 500" w:cstheme="minorHAnsi"/>
-                      <w:iCs/>
-                      <w:sz w:val="16"/>
-                      <w:szCs w:val="16"/>
-                      <w:lang w:eastAsia="ar-SA"/>
-                    </w:rPr>
-                    <w:t>Updated priority</w:t>
-                  </w:r>
-                </w:p>
-              </w:tc>
-            </w:tr>
-          </w:tbl>
-          <w:p>
-            <w:pPr>
-              <w:cnfStyle w:val="000000000000" w:firstRow="0" w:lastRow="0" w:firstColumn="0" w:lastColumn="0" w:oddVBand="0" w:evenVBand="0" w:oddHBand="0" w:evenHBand="0" w:firstRowFirstColumn="0" w:firstRowLastColumn="0" w:lastRowFirstColumn="0" w:lastRowLastColumn="0"/>
-              <w:rPr>
-                <w:rFonts w:ascii="Museo Sans 500" w:hAnsi="Museo Sans 500" w:cstheme="minorHAnsi"/>
-                <w:sz w:val="16"/>
-                <w:szCs w:val="16"/>
-              </w:rPr>
-            </w:pPr>
-          </w:p>
-        </w:tc>
-      </w:tr>
-      <w:tr>
-        <w:trPr>
-          <w:cnfStyle w:val="000000100000" w:firstRow="0" w:lastRow="0" w:firstColumn="0" w:lastColumn="0" w:oddVBand="0" w:evenVBand="0" w:oddHBand="1" w:evenHBand="0" w:firstRowFirstColumn="0" w:firstRowLastColumn="0" w:lastRowFirstColumn="0" w:lastRowLastColumn="0"/>
-        </w:trPr>
-        <w:tc>
-          <w:tcPr>
-            <w:cnfStyle w:val="001000000000" w:firstRow="0" w:lastRow="0" w:firstColumn="1" w:lastColumn="0" w:oddVBand="0" w:evenVBand="0" w:oddHBand="0" w:evenHBand="0" w:firstRowFirstColumn="0" w:firstRowLastColumn="0" w:lastRowFirstColumn="0" w:lastRowLastColumn="0"/>
-            <w:tcW w:w="2152" w:type="dxa"/>
-          </w:tcPr>
-          <w:p>
-            <w:pPr>
-              <w:widowControl w:val="0"/>
-              <w:numPr>
-                <w:ilvl w:val="0"/>
-                <w:numId w:val="2"/>
-              </w:numPr>
-              <w:autoSpaceDE w:val="0"/>
-              <w:autoSpaceDN w:val="0"/>
-              <w:spacing w:before="47" w:after="0"/>
-              <w:ind w:left="0" w:firstLine="0"/>
-              <w:jc w:val="center"/>
-              <w:outlineLvl w:val="0"/>
-              <w:rPr>
-                <w:rFonts w:ascii="Museo Sans 500" w:hAnsi="Museo Sans 500" w:cstheme="minorHAnsi"/>
-                <w:iCs/>
-                <w:sz w:val="16"/>
-                <w:szCs w:val="16"/>
-                <w:lang w:eastAsia="ar-SA"/>
-              </w:rPr>
-            </w:pPr>
-            <w:r>
-              <w:rPr>
-                <w:rFonts w:ascii="Museo Sans 500" w:hAnsi="Museo Sans 500" w:cstheme="minorHAnsi"/>
-                <w:iCs/>
-                <w:sz w:val="16"/>
-                <w:szCs w:val="16"/>
-                <w:lang w:eastAsia="ar-SA"/>
-              </w:rPr>
-              <w:t>Close Task</w:t>
-            </w:r>
-          </w:p>
-        </w:tc>
-        <w:tc>
-          <w:tcPr>
-            <w:tcW w:w="2241" w:type="dxa"/>
-          </w:tcPr>
-          <w:p>
-            <w:pPr>
-              <w:widowControl w:val="0"/>
-              <w:numPr>
-                <w:ilvl w:val="0"/>
-                <w:numId w:val="2"/>
-              </w:numPr>
-              <w:autoSpaceDE w:val="0"/>
-              <w:autoSpaceDN w:val="0"/>
-              <w:spacing w:before="47" w:after="0"/>
-              <w:ind w:left="0" w:firstLine="0"/>
-              <w:jc w:val="center"/>
-              <w:outlineLvl w:val="0"/>
-              <w:cnfStyle w:val="000000100000" w:firstRow="0" w:lastRow="0" w:firstColumn="0" w:lastColumn="0" w:oddVBand="0" w:evenVBand="0" w:oddHBand="1" w:evenHBand="0" w:firstRowFirstColumn="0" w:firstRowLastColumn="0" w:lastRowFirstColumn="0" w:lastRowLastColumn="0"/>
-              <w:rPr>
-                <w:rFonts w:ascii="Museo Sans 500" w:hAnsi="Museo Sans 500" w:cstheme="minorHAnsi"/>
-                <w:iCs/>
-                <w:sz w:val="16"/>
-                <w:szCs w:val="16"/>
-                <w:lang w:eastAsia="ar-SA"/>
-              </w:rPr>
-            </w:pPr>
-            <w:r>
-              <w:rPr>
-                <w:rFonts w:ascii="Museo Sans 500" w:hAnsi="Museo Sans 500" w:cstheme="minorHAnsi"/>
-                <w:iCs/>
-                <w:sz w:val="16"/>
-                <w:szCs w:val="16"/>
-                <w:lang w:eastAsia="ar-SA"/>
-              </w:rPr>
-              <w:t xml:space="preserve">Marks a task as complete in </w:t>
-            </w:r>
-            <w:proofErr w:type="spellStart"/>
-            <w:r>
-              <w:rPr>
-                <w:rFonts w:ascii="Museo Sans 500" w:hAnsi="Museo Sans 500" w:cstheme="minorHAnsi"/>
-                <w:iCs/>
-                <w:sz w:val="16"/>
-                <w:szCs w:val="16"/>
-                <w:lang w:eastAsia="ar-SA"/>
-              </w:rPr>
-              <w:t>Todoist</w:t>
-            </w:r>
-            <w:proofErr w:type="spellEnd"/>
-          </w:p>
-        </w:tc>
-        <w:tc>
-          <w:tcPr>
-            <w:tcW w:w="5682" w:type="dxa"/>
-          </w:tcPr>
-          <w:tbl>
-            <w:tblPr>
-              <w:tblStyle w:val="TableGrid"/>
-              <w:tblW w:w="0" w:type="auto"/>
-              <w:tblBorders>
-                <w:top w:val="none" w:sz="0" w:space="0" w:color="auto"/>
-                <w:left w:val="none" w:sz="0" w:space="0" w:color="auto"/>
-                <w:bottom w:val="none" w:sz="0" w:space="0" w:color="auto"/>
-                <w:right w:val="none" w:sz="0" w:space="0" w:color="auto"/>
-                <w:insideV w:val="none" w:sz="0" w:space="0" w:color="auto"/>
-              </w:tblBorders>
-              <w:tblLook w:val="04A0" w:firstRow="1" w:lastRow="0" w:firstColumn="1" w:lastColumn="0" w:noHBand="0" w:noVBand="1"/>
-            </w:tblPr>
-            <w:tblGrid>
-              <w:gridCol w:w="2728"/>
-              <w:gridCol w:w="2728"/>
-            </w:tblGrid>
-            <w:tr>
-              <w:trPr>
-                <w:trHeight w:val="296"/>
-              </w:trPr>
-              <w:tc>
-                <w:tcPr>
-                  <w:tcW w:w="2728" w:type="dxa"/>
-                </w:tcPr>
-                <w:p>
-                  <w:pPr>
-                    <w:rPr>
-                      <w:rFonts w:ascii="Museo Sans 500" w:hAnsi="Museo Sans 500" w:cstheme="minorHAnsi"/>
-                      <w:iCs/>
-                      <w:sz w:val="16"/>
-                      <w:szCs w:val="16"/>
-                      <w:lang w:eastAsia="ar-SA"/>
-                    </w:rPr>
-                  </w:pPr>
-                  <w:r>
-                    <w:rPr>
-                      <w:rFonts w:ascii="Museo Sans 500" w:hAnsi="Museo Sans 500" w:cstheme="minorHAnsi"/>
-                      <w:iCs/>
-                      <w:sz w:val="16"/>
-                      <w:szCs w:val="16"/>
-                      <w:lang w:eastAsia="ar-SA"/>
-                    </w:rPr>
-                    <w:t>Session name</w:t>
-                  </w:r>
-                </w:p>
-              </w:tc>
-              <w:tc>
-                <w:tcPr>
-                  <w:tcW w:w="2728" w:type="dxa"/>
-                </w:tcPr>
-                <w:p>
-                  <w:pPr>
-                    <w:rPr>
-                      <w:rFonts w:ascii="Museo Sans 500" w:hAnsi="Museo Sans 500" w:cstheme="minorHAnsi"/>
-                      <w:iCs/>
-                      <w:sz w:val="16"/>
-                      <w:szCs w:val="16"/>
-                      <w:lang w:eastAsia="ar-SA"/>
-                    </w:rPr>
-                  </w:pPr>
-                  <w:r>
-                    <w:rPr>
-                      <w:rFonts w:ascii="Museo Sans 500" w:hAnsi="Museo Sans 500" w:cstheme="minorHAnsi"/>
-                      <w:iCs/>
-                      <w:sz w:val="16"/>
-                      <w:szCs w:val="16"/>
-                      <w:lang w:eastAsia="ar-SA"/>
-                    </w:rPr>
-                    <w:t>Name of session</w:t>
-                  </w:r>
-                </w:p>
-              </w:tc>
-            </w:tr>
-            <w:tr>
-              <w:trPr>
-                <w:trHeight w:val="296"/>
-              </w:trPr>
-              <w:tc>
-                <w:tcPr>
-                  <w:tcW w:w="2728" w:type="dxa"/>
-                </w:tcPr>
-                <w:p>
-                  <w:pPr>
-                    <w:rPr>
-                      <w:rFonts w:ascii="Museo Sans 500" w:hAnsi="Museo Sans 500" w:cstheme="minorHAnsi"/>
-                      <w:iCs/>
-                      <w:sz w:val="16"/>
-                      <w:szCs w:val="16"/>
-                      <w:lang w:eastAsia="ar-SA"/>
-                    </w:rPr>
-                  </w:pPr>
-                  <w:r>
-                    <w:rPr>
-                      <w:rFonts w:ascii="Museo Sans 500" w:hAnsi="Museo Sans 500" w:cstheme="minorHAnsi"/>
-                      <w:iCs/>
-                      <w:sz w:val="16"/>
-                      <w:szCs w:val="16"/>
-                      <w:lang w:eastAsia="ar-SA"/>
-                    </w:rPr>
-                    <w:t>Task ID</w:t>
-                  </w:r>
-                </w:p>
-              </w:tc>
-              <w:tc>
-                <w:tcPr>
-                  <w:tcW w:w="2728" w:type="dxa"/>
-                </w:tcPr>
-                <w:p>
-                  <w:pPr>
-                    <w:rPr>
-                      <w:rFonts w:ascii="Museo Sans 500" w:hAnsi="Museo Sans 500" w:cstheme="minorHAnsi"/>
-                      <w:iCs/>
-                      <w:sz w:val="16"/>
-                      <w:szCs w:val="16"/>
-                      <w:lang w:eastAsia="ar-SA"/>
-                    </w:rPr>
-                  </w:pPr>
-                  <w:r>
-                    <w:rPr>
-                      <w:rFonts w:ascii="Museo Sans 500" w:hAnsi="Museo Sans 500" w:cstheme="minorHAnsi"/>
-                      <w:iCs/>
-                      <w:sz w:val="16"/>
-                      <w:szCs w:val="16"/>
-                      <w:lang w:eastAsia="ar-SA"/>
-                    </w:rPr>
-                    <w:t>ID of task to close</w:t>
+                    <w:t>. Each entity in ServiceNow has a unique sys_id.)</w:t>
                   </w:r>
                 </w:p>
               </w:tc>
@@ -4503,7 +4126,17 @@
                 <w:szCs w:val="16"/>
                 <w:lang w:eastAsia="ar-SA"/>
               </w:rPr>
-              <w:t>Delete Task</w:t>
+              <w:t xml:space="preserve">Delete </w:t>
+            </w:r>
+            <w:r>
+              <w:rPr>
+                <w:rFonts w:ascii="Museo Sans 500" w:hAnsi="Museo Sans 500" w:cstheme="minorHAnsi"/>
+                <w:iCs/>
+                <w:sz w:val="16"/>
+                <w:szCs w:val="16"/>
+                <w:lang w:eastAsia="ar-SA"/>
+              </w:rPr>
+              <w:t>Attachment</w:t>
             </w:r>
           </w:p>
         </w:tc>
@@ -4541,7 +4174,7 @@
                 <w:szCs w:val="16"/>
                 <w:lang w:eastAsia="ar-SA"/>
               </w:rPr>
-              <w:t>Deletes a task</w:t>
+              <w:t>Deletes attachment from record</w:t>
             </w:r>
           </w:p>
         </w:tc>
@@ -4649,7 +4282,7 @@
                       <w:szCs w:val="16"/>
                       <w:lang w:eastAsia="ar-SA"/>
                     </w:rPr>
-                    <w:t>Task ID</w:t>
+                    <w:t>Sys_Id</w:t>
                   </w:r>
                 </w:p>
               </w:tc>
@@ -4675,17 +4308,27 @@
                       <w:szCs w:val="16"/>
                       <w:lang w:eastAsia="ar-SA"/>
                     </w:rPr>
-                    <w:t>ID of task to</w:t>
+                    <w:t xml:space="preserve">Sys_id of file/attachment to download (note: this is NOT the sys_id of the record, but the sys_id of the </w:t>
                   </w:r>
                   <w:r>
                     <w:rPr>
                       <w:rFonts w:ascii="Museo Sans 500" w:hAnsi="Museo Sans 500" w:cstheme="minorHAnsi"/>
-                      <w:iCs/>
-                      <w:sz w:val="16"/>
-                      <w:szCs w:val="16"/>
-                      <w:lang w:eastAsia="ar-SA"/>
-                    </w:rPr>
-                    <w:t xml:space="preserve"> delete</w:t>
+                      <w:i/>
+                      <w:sz w:val="16"/>
+                      <w:szCs w:val="16"/>
+                      <w:lang w:eastAsia="ar-SA"/>
+                    </w:rPr>
+                    <w:t>attachment</w:t>
+                  </w:r>
+                  <w:r>
+                    <w:rPr>
+                      <w:rFonts w:ascii="Museo Sans 500" w:hAnsi="Museo Sans 500" w:cstheme="minorHAnsi"/>
+                      <w:iCs/>
+                      <w:sz w:val="16"/>
+                      <w:szCs w:val="16"/>
+                      <w:lang w:eastAsia="ar-SA"/>
+                    </w:rPr>
+                    <w:t>. Each entity in ServiceNow has a unique sys_id.)</w:t>
                   </w:r>
                 </w:p>
               </w:tc>
@@ -4741,17 +4384,7 @@
                 <w:szCs w:val="16"/>
                 <w:lang w:eastAsia="ar-SA"/>
               </w:rPr>
-              <w:t xml:space="preserve">Create </w:t>
-            </w:r>
-            <w:r>
-              <w:rPr>
-                <w:rFonts w:ascii="Museo Sans 500" w:hAnsi="Museo Sans 500" w:cstheme="minorHAnsi"/>
-                <w:iCs/>
-                <w:sz w:val="16"/>
-                <w:szCs w:val="16"/>
-                <w:lang w:eastAsia="ar-SA"/>
-              </w:rPr>
-              <w:t>Project</w:t>
+              <w:t>Get Multiple Records</w:t>
             </w:r>
           </w:p>
         </w:tc>
@@ -4789,7 +4422,7 @@
                 <w:szCs w:val="16"/>
                 <w:lang w:eastAsia="ar-SA"/>
               </w:rPr>
-              <w:t>Creates a new project</w:t>
+              <w:t>Returns a list of records from a table in ServiceNow</w:t>
             </w:r>
           </w:p>
         </w:tc>
@@ -4897,17 +4530,7 @@
                       <w:szCs w:val="16"/>
                       <w:lang w:eastAsia="ar-SA"/>
                     </w:rPr>
-                    <w:t>Project</w:t>
-                  </w:r>
-                  <w:r>
-                    <w:rPr>
-                      <w:rFonts w:ascii="Museo Sans 500" w:hAnsi="Museo Sans 500" w:cstheme="minorHAnsi"/>
-                      <w:iCs/>
-                      <w:sz w:val="16"/>
-                      <w:szCs w:val="16"/>
-                      <w:lang w:eastAsia="ar-SA"/>
-                    </w:rPr>
-                    <w:t xml:space="preserve"> Name</w:t>
+                    <w:t>Table</w:t>
                   </w:r>
                 </w:p>
               </w:tc>
@@ -4933,17 +4556,7 @@
                       <w:szCs w:val="16"/>
                       <w:lang w:eastAsia="ar-SA"/>
                     </w:rPr>
-                    <w:t xml:space="preserve">Name of </w:t>
-                  </w:r>
-                  <w:r>
-                    <w:rPr>
-                      <w:rFonts w:ascii="Museo Sans 500" w:hAnsi="Museo Sans 500" w:cstheme="minorHAnsi"/>
-                      <w:iCs/>
-                      <w:sz w:val="16"/>
-                      <w:szCs w:val="16"/>
-                      <w:lang w:eastAsia="ar-SA"/>
-                    </w:rPr>
-                    <w:t>project</w:t>
+                    <w:t>Table name</w:t>
                   </w:r>
                 </w:p>
               </w:tc>
@@ -4974,7 +4587,7 @@
                       <w:szCs w:val="16"/>
                       <w:lang w:eastAsia="ar-SA"/>
                     </w:rPr>
-                    <w:t>Parent Project ID</w:t>
+                    <w:t>Entry List – Values to return for each record in list</w:t>
                   </w:r>
                 </w:p>
               </w:tc>
@@ -5000,7 +4613,51 @@
                       <w:szCs w:val="16"/>
                       <w:lang w:eastAsia="ar-SA"/>
                     </w:rPr>
-                    <w:t>Optional parent ID</w:t>
+                    <w:t xml:space="preserve">Enter the dictionary key that you would like to use for the output list of dictionaries. Then enter the ServiceNow key for the value you wish to retrieve (e.g. Dictionary key: “description”, ServiceNow key: “short_description” – this will specify each dictionary in the output list to have key </w:t>
+                  </w:r>
+                  <w:r>
+                    <w:rPr>
+                      <w:rFonts w:ascii="Museo Sans 500" w:hAnsi="Museo Sans 500" w:cstheme="minorHAnsi"/>
+                      <w:iCs/>
+                      <w:sz w:val="16"/>
+                      <w:szCs w:val="16"/>
+                      <w:lang w:eastAsia="ar-SA"/>
+                    </w:rPr>
+                    <w:lastRenderedPageBreak/>
+                    <w:t xml:space="preserve">“description” and it’s corresponding value will be the value of the ServiceNow record for “short_description”). See the </w:t>
+                  </w:r>
+                  <w:hyperlink r:id="rId17" w:anchor="!/reference/api/rome/rest/c_TableAPI" w:history="1">
+                    <w:r>
+                      <w:rPr>
+                        <w:rStyle w:val="Hyperlink"/>
+                        <w:rFonts w:ascii="Museo Sans 500" w:hAnsi="Museo Sans 500" w:cstheme="minorHAnsi"/>
+                        <w:iCs/>
+                        <w:sz w:val="16"/>
+                        <w:szCs w:val="16"/>
+                        <w:lang w:eastAsia="ar-SA"/>
+                      </w:rPr>
+                      <w:t>Table API documentation</w:t>
+                    </w:r>
+                  </w:hyperlink>
+                  <w:r>
+                    <w:rPr>
+                      <w:rFonts w:ascii="Museo Sans 500" w:hAnsi="Museo Sans 500" w:cstheme="minorHAnsi"/>
+                      <w:iCs/>
+                      <w:sz w:val="16"/>
+                      <w:szCs w:val="16"/>
+                      <w:lang w:eastAsia="ar-SA"/>
+                    </w:rPr>
+                    <w:t xml:space="preserve"> from ServiceNow for more info on available keys from the response.</w:t>
+                  </w:r>
+                  <w:r>
+                    <w:rPr>
+                      <w:rFonts w:ascii="Museo Sans 500" w:hAnsi="Museo Sans 500" w:cstheme="minorHAnsi"/>
+                      <w:iCs/>
+                      <w:sz w:val="16"/>
+                      <w:szCs w:val="16"/>
+                      <w:lang w:eastAsia="ar-SA"/>
+                    </w:rPr>
+                    <w:t xml:space="preserve"> Also see the example below.</w:t>
                   </w:r>
                 </w:p>
               </w:tc>
@@ -5031,7 +4688,8 @@
                       <w:szCs w:val="16"/>
                       <w:lang w:eastAsia="ar-SA"/>
                     </w:rPr>
-                    <w:t>Mark as favorite</w:t>
+                    <w:lastRenderedPageBreak/>
+                    <w:t>Output to List of Dictionaries</w:t>
                   </w:r>
                 </w:p>
               </w:tc>
@@ -5057,86 +4715,7 @@
                       <w:szCs w:val="16"/>
                       <w:lang w:eastAsia="ar-SA"/>
                     </w:rPr>
-                    <w:t>True/False</w:t>
-                  </w:r>
-                </w:p>
-              </w:tc>
-            </w:tr>
-            <w:tr>
-              <w:trPr>
-                <w:trHeight w:val="296"/>
-              </w:trPr>
-              <w:tc>
-                <w:tcPr>
-                  <w:tcW w:w="2728" w:type="dxa"/>
-                </w:tcPr>
-                <w:p>
-                  <w:pPr>
-                    <w:rPr>
-                      <w:rFonts w:ascii="Museo Sans 500" w:hAnsi="Museo Sans 500" w:cstheme="minorHAnsi"/>
-                      <w:iCs/>
-                      <w:sz w:val="16"/>
-                      <w:szCs w:val="16"/>
-                      <w:lang w:eastAsia="ar-SA"/>
-                    </w:rPr>
-                  </w:pPr>
-                  <w:r>
-                    <w:rPr>
-                      <w:rFonts w:ascii="Museo Sans 500" w:hAnsi="Museo Sans 500" w:cstheme="minorHAnsi"/>
-                      <w:iCs/>
-                      <w:sz w:val="16"/>
-                      <w:szCs w:val="16"/>
-                      <w:lang w:eastAsia="ar-SA"/>
-                    </w:rPr>
-                    <w:t>Output ID</w:t>
-                  </w:r>
-                </w:p>
-              </w:tc>
-              <w:tc>
-                <w:tcPr>
-                  <w:tcW w:w="2728" w:type="dxa"/>
-                </w:tcPr>
-                <w:p>
-                  <w:pPr>
-                    <w:rPr>
-                      <w:rFonts w:ascii="Museo Sans 500" w:hAnsi="Museo Sans 500" w:cstheme="minorHAnsi"/>
-                      <w:iCs/>
-                      <w:sz w:val="16"/>
-                      <w:szCs w:val="16"/>
-                      <w:lang w:eastAsia="ar-SA"/>
-                    </w:rPr>
-                  </w:pPr>
-                  <w:r>
-                    <w:rPr>
-                      <w:rFonts w:ascii="Museo Sans 500" w:hAnsi="Museo Sans 500" w:cstheme="minorHAnsi"/>
-                      <w:iCs/>
-                      <w:sz w:val="16"/>
-                      <w:szCs w:val="16"/>
-                      <w:lang w:eastAsia="ar-SA"/>
-                    </w:rPr>
-                    <w:t>Output ID and URL to a dictionary variable (keys ‘id’ and ‘</w:t>
-                  </w:r>
-                  <w:proofErr w:type="spellStart"/>
-                  <w:r>
-                    <w:rPr>
-                      <w:rFonts w:ascii="Museo Sans 500" w:hAnsi="Museo Sans 500" w:cstheme="minorHAnsi"/>
-                      <w:iCs/>
-                      <w:sz w:val="16"/>
-                      <w:szCs w:val="16"/>
-                      <w:lang w:eastAsia="ar-SA"/>
-                    </w:rPr>
-                    <w:t>url</w:t>
-                  </w:r>
-                  <w:proofErr w:type="spellEnd"/>
-                  <w:r>
-                    <w:rPr>
-                      <w:rFonts w:ascii="Museo Sans 500" w:hAnsi="Museo Sans 500" w:cstheme="minorHAnsi"/>
-                      <w:iCs/>
-                      <w:sz w:val="16"/>
-                      <w:szCs w:val="16"/>
-                      <w:lang w:eastAsia="ar-SA"/>
-                    </w:rPr>
-                    <w:t>’)</w:t>
+                    <w:t>Each dictionary in list corresponds to one record, and the dictionary contains the keys specified in the entry list above.</w:t>
                   </w:r>
                 </w:p>
               </w:tc>
@@ -5189,7 +4768,8 @@
                 <w:szCs w:val="16"/>
                 <w:lang w:eastAsia="ar-SA"/>
               </w:rPr>
-              <w:t>Get Projects</w:t>
+              <w:lastRenderedPageBreak/>
+              <w:t>Get Record</w:t>
             </w:r>
           </w:p>
         </w:tc>
@@ -5227,7 +4807,7 @@
                 <w:szCs w:val="16"/>
                 <w:lang w:eastAsia="ar-SA"/>
               </w:rPr>
-              <w:t>Gets all projects</w:t>
+              <w:t>Gets details for a single record from a table</w:t>
             </w:r>
           </w:p>
         </w:tc>
@@ -5335,7 +4915,6 @@
                       <w:szCs w:val="16"/>
                       <w:lang w:eastAsia="ar-SA"/>
                     </w:rPr>
-                    <w:lastRenderedPageBreak/>
                     <w:t>Table</w:t>
                   </w:r>
                 </w:p>
@@ -5362,7 +4941,241 @@
                       <w:szCs w:val="16"/>
                       <w:lang w:eastAsia="ar-SA"/>
                     </w:rPr>
-                    <w:t>Outputs project IDs, and names in a table variable</w:t>
+                    <w:t>Table name</w:t>
+                  </w:r>
+                </w:p>
+              </w:tc>
+            </w:tr>
+            <w:tr>
+              <w:trPr>
+                <w:trHeight w:val="296"/>
+              </w:trPr>
+              <w:tc>
+                <w:tcPr>
+                  <w:tcW w:w="2728" w:type="dxa"/>
+                </w:tcPr>
+                <w:p>
+                  <w:pPr>
+                    <w:rPr>
+                      <w:rFonts w:ascii="Museo Sans 500" w:hAnsi="Museo Sans 500" w:cstheme="minorHAnsi"/>
+                      <w:iCs/>
+                      <w:sz w:val="16"/>
+                      <w:szCs w:val="16"/>
+                      <w:lang w:eastAsia="ar-SA"/>
+                    </w:rPr>
+                  </w:pPr>
+                  <w:r>
+                    <w:rPr>
+                      <w:rFonts w:ascii="Museo Sans 500" w:hAnsi="Museo Sans 500" w:cstheme="minorHAnsi"/>
+                      <w:iCs/>
+                      <w:sz w:val="16"/>
+                      <w:szCs w:val="16"/>
+                      <w:lang w:eastAsia="ar-SA"/>
+                    </w:rPr>
+                    <w:t>Sys_id</w:t>
+                  </w:r>
+                </w:p>
+              </w:tc>
+              <w:tc>
+                <w:tcPr>
+                  <w:tcW w:w="2728" w:type="dxa"/>
+                </w:tcPr>
+                <w:p>
+                  <w:pPr>
+                    <w:rPr>
+                      <w:rFonts w:ascii="Museo Sans 500" w:hAnsi="Museo Sans 500" w:cstheme="minorHAnsi"/>
+                      <w:iCs/>
+                      <w:sz w:val="16"/>
+                      <w:szCs w:val="16"/>
+                      <w:lang w:eastAsia="ar-SA"/>
+                    </w:rPr>
+                  </w:pPr>
+                  <w:r>
+                    <w:rPr>
+                      <w:rFonts w:ascii="Museo Sans 500" w:hAnsi="Museo Sans 500" w:cstheme="minorHAnsi"/>
+                      <w:iCs/>
+                      <w:sz w:val="16"/>
+                      <w:szCs w:val="16"/>
+                      <w:lang w:eastAsia="ar-SA"/>
+                    </w:rPr>
+                    <w:t>Sys_id of record to retrieve</w:t>
+                  </w:r>
+                </w:p>
+              </w:tc>
+            </w:tr>
+            <w:tr>
+              <w:trPr>
+                <w:trHeight w:val="296"/>
+              </w:trPr>
+              <w:tc>
+                <w:tcPr>
+                  <w:tcW w:w="2728" w:type="dxa"/>
+                </w:tcPr>
+                <w:p>
+                  <w:pPr>
+                    <w:rPr>
+                      <w:rFonts w:ascii="Museo Sans 500" w:hAnsi="Museo Sans 500" w:cstheme="minorHAnsi"/>
+                      <w:iCs/>
+                      <w:sz w:val="16"/>
+                      <w:szCs w:val="16"/>
+                      <w:lang w:eastAsia="ar-SA"/>
+                    </w:rPr>
+                  </w:pPr>
+                  <w:r>
+                    <w:rPr>
+                      <w:rFonts w:ascii="Museo Sans 500" w:hAnsi="Museo Sans 500" w:cstheme="minorHAnsi"/>
+                      <w:iCs/>
+                      <w:sz w:val="16"/>
+                      <w:szCs w:val="16"/>
+                      <w:lang w:eastAsia="ar-SA"/>
+                    </w:rPr>
+                    <w:t>Entry List – Values to return for each record in list</w:t>
+                  </w:r>
+                </w:p>
+              </w:tc>
+              <w:tc>
+                <w:tcPr>
+                  <w:tcW w:w="2728" w:type="dxa"/>
+                </w:tcPr>
+                <w:p>
+                  <w:pPr>
+                    <w:rPr>
+                      <w:rFonts w:ascii="Museo Sans 500" w:hAnsi="Museo Sans 500" w:cstheme="minorHAnsi"/>
+                      <w:iCs/>
+                      <w:sz w:val="16"/>
+                      <w:szCs w:val="16"/>
+                      <w:lang w:eastAsia="ar-SA"/>
+                    </w:rPr>
+                  </w:pPr>
+                  <w:r>
+                    <w:rPr>
+                      <w:rFonts w:ascii="Museo Sans 500" w:hAnsi="Museo Sans 500" w:cstheme="minorHAnsi"/>
+                      <w:iCs/>
+                      <w:sz w:val="16"/>
+                      <w:szCs w:val="16"/>
+                      <w:lang w:eastAsia="ar-SA"/>
+                    </w:rPr>
+                    <w:t xml:space="preserve">Enter the dictionary key that you would like to use for the output </w:t>
+                  </w:r>
+                  <w:r>
+                    <w:rPr>
+                      <w:rFonts w:ascii="Museo Sans 500" w:hAnsi="Museo Sans 500" w:cstheme="minorHAnsi"/>
+                      <w:iCs/>
+                      <w:sz w:val="16"/>
+                      <w:szCs w:val="16"/>
+                      <w:lang w:eastAsia="ar-SA"/>
+                    </w:rPr>
+                    <w:t>dictionary</w:t>
+                  </w:r>
+                  <w:r>
+                    <w:rPr>
+                      <w:rFonts w:ascii="Museo Sans 500" w:hAnsi="Museo Sans 500" w:cstheme="minorHAnsi"/>
+                      <w:iCs/>
+                      <w:sz w:val="16"/>
+                      <w:szCs w:val="16"/>
+                      <w:lang w:eastAsia="ar-SA"/>
+                    </w:rPr>
+                    <w:t xml:space="preserve">. Then enter the ServiceNow key for the value you wish to retrieve (e.g. Dictionary key: “description”, ServiceNow key: “short_description” – this will specify </w:t>
+                  </w:r>
+                  <w:r>
+                    <w:rPr>
+                      <w:rFonts w:ascii="Museo Sans 500" w:hAnsi="Museo Sans 500" w:cstheme="minorHAnsi"/>
+                      <w:iCs/>
+                      <w:sz w:val="16"/>
+                      <w:szCs w:val="16"/>
+                      <w:lang w:eastAsia="ar-SA"/>
+                    </w:rPr>
+                    <w:t>the output dictionary to have key</w:t>
+                  </w:r>
+                  <w:r>
+                    <w:rPr>
+                      <w:rFonts w:ascii="Museo Sans 500" w:hAnsi="Museo Sans 500" w:cstheme="minorHAnsi"/>
+                      <w:iCs/>
+                      <w:sz w:val="16"/>
+                      <w:szCs w:val="16"/>
+                      <w:lang w:eastAsia="ar-SA"/>
+                    </w:rPr>
+                    <w:t xml:space="preserve"> “description” and it’s corresponding value will be the value of the ServiceNow record for “short_description”). See the </w:t>
+                  </w:r>
+                  <w:hyperlink r:id="rId18" w:anchor="!/reference/api/rome/rest/c_TableAPI" w:history="1">
+                    <w:r>
+                      <w:rPr>
+                        <w:rStyle w:val="Hyperlink"/>
+                        <w:rFonts w:ascii="Museo Sans 500" w:hAnsi="Museo Sans 500" w:cstheme="minorHAnsi"/>
+                        <w:iCs/>
+                        <w:sz w:val="16"/>
+                        <w:szCs w:val="16"/>
+                        <w:lang w:eastAsia="ar-SA"/>
+                      </w:rPr>
+                      <w:t>Table API documentation</w:t>
+                    </w:r>
+                  </w:hyperlink>
+                  <w:r>
+                    <w:rPr>
+                      <w:rFonts w:ascii="Museo Sans 500" w:hAnsi="Museo Sans 500" w:cstheme="minorHAnsi"/>
+                      <w:iCs/>
+                      <w:sz w:val="16"/>
+                      <w:szCs w:val="16"/>
+                      <w:lang w:eastAsia="ar-SA"/>
+                    </w:rPr>
+                    <w:t xml:space="preserve"> from ServiceNow for more info on available keys from the response. Also see the example below.</w:t>
+                  </w:r>
+                </w:p>
+              </w:tc>
+            </w:tr>
+            <w:tr>
+              <w:trPr>
+                <w:trHeight w:val="296"/>
+              </w:trPr>
+              <w:tc>
+                <w:tcPr>
+                  <w:tcW w:w="2728" w:type="dxa"/>
+                </w:tcPr>
+                <w:p>
+                  <w:pPr>
+                    <w:rPr>
+                      <w:rFonts w:ascii="Museo Sans 500" w:hAnsi="Museo Sans 500" w:cstheme="minorHAnsi"/>
+                      <w:iCs/>
+                      <w:sz w:val="16"/>
+                      <w:szCs w:val="16"/>
+                      <w:lang w:eastAsia="ar-SA"/>
+                    </w:rPr>
+                  </w:pPr>
+                  <w:r>
+                    <w:rPr>
+                      <w:rFonts w:ascii="Museo Sans 500" w:hAnsi="Museo Sans 500" w:cstheme="minorHAnsi"/>
+                      <w:iCs/>
+                      <w:sz w:val="16"/>
+                      <w:szCs w:val="16"/>
+                      <w:lang w:eastAsia="ar-SA"/>
+                    </w:rPr>
+                    <w:t>Output to dictionary</w:t>
+                  </w:r>
+                </w:p>
+              </w:tc>
+              <w:tc>
+                <w:tcPr>
+                  <w:tcW w:w="2728" w:type="dxa"/>
+                </w:tcPr>
+                <w:p>
+                  <w:pPr>
+                    <w:rPr>
+                      <w:rFonts w:ascii="Museo Sans 500" w:hAnsi="Museo Sans 500" w:cstheme="minorHAnsi"/>
+                      <w:iCs/>
+                      <w:sz w:val="16"/>
+                      <w:szCs w:val="16"/>
+                      <w:lang w:eastAsia="ar-SA"/>
+                    </w:rPr>
+                  </w:pPr>
+                  <w:r>
+                    <w:rPr>
+                      <w:rFonts w:ascii="Museo Sans 500" w:hAnsi="Museo Sans 500" w:cstheme="minorHAnsi"/>
+                      <w:iCs/>
+                      <w:sz w:val="16"/>
+                      <w:szCs w:val="16"/>
+                      <w:lang w:eastAsia="ar-SA"/>
+                    </w:rPr>
+                    <w:t xml:space="preserve">The dictionary contains the keys specified in the entry list above. </w:t>
                   </w:r>
                 </w:p>
               </w:tc>
@@ -5418,8 +5231,17 @@
                 <w:szCs w:val="16"/>
                 <w:lang w:eastAsia="ar-SA"/>
               </w:rPr>
-              <w:lastRenderedPageBreak/>
-              <w:t>Update Project</w:t>
+              <w:t xml:space="preserve">Create </w:t>
+            </w:r>
+            <w:r>
+              <w:rPr>
+                <w:rFonts w:ascii="Museo Sans 500" w:hAnsi="Museo Sans 500" w:cstheme="minorHAnsi"/>
+                <w:iCs/>
+                <w:sz w:val="16"/>
+                <w:szCs w:val="16"/>
+                <w:lang w:eastAsia="ar-SA"/>
+              </w:rPr>
+              <w:t>Record</w:t>
             </w:r>
           </w:p>
         </w:tc>
@@ -5457,7 +5279,17 @@
                 <w:szCs w:val="16"/>
                 <w:lang w:eastAsia="ar-SA"/>
               </w:rPr>
-              <w:t>Updates a project</w:t>
+              <w:t>Create</w:t>
+            </w:r>
+            <w:r>
+              <w:rPr>
+                <w:rFonts w:ascii="Museo Sans 500" w:hAnsi="Museo Sans 500" w:cstheme="minorHAnsi"/>
+                <w:iCs/>
+                <w:sz w:val="16"/>
+                <w:szCs w:val="16"/>
+                <w:lang w:eastAsia="ar-SA"/>
+              </w:rPr>
+              <w:t xml:space="preserve"> new record in a table</w:t>
             </w:r>
           </w:p>
         </w:tc>
@@ -5565,7 +5397,7 @@
                       <w:szCs w:val="16"/>
                       <w:lang w:eastAsia="ar-SA"/>
                     </w:rPr>
-                    <w:t>Project ID</w:t>
+                    <w:t>Table</w:t>
                   </w:r>
                 </w:p>
               </w:tc>
@@ -5591,7 +5423,7 @@
                       <w:szCs w:val="16"/>
                       <w:lang w:eastAsia="ar-SA"/>
                     </w:rPr>
-                    <w:t>ID of project to update</w:t>
+                    <w:t>Table name</w:t>
                   </w:r>
                 </w:p>
               </w:tc>
@@ -5622,7 +5454,7 @@
                       <w:szCs w:val="16"/>
                       <w:lang w:eastAsia="ar-SA"/>
                     </w:rPr>
-                    <w:t>Project Name</w:t>
+                    <w:t>Values to include in record</w:t>
                   </w:r>
                 </w:p>
               </w:tc>
@@ -5648,8 +5480,21 @@
                       <w:szCs w:val="16"/>
                       <w:lang w:eastAsia="ar-SA"/>
                     </w:rPr>
-                    <w:t>Update name</w:t>
+                    <w:t xml:space="preserve">Enter the valid ServiceNow key and the corresponding value in the entry list. For more information on available keys, please refer to the </w:t>
                   </w:r>
+                  <w:hyperlink r:id="rId19" w:anchor="!/reference/api/rome/rest/c_TableAPI" w:history="1">
+                    <w:r>
+                      <w:rPr>
+                        <w:rStyle w:val="Hyperlink"/>
+                        <w:rFonts w:ascii="Museo Sans 500" w:hAnsi="Museo Sans 500" w:cstheme="minorHAnsi"/>
+                        <w:iCs/>
+                        <w:sz w:val="16"/>
+                        <w:szCs w:val="16"/>
+                        <w:lang w:eastAsia="ar-SA"/>
+                      </w:rPr>
+                      <w:t>Table API documentation</w:t>
+                    </w:r>
+                  </w:hyperlink>
                   <w:r>
                     <w:rPr>
                       <w:rFonts w:ascii="Museo Sans 500" w:hAnsi="Museo Sans 500" w:cstheme="minorHAnsi"/>
@@ -5658,7 +5503,7 @@
                       <w:szCs w:val="16"/>
                       <w:lang w:eastAsia="ar-SA"/>
                     </w:rPr>
-                    <w:t xml:space="preserve"> </w:t>
+                    <w:t>.</w:t>
                   </w:r>
                 </w:p>
               </w:tc>
@@ -5689,7 +5534,7 @@
                       <w:szCs w:val="16"/>
                       <w:lang w:eastAsia="ar-SA"/>
                     </w:rPr>
-                    <w:t>Mark as favorite</w:t>
+                    <w:t>Output sys_id to String</w:t>
                   </w:r>
                 </w:p>
               </w:tc>
@@ -5715,7 +5560,7 @@
                       <w:szCs w:val="16"/>
                       <w:lang w:eastAsia="ar-SA"/>
                     </w:rPr>
-                    <w:t>True/False</w:t>
+                    <w:t>Returns the sys_id of the newly created record in a string variable</w:t>
                   </w:r>
                 </w:p>
               </w:tc>
@@ -5768,7 +5613,7 @@
                 <w:szCs w:val="16"/>
                 <w:lang w:eastAsia="ar-SA"/>
               </w:rPr>
-              <w:t>Delete Project</w:t>
+              <w:t>Modify Record</w:t>
             </w:r>
           </w:p>
         </w:tc>
@@ -5806,7 +5651,7 @@
                 <w:szCs w:val="16"/>
                 <w:lang w:eastAsia="ar-SA"/>
               </w:rPr>
-              <w:t>Delete a project</w:t>
+              <w:t>Modify record attributes (PUT method)</w:t>
             </w:r>
           </w:p>
         </w:tc>
@@ -5914,7 +5759,7 @@
                       <w:szCs w:val="16"/>
                       <w:lang w:eastAsia="ar-SA"/>
                     </w:rPr>
-                    <w:t>Project ID</w:t>
+                    <w:t>Table</w:t>
                   </w:r>
                 </w:p>
               </w:tc>
@@ -5940,7 +5785,202 @@
                       <w:szCs w:val="16"/>
                       <w:lang w:eastAsia="ar-SA"/>
                     </w:rPr>
-                    <w:t>ID of project to delete</w:t>
+                    <w:t>Table name</w:t>
+                  </w:r>
+                </w:p>
+              </w:tc>
+            </w:tr>
+            <w:tr>
+              <w:trPr>
+                <w:trHeight w:val="296"/>
+              </w:trPr>
+              <w:tc>
+                <w:tcPr>
+                  <w:tcW w:w="2728" w:type="dxa"/>
+                </w:tcPr>
+                <w:p>
+                  <w:pPr>
+                    <w:rPr>
+                      <w:rFonts w:ascii="Museo Sans 500" w:hAnsi="Museo Sans 500" w:cstheme="minorHAnsi"/>
+                      <w:iCs/>
+                      <w:sz w:val="16"/>
+                      <w:szCs w:val="16"/>
+                      <w:lang w:eastAsia="ar-SA"/>
+                    </w:rPr>
+                  </w:pPr>
+                  <w:r>
+                    <w:rPr>
+                      <w:rFonts w:ascii="Museo Sans 500" w:hAnsi="Museo Sans 500" w:cstheme="minorHAnsi"/>
+                      <w:iCs/>
+                      <w:sz w:val="16"/>
+                      <w:szCs w:val="16"/>
+                      <w:lang w:eastAsia="ar-SA"/>
+                    </w:rPr>
+                    <w:t>Sys_id</w:t>
+                  </w:r>
+                </w:p>
+              </w:tc>
+              <w:tc>
+                <w:tcPr>
+                  <w:tcW w:w="2728" w:type="dxa"/>
+                </w:tcPr>
+                <w:p>
+                  <w:pPr>
+                    <w:rPr>
+                      <w:rFonts w:ascii="Museo Sans 500" w:hAnsi="Museo Sans 500" w:cstheme="minorHAnsi"/>
+                      <w:iCs/>
+                      <w:sz w:val="16"/>
+                      <w:szCs w:val="16"/>
+                      <w:lang w:eastAsia="ar-SA"/>
+                    </w:rPr>
+                  </w:pPr>
+                  <w:r>
+                    <w:rPr>
+                      <w:rFonts w:ascii="Museo Sans 500" w:hAnsi="Museo Sans 500" w:cstheme="minorHAnsi"/>
+                      <w:iCs/>
+                      <w:sz w:val="16"/>
+                      <w:szCs w:val="16"/>
+                      <w:lang w:eastAsia="ar-SA"/>
+                    </w:rPr>
+                    <w:t>Sys_id of the record to modify</w:t>
+                  </w:r>
+                </w:p>
+              </w:tc>
+            </w:tr>
+            <w:tr>
+              <w:trPr>
+                <w:trHeight w:val="296"/>
+              </w:trPr>
+              <w:tc>
+                <w:tcPr>
+                  <w:tcW w:w="2728" w:type="dxa"/>
+                </w:tcPr>
+                <w:p>
+                  <w:pPr>
+                    <w:rPr>
+                      <w:rFonts w:ascii="Museo Sans 500" w:hAnsi="Museo Sans 500" w:cstheme="minorHAnsi"/>
+                      <w:iCs/>
+                      <w:sz w:val="16"/>
+                      <w:szCs w:val="16"/>
+                      <w:lang w:eastAsia="ar-SA"/>
+                    </w:rPr>
+                  </w:pPr>
+                  <w:r>
+                    <w:rPr>
+                      <w:rFonts w:ascii="Museo Sans 500" w:hAnsi="Museo Sans 500" w:cstheme="minorHAnsi"/>
+                      <w:iCs/>
+                      <w:sz w:val="16"/>
+                      <w:szCs w:val="16"/>
+                      <w:lang w:eastAsia="ar-SA"/>
+                    </w:rPr>
+                    <w:lastRenderedPageBreak/>
+                    <w:t>Values to include in record</w:t>
+                  </w:r>
+                </w:p>
+              </w:tc>
+              <w:tc>
+                <w:tcPr>
+                  <w:tcW w:w="2728" w:type="dxa"/>
+                </w:tcPr>
+                <w:p>
+                  <w:pPr>
+                    <w:rPr>
+                      <w:rFonts w:ascii="Museo Sans 500" w:hAnsi="Museo Sans 500" w:cstheme="minorHAnsi"/>
+                      <w:iCs/>
+                      <w:sz w:val="16"/>
+                      <w:szCs w:val="16"/>
+                      <w:lang w:eastAsia="ar-SA"/>
+                    </w:rPr>
+                  </w:pPr>
+                  <w:r>
+                    <w:rPr>
+                      <w:rFonts w:ascii="Museo Sans 500" w:hAnsi="Museo Sans 500" w:cstheme="minorHAnsi"/>
+                      <w:iCs/>
+                      <w:sz w:val="16"/>
+                      <w:szCs w:val="16"/>
+                      <w:lang w:eastAsia="ar-SA"/>
+                    </w:rPr>
+                    <w:t xml:space="preserve">Enter the valid ServiceNow key and the corresponding value in the entry list. For more information on available keys, please refer to the </w:t>
+                  </w:r>
+                  <w:hyperlink r:id="rId20" w:anchor="!/reference/api/rome/rest/c_TableAPI" w:history="1">
+                    <w:r>
+                      <w:rPr>
+                        <w:rStyle w:val="Hyperlink"/>
+                        <w:rFonts w:ascii="Museo Sans 500" w:hAnsi="Museo Sans 500" w:cstheme="minorHAnsi"/>
+                        <w:iCs/>
+                        <w:sz w:val="16"/>
+                        <w:szCs w:val="16"/>
+                        <w:lang w:eastAsia="ar-SA"/>
+                      </w:rPr>
+                      <w:t>Table API documentation</w:t>
+                    </w:r>
+                  </w:hyperlink>
+                  <w:r>
+                    <w:rPr>
+                      <w:rFonts w:ascii="Museo Sans 500" w:hAnsi="Museo Sans 500" w:cstheme="minorHAnsi"/>
+                      <w:iCs/>
+                      <w:sz w:val="16"/>
+                      <w:szCs w:val="16"/>
+                      <w:lang w:eastAsia="ar-SA"/>
+                    </w:rPr>
+                    <w:t>.</w:t>
+                  </w:r>
+                </w:p>
+              </w:tc>
+            </w:tr>
+            <w:tr>
+              <w:trPr>
+                <w:trHeight w:val="296"/>
+              </w:trPr>
+              <w:tc>
+                <w:tcPr>
+                  <w:tcW w:w="2728" w:type="dxa"/>
+                </w:tcPr>
+                <w:p>
+                  <w:pPr>
+                    <w:rPr>
+                      <w:rFonts w:ascii="Museo Sans 500" w:hAnsi="Museo Sans 500" w:cstheme="minorHAnsi"/>
+                      <w:iCs/>
+                      <w:sz w:val="16"/>
+                      <w:szCs w:val="16"/>
+                      <w:lang w:eastAsia="ar-SA"/>
+                    </w:rPr>
+                  </w:pPr>
+                  <w:r>
+                    <w:rPr>
+                      <w:rFonts w:ascii="Museo Sans 500" w:hAnsi="Museo Sans 500" w:cstheme="minorHAnsi"/>
+                      <w:iCs/>
+                      <w:sz w:val="16"/>
+                      <w:szCs w:val="16"/>
+                      <w:lang w:eastAsia="ar-SA"/>
+                    </w:rPr>
+                    <w:t>Output sys_id to String</w:t>
+                  </w:r>
+                </w:p>
+              </w:tc>
+              <w:tc>
+                <w:tcPr>
+                  <w:tcW w:w="2728" w:type="dxa"/>
+                </w:tcPr>
+                <w:p>
+                  <w:pPr>
+                    <w:rPr>
+                      <w:rFonts w:ascii="Museo Sans 500" w:hAnsi="Museo Sans 500" w:cstheme="minorHAnsi"/>
+                      <w:iCs/>
+                      <w:sz w:val="16"/>
+                      <w:szCs w:val="16"/>
+                      <w:lang w:eastAsia="ar-SA"/>
+                    </w:rPr>
+                  </w:pPr>
+                  <w:r>
+                    <w:rPr>
+                      <w:rFonts w:ascii="Museo Sans 500" w:hAnsi="Museo Sans 500" w:cstheme="minorHAnsi"/>
+                      <w:iCs/>
+                      <w:sz w:val="16"/>
+                      <w:szCs w:val="16"/>
+                      <w:lang w:eastAsia="ar-SA"/>
+                    </w:rPr>
+                    <w:t>Returns the sys_id of the newly created record in a string variable</w:t>
                   </w:r>
                 </w:p>
               </w:tc>
@@ -5996,7 +6036,8 @@
                 <w:szCs w:val="16"/>
                 <w:lang w:eastAsia="ar-SA"/>
               </w:rPr>
-              <w:t>Get Project ID</w:t>
+              <w:lastRenderedPageBreak/>
+              <w:t>Update Record</w:t>
             </w:r>
           </w:p>
         </w:tc>
@@ -6034,7 +6075,17 @@
                 <w:szCs w:val="16"/>
                 <w:lang w:eastAsia="ar-SA"/>
               </w:rPr>
-              <w:t>Get the ID of a project given the name</w:t>
+              <w:t xml:space="preserve">Updates a </w:t>
+            </w:r>
+            <w:r>
+              <w:rPr>
+                <w:rFonts w:ascii="Museo Sans 500" w:hAnsi="Museo Sans 500" w:cstheme="minorHAnsi"/>
+                <w:iCs/>
+                <w:sz w:val="16"/>
+                <w:szCs w:val="16"/>
+                <w:lang w:eastAsia="ar-SA"/>
+              </w:rPr>
+              <w:t>record (PATCH method)</w:t>
             </w:r>
           </w:p>
         </w:tc>
@@ -6142,7 +6193,7 @@
                       <w:szCs w:val="16"/>
                       <w:lang w:eastAsia="ar-SA"/>
                     </w:rPr>
-                    <w:t>Project Name</w:t>
+                    <w:t>Table</w:t>
                   </w:r>
                 </w:p>
               </w:tc>
@@ -6168,7 +6219,7 @@
                       <w:szCs w:val="16"/>
                       <w:lang w:eastAsia="ar-SA"/>
                     </w:rPr>
-                    <w:t>Name of project</w:t>
+                    <w:t>Table name</w:t>
                   </w:r>
                 </w:p>
               </w:tc>
@@ -6199,7 +6250,7 @@
                       <w:szCs w:val="16"/>
                       <w:lang w:eastAsia="ar-SA"/>
                     </w:rPr>
-                    <w:t>Output to string</w:t>
+                    <w:t>Sys_id</w:t>
                   </w:r>
                 </w:p>
               </w:tc>
@@ -6225,7 +6276,144 @@
                       <w:szCs w:val="16"/>
                       <w:lang w:eastAsia="ar-SA"/>
                     </w:rPr>
-                    <w:t>Outputs the ID of the project to a string if found</w:t>
+                    <w:t>Sys_id of the record to modify</w:t>
+                  </w:r>
+                </w:p>
+              </w:tc>
+            </w:tr>
+            <w:tr>
+              <w:trPr>
+                <w:trHeight w:val="296"/>
+              </w:trPr>
+              <w:tc>
+                <w:tcPr>
+                  <w:tcW w:w="2728" w:type="dxa"/>
+                </w:tcPr>
+                <w:p>
+                  <w:pPr>
+                    <w:rPr>
+                      <w:rFonts w:ascii="Museo Sans 500" w:hAnsi="Museo Sans 500" w:cstheme="minorHAnsi"/>
+                      <w:iCs/>
+                      <w:sz w:val="16"/>
+                      <w:szCs w:val="16"/>
+                      <w:lang w:eastAsia="ar-SA"/>
+                    </w:rPr>
+                  </w:pPr>
+                  <w:r>
+                    <w:rPr>
+                      <w:rFonts w:ascii="Museo Sans 500" w:hAnsi="Museo Sans 500" w:cstheme="minorHAnsi"/>
+                      <w:iCs/>
+                      <w:sz w:val="16"/>
+                      <w:szCs w:val="16"/>
+                      <w:lang w:eastAsia="ar-SA"/>
+                    </w:rPr>
+                    <w:t>Values to include in record</w:t>
+                  </w:r>
+                </w:p>
+              </w:tc>
+              <w:tc>
+                <w:tcPr>
+                  <w:tcW w:w="2728" w:type="dxa"/>
+                </w:tcPr>
+                <w:p>
+                  <w:pPr>
+                    <w:rPr>
+                      <w:rFonts w:ascii="Museo Sans 500" w:hAnsi="Museo Sans 500" w:cstheme="minorHAnsi"/>
+                      <w:iCs/>
+                      <w:sz w:val="16"/>
+                      <w:szCs w:val="16"/>
+                      <w:lang w:eastAsia="ar-SA"/>
+                    </w:rPr>
+                  </w:pPr>
+                  <w:r>
+                    <w:rPr>
+                      <w:rFonts w:ascii="Museo Sans 500" w:hAnsi="Museo Sans 500" w:cstheme="minorHAnsi"/>
+                      <w:iCs/>
+                      <w:sz w:val="16"/>
+                      <w:szCs w:val="16"/>
+                      <w:lang w:eastAsia="ar-SA"/>
+                    </w:rPr>
+                    <w:t xml:space="preserve">Enter the valid ServiceNow key and the corresponding value in the entry list. For more information on available keys, please refer to the </w:t>
+                  </w:r>
+                  <w:hyperlink r:id="rId21" w:anchor="!/reference/api/rome/rest/c_TableAPI" w:history="1">
+                    <w:r>
+                      <w:rPr>
+                        <w:rStyle w:val="Hyperlink"/>
+                        <w:rFonts w:ascii="Museo Sans 500" w:hAnsi="Museo Sans 500" w:cstheme="minorHAnsi"/>
+                        <w:iCs/>
+                        <w:sz w:val="16"/>
+                        <w:szCs w:val="16"/>
+                        <w:lang w:eastAsia="ar-SA"/>
+                      </w:rPr>
+                      <w:t>Table API documentation</w:t>
+                    </w:r>
+                  </w:hyperlink>
+                  <w:r>
+                    <w:rPr>
+                      <w:rFonts w:ascii="Museo Sans 500" w:hAnsi="Museo Sans 500" w:cstheme="minorHAnsi"/>
+                      <w:iCs/>
+                      <w:sz w:val="16"/>
+                      <w:szCs w:val="16"/>
+                      <w:lang w:eastAsia="ar-SA"/>
+                    </w:rPr>
+                    <w:t>.</w:t>
+                  </w:r>
+                </w:p>
+              </w:tc>
+            </w:tr>
+            <w:tr>
+              <w:trPr>
+                <w:trHeight w:val="296"/>
+              </w:trPr>
+              <w:tc>
+                <w:tcPr>
+                  <w:tcW w:w="2728" w:type="dxa"/>
+                </w:tcPr>
+                <w:p>
+                  <w:pPr>
+                    <w:rPr>
+                      <w:rFonts w:ascii="Museo Sans 500" w:hAnsi="Museo Sans 500" w:cstheme="minorHAnsi"/>
+                      <w:iCs/>
+                      <w:sz w:val="16"/>
+                      <w:szCs w:val="16"/>
+                      <w:lang w:eastAsia="ar-SA"/>
+                    </w:rPr>
+                  </w:pPr>
+                  <w:r>
+                    <w:rPr>
+                      <w:rFonts w:ascii="Museo Sans 500" w:hAnsi="Museo Sans 500" w:cstheme="minorHAnsi"/>
+                      <w:iCs/>
+                      <w:sz w:val="16"/>
+                      <w:szCs w:val="16"/>
+                      <w:lang w:eastAsia="ar-SA"/>
+                    </w:rPr>
+                    <w:t>Output sys_id to String</w:t>
+                  </w:r>
+                </w:p>
+              </w:tc>
+              <w:tc>
+                <w:tcPr>
+                  <w:tcW w:w="2728" w:type="dxa"/>
+                </w:tcPr>
+                <w:p>
+                  <w:pPr>
+                    <w:rPr>
+                      <w:rFonts w:ascii="Museo Sans 500" w:hAnsi="Museo Sans 500" w:cstheme="minorHAnsi"/>
+                      <w:iCs/>
+                      <w:sz w:val="16"/>
+                      <w:szCs w:val="16"/>
+                      <w:lang w:eastAsia="ar-SA"/>
+                    </w:rPr>
+                  </w:pPr>
+                  <w:r>
+                    <w:rPr>
+                      <w:rFonts w:ascii="Museo Sans 500" w:hAnsi="Museo Sans 500" w:cstheme="minorHAnsi"/>
+                      <w:iCs/>
+                      <w:sz w:val="16"/>
+                      <w:szCs w:val="16"/>
+                      <w:lang w:eastAsia="ar-SA"/>
+                    </w:rPr>
+                    <w:t>Returns the sys_id of the newly created record in a string variable</w:t>
                   </w:r>
                 </w:p>
               </w:tc>
@@ -6233,8 +6421,6 @@
           </w:tbl>
           <w:p>
             <w:pPr>
-              <w:pStyle w:val="ListParagraph"/>
-              <w:ind w:left="0"/>
               <w:cnfStyle w:val="000000100000" w:firstRow="0" w:lastRow="0" w:firstColumn="0" w:lastColumn="0" w:oddVBand="0" w:evenVBand="0" w:oddHBand="1" w:evenHBand="0" w:firstRowFirstColumn="0" w:firstRowLastColumn="0" w:lastRowFirstColumn="0" w:lastRowLastColumn="0"/>
               <w:rPr>
                 <w:rFonts w:ascii="Museo Sans 500" w:hAnsi="Museo Sans 500" w:cstheme="minorHAnsi"/>
@@ -6280,6 +6466,311 @@
                 <w:szCs w:val="16"/>
                 <w:lang w:eastAsia="ar-SA"/>
               </w:rPr>
+              <w:t xml:space="preserve">Delete </w:t>
+            </w:r>
+            <w:r>
+              <w:rPr>
+                <w:rFonts w:ascii="Museo Sans 500" w:hAnsi="Museo Sans 500" w:cstheme="minorHAnsi"/>
+                <w:iCs/>
+                <w:sz w:val="16"/>
+                <w:szCs w:val="16"/>
+                <w:lang w:eastAsia="ar-SA"/>
+              </w:rPr>
+              <w:t>Record</w:t>
+            </w:r>
+          </w:p>
+        </w:tc>
+        <w:tc>
+          <w:tcPr>
+            <w:tcW w:w="2241" w:type="dxa"/>
+          </w:tcPr>
+          <w:p>
+            <w:pPr>
+              <w:widowControl w:val="0"/>
+              <w:numPr>
+                <w:ilvl w:val="0"/>
+                <w:numId w:val="2"/>
+              </w:numPr>
+              <w:autoSpaceDE w:val="0"/>
+              <w:autoSpaceDN w:val="0"/>
+              <w:spacing w:before="47" w:after="0"/>
+              <w:ind w:left="0" w:firstLine="0"/>
+              <w:jc w:val="center"/>
+              <w:outlineLvl w:val="0"/>
+              <w:cnfStyle w:val="000000000000" w:firstRow="0" w:lastRow="0" w:firstColumn="0" w:lastColumn="0" w:oddVBand="0" w:evenVBand="0" w:oddHBand="0" w:evenHBand="0" w:firstRowFirstColumn="0" w:firstRowLastColumn="0" w:lastRowFirstColumn="0" w:lastRowLastColumn="0"/>
+              <w:rPr>
+                <w:rFonts w:ascii="Museo Sans 500" w:hAnsi="Museo Sans 500" w:cstheme="minorHAnsi"/>
+                <w:iCs/>
+                <w:sz w:val="16"/>
+                <w:szCs w:val="16"/>
+                <w:lang w:eastAsia="ar-SA"/>
+              </w:rPr>
+            </w:pPr>
+            <w:r>
+              <w:rPr>
+                <w:rFonts w:ascii="Museo Sans 500" w:hAnsi="Museo Sans 500" w:cstheme="minorHAnsi"/>
+                <w:iCs/>
+                <w:sz w:val="16"/>
+                <w:szCs w:val="16"/>
+                <w:lang w:eastAsia="ar-SA"/>
+              </w:rPr>
+              <w:t xml:space="preserve">Delete a </w:t>
+            </w:r>
+            <w:r>
+              <w:rPr>
+                <w:rFonts w:ascii="Museo Sans 500" w:hAnsi="Museo Sans 500" w:cstheme="minorHAnsi"/>
+                <w:iCs/>
+                <w:sz w:val="16"/>
+                <w:szCs w:val="16"/>
+                <w:lang w:eastAsia="ar-SA"/>
+              </w:rPr>
+              <w:t>record</w:t>
+            </w:r>
+          </w:p>
+        </w:tc>
+        <w:tc>
+          <w:tcPr>
+            <w:tcW w:w="5682" w:type="dxa"/>
+          </w:tcPr>
+          <w:tbl>
+            <w:tblPr>
+              <w:tblStyle w:val="TableGrid"/>
+              <w:tblW w:w="0" w:type="auto"/>
+              <w:tblBorders>
+                <w:top w:val="none" w:sz="0" w:space="0" w:color="auto"/>
+                <w:left w:val="none" w:sz="0" w:space="0" w:color="auto"/>
+                <w:bottom w:val="none" w:sz="0" w:space="0" w:color="auto"/>
+                <w:right w:val="none" w:sz="0" w:space="0" w:color="auto"/>
+                <w:insideV w:val="none" w:sz="0" w:space="0" w:color="auto"/>
+              </w:tblBorders>
+              <w:tblLook w:val="04A0" w:firstRow="1" w:lastRow="0" w:firstColumn="1" w:lastColumn="0" w:noHBand="0" w:noVBand="1"/>
+            </w:tblPr>
+            <w:tblGrid>
+              <w:gridCol w:w="2728"/>
+              <w:gridCol w:w="2728"/>
+            </w:tblGrid>
+            <w:tr>
+              <w:trPr>
+                <w:trHeight w:val="296"/>
+              </w:trPr>
+              <w:tc>
+                <w:tcPr>
+                  <w:tcW w:w="2728" w:type="dxa"/>
+                </w:tcPr>
+                <w:p>
+                  <w:pPr>
+                    <w:rPr>
+                      <w:rFonts w:ascii="Museo Sans 500" w:hAnsi="Museo Sans 500" w:cstheme="minorHAnsi"/>
+                      <w:iCs/>
+                      <w:sz w:val="16"/>
+                      <w:szCs w:val="16"/>
+                      <w:lang w:eastAsia="ar-SA"/>
+                    </w:rPr>
+                  </w:pPr>
+                  <w:r>
+                    <w:rPr>
+                      <w:rFonts w:ascii="Museo Sans 500" w:hAnsi="Museo Sans 500" w:cstheme="minorHAnsi"/>
+                      <w:iCs/>
+                      <w:sz w:val="16"/>
+                      <w:szCs w:val="16"/>
+                      <w:lang w:eastAsia="ar-SA"/>
+                    </w:rPr>
+                    <w:t>Session name</w:t>
+                  </w:r>
+                </w:p>
+              </w:tc>
+              <w:tc>
+                <w:tcPr>
+                  <w:tcW w:w="2728" w:type="dxa"/>
+                </w:tcPr>
+                <w:p>
+                  <w:pPr>
+                    <w:rPr>
+                      <w:rFonts w:ascii="Museo Sans 500" w:hAnsi="Museo Sans 500" w:cstheme="minorHAnsi"/>
+                      <w:iCs/>
+                      <w:sz w:val="16"/>
+                      <w:szCs w:val="16"/>
+                      <w:lang w:eastAsia="ar-SA"/>
+                    </w:rPr>
+                  </w:pPr>
+                  <w:r>
+                    <w:rPr>
+                      <w:rFonts w:ascii="Museo Sans 500" w:hAnsi="Museo Sans 500" w:cstheme="minorHAnsi"/>
+                      <w:iCs/>
+                      <w:sz w:val="16"/>
+                      <w:szCs w:val="16"/>
+                      <w:lang w:eastAsia="ar-SA"/>
+                    </w:rPr>
+                    <w:t>Name of session</w:t>
+                  </w:r>
+                </w:p>
+              </w:tc>
+            </w:tr>
+            <w:tr>
+              <w:trPr>
+                <w:trHeight w:val="296"/>
+              </w:trPr>
+              <w:tc>
+                <w:tcPr>
+                  <w:tcW w:w="2728" w:type="dxa"/>
+                </w:tcPr>
+                <w:p>
+                  <w:pPr>
+                    <w:rPr>
+                      <w:rFonts w:ascii="Museo Sans 500" w:hAnsi="Museo Sans 500" w:cstheme="minorHAnsi"/>
+                      <w:iCs/>
+                      <w:sz w:val="16"/>
+                      <w:szCs w:val="16"/>
+                      <w:lang w:eastAsia="ar-SA"/>
+                    </w:rPr>
+                  </w:pPr>
+                  <w:r>
+                    <w:rPr>
+                      <w:rFonts w:ascii="Museo Sans 500" w:hAnsi="Museo Sans 500" w:cstheme="minorHAnsi"/>
+                      <w:iCs/>
+                      <w:sz w:val="16"/>
+                      <w:szCs w:val="16"/>
+                      <w:lang w:eastAsia="ar-SA"/>
+                    </w:rPr>
+                    <w:t>Table</w:t>
+                  </w:r>
+                </w:p>
+              </w:tc>
+              <w:tc>
+                <w:tcPr>
+                  <w:tcW w:w="2728" w:type="dxa"/>
+                </w:tcPr>
+                <w:p>
+                  <w:pPr>
+                    <w:rPr>
+                      <w:rFonts w:ascii="Museo Sans 500" w:hAnsi="Museo Sans 500" w:cstheme="minorHAnsi"/>
+                      <w:iCs/>
+                      <w:sz w:val="16"/>
+                      <w:szCs w:val="16"/>
+                      <w:lang w:eastAsia="ar-SA"/>
+                    </w:rPr>
+                  </w:pPr>
+                  <w:r>
+                    <w:rPr>
+                      <w:rFonts w:ascii="Museo Sans 500" w:hAnsi="Museo Sans 500" w:cstheme="minorHAnsi"/>
+                      <w:iCs/>
+                      <w:sz w:val="16"/>
+                      <w:szCs w:val="16"/>
+                      <w:lang w:eastAsia="ar-SA"/>
+                    </w:rPr>
+                    <w:t>Table name</w:t>
+                  </w:r>
+                </w:p>
+              </w:tc>
+            </w:tr>
+            <w:tr>
+              <w:trPr>
+                <w:trHeight w:val="296"/>
+              </w:trPr>
+              <w:tc>
+                <w:tcPr>
+                  <w:tcW w:w="2728" w:type="dxa"/>
+                </w:tcPr>
+                <w:p>
+                  <w:pPr>
+                    <w:rPr>
+                      <w:rFonts w:ascii="Museo Sans 500" w:hAnsi="Museo Sans 500" w:cstheme="minorHAnsi"/>
+                      <w:iCs/>
+                      <w:sz w:val="16"/>
+                      <w:szCs w:val="16"/>
+                      <w:lang w:eastAsia="ar-SA"/>
+                    </w:rPr>
+                  </w:pPr>
+                  <w:r>
+                    <w:rPr>
+                      <w:rFonts w:ascii="Museo Sans 500" w:hAnsi="Museo Sans 500" w:cstheme="minorHAnsi"/>
+                      <w:iCs/>
+                      <w:sz w:val="16"/>
+                      <w:szCs w:val="16"/>
+                      <w:lang w:eastAsia="ar-SA"/>
+                    </w:rPr>
+                    <w:t>Sys_id</w:t>
+                  </w:r>
+                </w:p>
+              </w:tc>
+              <w:tc>
+                <w:tcPr>
+                  <w:tcW w:w="2728" w:type="dxa"/>
+                </w:tcPr>
+                <w:p>
+                  <w:pPr>
+                    <w:rPr>
+                      <w:rFonts w:ascii="Museo Sans 500" w:hAnsi="Museo Sans 500" w:cstheme="minorHAnsi"/>
+                      <w:iCs/>
+                      <w:sz w:val="16"/>
+                      <w:szCs w:val="16"/>
+                      <w:lang w:eastAsia="ar-SA"/>
+                    </w:rPr>
+                  </w:pPr>
+                  <w:r>
+                    <w:rPr>
+                      <w:rFonts w:ascii="Museo Sans 500" w:hAnsi="Museo Sans 500" w:cstheme="minorHAnsi"/>
+                      <w:iCs/>
+                      <w:sz w:val="16"/>
+                      <w:szCs w:val="16"/>
+                      <w:lang w:eastAsia="ar-SA"/>
+                    </w:rPr>
+                    <w:t>Sys_id</w:t>
+                  </w:r>
+                </w:p>
+              </w:tc>
+            </w:tr>
+          </w:tbl>
+          <w:p>
+            <w:pPr>
+              <w:cnfStyle w:val="000000000000" w:firstRow="0" w:lastRow="0" w:firstColumn="0" w:lastColumn="0" w:oddVBand="0" w:evenVBand="0" w:oddHBand="0" w:evenHBand="0" w:firstRowFirstColumn="0" w:firstRowLastColumn="0" w:lastRowFirstColumn="0" w:lastRowLastColumn="0"/>
+              <w:rPr>
+                <w:rFonts w:ascii="Museo Sans 500" w:hAnsi="Museo Sans 500" w:cstheme="minorHAnsi"/>
+                <w:sz w:val="16"/>
+                <w:szCs w:val="16"/>
+              </w:rPr>
+            </w:pPr>
+          </w:p>
+        </w:tc>
+      </w:tr>
+      <w:tr>
+        <w:trPr>
+          <w:cnfStyle w:val="000000100000" w:firstRow="0" w:lastRow="0" w:firstColumn="0" w:lastColumn="0" w:oddVBand="0" w:evenVBand="0" w:oddHBand="1" w:evenHBand="0" w:firstRowFirstColumn="0" w:firstRowLastColumn="0" w:lastRowFirstColumn="0" w:lastRowLastColumn="0"/>
+        </w:trPr>
+        <w:tc>
+          <w:tcPr>
+            <w:cnfStyle w:val="001000000000" w:firstRow="0" w:lastRow="0" w:firstColumn="1" w:lastColumn="0" w:oddVBand="0" w:evenVBand="0" w:oddHBand="0" w:evenHBand="0" w:firstRowFirstColumn="0" w:firstRowLastColumn="0" w:lastRowFirstColumn="0" w:lastRowLastColumn="0"/>
+            <w:tcW w:w="2152" w:type="dxa"/>
+          </w:tcPr>
+          <w:p>
+            <w:pPr>
+              <w:widowControl w:val="0"/>
+              <w:numPr>
+                <w:ilvl w:val="0"/>
+                <w:numId w:val="2"/>
+              </w:numPr>
+              <w:autoSpaceDE w:val="0"/>
+              <w:autoSpaceDN w:val="0"/>
+              <w:spacing w:before="47" w:after="0"/>
+              <w:ind w:left="0" w:firstLine="0"/>
+              <w:jc w:val="center"/>
+              <w:outlineLvl w:val="0"/>
+              <w:rPr>
+                <w:rFonts w:ascii="Museo Sans 500" w:hAnsi="Museo Sans 500" w:cstheme="minorHAnsi"/>
+                <w:iCs/>
+                <w:sz w:val="16"/>
+                <w:szCs w:val="16"/>
+                <w:lang w:eastAsia="ar-SA"/>
+              </w:rPr>
+            </w:pPr>
+            <w:r>
+              <w:rPr>
+                <w:rFonts w:ascii="Museo Sans 500" w:hAnsi="Museo Sans 500" w:cstheme="minorHAnsi"/>
+                <w:iCs/>
+                <w:sz w:val="16"/>
+                <w:szCs w:val="16"/>
+                <w:lang w:eastAsia="ar-SA"/>
+              </w:rPr>
               <w:t>End Session</w:t>
             </w:r>
           </w:p>
@@ -6301,7 +6792,7 @@
               <w:ind w:left="0" w:firstLine="0"/>
               <w:jc w:val="center"/>
               <w:outlineLvl w:val="0"/>
-              <w:cnfStyle w:val="000000000000" w:firstRow="0" w:lastRow="0" w:firstColumn="0" w:lastColumn="0" w:oddVBand="0" w:evenVBand="0" w:oddHBand="0" w:evenHBand="0" w:firstRowFirstColumn="0" w:firstRowLastColumn="0" w:lastRowFirstColumn="0" w:lastRowLastColumn="0"/>
+              <w:cnfStyle w:val="000000100000" w:firstRow="0" w:lastRow="0" w:firstColumn="0" w:lastColumn="0" w:oddVBand="0" w:evenVBand="0" w:oddHBand="1" w:evenHBand="0" w:firstRowFirstColumn="0" w:firstRowLastColumn="0" w:lastRowFirstColumn="0" w:lastRowLastColumn="0"/>
               <w:rPr>
                 <w:rFonts w:ascii="Museo Sans 500" w:hAnsi="Museo Sans 500" w:cstheme="minorHAnsi"/>
                 <w:iCs/>
@@ -6403,7 +6894,7 @@
           </w:tbl>
           <w:p>
             <w:pPr>
-              <w:cnfStyle w:val="000000000000" w:firstRow="0" w:lastRow="0" w:firstColumn="0" w:lastColumn="0" w:oddVBand="0" w:evenVBand="0" w:oddHBand="0" w:evenHBand="0" w:firstRowFirstColumn="0" w:firstRowLastColumn="0" w:lastRowFirstColumn="0" w:lastRowLastColumn="0"/>
+              <w:cnfStyle w:val="000000100000" w:firstRow="0" w:lastRow="0" w:firstColumn="0" w:lastColumn="0" w:oddVBand="0" w:evenVBand="0" w:oddHBand="1" w:evenHBand="0" w:firstRowFirstColumn="0" w:firstRowLastColumn="0" w:lastRowFirstColumn="0" w:lastRowLastColumn="0"/>
               <w:rPr>
                 <w:rFonts w:ascii="Museo Sans 500" w:hAnsi="Museo Sans 500" w:cstheme="minorHAnsi"/>
                 <w:iCs/>
@@ -6418,16 +6909,23 @@
     </w:tbl>
     <w:p>
       <w:pPr>
-        <w:rPr>
-          <w:rFonts w:asciiTheme="minorHAnsi" w:hAnsiTheme="minorHAnsi" w:cstheme="minorHAnsi"/>
+        <w:pStyle w:val="BodyText"/>
+        <w:rPr>
+          <w:rFonts w:ascii="Museo Sans 700" w:hAnsi="Museo Sans 700" w:cstheme="minorHAnsi"/>
+          <w:b/>
+          <w:bCs/>
+          <w:lang w:eastAsia="ar-SA"/>
         </w:rPr>
       </w:pPr>
     </w:p>
     <w:p>
       <w:pPr>
-        <w:jc w:val="center"/>
-        <w:rPr>
-          <w:rFonts w:asciiTheme="minorHAnsi" w:hAnsiTheme="minorHAnsi" w:cstheme="minorHAnsi"/>
+        <w:pStyle w:val="BodyText"/>
+        <w:rPr>
+          <w:rFonts w:ascii="Museo Sans 700" w:hAnsi="Museo Sans 700" w:cstheme="minorHAnsi"/>
+          <w:b/>
+          <w:bCs/>
+          <w:lang w:eastAsia="ar-SA"/>
         </w:rPr>
       </w:pPr>
     </w:p>
@@ -6435,10 +6933,713 @@
       <w:pPr>
         <w:pStyle w:val="BodyText"/>
         <w:rPr>
+          <w:rFonts w:ascii="Museo Sans 700" w:hAnsi="Museo Sans 700" w:cstheme="minorHAnsi"/>
+          <w:b/>
+          <w:bCs/>
+          <w:lang w:eastAsia="ar-SA"/>
+        </w:rPr>
+      </w:pPr>
+    </w:p>
+    <w:p>
+      <w:pPr>
+        <w:pStyle w:val="BodyText"/>
+        <w:rPr>
+          <w:rFonts w:ascii="Museo Sans 700" w:hAnsi="Museo Sans 700" w:cstheme="minorHAnsi"/>
+          <w:b/>
+          <w:bCs/>
+          <w:lang w:eastAsia="ar-SA"/>
+        </w:rPr>
+      </w:pPr>
+    </w:p>
+    <w:p>
+      <w:pPr>
+        <w:pStyle w:val="BodyText"/>
+        <w:rPr>
+          <w:rFonts w:ascii="Museo Sans 700" w:hAnsi="Museo Sans 700" w:cstheme="minorHAnsi"/>
+          <w:b/>
+          <w:bCs/>
+          <w:lang w:eastAsia="ar-SA"/>
+        </w:rPr>
+      </w:pPr>
+    </w:p>
+    <w:p>
+      <w:pPr>
+        <w:pStyle w:val="BodyText"/>
+        <w:rPr>
+          <w:rFonts w:ascii="Museo Sans 700" w:hAnsi="Museo Sans 700" w:cstheme="minorHAnsi"/>
+          <w:b/>
+          <w:bCs/>
+          <w:lang w:eastAsia="ar-SA"/>
+        </w:rPr>
+      </w:pPr>
+    </w:p>
+    <w:p>
+      <w:pPr>
+        <w:pStyle w:val="BodyText"/>
+        <w:rPr>
+          <w:rFonts w:ascii="Museo Sans 700" w:hAnsi="Museo Sans 700" w:cstheme="minorHAnsi"/>
+          <w:b/>
+          <w:bCs/>
+          <w:lang w:eastAsia="ar-SA"/>
+        </w:rPr>
+      </w:pPr>
+    </w:p>
+    <w:p>
+      <w:pPr>
+        <w:pStyle w:val="BodyText"/>
+        <w:rPr>
+          <w:rFonts w:ascii="Museo Sans 700" w:hAnsi="Museo Sans 700" w:cstheme="minorHAnsi"/>
+          <w:b/>
+          <w:bCs/>
+          <w:lang w:eastAsia="ar-SA"/>
+        </w:rPr>
+      </w:pPr>
+    </w:p>
+    <w:p>
+      <w:pPr>
+        <w:pStyle w:val="BodyText"/>
+        <w:rPr>
+          <w:rFonts w:ascii="Museo Sans 700" w:hAnsi="Museo Sans 700" w:cstheme="minorHAnsi"/>
+          <w:b/>
+          <w:bCs/>
+          <w:lang w:eastAsia="ar-SA"/>
+        </w:rPr>
+      </w:pPr>
+    </w:p>
+    <w:p>
+      <w:pPr>
+        <w:pStyle w:val="BodyText"/>
+        <w:rPr>
+          <w:rFonts w:ascii="Museo Sans 700" w:hAnsi="Museo Sans 700" w:cstheme="minorHAnsi"/>
+          <w:b/>
+          <w:bCs/>
+          <w:lang w:eastAsia="ar-SA"/>
+        </w:rPr>
+      </w:pPr>
+    </w:p>
+    <w:p>
+      <w:pPr>
+        <w:pStyle w:val="BodyText"/>
+        <w:rPr>
+          <w:rFonts w:ascii="Museo Sans 700" w:hAnsi="Museo Sans 700" w:cstheme="minorHAnsi"/>
+          <w:b/>
+          <w:bCs/>
+          <w:lang w:eastAsia="ar-SA"/>
+        </w:rPr>
+      </w:pPr>
+    </w:p>
+    <w:p>
+      <w:pPr>
+        <w:pStyle w:val="BodyText"/>
+        <w:rPr>
+          <w:rFonts w:ascii="Museo Sans 700" w:hAnsi="Museo Sans 700" w:cstheme="minorHAnsi"/>
+          <w:b/>
+          <w:bCs/>
+          <w:lang w:eastAsia="ar-SA"/>
+        </w:rPr>
+      </w:pPr>
+    </w:p>
+    <w:p>
+      <w:pPr>
+        <w:pStyle w:val="BodyText"/>
+        <w:rPr>
+          <w:rFonts w:ascii="Museo Sans 700" w:hAnsi="Museo Sans 700" w:cstheme="minorHAnsi"/>
+          <w:b/>
+          <w:bCs/>
+          <w:lang w:eastAsia="ar-SA"/>
+        </w:rPr>
+      </w:pPr>
+    </w:p>
+    <w:p>
+      <w:pPr>
+        <w:pStyle w:val="BodyText"/>
+        <w:rPr>
+          <w:rFonts w:ascii="Museo Sans 700" w:hAnsi="Museo Sans 700" w:cstheme="minorHAnsi"/>
+          <w:b/>
+          <w:bCs/>
+          <w:lang w:eastAsia="ar-SA"/>
+        </w:rPr>
+      </w:pPr>
+    </w:p>
+    <w:p>
+      <w:pPr>
+        <w:pStyle w:val="BodyText"/>
+        <w:rPr>
+          <w:rFonts w:ascii="Museo Sans 700" w:hAnsi="Museo Sans 700" w:cstheme="minorHAnsi"/>
+          <w:b/>
+          <w:bCs/>
+          <w:lang w:eastAsia="ar-SA"/>
+        </w:rPr>
+      </w:pPr>
+      <w:r>
+        <w:rPr>
+          <w:rFonts w:ascii="Museo Sans 700" w:hAnsi="Museo Sans 700" w:cstheme="minorHAnsi"/>
+          <w:b/>
+          <w:bCs/>
+          <w:lang w:eastAsia="ar-SA"/>
+        </w:rPr>
+        <w:lastRenderedPageBreak/>
+        <w:t>Example of configuring the Get Multiple Records Action:</w:t>
+      </w:r>
+    </w:p>
+    <w:p>
+      <w:pPr>
+        <w:pStyle w:val="BodyText"/>
+        <w:rPr>
+          <w:rFonts w:ascii="Museo Sans 500" w:hAnsi="Museo Sans 500" w:cstheme="minorHAnsi"/>
+          <w:lang w:eastAsia="ar-SA"/>
+        </w:rPr>
+      </w:pPr>
+    </w:p>
+    <w:p>
+      <w:pPr>
+        <w:pStyle w:val="BodyText"/>
+        <w:rPr>
+          <w:rFonts w:ascii="Museo Sans 500" w:hAnsi="Museo Sans 500" w:cstheme="minorHAnsi"/>
+          <w:sz w:val="20"/>
+          <w:szCs w:val="18"/>
+          <w:lang w:eastAsia="ar-SA"/>
+        </w:rPr>
+      </w:pPr>
+      <w:r>
+        <w:rPr>
+          <w:rFonts w:ascii="Museo Sans 500" w:hAnsi="Museo Sans 500" w:cstheme="minorHAnsi"/>
+          <w:sz w:val="20"/>
+          <w:szCs w:val="18"/>
+          <w:lang w:eastAsia="ar-SA"/>
+        </w:rPr>
+        <w:t>The example below shows how to set up the action to retrieve up to 15 records from the incident table. Additionally, the output list of dictionaries will have the following keys available: ‘number’, ‘description’, ‘sys_id’, and ‘Open Since’. Each of those values is addressed in the ServiceNow response through the JSON dictionary keys of “number”, “short_description”, “sys_id” and “opened_at”, respectively (see example ServiceNow response below, Figure 2).</w:t>
+      </w:r>
+    </w:p>
+    <w:p>
+      <w:pPr>
+        <w:pStyle w:val="BodyText"/>
+        <w:rPr>
+          <w:rFonts w:ascii="Museo Sans 500" w:hAnsi="Museo Sans 500" w:cstheme="minorHAnsi"/>
+          <w:sz w:val="20"/>
+          <w:szCs w:val="18"/>
+          <w:u w:val="single"/>
+          <w:lang w:eastAsia="ar-SA"/>
+        </w:rPr>
+      </w:pPr>
+      <w:r>
+        <w:rPr>
+          <w:rFonts w:ascii="Museo Sans 500" w:hAnsi="Museo Sans 500" w:cstheme="minorHAnsi"/>
+          <w:sz w:val="20"/>
+          <w:szCs w:val="18"/>
+          <w:u w:val="single"/>
+          <w:lang w:eastAsia="ar-SA"/>
+        </w:rPr>
+        <w:t xml:space="preserve">Figure 1 </w:t>
+      </w:r>
+      <w:r>
+        <w:rPr>
+          <w:rFonts w:ascii="Museo Sans 500" w:hAnsi="Museo Sans 500" w:cstheme="minorHAnsi"/>
+          <w:sz w:val="20"/>
+          <w:szCs w:val="18"/>
+          <w:u w:val="single"/>
+          <w:lang w:eastAsia="ar-SA"/>
+        </w:rPr>
+        <w:t>–</w:t>
+      </w:r>
+      <w:r>
+        <w:rPr>
+          <w:rFonts w:ascii="Museo Sans 500" w:hAnsi="Museo Sans 500" w:cstheme="minorHAnsi"/>
+          <w:sz w:val="20"/>
+          <w:szCs w:val="18"/>
+          <w:u w:val="single"/>
+          <w:lang w:eastAsia="ar-SA"/>
+        </w:rPr>
+        <w:t xml:space="preserve"> </w:t>
+      </w:r>
+      <w:r>
+        <w:rPr>
+          <w:rFonts w:ascii="Museo Sans 500" w:hAnsi="Museo Sans 500" w:cstheme="minorHAnsi"/>
+          <w:sz w:val="20"/>
+          <w:szCs w:val="18"/>
+          <w:u w:val="single"/>
+          <w:lang w:eastAsia="ar-SA"/>
+        </w:rPr>
+        <w:t>Action Configuration for Get Multiple Records</w:t>
+      </w:r>
+    </w:p>
+    <w:p>
+      <w:pPr>
+        <w:pStyle w:val="BodyText"/>
+        <w:rPr>
           <w:rFonts w:asciiTheme="minorHAnsi" w:hAnsiTheme="minorHAnsi" w:cstheme="minorHAnsi"/>
           <w:lang w:eastAsia="ar-SA"/>
         </w:rPr>
       </w:pPr>
+      <w:r>
+        <w:rPr>
+          <w:noProof/>
+        </w:rPr>
+        <w:drawing>
+          <wp:inline distT="0" distB="0" distL="0" distR="0" wp14:anchorId="25C5A01A" wp14:editId="5A69F73A">
+            <wp:extent cx="3022941" cy="5494351"/>
+            <wp:effectExtent l="38100" t="38100" r="101600" b="87630"/>
+            <wp:docPr id="6" name="Picture 6"/>
+            <wp:cNvGraphicFramePr>
+              <a:graphicFrameLocks xmlns:a="http://schemas.openxmlformats.org/drawingml/2006/main" noChangeAspect="1"/>
+            </wp:cNvGraphicFramePr>
+            <a:graphic xmlns:a="http://schemas.openxmlformats.org/drawingml/2006/main">
+              <a:graphicData uri="http://schemas.openxmlformats.org/drawingml/2006/picture">
+                <pic:pic xmlns:pic="http://schemas.openxmlformats.org/drawingml/2006/picture">
+                  <pic:nvPicPr>
+                    <pic:cNvPr id="1" name=""/>
+                    <pic:cNvPicPr/>
+                  </pic:nvPicPr>
+                  <pic:blipFill>
+                    <a:blip r:embed="rId22"/>
+                    <a:stretch>
+                      <a:fillRect/>
+                    </a:stretch>
+                  </pic:blipFill>
+                  <pic:spPr>
+                    <a:xfrm>
+                      <a:off x="0" y="0"/>
+                      <a:ext cx="3029856" cy="5506919"/>
+                    </a:xfrm>
+                    <a:prstGeom prst="rect">
+                      <a:avLst/>
+                    </a:prstGeom>
+                    <a:effectLst>
+                      <a:outerShdw blurRad="50800" dist="38100" dir="2700000" algn="tl" rotWithShape="0">
+                        <a:prstClr val="black">
+                          <a:alpha val="40000"/>
+                        </a:prstClr>
+                      </a:outerShdw>
+                    </a:effectLst>
+                  </pic:spPr>
+                </pic:pic>
+              </a:graphicData>
+            </a:graphic>
+          </wp:inline>
+        </w:drawing>
+      </w:r>
+    </w:p>
+    <w:p>
+      <w:pPr>
+        <w:pStyle w:val="BodyText"/>
+        <w:rPr>
+          <w:rFonts w:asciiTheme="minorHAnsi" w:hAnsiTheme="minorHAnsi" w:cstheme="minorHAnsi"/>
+          <w:lang w:eastAsia="ar-SA"/>
+        </w:rPr>
+      </w:pPr>
+    </w:p>
+    <w:p>
+      <w:pPr>
+        <w:pStyle w:val="BodyText"/>
+        <w:rPr>
+          <w:rFonts w:asciiTheme="minorHAnsi" w:hAnsiTheme="minorHAnsi" w:cstheme="minorHAnsi"/>
+          <w:lang w:eastAsia="ar-SA"/>
+        </w:rPr>
+      </w:pPr>
+    </w:p>
+    <w:p>
+      <w:pPr>
+        <w:pStyle w:val="BodyText"/>
+        <w:rPr>
+          <w:rFonts w:asciiTheme="minorHAnsi" w:hAnsiTheme="minorHAnsi" w:cstheme="minorHAnsi"/>
+          <w:lang w:eastAsia="ar-SA"/>
+        </w:rPr>
+      </w:pPr>
+    </w:p>
+    <w:p>
+      <w:pPr>
+        <w:pStyle w:val="BodyText"/>
+        <w:rPr>
+          <w:rFonts w:ascii="Museo Sans 500" w:hAnsi="Museo Sans 500" w:cstheme="minorHAnsi"/>
+          <w:sz w:val="20"/>
+          <w:szCs w:val="18"/>
+          <w:u w:val="single"/>
+          <w:lang w:eastAsia="ar-SA"/>
+        </w:rPr>
+      </w:pPr>
+      <w:r>
+        <w:rPr>
+          <w:rFonts w:ascii="Museo Sans 500" w:hAnsi="Museo Sans 500" w:cstheme="minorHAnsi"/>
+          <w:sz w:val="20"/>
+          <w:szCs w:val="18"/>
+          <w:u w:val="single"/>
+          <w:lang w:eastAsia="ar-SA"/>
+        </w:rPr>
+        <w:lastRenderedPageBreak/>
+        <w:t>Figure 2 – ServiceNow Response Keys</w:t>
+      </w:r>
+    </w:p>
+    <w:p>
+      <w:pPr>
+        <w:pStyle w:val="BodyText"/>
+        <w:rPr>
+          <w:rFonts w:ascii="Museo Sans 500" w:hAnsi="Museo Sans 500" w:cstheme="minorHAnsi"/>
+          <w:sz w:val="20"/>
+          <w:szCs w:val="18"/>
+          <w:u w:val="single"/>
+          <w:lang w:eastAsia="ar-SA"/>
+        </w:rPr>
+      </w:pPr>
+      <w:r>
+        <w:rPr>
+          <w:noProof/>
+        </w:rPr>
+        <mc:AlternateContent>
+          <mc:Choice Requires="wps">
+            <w:drawing>
+              <wp:anchor distT="0" distB="0" distL="114300" distR="114300" simplePos="0" relativeHeight="251659264" behindDoc="0" locked="0" layoutInCell="1" allowOverlap="1" wp14:anchorId="014612DA" wp14:editId="2EC46F83">
+                <wp:simplePos x="0" y="0"/>
+                <wp:positionH relativeFrom="column">
+                  <wp:posOffset>206734</wp:posOffset>
+                </wp:positionH>
+                <wp:positionV relativeFrom="paragraph">
+                  <wp:posOffset>3735650</wp:posOffset>
+                </wp:positionV>
+                <wp:extent cx="1422924" cy="110490"/>
+                <wp:effectExtent l="0" t="0" r="25400" b="22860"/>
+                <wp:wrapNone/>
+                <wp:docPr id="8" name="Rectangle 8"/>
+                <wp:cNvGraphicFramePr/>
+                <a:graphic xmlns:a="http://schemas.openxmlformats.org/drawingml/2006/main">
+                  <a:graphicData uri="http://schemas.microsoft.com/office/word/2010/wordprocessingShape">
+                    <wps:wsp>
+                      <wps:cNvSpPr/>
+                      <wps:spPr>
+                        <a:xfrm>
+                          <a:off x="0" y="0"/>
+                          <a:ext cx="1422924" cy="110490"/>
+                        </a:xfrm>
+                        <a:prstGeom prst="rect">
+                          <a:avLst/>
+                        </a:prstGeom>
+                        <a:noFill/>
+                        <a:ln>
+                          <a:solidFill>
+                            <a:schemeClr val="accent2"/>
+                          </a:solidFill>
+                        </a:ln>
+                      </wps:spPr>
+                      <wps:style>
+                        <a:lnRef idx="2">
+                          <a:schemeClr val="accent1">
+                            <a:shade val="50000"/>
+                          </a:schemeClr>
+                        </a:lnRef>
+                        <a:fillRef idx="1">
+                          <a:schemeClr val="accent1"/>
+                        </a:fillRef>
+                        <a:effectRef idx="0">
+                          <a:schemeClr val="accent1"/>
+                        </a:effectRef>
+                        <a:fontRef idx="minor">
+                          <a:schemeClr val="lt1"/>
+                        </a:fontRef>
+                      </wps:style>
+                      <wps:bodyPr rot="0" spcFirstLastPara="0" vertOverflow="overflow" horzOverflow="overflow" vert="horz" wrap="square" lIns="91440" tIns="45720" rIns="91440" bIns="45720" numCol="1" spcCol="0" rtlCol="0" fromWordArt="0" anchor="ctr" anchorCtr="0" forceAA="0" compatLnSpc="1">
+                        <a:prstTxWarp prst="textNoShape">
+                          <a:avLst/>
+                        </a:prstTxWarp>
+                        <a:noAutofit/>
+                      </wps:bodyPr>
+                    </wps:wsp>
+                  </a:graphicData>
+                </a:graphic>
+                <wp14:sizeRelH relativeFrom="margin">
+                  <wp14:pctWidth>0</wp14:pctWidth>
+                </wp14:sizeRelH>
+                <wp14:sizeRelV relativeFrom="margin">
+                  <wp14:pctHeight>0</wp14:pctHeight>
+                </wp14:sizeRelV>
+              </wp:anchor>
+            </w:drawing>
+          </mc:Choice>
+          <mc:Fallback>
+            <w:pict>
+              <v:rect w14:anchorId="6B35D41B" id="Rectangle 8" o:spid="_x0000_s1026" style="position:absolute;margin-left:16.3pt;margin-top:294.15pt;width:112.05pt;height:8.7pt;z-index:251659264;visibility:visible;mso-wrap-style:square;mso-width-percent:0;mso-height-percent:0;mso-wrap-distance-left:9pt;mso-wrap-distance-top:0;mso-wrap-distance-right:9pt;mso-wrap-distance-bottom:0;mso-position-horizontal:absolute;mso-position-horizontal-relative:text;mso-position-vertical:absolute;mso-position-vertical-relative:text;mso-width-percent:0;mso-height-percent:0;mso-width-relative:margin;mso-height-relative:margin;v-text-anchor:middle" o:gfxdata="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" filled="f" strokecolor="#ed7d31 [3205]" strokeweight="1pt"/>
+            </w:pict>
+          </mc:Fallback>
+        </mc:AlternateContent>
+      </w:r>
+      <w:r>
+        <w:rPr>
+          <w:noProof/>
+        </w:rPr>
+        <mc:AlternateContent>
+          <mc:Choice Requires="wps">
+            <w:drawing>
+              <wp:anchor distT="0" distB="0" distL="114300" distR="114300" simplePos="0" relativeHeight="251664384" behindDoc="0" locked="0" layoutInCell="1" allowOverlap="1" wp14:anchorId="6367E9FB" wp14:editId="63DF981C">
+                <wp:simplePos x="0" y="0"/>
+                <wp:positionH relativeFrom="column">
+                  <wp:posOffset>230588</wp:posOffset>
+                </wp:positionH>
+                <wp:positionV relativeFrom="paragraph">
+                  <wp:posOffset>4363803</wp:posOffset>
+                </wp:positionV>
+                <wp:extent cx="2099144" cy="127221"/>
+                <wp:effectExtent l="0" t="0" r="15875" b="25400"/>
+                <wp:wrapNone/>
+                <wp:docPr id="11" name="Rectangle 11"/>
+                <wp:cNvGraphicFramePr/>
+                <a:graphic xmlns:a="http://schemas.openxmlformats.org/drawingml/2006/main">
+                  <a:graphicData uri="http://schemas.microsoft.com/office/word/2010/wordprocessingShape">
+                    <wps:wsp>
+                      <wps:cNvSpPr/>
+                      <wps:spPr>
+                        <a:xfrm>
+                          <a:off x="0" y="0"/>
+                          <a:ext cx="2099144" cy="127221"/>
+                        </a:xfrm>
+                        <a:prstGeom prst="rect">
+                          <a:avLst/>
+                        </a:prstGeom>
+                        <a:noFill/>
+                        <a:ln>
+                          <a:solidFill>
+                            <a:schemeClr val="accent2"/>
+                          </a:solidFill>
+                        </a:ln>
+                      </wps:spPr>
+                      <wps:style>
+                        <a:lnRef idx="2">
+                          <a:schemeClr val="accent1">
+                            <a:shade val="50000"/>
+                          </a:schemeClr>
+                        </a:lnRef>
+                        <a:fillRef idx="1">
+                          <a:schemeClr val="accent1"/>
+                        </a:fillRef>
+                        <a:effectRef idx="0">
+                          <a:schemeClr val="accent1"/>
+                        </a:effectRef>
+                        <a:fontRef idx="minor">
+                          <a:schemeClr val="lt1"/>
+                        </a:fontRef>
+                      </wps:style>
+                      <wps:bodyPr rot="0" spcFirstLastPara="0" vertOverflow="overflow" horzOverflow="overflow" vert="horz" wrap="square" lIns="91440" tIns="45720" rIns="91440" bIns="45720" numCol="1" spcCol="0" rtlCol="0" fromWordArt="0" anchor="ctr" anchorCtr="0" forceAA="0" compatLnSpc="1">
+                        <a:prstTxWarp prst="textNoShape">
+                          <a:avLst/>
+                        </a:prstTxWarp>
+                        <a:noAutofit/>
+                      </wps:bodyPr>
+                    </wps:wsp>
+                  </a:graphicData>
+                </a:graphic>
+                <wp14:sizeRelH relativeFrom="margin">
+                  <wp14:pctWidth>0</wp14:pctWidth>
+                </wp14:sizeRelH>
+                <wp14:sizeRelV relativeFrom="margin">
+                  <wp14:pctHeight>0</wp14:pctHeight>
+                </wp14:sizeRelV>
+              </wp:anchor>
+            </w:drawing>
+          </mc:Choice>
+          <mc:Fallback>
+            <w:pict>
+              <v:rect w14:anchorId="0966258A" id="Rectangle 11" o:spid="_x0000_s1026" style="position:absolute;margin-left:18.15pt;margin-top:343.6pt;width:165.3pt;height:10pt;z-index:251664384;visibility:visible;mso-wrap-style:square;mso-width-percent:0;mso-height-percent:0;mso-wrap-distance-left:9pt;mso-wrap-distance-top:0;mso-wrap-distance-right:9pt;mso-wrap-distance-bottom:0;mso-position-horizontal:absolute;mso-position-horizontal-relative:text;mso-position-vertical:absolute;mso-position-vertical-relative:text;mso-width-percent:0;mso-height-percent:0;mso-width-relative:margin;mso-height-relative:margin;v-text-anchor:middle" o:gfxdata="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" filled="f" strokecolor="#ed7d31 [3205]" strokeweight="1pt"/>
+            </w:pict>
+          </mc:Fallback>
+        </mc:AlternateContent>
+      </w:r>
+      <w:r>
+        <w:rPr>
+          <w:noProof/>
+        </w:rPr>
+        <mc:AlternateContent>
+          <mc:Choice Requires="wps">
+            <w:drawing>
+              <wp:anchor distT="0" distB="0" distL="114300" distR="114300" simplePos="0" relativeHeight="251663360" behindDoc="0" locked="0" layoutInCell="1" allowOverlap="1" wp14:anchorId="61E9C504" wp14:editId="05CA9B46">
+                <wp:simplePos x="0" y="0"/>
+                <wp:positionH relativeFrom="column">
+                  <wp:posOffset>206734</wp:posOffset>
+                </wp:positionH>
+                <wp:positionV relativeFrom="paragraph">
+                  <wp:posOffset>841375</wp:posOffset>
+                </wp:positionV>
+                <wp:extent cx="946205" cy="119270"/>
+                <wp:effectExtent l="0" t="0" r="25400" b="14605"/>
+                <wp:wrapNone/>
+                <wp:docPr id="10" name="Rectangle 10"/>
+                <wp:cNvGraphicFramePr/>
+                <a:graphic xmlns:a="http://schemas.openxmlformats.org/drawingml/2006/main">
+                  <a:graphicData uri="http://schemas.microsoft.com/office/word/2010/wordprocessingShape">
+                    <wps:wsp>
+                      <wps:cNvSpPr/>
+                      <wps:spPr>
+                        <a:xfrm>
+                          <a:off x="0" y="0"/>
+                          <a:ext cx="946205" cy="119270"/>
+                        </a:xfrm>
+                        <a:prstGeom prst="rect">
+                          <a:avLst/>
+                        </a:prstGeom>
+                        <a:noFill/>
+                        <a:ln>
+                          <a:solidFill>
+                            <a:schemeClr val="accent2"/>
+                          </a:solidFill>
+                        </a:ln>
+                      </wps:spPr>
+                      <wps:style>
+                        <a:lnRef idx="2">
+                          <a:schemeClr val="accent1">
+                            <a:shade val="50000"/>
+                          </a:schemeClr>
+                        </a:lnRef>
+                        <a:fillRef idx="1">
+                          <a:schemeClr val="accent1"/>
+                        </a:fillRef>
+                        <a:effectRef idx="0">
+                          <a:schemeClr val="accent1"/>
+                        </a:effectRef>
+                        <a:fontRef idx="minor">
+                          <a:schemeClr val="lt1"/>
+                        </a:fontRef>
+                      </wps:style>
+                      <wps:bodyPr rot="0" spcFirstLastPara="0" vertOverflow="overflow" horzOverflow="overflow" vert="horz" wrap="square" lIns="91440" tIns="45720" rIns="91440" bIns="45720" numCol="1" spcCol="0" rtlCol="0" fromWordArt="0" anchor="ctr" anchorCtr="0" forceAA="0" compatLnSpc="1">
+                        <a:prstTxWarp prst="textNoShape">
+                          <a:avLst/>
+                        </a:prstTxWarp>
+                        <a:noAutofit/>
+                      </wps:bodyPr>
+                    </wps:wsp>
+                  </a:graphicData>
+                </a:graphic>
+                <wp14:sizeRelH relativeFrom="margin">
+                  <wp14:pctWidth>0</wp14:pctWidth>
+                </wp14:sizeRelH>
+                <wp14:sizeRelV relativeFrom="margin">
+                  <wp14:pctHeight>0</wp14:pctHeight>
+                </wp14:sizeRelV>
+              </wp:anchor>
+            </w:drawing>
+          </mc:Choice>
+          <mc:Fallback>
+            <w:pict>
+              <v:rect w14:anchorId="21F47087" id="Rectangle 10" o:spid="_x0000_s1026" style="position:absolute;margin-left:16.3pt;margin-top:66.25pt;width:74.5pt;height:9.4pt;z-index:251663360;visibility:visible;mso-wrap-style:square;mso-width-percent:0;mso-height-percent:0;mso-wrap-distance-left:9pt;mso-wrap-distance-top:0;mso-wrap-distance-right:9pt;mso-wrap-distance-bottom:0;mso-position-horizontal:absolute;mso-position-horizontal-relative:text;mso-position-vertical:absolute;mso-position-vertical-relative:text;mso-width-percent:0;mso-height-percent:0;mso-width-relative:margin;mso-height-relative:margin;v-text-anchor:middle" o:gfxdata="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" filled="f" strokecolor="#ed7d31 [3205]" strokeweight="1pt"/>
+            </w:pict>
+          </mc:Fallback>
+        </mc:AlternateContent>
+      </w:r>
+      <w:r>
+        <w:rPr>
+          <w:noProof/>
+        </w:rPr>
+        <mc:AlternateContent>
+          <mc:Choice Requires="wps">
+            <w:drawing>
+              <wp:anchor distT="0" distB="0" distL="114300" distR="114300" simplePos="0" relativeHeight="251661312" behindDoc="0" locked="0" layoutInCell="1" allowOverlap="1" wp14:anchorId="2E0F7841" wp14:editId="225B4E09">
+                <wp:simplePos x="0" y="0"/>
+                <wp:positionH relativeFrom="column">
+                  <wp:posOffset>206734</wp:posOffset>
+                </wp:positionH>
+                <wp:positionV relativeFrom="paragraph">
+                  <wp:posOffset>5445180</wp:posOffset>
+                </wp:positionV>
+                <wp:extent cx="1614115" cy="111070"/>
+                <wp:effectExtent l="0" t="0" r="24765" b="22860"/>
+                <wp:wrapNone/>
+                <wp:docPr id="9" name="Rectangle 9"/>
+                <wp:cNvGraphicFramePr/>
+                <a:graphic xmlns:a="http://schemas.openxmlformats.org/drawingml/2006/main">
+                  <a:graphicData uri="http://schemas.microsoft.com/office/word/2010/wordprocessingShape">
+                    <wps:wsp>
+                      <wps:cNvSpPr/>
+                      <wps:spPr>
+                        <a:xfrm>
+                          <a:off x="0" y="0"/>
+                          <a:ext cx="1614115" cy="111070"/>
+                        </a:xfrm>
+                        <a:prstGeom prst="rect">
+                          <a:avLst/>
+                        </a:prstGeom>
+                        <a:noFill/>
+                        <a:ln>
+                          <a:solidFill>
+                            <a:schemeClr val="accent2"/>
+                          </a:solidFill>
+                        </a:ln>
+                      </wps:spPr>
+                      <wps:style>
+                        <a:lnRef idx="2">
+                          <a:schemeClr val="accent1">
+                            <a:shade val="50000"/>
+                          </a:schemeClr>
+                        </a:lnRef>
+                        <a:fillRef idx="1">
+                          <a:schemeClr val="accent1"/>
+                        </a:fillRef>
+                        <a:effectRef idx="0">
+                          <a:schemeClr val="accent1"/>
+                        </a:effectRef>
+                        <a:fontRef idx="minor">
+                          <a:schemeClr val="lt1"/>
+                        </a:fontRef>
+                      </wps:style>
+                      <wps:bodyPr rot="0" spcFirstLastPara="0" vertOverflow="overflow" horzOverflow="overflow" vert="horz" wrap="square" lIns="91440" tIns="45720" rIns="91440" bIns="45720" numCol="1" spcCol="0" rtlCol="0" fromWordArt="0" anchor="ctr" anchorCtr="0" forceAA="0" compatLnSpc="1">
+                        <a:prstTxWarp prst="textNoShape">
+                          <a:avLst/>
+                        </a:prstTxWarp>
+                        <a:noAutofit/>
+                      </wps:bodyPr>
+                    </wps:wsp>
+                  </a:graphicData>
+                </a:graphic>
+                <wp14:sizeRelH relativeFrom="margin">
+                  <wp14:pctWidth>0</wp14:pctWidth>
+                </wp14:sizeRelH>
+                <wp14:sizeRelV relativeFrom="margin">
+                  <wp14:pctHeight>0</wp14:pctHeight>
+                </wp14:sizeRelV>
+              </wp:anchor>
+            </w:drawing>
+          </mc:Choice>
+          <mc:Fallback>
+            <w:pict>
+              <v:rect w14:anchorId="6A87547D" id="Rectangle 9" o:spid="_x0000_s1026" style="position:absolute;margin-left:16.3pt;margin-top:428.75pt;width:127.1pt;height:8.75pt;z-index:251661312;visibility:visible;mso-wrap-style:square;mso-width-percent:0;mso-height-percent:0;mso-wrap-distance-left:9pt;mso-wrap-distance-top:0;mso-wrap-distance-right:9pt;mso-wrap-distance-bottom:0;mso-position-horizontal:absolute;mso-position-horizontal-relative:text;mso-position-vertical:absolute;mso-position-vertical-relative:text;mso-width-percent:0;mso-height-percent:0;mso-width-relative:margin;mso-height-relative:margin;v-text-anchor:middle" o:gfxdata="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" filled="f" strokecolor="#ed7d31 [3205]" strokeweight="1pt"/>
+            </w:pict>
+          </mc:Fallback>
+        </mc:AlternateContent>
+      </w:r>
+      <w:r>
+        <w:rPr>
+          <w:noProof/>
+        </w:rPr>
+        <w:drawing>
+          <wp:inline distT="0" distB="0" distL="0" distR="0" wp14:anchorId="08A71235" wp14:editId="3FB0D8FA">
+            <wp:extent cx="3097848" cy="7378811"/>
+            <wp:effectExtent l="0" t="0" r="7620" b="0"/>
+            <wp:docPr id="7" name="Picture 7"/>
+            <wp:cNvGraphicFramePr>
+              <a:graphicFrameLocks xmlns:a="http://schemas.openxmlformats.org/drawingml/2006/main" noChangeAspect="1"/>
+            </wp:cNvGraphicFramePr>
+            <a:graphic xmlns:a="http://schemas.openxmlformats.org/drawingml/2006/main">
+              <a:graphicData uri="http://schemas.openxmlformats.org/drawingml/2006/picture">
+                <pic:pic xmlns:pic="http://schemas.openxmlformats.org/drawingml/2006/picture">
+                  <pic:nvPicPr>
+                    <pic:cNvPr id="1" name=""/>
+                    <pic:cNvPicPr/>
+                  </pic:nvPicPr>
+                  <pic:blipFill>
+                    <a:blip r:embed="rId23"/>
+                    <a:stretch>
+                      <a:fillRect/>
+                    </a:stretch>
+                  </pic:blipFill>
+                  <pic:spPr>
+                    <a:xfrm>
+                      <a:off x="0" y="0"/>
+                      <a:ext cx="3112439" cy="7413567"/>
+                    </a:xfrm>
+                    <a:prstGeom prst="rect">
+                      <a:avLst/>
+                    </a:prstGeom>
+                  </pic:spPr>
+                </pic:pic>
+              </a:graphicData>
+            </a:graphic>
+          </wp:inline>
+        </w:drawing>
+      </w:r>
     </w:p>
     <w:p>
       <w:pPr>
@@ -6506,8 +7707,7 @@
         </w:rPr>
         <w:t xml:space="preserve">You can get access to Community Support, connecting with other Automation Anywhere customers and developers on </w:t>
       </w:r>
-      <w:hyperlink r:id="rId15" w:history="1">
-        <w:proofErr w:type="spellStart"/>
+      <w:hyperlink r:id="rId24" w:history="1">
         <w:r>
           <w:rPr>
             <w:rStyle w:val="Hyperlink"/>
@@ -6517,7 +7717,6 @@
           </w:rPr>
           <w:t>APeople</w:t>
         </w:r>
-        <w:proofErr w:type="spellEnd"/>
       </w:hyperlink>
       <w:r>
         <w:rPr>
@@ -6527,7 +7726,7 @@
         </w:rPr>
         <w:t xml:space="preserve"> – the </w:t>
       </w:r>
-      <w:hyperlink r:id="rId16" w:history="1">
+      <w:hyperlink r:id="rId25" w:history="1">
         <w:r>
           <w:rPr>
             <w:rStyle w:val="Hyperlink"/>
@@ -6546,7 +7745,7 @@
         </w:rPr>
         <w:t xml:space="preserve">, the </w:t>
       </w:r>
-      <w:hyperlink r:id="rId17" w:history="1">
+      <w:hyperlink r:id="rId26" w:history="1">
         <w:r>
           <w:rPr>
             <w:rStyle w:val="Hyperlink"/>
@@ -6565,7 +7764,7 @@
         </w:rPr>
         <w:t xml:space="preserve">, or the </w:t>
       </w:r>
-      <w:hyperlink r:id="rId18" w:history="1">
+      <w:hyperlink r:id="rId27" w:history="1">
         <w:r>
           <w:rPr>
             <w:rStyle w:val="Hyperlink"/>
@@ -6606,7 +7805,7 @@
         </w:rPr>
         <w:t xml:space="preserve">Automation Anywhere also provides a </w:t>
       </w:r>
-      <w:hyperlink r:id="rId19" w:history="1">
+      <w:hyperlink r:id="rId28" w:history="1">
         <w:r>
           <w:rPr>
             <w:rStyle w:val="Hyperlink"/>
@@ -6666,7 +7865,7 @@
         </w:rPr>
         <w:t xml:space="preserve">products and guidance on </w:t>
       </w:r>
-      <w:hyperlink r:id="rId20" w:anchor="Zj0vY2F0ZWdvcnkvZXhwbG9yZT9wPUV4cGxvcmU=" w:history="1">
+      <w:hyperlink r:id="rId29" w:anchor="Zj0vY2F0ZWdvcnkvZXhwbG9yZT9wPUV4cGxvcmU=" w:history="1">
         <w:r>
           <w:rPr>
             <w:rStyle w:val="Hyperlink"/>
@@ -6758,7 +7957,7 @@
         </w:rPr>
         <w:t xml:space="preserve">:  See the </w:t>
       </w:r>
-      <w:hyperlink r:id="rId21" w:anchor="Zj0vY2F0ZWdvcnkvZXhwbG9yZT9wPUV4cGxvcmU=" w:history="1">
+      <w:hyperlink r:id="rId30" w:anchor="Zj0vY2F0ZWdvcnkvZXhwbG9yZT9wPUV4cGxvcmU=" w:history="1">
         <w:r>
           <w:rPr>
             <w:rStyle w:val="Hyperlink"/>
@@ -7003,7 +8202,7 @@
               <w:rPr>
                 <w:rFonts w:asciiTheme="minorHAnsi" w:hAnsiTheme="minorHAnsi" w:cstheme="minorHAnsi"/>
               </w:rPr>
-              <w:t>2</w:t>
+              <w:t>0</w:t>
             </w:r>
             <w:r>
               <w:rPr>
@@ -7035,7 +8234,7 @@
               <w:rPr>
                 <w:rFonts w:asciiTheme="minorHAnsi" w:hAnsiTheme="minorHAnsi" w:cstheme="minorHAnsi"/>
               </w:rPr>
-              <w:t>8</w:t>
+              <w:t>9</w:t>
             </w:r>
             <w:r>
               <w:rPr>
@@ -7047,7 +8246,7 @@
               <w:rPr>
                 <w:rFonts w:asciiTheme="minorHAnsi" w:hAnsiTheme="minorHAnsi" w:cstheme="minorHAnsi"/>
               </w:rPr>
-              <w:t>1</w:t>
+              <w:t>2</w:t>
             </w:r>
             <w:r>
               <w:rPr>
@@ -7386,7 +8585,7 @@
               </w:rPr>
               <w:t xml:space="preserve">Click </w:t>
             </w:r>
-            <w:hyperlink r:id="rId22" w:anchor="Zj0vY2F0ZWdvcnkvZXhwbG9yZT9wPUV4cGxvcmU=" w:history="1">
+            <w:hyperlink r:id="rId31" w:anchor="Zj0vY2F0ZWdvcnkvZXhwbG9yZT9wPUV4cGxvcmU=" w:history="1">
               <w:r>
                 <w:rPr>
                   <w:rStyle w:val="Hyperlink"/>
@@ -7495,7 +8694,7 @@
               </w:rPr>
               <w:t xml:space="preserve">Click </w:t>
             </w:r>
-            <w:hyperlink r:id="rId23" w:anchor="Zj0vY2F0ZWdvcnkvYnVpbGQ/cD1CdWlsZA==" w:history="1">
+            <w:hyperlink r:id="rId32" w:anchor="Zj0vY2F0ZWdvcnkvYnVpbGQ/cD1CdWlsZA==" w:history="1">
               <w:r>
                 <w:rPr>
                   <w:rStyle w:val="Hyperlink"/>
@@ -7605,7 +8804,7 @@
               </w:rPr>
               <w:t xml:space="preserve">Click </w:t>
             </w:r>
-            <w:hyperlink r:id="rId24" w:anchor="Zj0vY2F0ZWdvcnkvYnVpbGQ/cD1CdWlsZA==" w:history="1">
+            <w:hyperlink r:id="rId33" w:anchor="Zj0vY2F0ZWdvcnkvYnVpbGQ/cD1CdWlsZA==" w:history="1">
               <w:r>
                 <w:rPr>
                   <w:rStyle w:val="Hyperlink"/>
@@ -7666,23 +8865,13 @@
                 <w:color w:val="auto"/>
               </w:rPr>
             </w:pPr>
-            <w:proofErr w:type="spellStart"/>
             <w:r>
               <w:rPr>
                 <w:rFonts w:asciiTheme="minorHAnsi" w:hAnsiTheme="minorHAnsi" w:cstheme="minorHAnsi"/>
                 <w:i w:val="0"/>
                 <w:color w:val="auto"/>
               </w:rPr>
-              <w:t>APeople</w:t>
-            </w:r>
-            <w:proofErr w:type="spellEnd"/>
-            <w:r>
-              <w:rPr>
-                <w:rFonts w:asciiTheme="minorHAnsi" w:hAnsiTheme="minorHAnsi" w:cstheme="minorHAnsi"/>
-                <w:i w:val="0"/>
-                <w:color w:val="auto"/>
-              </w:rPr>
-              <w:t xml:space="preserve"> Community Forum</w:t>
+              <w:t>APeople Community Forum</w:t>
             </w:r>
           </w:p>
         </w:tc>
@@ -7709,7 +8898,7 @@
               </w:rPr>
               <w:t xml:space="preserve">Click </w:t>
             </w:r>
-            <w:hyperlink r:id="rId25" w:history="1">
+            <w:hyperlink r:id="rId34" w:history="1">
               <w:r>
                 <w:rPr>
                   <w:rStyle w:val="Hyperlink"/>
@@ -7803,7 +8992,7 @@
               </w:rPr>
               <w:t xml:space="preserve">Click </w:t>
             </w:r>
-            <w:hyperlink r:id="rId26" w:history="1">
+            <w:hyperlink r:id="rId35" w:history="1">
               <w:r>
                 <w:rPr>
                   <w:rStyle w:val="Hyperlink"/>
@@ -7845,8 +9034,8 @@
       </w:pPr>
     </w:p>
     <w:sectPr>
-      <w:headerReference w:type="default" r:id="rId27"/>
-      <w:footerReference w:type="default" r:id="rId28"/>
+      <w:headerReference w:type="default" r:id="rId36"/>
+      <w:footerReference w:type="default" r:id="rId37"/>
       <w:pgSz w:w="12240" w:h="15840" w:code="1"/>
       <w:pgMar w:top="1440" w:right="1440" w:bottom="1440" w:left="1440" w:header="504" w:footer="504" w:gutter="0"/>
       <w:cols w:space="720"/>

</xml_diff>

<commit_message>
Updated logic on watch incident trigger to accommodate more than just comment update
</commit_message>
<xml_diff>
--- a/A360 ServiceNow Package.docx
+++ b/A360 ServiceNow Package.docx
@@ -218,7 +218,13 @@
         <w:rPr>
           <w:rFonts w:ascii="Museo Sans 700" w:hAnsi="Museo Sans 700" w:cstheme="minorHAnsi"/>
         </w:rPr>
-        <w:t>20</w:t>
+        <w:t>2</w:t>
+      </w:r>
+      <w:r>
+        <w:rPr>
+          <w:rFonts w:ascii="Museo Sans 700" w:hAnsi="Museo Sans 700" w:cstheme="minorHAnsi"/>
+        </w:rPr>
+        <w:t>4</w:t>
       </w:r>
       <w:r>
         <w:rPr>
@@ -1868,6 +1874,7 @@
         </w:rPr>
         <w:t xml:space="preserve">with </w:t>
       </w:r>
+      <w:proofErr w:type="gramStart"/>
       <w:r>
         <w:rPr>
           <w:rFonts w:ascii="Museo Sans 500" w:hAnsi="Museo Sans 500" w:cstheme="minorHAnsi"/>
@@ -1899,7 +1906,19 @@
           <w:sz w:val="20"/>
           <w:szCs w:val="16"/>
         </w:rPr>
-        <w:t xml:space="preserve">and perform several </w:t>
+        <w:t>and</w:t>
+      </w:r>
+      <w:proofErr w:type="gramEnd"/>
+      <w:r>
+        <w:rPr>
+          <w:rFonts w:ascii="Museo Sans 500" w:hAnsi="Museo Sans 500" w:cstheme="minorHAnsi"/>
+          <w:i w:val="0"/>
+          <w:iCs/>
+          <w:color w:val="auto"/>
+          <w:sz w:val="20"/>
+          <w:szCs w:val="16"/>
+        </w:rPr>
+        <w:t xml:space="preserve"> perform several </w:t>
       </w:r>
       <w:r>
         <w:rPr>
@@ -3324,6 +3343,7 @@
                       <w:lang w:eastAsia="ar-SA"/>
                     </w:rPr>
                   </w:pPr>
+                  <w:proofErr w:type="gramStart"/>
                   <w:r>
                     <w:rPr>
                       <w:rFonts w:ascii="Museo Sans 500" w:hAnsi="Museo Sans 500" w:cstheme="minorHAnsi"/>
@@ -3334,6 +3354,7 @@
                     </w:rPr>
                     <w:t>User Name</w:t>
                   </w:r>
+                  <w:proofErr w:type="gramEnd"/>
                 </w:p>
               </w:tc>
               <w:tc>
@@ -3350,15 +3371,27 @@
                       <w:lang w:eastAsia="ar-SA"/>
                     </w:rPr>
                   </w:pPr>
-                  <w:r>
-                    <w:rPr>
-                      <w:rFonts w:ascii="Museo Sans 500" w:hAnsi="Museo Sans 500" w:cstheme="minorHAnsi"/>
-                      <w:iCs/>
-                      <w:sz w:val="16"/>
-                      <w:szCs w:val="16"/>
-                      <w:lang w:eastAsia="ar-SA"/>
-                    </w:rPr>
-                    <w:t>User name for account</w:t>
+                  <w:proofErr w:type="gramStart"/>
+                  <w:r>
+                    <w:rPr>
+                      <w:rFonts w:ascii="Museo Sans 500" w:hAnsi="Museo Sans 500" w:cstheme="minorHAnsi"/>
+                      <w:iCs/>
+                      <w:sz w:val="16"/>
+                      <w:szCs w:val="16"/>
+                      <w:lang w:eastAsia="ar-SA"/>
+                    </w:rPr>
+                    <w:t>User name</w:t>
+                  </w:r>
+                  <w:proofErr w:type="gramEnd"/>
+                  <w:r>
+                    <w:rPr>
+                      <w:rFonts w:ascii="Museo Sans 500" w:hAnsi="Museo Sans 500" w:cstheme="minorHAnsi"/>
+                      <w:iCs/>
+                      <w:sz w:val="16"/>
+                      <w:szCs w:val="16"/>
+                      <w:lang w:eastAsia="ar-SA"/>
+                    </w:rPr>
+                    <w:t xml:space="preserve"> for account</w:t>
                   </w:r>
                 </w:p>
               </w:tc>
@@ -3665,6 +3698,7 @@
                       <w:lang w:eastAsia="ar-SA"/>
                     </w:rPr>
                   </w:pPr>
+                  <w:proofErr w:type="spellStart"/>
                   <w:r>
                     <w:rPr>
                       <w:rFonts w:ascii="Museo Sans 500" w:hAnsi="Museo Sans 500" w:cstheme="minorHAnsi"/>
@@ -3675,6 +3709,7 @@
                     </w:rPr>
                     <w:t>Sys_Id</w:t>
                   </w:r>
+                  <w:proofErr w:type="spellEnd"/>
                 </w:p>
               </w:tc>
               <w:tc>
@@ -3691,15 +3726,27 @@
                       <w:lang w:eastAsia="ar-SA"/>
                     </w:rPr>
                   </w:pPr>
-                  <w:r>
-                    <w:rPr>
-                      <w:rFonts w:ascii="Museo Sans 500" w:hAnsi="Museo Sans 500" w:cstheme="minorHAnsi"/>
-                      <w:iCs/>
-                      <w:sz w:val="16"/>
-                      <w:szCs w:val="16"/>
-                      <w:lang w:eastAsia="ar-SA"/>
-                    </w:rPr>
-                    <w:t>Sys_id of the record in the target table</w:t>
+                  <w:proofErr w:type="spellStart"/>
+                  <w:r>
+                    <w:rPr>
+                      <w:rFonts w:ascii="Museo Sans 500" w:hAnsi="Museo Sans 500" w:cstheme="minorHAnsi"/>
+                      <w:iCs/>
+                      <w:sz w:val="16"/>
+                      <w:szCs w:val="16"/>
+                      <w:lang w:eastAsia="ar-SA"/>
+                    </w:rPr>
+                    <w:t>Sys_id</w:t>
+                  </w:r>
+                  <w:proofErr w:type="spellEnd"/>
+                  <w:r>
+                    <w:rPr>
+                      <w:rFonts w:ascii="Museo Sans 500" w:hAnsi="Museo Sans 500" w:cstheme="minorHAnsi"/>
+                      <w:iCs/>
+                      <w:sz w:val="16"/>
+                      <w:szCs w:val="16"/>
+                      <w:lang w:eastAsia="ar-SA"/>
+                    </w:rPr>
+                    <w:t xml:space="preserve"> of the record in the target table</w:t>
                   </w:r>
                 </w:p>
               </w:tc>
@@ -3787,8 +3834,20 @@
                       <w:szCs w:val="16"/>
                       <w:lang w:eastAsia="ar-SA"/>
                     </w:rPr>
-                    <w:t>Output Sys_id</w:t>
-                  </w:r>
+                    <w:t xml:space="preserve">Output </w:t>
+                  </w:r>
+                  <w:proofErr w:type="spellStart"/>
+                  <w:r>
+                    <w:rPr>
+                      <w:rFonts w:ascii="Museo Sans 500" w:hAnsi="Museo Sans 500" w:cstheme="minorHAnsi"/>
+                      <w:iCs/>
+                      <w:sz w:val="16"/>
+                      <w:szCs w:val="16"/>
+                      <w:lang w:eastAsia="ar-SA"/>
+                    </w:rPr>
+                    <w:t>Sys_id</w:t>
+                  </w:r>
+                  <w:proofErr w:type="spellEnd"/>
                 </w:p>
               </w:tc>
               <w:tc>
@@ -3813,7 +3872,29 @@
                       <w:szCs w:val="16"/>
                       <w:lang w:eastAsia="ar-SA"/>
                     </w:rPr>
-                    <w:t>Returns sys_id of the attachment that was created</w:t>
+                    <w:t xml:space="preserve">Returns </w:t>
+                  </w:r>
+                  <w:proofErr w:type="spellStart"/>
+                  <w:r>
+                    <w:rPr>
+                      <w:rFonts w:ascii="Museo Sans 500" w:hAnsi="Museo Sans 500" w:cstheme="minorHAnsi"/>
+                      <w:iCs/>
+                      <w:sz w:val="16"/>
+                      <w:szCs w:val="16"/>
+                      <w:lang w:eastAsia="ar-SA"/>
+                    </w:rPr>
+                    <w:t>sys_id</w:t>
+                  </w:r>
+                  <w:proofErr w:type="spellEnd"/>
+                  <w:r>
+                    <w:rPr>
+                      <w:rFonts w:ascii="Museo Sans 500" w:hAnsi="Museo Sans 500" w:cstheme="minorHAnsi"/>
+                      <w:iCs/>
+                      <w:sz w:val="16"/>
+                      <w:szCs w:val="16"/>
+                      <w:lang w:eastAsia="ar-SA"/>
+                    </w:rPr>
+                    <w:t xml:space="preserve"> of the attachment that was created</w:t>
                   </w:r>
                 </w:p>
               </w:tc>
@@ -4019,6 +4100,7 @@
                       <w:lang w:eastAsia="ar-SA"/>
                     </w:rPr>
                   </w:pPr>
+                  <w:proofErr w:type="spellStart"/>
                   <w:r>
                     <w:rPr>
                       <w:rFonts w:ascii="Museo Sans 500" w:hAnsi="Museo Sans 500" w:cstheme="minorHAnsi"/>
@@ -4029,6 +4111,7 @@
                     </w:rPr>
                     <w:t>Sys_Id</w:t>
                   </w:r>
+                  <w:proofErr w:type="spellEnd"/>
                 </w:p>
               </w:tc>
               <w:tc>
@@ -4045,15 +4128,71 @@
                       <w:lang w:eastAsia="ar-SA"/>
                     </w:rPr>
                   </w:pPr>
-                  <w:r>
-                    <w:rPr>
-                      <w:rFonts w:ascii="Museo Sans 500" w:hAnsi="Museo Sans 500" w:cstheme="minorHAnsi"/>
-                      <w:iCs/>
-                      <w:sz w:val="16"/>
-                      <w:szCs w:val="16"/>
-                      <w:lang w:eastAsia="ar-SA"/>
-                    </w:rPr>
-                    <w:t xml:space="preserve">Sys_id of file/attachment to download (note: this is NOT the sys_id of the record, but the sys_id of the </w:t>
+                  <w:proofErr w:type="spellStart"/>
+                  <w:r>
+                    <w:rPr>
+                      <w:rFonts w:ascii="Museo Sans 500" w:hAnsi="Museo Sans 500" w:cstheme="minorHAnsi"/>
+                      <w:iCs/>
+                      <w:sz w:val="16"/>
+                      <w:szCs w:val="16"/>
+                      <w:lang w:eastAsia="ar-SA"/>
+                    </w:rPr>
+                    <w:t>Sys_id</w:t>
+                  </w:r>
+                  <w:proofErr w:type="spellEnd"/>
+                  <w:r>
+                    <w:rPr>
+                      <w:rFonts w:ascii="Museo Sans 500" w:hAnsi="Museo Sans 500" w:cstheme="minorHAnsi"/>
+                      <w:iCs/>
+                      <w:sz w:val="16"/>
+                      <w:szCs w:val="16"/>
+                      <w:lang w:eastAsia="ar-SA"/>
+                    </w:rPr>
+                    <w:t xml:space="preserve"> of file/attachment to download (note: this is NOT the </w:t>
+                  </w:r>
+                  <w:proofErr w:type="spellStart"/>
+                  <w:r>
+                    <w:rPr>
+                      <w:rFonts w:ascii="Museo Sans 500" w:hAnsi="Museo Sans 500" w:cstheme="minorHAnsi"/>
+                      <w:iCs/>
+                      <w:sz w:val="16"/>
+                      <w:szCs w:val="16"/>
+                      <w:lang w:eastAsia="ar-SA"/>
+                    </w:rPr>
+                    <w:t>sys_id</w:t>
+                  </w:r>
+                  <w:proofErr w:type="spellEnd"/>
+                  <w:r>
+                    <w:rPr>
+                      <w:rFonts w:ascii="Museo Sans 500" w:hAnsi="Museo Sans 500" w:cstheme="minorHAnsi"/>
+                      <w:iCs/>
+                      <w:sz w:val="16"/>
+                      <w:szCs w:val="16"/>
+                      <w:lang w:eastAsia="ar-SA"/>
+                    </w:rPr>
+                    <w:t xml:space="preserve"> of the record, but the </w:t>
+                  </w:r>
+                  <w:proofErr w:type="spellStart"/>
+                  <w:r>
+                    <w:rPr>
+                      <w:rFonts w:ascii="Museo Sans 500" w:hAnsi="Museo Sans 500" w:cstheme="minorHAnsi"/>
+                      <w:iCs/>
+                      <w:sz w:val="16"/>
+                      <w:szCs w:val="16"/>
+                      <w:lang w:eastAsia="ar-SA"/>
+                    </w:rPr>
+                    <w:t>sys_id</w:t>
+                  </w:r>
+                  <w:proofErr w:type="spellEnd"/>
+                  <w:r>
+                    <w:rPr>
+                      <w:rFonts w:ascii="Museo Sans 500" w:hAnsi="Museo Sans 500" w:cstheme="minorHAnsi"/>
+                      <w:iCs/>
+                      <w:sz w:val="16"/>
+                      <w:szCs w:val="16"/>
+                      <w:lang w:eastAsia="ar-SA"/>
+                    </w:rPr>
+                    <w:t xml:space="preserve"> of the </w:t>
                   </w:r>
                   <w:r>
                     <w:rPr>
@@ -4073,7 +4212,29 @@
                       <w:szCs w:val="16"/>
                       <w:lang w:eastAsia="ar-SA"/>
                     </w:rPr>
-                    <w:t>. Each entity in ServiceNow has a unique sys_id.)</w:t>
+                    <w:t xml:space="preserve">. Each entity in ServiceNow has a unique </w:t>
+                  </w:r>
+                  <w:proofErr w:type="spellStart"/>
+                  <w:r>
+                    <w:rPr>
+                      <w:rFonts w:ascii="Museo Sans 500" w:hAnsi="Museo Sans 500" w:cstheme="minorHAnsi"/>
+                      <w:iCs/>
+                      <w:sz w:val="16"/>
+                      <w:szCs w:val="16"/>
+                      <w:lang w:eastAsia="ar-SA"/>
+                    </w:rPr>
+                    <w:t>sys_id</w:t>
+                  </w:r>
+                  <w:proofErr w:type="spellEnd"/>
+                  <w:r>
+                    <w:rPr>
+                      <w:rFonts w:ascii="Museo Sans 500" w:hAnsi="Museo Sans 500" w:cstheme="minorHAnsi"/>
+                      <w:iCs/>
+                      <w:sz w:val="16"/>
+                      <w:szCs w:val="16"/>
+                      <w:lang w:eastAsia="ar-SA"/>
+                    </w:rPr>
+                    <w:t>.)</w:t>
                   </w:r>
                 </w:p>
               </w:tc>
@@ -4274,6 +4435,7 @@
                       <w:lang w:eastAsia="ar-SA"/>
                     </w:rPr>
                   </w:pPr>
+                  <w:proofErr w:type="spellStart"/>
                   <w:r>
                     <w:rPr>
                       <w:rFonts w:ascii="Museo Sans 500" w:hAnsi="Museo Sans 500" w:cstheme="minorHAnsi"/>
@@ -4284,6 +4446,7 @@
                     </w:rPr>
                     <w:t>Sys_Id</w:t>
                   </w:r>
+                  <w:proofErr w:type="spellEnd"/>
                 </w:p>
               </w:tc>
               <w:tc>
@@ -4300,15 +4463,71 @@
                       <w:lang w:eastAsia="ar-SA"/>
                     </w:rPr>
                   </w:pPr>
-                  <w:r>
-                    <w:rPr>
-                      <w:rFonts w:ascii="Museo Sans 500" w:hAnsi="Museo Sans 500" w:cstheme="minorHAnsi"/>
-                      <w:iCs/>
-                      <w:sz w:val="16"/>
-                      <w:szCs w:val="16"/>
-                      <w:lang w:eastAsia="ar-SA"/>
-                    </w:rPr>
-                    <w:t xml:space="preserve">Sys_id of file/attachment to download (note: this is NOT the sys_id of the record, but the sys_id of the </w:t>
+                  <w:proofErr w:type="spellStart"/>
+                  <w:r>
+                    <w:rPr>
+                      <w:rFonts w:ascii="Museo Sans 500" w:hAnsi="Museo Sans 500" w:cstheme="minorHAnsi"/>
+                      <w:iCs/>
+                      <w:sz w:val="16"/>
+                      <w:szCs w:val="16"/>
+                      <w:lang w:eastAsia="ar-SA"/>
+                    </w:rPr>
+                    <w:t>Sys_id</w:t>
+                  </w:r>
+                  <w:proofErr w:type="spellEnd"/>
+                  <w:r>
+                    <w:rPr>
+                      <w:rFonts w:ascii="Museo Sans 500" w:hAnsi="Museo Sans 500" w:cstheme="minorHAnsi"/>
+                      <w:iCs/>
+                      <w:sz w:val="16"/>
+                      <w:szCs w:val="16"/>
+                      <w:lang w:eastAsia="ar-SA"/>
+                    </w:rPr>
+                    <w:t xml:space="preserve"> of file/attachment to download (note: this is NOT the </w:t>
+                  </w:r>
+                  <w:proofErr w:type="spellStart"/>
+                  <w:r>
+                    <w:rPr>
+                      <w:rFonts w:ascii="Museo Sans 500" w:hAnsi="Museo Sans 500" w:cstheme="minorHAnsi"/>
+                      <w:iCs/>
+                      <w:sz w:val="16"/>
+                      <w:szCs w:val="16"/>
+                      <w:lang w:eastAsia="ar-SA"/>
+                    </w:rPr>
+                    <w:t>sys_id</w:t>
+                  </w:r>
+                  <w:proofErr w:type="spellEnd"/>
+                  <w:r>
+                    <w:rPr>
+                      <w:rFonts w:ascii="Museo Sans 500" w:hAnsi="Museo Sans 500" w:cstheme="minorHAnsi"/>
+                      <w:iCs/>
+                      <w:sz w:val="16"/>
+                      <w:szCs w:val="16"/>
+                      <w:lang w:eastAsia="ar-SA"/>
+                    </w:rPr>
+                    <w:t xml:space="preserve"> of the record, but the </w:t>
+                  </w:r>
+                  <w:proofErr w:type="spellStart"/>
+                  <w:r>
+                    <w:rPr>
+                      <w:rFonts w:ascii="Museo Sans 500" w:hAnsi="Museo Sans 500" w:cstheme="minorHAnsi"/>
+                      <w:iCs/>
+                      <w:sz w:val="16"/>
+                      <w:szCs w:val="16"/>
+                      <w:lang w:eastAsia="ar-SA"/>
+                    </w:rPr>
+                    <w:t>sys_id</w:t>
+                  </w:r>
+                  <w:proofErr w:type="spellEnd"/>
+                  <w:r>
+                    <w:rPr>
+                      <w:rFonts w:ascii="Museo Sans 500" w:hAnsi="Museo Sans 500" w:cstheme="minorHAnsi"/>
+                      <w:iCs/>
+                      <w:sz w:val="16"/>
+                      <w:szCs w:val="16"/>
+                      <w:lang w:eastAsia="ar-SA"/>
+                    </w:rPr>
+                    <w:t xml:space="preserve"> of the </w:t>
                   </w:r>
                   <w:r>
                     <w:rPr>
@@ -4328,7 +4547,29 @@
                       <w:szCs w:val="16"/>
                       <w:lang w:eastAsia="ar-SA"/>
                     </w:rPr>
-                    <w:t>. Each entity in ServiceNow has a unique sys_id.)</w:t>
+                    <w:t xml:space="preserve">. Each entity in ServiceNow has a unique </w:t>
+                  </w:r>
+                  <w:proofErr w:type="spellStart"/>
+                  <w:r>
+                    <w:rPr>
+                      <w:rFonts w:ascii="Museo Sans 500" w:hAnsi="Museo Sans 500" w:cstheme="minorHAnsi"/>
+                      <w:iCs/>
+                      <w:sz w:val="16"/>
+                      <w:szCs w:val="16"/>
+                      <w:lang w:eastAsia="ar-SA"/>
+                    </w:rPr>
+                    <w:t>sys_id</w:t>
+                  </w:r>
+                  <w:proofErr w:type="spellEnd"/>
+                  <w:r>
+                    <w:rPr>
+                      <w:rFonts w:ascii="Museo Sans 500" w:hAnsi="Museo Sans 500" w:cstheme="minorHAnsi"/>
+                      <w:iCs/>
+                      <w:sz w:val="16"/>
+                      <w:szCs w:val="16"/>
+                      <w:lang w:eastAsia="ar-SA"/>
+                    </w:rPr>
+                    <w:t>.)</w:t>
                   </w:r>
                 </w:p>
               </w:tc>
@@ -4613,7 +4854,51 @@
                       <w:szCs w:val="16"/>
                       <w:lang w:eastAsia="ar-SA"/>
                     </w:rPr>
-                    <w:t xml:space="preserve">Enter the dictionary key that you would like to use for the output list of dictionaries. Then enter the ServiceNow key for the value you wish to retrieve (e.g. Dictionary key: “description”, ServiceNow key: “short_description” – this will specify each dictionary in the output list to have key </w:t>
+                    <w:t>Enter the dictionary key that you would like to use for the output list of dictionaries. Then enter the ServiceNow key for the value you wish to retrieve (</w:t>
+                  </w:r>
+                  <w:proofErr w:type="gramStart"/>
+                  <w:r>
+                    <w:rPr>
+                      <w:rFonts w:ascii="Museo Sans 500" w:hAnsi="Museo Sans 500" w:cstheme="minorHAnsi"/>
+                      <w:iCs/>
+                      <w:sz w:val="16"/>
+                      <w:szCs w:val="16"/>
+                      <w:lang w:eastAsia="ar-SA"/>
+                    </w:rPr>
+                    <w:t>e.g.</w:t>
+                  </w:r>
+                  <w:proofErr w:type="gramEnd"/>
+                  <w:r>
+                    <w:rPr>
+                      <w:rFonts w:ascii="Museo Sans 500" w:hAnsi="Museo Sans 500" w:cstheme="minorHAnsi"/>
+                      <w:iCs/>
+                      <w:sz w:val="16"/>
+                      <w:szCs w:val="16"/>
+                      <w:lang w:eastAsia="ar-SA"/>
+                    </w:rPr>
+                    <w:t xml:space="preserve"> Dictionary key: “description”, ServiceNow key: “</w:t>
+                  </w:r>
+                  <w:proofErr w:type="spellStart"/>
+                  <w:r>
+                    <w:rPr>
+                      <w:rFonts w:ascii="Museo Sans 500" w:hAnsi="Museo Sans 500" w:cstheme="minorHAnsi"/>
+                      <w:iCs/>
+                      <w:sz w:val="16"/>
+                      <w:szCs w:val="16"/>
+                      <w:lang w:eastAsia="ar-SA"/>
+                    </w:rPr>
+                    <w:t>short_description</w:t>
+                  </w:r>
+                  <w:proofErr w:type="spellEnd"/>
+                  <w:r>
+                    <w:rPr>
+                      <w:rFonts w:ascii="Museo Sans 500" w:hAnsi="Museo Sans 500" w:cstheme="minorHAnsi"/>
+                      <w:iCs/>
+                      <w:sz w:val="16"/>
+                      <w:szCs w:val="16"/>
+                      <w:lang w:eastAsia="ar-SA"/>
+                    </w:rPr>
+                    <w:t xml:space="preserve">” – this will specify each dictionary in the output list to have key </w:t>
                   </w:r>
                   <w:r>
                     <w:rPr>
@@ -4624,7 +4909,29 @@
                       <w:lang w:eastAsia="ar-SA"/>
                     </w:rPr>
                     <w:lastRenderedPageBreak/>
-                    <w:t xml:space="preserve">“description” and it’s corresponding value will be the value of the ServiceNow record for “short_description”). See the </w:t>
+                    <w:t>“description” and it’s corresponding value will be the value of the ServiceNow record for “</w:t>
+                  </w:r>
+                  <w:proofErr w:type="spellStart"/>
+                  <w:r>
+                    <w:rPr>
+                      <w:rFonts w:ascii="Museo Sans 500" w:hAnsi="Museo Sans 500" w:cstheme="minorHAnsi"/>
+                      <w:iCs/>
+                      <w:sz w:val="16"/>
+                      <w:szCs w:val="16"/>
+                      <w:lang w:eastAsia="ar-SA"/>
+                    </w:rPr>
+                    <w:t>short_description</w:t>
+                  </w:r>
+                  <w:proofErr w:type="spellEnd"/>
+                  <w:r>
+                    <w:rPr>
+                      <w:rFonts w:ascii="Museo Sans 500" w:hAnsi="Museo Sans 500" w:cstheme="minorHAnsi"/>
+                      <w:iCs/>
+                      <w:sz w:val="16"/>
+                      <w:szCs w:val="16"/>
+                      <w:lang w:eastAsia="ar-SA"/>
+                    </w:rPr>
+                    <w:t xml:space="preserve">”). See the </w:t>
                   </w:r>
                   <w:hyperlink r:id="rId17" w:anchor="!/reference/api/rome/rest/c_TableAPI" w:history="1">
                     <w:r>
@@ -4964,6 +5271,7 @@
                       <w:lang w:eastAsia="ar-SA"/>
                     </w:rPr>
                   </w:pPr>
+                  <w:proofErr w:type="spellStart"/>
                   <w:r>
                     <w:rPr>
                       <w:rFonts w:ascii="Museo Sans 500" w:hAnsi="Museo Sans 500" w:cstheme="minorHAnsi"/>
@@ -4974,6 +5282,7 @@
                     </w:rPr>
                     <w:t>Sys_id</w:t>
                   </w:r>
+                  <w:proofErr w:type="spellEnd"/>
                 </w:p>
               </w:tc>
               <w:tc>
@@ -4990,15 +5299,27 @@
                       <w:lang w:eastAsia="ar-SA"/>
                     </w:rPr>
                   </w:pPr>
-                  <w:r>
-                    <w:rPr>
-                      <w:rFonts w:ascii="Museo Sans 500" w:hAnsi="Museo Sans 500" w:cstheme="minorHAnsi"/>
-                      <w:iCs/>
-                      <w:sz w:val="16"/>
-                      <w:szCs w:val="16"/>
-                      <w:lang w:eastAsia="ar-SA"/>
-                    </w:rPr>
-                    <w:t>Sys_id of record to retrieve</w:t>
+                  <w:proofErr w:type="spellStart"/>
+                  <w:r>
+                    <w:rPr>
+                      <w:rFonts w:ascii="Museo Sans 500" w:hAnsi="Museo Sans 500" w:cstheme="minorHAnsi"/>
+                      <w:iCs/>
+                      <w:sz w:val="16"/>
+                      <w:szCs w:val="16"/>
+                      <w:lang w:eastAsia="ar-SA"/>
+                    </w:rPr>
+                    <w:t>Sys_id</w:t>
+                  </w:r>
+                  <w:proofErr w:type="spellEnd"/>
+                  <w:r>
+                    <w:rPr>
+                      <w:rFonts w:ascii="Museo Sans 500" w:hAnsi="Museo Sans 500" w:cstheme="minorHAnsi"/>
+                      <w:iCs/>
+                      <w:sz w:val="16"/>
+                      <w:szCs w:val="16"/>
+                      <w:lang w:eastAsia="ar-SA"/>
+                    </w:rPr>
+                    <w:t xml:space="preserve"> of record to retrieve</w:t>
                   </w:r>
                 </w:p>
               </w:tc>
@@ -5075,7 +5396,51 @@
                       <w:szCs w:val="16"/>
                       <w:lang w:eastAsia="ar-SA"/>
                     </w:rPr>
-                    <w:t xml:space="preserve">. Then enter the ServiceNow key for the value you wish to retrieve (e.g. Dictionary key: “description”, ServiceNow key: “short_description” – this will specify </w:t>
+                    <w:t>. Then enter the ServiceNow key for the value you wish to retrieve (</w:t>
+                  </w:r>
+                  <w:proofErr w:type="gramStart"/>
+                  <w:r>
+                    <w:rPr>
+                      <w:rFonts w:ascii="Museo Sans 500" w:hAnsi="Museo Sans 500" w:cstheme="minorHAnsi"/>
+                      <w:iCs/>
+                      <w:sz w:val="16"/>
+                      <w:szCs w:val="16"/>
+                      <w:lang w:eastAsia="ar-SA"/>
+                    </w:rPr>
+                    <w:t>e.g.</w:t>
+                  </w:r>
+                  <w:proofErr w:type="gramEnd"/>
+                  <w:r>
+                    <w:rPr>
+                      <w:rFonts w:ascii="Museo Sans 500" w:hAnsi="Museo Sans 500" w:cstheme="minorHAnsi"/>
+                      <w:iCs/>
+                      <w:sz w:val="16"/>
+                      <w:szCs w:val="16"/>
+                      <w:lang w:eastAsia="ar-SA"/>
+                    </w:rPr>
+                    <w:t xml:space="preserve"> Dictionary key: “description”, ServiceNow key: “</w:t>
+                  </w:r>
+                  <w:proofErr w:type="spellStart"/>
+                  <w:r>
+                    <w:rPr>
+                      <w:rFonts w:ascii="Museo Sans 500" w:hAnsi="Museo Sans 500" w:cstheme="minorHAnsi"/>
+                      <w:iCs/>
+                      <w:sz w:val="16"/>
+                      <w:szCs w:val="16"/>
+                      <w:lang w:eastAsia="ar-SA"/>
+                    </w:rPr>
+                    <w:t>short_description</w:t>
+                  </w:r>
+                  <w:proofErr w:type="spellEnd"/>
+                  <w:r>
+                    <w:rPr>
+                      <w:rFonts w:ascii="Museo Sans 500" w:hAnsi="Museo Sans 500" w:cstheme="minorHAnsi"/>
+                      <w:iCs/>
+                      <w:sz w:val="16"/>
+                      <w:szCs w:val="16"/>
+                      <w:lang w:eastAsia="ar-SA"/>
+                    </w:rPr>
+                    <w:t xml:space="preserve">” – this will specify </w:t>
                   </w:r>
                   <w:r>
                     <w:rPr>
@@ -5095,7 +5460,29 @@
                       <w:szCs w:val="16"/>
                       <w:lang w:eastAsia="ar-SA"/>
                     </w:rPr>
-                    <w:t xml:space="preserve"> “description” and it’s corresponding value will be the value of the ServiceNow record for “short_description”). See the </w:t>
+                    <w:t xml:space="preserve"> “description” and it’s corresponding value will be the value of the ServiceNow record for “</w:t>
+                  </w:r>
+                  <w:proofErr w:type="spellStart"/>
+                  <w:r>
+                    <w:rPr>
+                      <w:rFonts w:ascii="Museo Sans 500" w:hAnsi="Museo Sans 500" w:cstheme="minorHAnsi"/>
+                      <w:iCs/>
+                      <w:sz w:val="16"/>
+                      <w:szCs w:val="16"/>
+                      <w:lang w:eastAsia="ar-SA"/>
+                    </w:rPr>
+                    <w:t>short_description</w:t>
+                  </w:r>
+                  <w:proofErr w:type="spellEnd"/>
+                  <w:r>
+                    <w:rPr>
+                      <w:rFonts w:ascii="Museo Sans 500" w:hAnsi="Museo Sans 500" w:cstheme="minorHAnsi"/>
+                      <w:iCs/>
+                      <w:sz w:val="16"/>
+                      <w:szCs w:val="16"/>
+                      <w:lang w:eastAsia="ar-SA"/>
+                    </w:rPr>
+                    <w:t xml:space="preserve">”). See the </w:t>
                   </w:r>
                   <w:hyperlink r:id="rId18" w:anchor="!/reference/api/rome/rest/c_TableAPI" w:history="1">
                     <w:r>
@@ -5534,7 +5921,29 @@
                       <w:szCs w:val="16"/>
                       <w:lang w:eastAsia="ar-SA"/>
                     </w:rPr>
-                    <w:t>Output sys_id to String</w:t>
+                    <w:t xml:space="preserve">Output </w:t>
+                  </w:r>
+                  <w:proofErr w:type="spellStart"/>
+                  <w:r>
+                    <w:rPr>
+                      <w:rFonts w:ascii="Museo Sans 500" w:hAnsi="Museo Sans 500" w:cstheme="minorHAnsi"/>
+                      <w:iCs/>
+                      <w:sz w:val="16"/>
+                      <w:szCs w:val="16"/>
+                      <w:lang w:eastAsia="ar-SA"/>
+                    </w:rPr>
+                    <w:t>sys_id</w:t>
+                  </w:r>
+                  <w:proofErr w:type="spellEnd"/>
+                  <w:r>
+                    <w:rPr>
+                      <w:rFonts w:ascii="Museo Sans 500" w:hAnsi="Museo Sans 500" w:cstheme="minorHAnsi"/>
+                      <w:iCs/>
+                      <w:sz w:val="16"/>
+                      <w:szCs w:val="16"/>
+                      <w:lang w:eastAsia="ar-SA"/>
+                    </w:rPr>
+                    <w:t xml:space="preserve"> to String</w:t>
                   </w:r>
                 </w:p>
               </w:tc>
@@ -5560,7 +5969,29 @@
                       <w:szCs w:val="16"/>
                       <w:lang w:eastAsia="ar-SA"/>
                     </w:rPr>
-                    <w:t>Returns the sys_id of the newly created record in a string variable</w:t>
+                    <w:t xml:space="preserve">Returns the </w:t>
+                  </w:r>
+                  <w:proofErr w:type="spellStart"/>
+                  <w:r>
+                    <w:rPr>
+                      <w:rFonts w:ascii="Museo Sans 500" w:hAnsi="Museo Sans 500" w:cstheme="minorHAnsi"/>
+                      <w:iCs/>
+                      <w:sz w:val="16"/>
+                      <w:szCs w:val="16"/>
+                      <w:lang w:eastAsia="ar-SA"/>
+                    </w:rPr>
+                    <w:t>sys_id</w:t>
+                  </w:r>
+                  <w:proofErr w:type="spellEnd"/>
+                  <w:r>
+                    <w:rPr>
+                      <w:rFonts w:ascii="Museo Sans 500" w:hAnsi="Museo Sans 500" w:cstheme="minorHAnsi"/>
+                      <w:iCs/>
+                      <w:sz w:val="16"/>
+                      <w:szCs w:val="16"/>
+                      <w:lang w:eastAsia="ar-SA"/>
+                    </w:rPr>
+                    <w:t xml:space="preserve"> of the newly created record in a string variable</w:t>
                   </w:r>
                 </w:p>
               </w:tc>
@@ -5808,6 +6239,7 @@
                       <w:lang w:eastAsia="ar-SA"/>
                     </w:rPr>
                   </w:pPr>
+                  <w:proofErr w:type="spellStart"/>
                   <w:r>
                     <w:rPr>
                       <w:rFonts w:ascii="Museo Sans 500" w:hAnsi="Museo Sans 500" w:cstheme="minorHAnsi"/>
@@ -5818,6 +6250,7 @@
                     </w:rPr>
                     <w:t>Sys_id</w:t>
                   </w:r>
+                  <w:proofErr w:type="spellEnd"/>
                 </w:p>
               </w:tc>
               <w:tc>
@@ -5834,15 +6267,27 @@
                       <w:lang w:eastAsia="ar-SA"/>
                     </w:rPr>
                   </w:pPr>
-                  <w:r>
-                    <w:rPr>
-                      <w:rFonts w:ascii="Museo Sans 500" w:hAnsi="Museo Sans 500" w:cstheme="minorHAnsi"/>
-                      <w:iCs/>
-                      <w:sz w:val="16"/>
-                      <w:szCs w:val="16"/>
-                      <w:lang w:eastAsia="ar-SA"/>
-                    </w:rPr>
-                    <w:t>Sys_id of the record to modify</w:t>
+                  <w:proofErr w:type="spellStart"/>
+                  <w:r>
+                    <w:rPr>
+                      <w:rFonts w:ascii="Museo Sans 500" w:hAnsi="Museo Sans 500" w:cstheme="minorHAnsi"/>
+                      <w:iCs/>
+                      <w:sz w:val="16"/>
+                      <w:szCs w:val="16"/>
+                      <w:lang w:eastAsia="ar-SA"/>
+                    </w:rPr>
+                    <w:t>Sys_id</w:t>
+                  </w:r>
+                  <w:proofErr w:type="spellEnd"/>
+                  <w:r>
+                    <w:rPr>
+                      <w:rFonts w:ascii="Museo Sans 500" w:hAnsi="Museo Sans 500" w:cstheme="minorHAnsi"/>
+                      <w:iCs/>
+                      <w:sz w:val="16"/>
+                      <w:szCs w:val="16"/>
+                      <w:lang w:eastAsia="ar-SA"/>
+                    </w:rPr>
+                    <w:t xml:space="preserve"> of the record to modify</w:t>
                   </w:r>
                 </w:p>
               </w:tc>
@@ -5954,7 +6399,29 @@
                       <w:szCs w:val="16"/>
                       <w:lang w:eastAsia="ar-SA"/>
                     </w:rPr>
-                    <w:t>Output sys_id to String</w:t>
+                    <w:t xml:space="preserve">Output </w:t>
+                  </w:r>
+                  <w:proofErr w:type="spellStart"/>
+                  <w:r>
+                    <w:rPr>
+                      <w:rFonts w:ascii="Museo Sans 500" w:hAnsi="Museo Sans 500" w:cstheme="minorHAnsi"/>
+                      <w:iCs/>
+                      <w:sz w:val="16"/>
+                      <w:szCs w:val="16"/>
+                      <w:lang w:eastAsia="ar-SA"/>
+                    </w:rPr>
+                    <w:t>sys_id</w:t>
+                  </w:r>
+                  <w:proofErr w:type="spellEnd"/>
+                  <w:r>
+                    <w:rPr>
+                      <w:rFonts w:ascii="Museo Sans 500" w:hAnsi="Museo Sans 500" w:cstheme="minorHAnsi"/>
+                      <w:iCs/>
+                      <w:sz w:val="16"/>
+                      <w:szCs w:val="16"/>
+                      <w:lang w:eastAsia="ar-SA"/>
+                    </w:rPr>
+                    <w:t xml:space="preserve"> to String</w:t>
                   </w:r>
                 </w:p>
               </w:tc>
@@ -5980,7 +6447,29 @@
                       <w:szCs w:val="16"/>
                       <w:lang w:eastAsia="ar-SA"/>
                     </w:rPr>
-                    <w:t>Returns the sys_id of the newly created record in a string variable</w:t>
+                    <w:t xml:space="preserve">Returns the </w:t>
+                  </w:r>
+                  <w:proofErr w:type="spellStart"/>
+                  <w:r>
+                    <w:rPr>
+                      <w:rFonts w:ascii="Museo Sans 500" w:hAnsi="Museo Sans 500" w:cstheme="minorHAnsi"/>
+                      <w:iCs/>
+                      <w:sz w:val="16"/>
+                      <w:szCs w:val="16"/>
+                      <w:lang w:eastAsia="ar-SA"/>
+                    </w:rPr>
+                    <w:t>sys_id</w:t>
+                  </w:r>
+                  <w:proofErr w:type="spellEnd"/>
+                  <w:r>
+                    <w:rPr>
+                      <w:rFonts w:ascii="Museo Sans 500" w:hAnsi="Museo Sans 500" w:cstheme="minorHAnsi"/>
+                      <w:iCs/>
+                      <w:sz w:val="16"/>
+                      <w:szCs w:val="16"/>
+                      <w:lang w:eastAsia="ar-SA"/>
+                    </w:rPr>
+                    <w:t xml:space="preserve"> of the newly created record in a string variable</w:t>
                   </w:r>
                 </w:p>
               </w:tc>
@@ -6242,6 +6731,7 @@
                       <w:lang w:eastAsia="ar-SA"/>
                     </w:rPr>
                   </w:pPr>
+                  <w:proofErr w:type="spellStart"/>
                   <w:r>
                     <w:rPr>
                       <w:rFonts w:ascii="Museo Sans 500" w:hAnsi="Museo Sans 500" w:cstheme="minorHAnsi"/>
@@ -6252,6 +6742,7 @@
                     </w:rPr>
                     <w:t>Sys_id</w:t>
                   </w:r>
+                  <w:proofErr w:type="spellEnd"/>
                 </w:p>
               </w:tc>
               <w:tc>
@@ -6268,15 +6759,27 @@
                       <w:lang w:eastAsia="ar-SA"/>
                     </w:rPr>
                   </w:pPr>
-                  <w:r>
-                    <w:rPr>
-                      <w:rFonts w:ascii="Museo Sans 500" w:hAnsi="Museo Sans 500" w:cstheme="minorHAnsi"/>
-                      <w:iCs/>
-                      <w:sz w:val="16"/>
-                      <w:szCs w:val="16"/>
-                      <w:lang w:eastAsia="ar-SA"/>
-                    </w:rPr>
-                    <w:t>Sys_id of the record to modify</w:t>
+                  <w:proofErr w:type="spellStart"/>
+                  <w:r>
+                    <w:rPr>
+                      <w:rFonts w:ascii="Museo Sans 500" w:hAnsi="Museo Sans 500" w:cstheme="minorHAnsi"/>
+                      <w:iCs/>
+                      <w:sz w:val="16"/>
+                      <w:szCs w:val="16"/>
+                      <w:lang w:eastAsia="ar-SA"/>
+                    </w:rPr>
+                    <w:t>Sys_id</w:t>
+                  </w:r>
+                  <w:proofErr w:type="spellEnd"/>
+                  <w:r>
+                    <w:rPr>
+                      <w:rFonts w:ascii="Museo Sans 500" w:hAnsi="Museo Sans 500" w:cstheme="minorHAnsi"/>
+                      <w:iCs/>
+                      <w:sz w:val="16"/>
+                      <w:szCs w:val="16"/>
+                      <w:lang w:eastAsia="ar-SA"/>
+                    </w:rPr>
+                    <w:t xml:space="preserve"> of the record to modify</w:t>
                   </w:r>
                 </w:p>
               </w:tc>
@@ -6387,7 +6890,29 @@
                       <w:szCs w:val="16"/>
                       <w:lang w:eastAsia="ar-SA"/>
                     </w:rPr>
-                    <w:t>Output sys_id to String</w:t>
+                    <w:t xml:space="preserve">Output </w:t>
+                  </w:r>
+                  <w:proofErr w:type="spellStart"/>
+                  <w:r>
+                    <w:rPr>
+                      <w:rFonts w:ascii="Museo Sans 500" w:hAnsi="Museo Sans 500" w:cstheme="minorHAnsi"/>
+                      <w:iCs/>
+                      <w:sz w:val="16"/>
+                      <w:szCs w:val="16"/>
+                      <w:lang w:eastAsia="ar-SA"/>
+                    </w:rPr>
+                    <w:t>sys_id</w:t>
+                  </w:r>
+                  <w:proofErr w:type="spellEnd"/>
+                  <w:r>
+                    <w:rPr>
+                      <w:rFonts w:ascii="Museo Sans 500" w:hAnsi="Museo Sans 500" w:cstheme="minorHAnsi"/>
+                      <w:iCs/>
+                      <w:sz w:val="16"/>
+                      <w:szCs w:val="16"/>
+                      <w:lang w:eastAsia="ar-SA"/>
+                    </w:rPr>
+                    <w:t xml:space="preserve"> to String</w:t>
                   </w:r>
                 </w:p>
               </w:tc>
@@ -6413,7 +6938,29 @@
                       <w:szCs w:val="16"/>
                       <w:lang w:eastAsia="ar-SA"/>
                     </w:rPr>
-                    <w:t>Returns the sys_id of the newly created record in a string variable</w:t>
+                    <w:t xml:space="preserve">Returns the </w:t>
+                  </w:r>
+                  <w:proofErr w:type="spellStart"/>
+                  <w:r>
+                    <w:rPr>
+                      <w:rFonts w:ascii="Museo Sans 500" w:hAnsi="Museo Sans 500" w:cstheme="minorHAnsi"/>
+                      <w:iCs/>
+                      <w:sz w:val="16"/>
+                      <w:szCs w:val="16"/>
+                      <w:lang w:eastAsia="ar-SA"/>
+                    </w:rPr>
+                    <w:t>sys_id</w:t>
+                  </w:r>
+                  <w:proofErr w:type="spellEnd"/>
+                  <w:r>
+                    <w:rPr>
+                      <w:rFonts w:ascii="Museo Sans 500" w:hAnsi="Museo Sans 500" w:cstheme="minorHAnsi"/>
+                      <w:iCs/>
+                      <w:sz w:val="16"/>
+                      <w:szCs w:val="16"/>
+                      <w:lang w:eastAsia="ar-SA"/>
+                    </w:rPr>
+                    <w:t xml:space="preserve"> of the newly created record in a string variable</w:t>
                   </w:r>
                 </w:p>
               </w:tc>
@@ -6681,6 +7228,7 @@
                       <w:lang w:eastAsia="ar-SA"/>
                     </w:rPr>
                   </w:pPr>
+                  <w:proofErr w:type="spellStart"/>
                   <w:r>
                     <w:rPr>
                       <w:rFonts w:ascii="Museo Sans 500" w:hAnsi="Museo Sans 500" w:cstheme="minorHAnsi"/>
@@ -6691,6 +7239,7 @@
                     </w:rPr>
                     <w:t>Sys_id</w:t>
                   </w:r>
+                  <w:proofErr w:type="spellEnd"/>
                 </w:p>
               </w:tc>
               <w:tc>
@@ -6707,6 +7256,7 @@
                       <w:lang w:eastAsia="ar-SA"/>
                     </w:rPr>
                   </w:pPr>
+                  <w:proofErr w:type="spellStart"/>
                   <w:r>
                     <w:rPr>
                       <w:rFonts w:ascii="Museo Sans 500" w:hAnsi="Museo Sans 500" w:cstheme="minorHAnsi"/>
@@ -6717,6 +7267,7 @@
                     </w:rPr>
                     <w:t>Sys_id</w:t>
                   </w:r>
+                  <w:proofErr w:type="spellEnd"/>
                 </w:p>
               </w:tc>
             </w:tr>
@@ -7071,14 +7622,1884 @@
           <w:lang w:eastAsia="ar-SA"/>
         </w:rPr>
       </w:pPr>
-      <w:r>
+    </w:p>
+    <w:p>
+      <w:pPr>
+        <w:pStyle w:val="BodyText"/>
         <w:rPr>
           <w:rFonts w:ascii="Museo Sans 700" w:hAnsi="Museo Sans 700" w:cstheme="minorHAnsi"/>
           <w:b/>
           <w:bCs/>
           <w:lang w:eastAsia="ar-SA"/>
         </w:rPr>
-        <w:lastRenderedPageBreak/>
+      </w:pPr>
+      <w:r>
+        <w:rPr>
+          <w:rFonts w:ascii="Museo Sans 700" w:hAnsi="Museo Sans 700" w:cstheme="minorHAnsi"/>
+          <w:b/>
+          <w:bCs/>
+          <w:lang w:eastAsia="ar-SA"/>
+        </w:rPr>
+        <w:t>Triggers</w:t>
+      </w:r>
+    </w:p>
+    <w:p>
+      <w:pPr>
+        <w:pStyle w:val="BodyText"/>
+        <w:rPr>
+          <w:rFonts w:ascii="Museo Sans 700" w:hAnsi="Museo Sans 700" w:cstheme="minorHAnsi"/>
+          <w:b/>
+          <w:bCs/>
+          <w:lang w:eastAsia="ar-SA"/>
+        </w:rPr>
+      </w:pPr>
+    </w:p>
+    <w:tbl>
+      <w:tblPr>
+        <w:tblStyle w:val="GridTable4-Accent3"/>
+        <w:tblW w:w="10075" w:type="dxa"/>
+        <w:tblLook w:val="04A0" w:firstRow="1" w:lastRow="0" w:firstColumn="1" w:lastColumn="0" w:noHBand="0" w:noVBand="1"/>
+      </w:tblPr>
+      <w:tblGrid>
+        <w:gridCol w:w="2152"/>
+        <w:gridCol w:w="2241"/>
+        <w:gridCol w:w="5682"/>
+      </w:tblGrid>
+      <w:tr>
+        <w:trPr>
+          <w:cnfStyle w:val="100000000000" w:firstRow="1" w:lastRow="0" w:firstColumn="0" w:lastColumn="0" w:oddVBand="0" w:evenVBand="0" w:oddHBand="0" w:evenHBand="0" w:firstRowFirstColumn="0" w:firstRowLastColumn="0" w:lastRowFirstColumn="0" w:lastRowLastColumn="0"/>
+        </w:trPr>
+        <w:tc>
+          <w:tcPr>
+            <w:cnfStyle w:val="001000000000" w:firstRow="0" w:lastRow="0" w:firstColumn="1" w:lastColumn="0" w:oddVBand="0" w:evenVBand="0" w:oddHBand="0" w:evenHBand="0" w:firstRowFirstColumn="0" w:firstRowLastColumn="0" w:lastRowFirstColumn="0" w:lastRowLastColumn="0"/>
+            <w:tcW w:w="2152" w:type="dxa"/>
+          </w:tcPr>
+          <w:p>
+            <w:pPr>
+              <w:widowControl w:val="0"/>
+              <w:numPr>
+                <w:ilvl w:val="0"/>
+                <w:numId w:val="2"/>
+              </w:numPr>
+              <w:autoSpaceDE w:val="0"/>
+              <w:autoSpaceDN w:val="0"/>
+              <w:spacing w:before="47" w:after="0"/>
+              <w:ind w:left="0" w:firstLine="0"/>
+              <w:jc w:val="center"/>
+              <w:outlineLvl w:val="0"/>
+              <w:rPr>
+                <w:rFonts w:asciiTheme="minorHAnsi" w:hAnsiTheme="minorHAnsi" w:cstheme="minorHAnsi"/>
+                <w:b w:val="0"/>
+                <w:iCs/>
+                <w:color w:val="0000FF"/>
+                <w:szCs w:val="22"/>
+                <w:lang w:eastAsia="ar-SA"/>
+              </w:rPr>
+            </w:pPr>
+            <w:r>
+              <w:rPr>
+                <w:rFonts w:asciiTheme="minorHAnsi" w:hAnsiTheme="minorHAnsi" w:cstheme="minorHAnsi"/>
+                <w:iCs/>
+                <w:szCs w:val="22"/>
+                <w:lang w:eastAsia="ar-SA"/>
+              </w:rPr>
+              <w:t>Action</w:t>
+            </w:r>
+          </w:p>
+        </w:tc>
+        <w:tc>
+          <w:tcPr>
+            <w:tcW w:w="2241" w:type="dxa"/>
+          </w:tcPr>
+          <w:p>
+            <w:pPr>
+              <w:widowControl w:val="0"/>
+              <w:numPr>
+                <w:ilvl w:val="0"/>
+                <w:numId w:val="2"/>
+              </w:numPr>
+              <w:autoSpaceDE w:val="0"/>
+              <w:autoSpaceDN w:val="0"/>
+              <w:spacing w:before="47" w:after="0"/>
+              <w:ind w:left="0" w:firstLine="0"/>
+              <w:jc w:val="center"/>
+              <w:outlineLvl w:val="0"/>
+              <w:cnfStyle w:val="100000000000" w:firstRow="1" w:lastRow="0" w:firstColumn="0" w:lastColumn="0" w:oddVBand="0" w:evenVBand="0" w:oddHBand="0" w:evenHBand="0" w:firstRowFirstColumn="0" w:firstRowLastColumn="0" w:lastRowFirstColumn="0" w:lastRowLastColumn="0"/>
+              <w:rPr>
+                <w:rFonts w:asciiTheme="minorHAnsi" w:hAnsiTheme="minorHAnsi" w:cstheme="minorHAnsi"/>
+                <w:b w:val="0"/>
+                <w:iCs/>
+                <w:szCs w:val="22"/>
+                <w:lang w:eastAsia="ar-SA"/>
+              </w:rPr>
+            </w:pPr>
+            <w:r>
+              <w:rPr>
+                <w:rFonts w:asciiTheme="minorHAnsi" w:hAnsiTheme="minorHAnsi" w:cstheme="minorHAnsi"/>
+                <w:iCs/>
+                <w:szCs w:val="22"/>
+                <w:lang w:eastAsia="ar-SA"/>
+              </w:rPr>
+              <w:t>Description</w:t>
+            </w:r>
+          </w:p>
+        </w:tc>
+        <w:tc>
+          <w:tcPr>
+            <w:tcW w:w="5682" w:type="dxa"/>
+          </w:tcPr>
+          <w:p>
+            <w:pPr>
+              <w:widowControl w:val="0"/>
+              <w:numPr>
+                <w:ilvl w:val="0"/>
+                <w:numId w:val="2"/>
+              </w:numPr>
+              <w:autoSpaceDE w:val="0"/>
+              <w:autoSpaceDN w:val="0"/>
+              <w:spacing w:before="47" w:after="0"/>
+              <w:ind w:left="0" w:firstLine="0"/>
+              <w:jc w:val="center"/>
+              <w:outlineLvl w:val="0"/>
+              <w:cnfStyle w:val="100000000000" w:firstRow="1" w:lastRow="0" w:firstColumn="0" w:lastColumn="0" w:oddVBand="0" w:evenVBand="0" w:oddHBand="0" w:evenHBand="0" w:firstRowFirstColumn="0" w:firstRowLastColumn="0" w:lastRowFirstColumn="0" w:lastRowLastColumn="0"/>
+              <w:rPr>
+                <w:rFonts w:asciiTheme="minorHAnsi" w:hAnsiTheme="minorHAnsi" w:cstheme="minorHAnsi"/>
+                <w:b w:val="0"/>
+                <w:iCs/>
+                <w:szCs w:val="22"/>
+                <w:lang w:eastAsia="ar-SA"/>
+              </w:rPr>
+            </w:pPr>
+            <w:r>
+              <w:rPr>
+                <w:rFonts w:asciiTheme="minorHAnsi" w:hAnsiTheme="minorHAnsi" w:cstheme="minorHAnsi"/>
+                <w:iCs/>
+                <w:szCs w:val="22"/>
+                <w:lang w:eastAsia="ar-SA"/>
+              </w:rPr>
+              <w:t>Parameter</w:t>
+            </w:r>
+            <w:r>
+              <w:rPr>
+                <w:rFonts w:asciiTheme="minorHAnsi" w:hAnsiTheme="minorHAnsi" w:cstheme="minorHAnsi"/>
+                <w:iCs/>
+                <w:szCs w:val="22"/>
+                <w:lang w:eastAsia="ar-SA"/>
+              </w:rPr>
+              <w:t>s</w:t>
+            </w:r>
+          </w:p>
+        </w:tc>
+      </w:tr>
+      <w:tr>
+        <w:trPr>
+          <w:cnfStyle w:val="000000100000" w:firstRow="0" w:lastRow="0" w:firstColumn="0" w:lastColumn="0" w:oddVBand="0" w:evenVBand="0" w:oddHBand="1" w:evenHBand="0" w:firstRowFirstColumn="0" w:firstRowLastColumn="0" w:lastRowFirstColumn="0" w:lastRowLastColumn="0"/>
+        </w:trPr>
+        <w:tc>
+          <w:tcPr>
+            <w:cnfStyle w:val="001000000000" w:firstRow="0" w:lastRow="0" w:firstColumn="1" w:lastColumn="0" w:oddVBand="0" w:evenVBand="0" w:oddHBand="0" w:evenHBand="0" w:firstRowFirstColumn="0" w:firstRowLastColumn="0" w:lastRowFirstColumn="0" w:lastRowLastColumn="0"/>
+            <w:tcW w:w="2152" w:type="dxa"/>
+          </w:tcPr>
+          <w:p>
+            <w:pPr>
+              <w:widowControl w:val="0"/>
+              <w:numPr>
+                <w:ilvl w:val="0"/>
+                <w:numId w:val="2"/>
+              </w:numPr>
+              <w:autoSpaceDE w:val="0"/>
+              <w:autoSpaceDN w:val="0"/>
+              <w:spacing w:before="47" w:after="0"/>
+              <w:ind w:left="0" w:firstLine="0"/>
+              <w:jc w:val="center"/>
+              <w:outlineLvl w:val="0"/>
+              <w:rPr>
+                <w:rFonts w:ascii="Museo Sans 500" w:hAnsi="Museo Sans 500" w:cstheme="minorHAnsi"/>
+                <w:iCs/>
+                <w:color w:val="0000FF"/>
+                <w:sz w:val="16"/>
+                <w:szCs w:val="16"/>
+                <w:lang w:eastAsia="ar-SA"/>
+              </w:rPr>
+            </w:pPr>
+            <w:r>
+              <w:rPr>
+                <w:rFonts w:ascii="Museo Sans 500" w:hAnsi="Museo Sans 500" w:cstheme="minorHAnsi"/>
+                <w:iCs/>
+                <w:sz w:val="16"/>
+                <w:szCs w:val="16"/>
+                <w:lang w:eastAsia="ar-SA"/>
+              </w:rPr>
+              <w:t>New Incident</w:t>
+            </w:r>
+          </w:p>
+        </w:tc>
+        <w:tc>
+          <w:tcPr>
+            <w:tcW w:w="2241" w:type="dxa"/>
+          </w:tcPr>
+          <w:p>
+            <w:pPr>
+              <w:widowControl w:val="0"/>
+              <w:numPr>
+                <w:ilvl w:val="0"/>
+                <w:numId w:val="2"/>
+              </w:numPr>
+              <w:autoSpaceDE w:val="0"/>
+              <w:autoSpaceDN w:val="0"/>
+              <w:spacing w:before="47" w:after="0"/>
+              <w:ind w:left="0" w:firstLine="0"/>
+              <w:jc w:val="center"/>
+              <w:outlineLvl w:val="0"/>
+              <w:cnfStyle w:val="000000100000" w:firstRow="0" w:lastRow="0" w:firstColumn="0" w:lastColumn="0" w:oddVBand="0" w:evenVBand="0" w:oddHBand="1" w:evenHBand="0" w:firstRowFirstColumn="0" w:firstRowLastColumn="0" w:lastRowFirstColumn="0" w:lastRowLastColumn="0"/>
+              <w:rPr>
+                <w:rFonts w:ascii="Museo Sans 500" w:hAnsi="Museo Sans 500" w:cstheme="minorHAnsi"/>
+                <w:iCs/>
+                <w:sz w:val="16"/>
+                <w:szCs w:val="16"/>
+                <w:lang w:eastAsia="ar-SA"/>
+              </w:rPr>
+            </w:pPr>
+            <w:r>
+              <w:rPr>
+                <w:rFonts w:ascii="Museo Sans 500" w:hAnsi="Museo Sans 500" w:cstheme="minorHAnsi"/>
+                <w:iCs/>
+                <w:sz w:val="16"/>
+                <w:szCs w:val="16"/>
+                <w:lang w:eastAsia="ar-SA"/>
+              </w:rPr>
+              <w:t>Triggers when a new record is created in the Incident Table</w:t>
+            </w:r>
+          </w:p>
+        </w:tc>
+        <w:tc>
+          <w:tcPr>
+            <w:tcW w:w="5682" w:type="dxa"/>
+          </w:tcPr>
+          <w:tbl>
+            <w:tblPr>
+              <w:tblStyle w:val="TableGrid"/>
+              <w:tblW w:w="0" w:type="auto"/>
+              <w:tblBorders>
+                <w:top w:val="none" w:sz="0" w:space="0" w:color="auto"/>
+                <w:left w:val="none" w:sz="0" w:space="0" w:color="auto"/>
+                <w:bottom w:val="none" w:sz="0" w:space="0" w:color="auto"/>
+                <w:right w:val="none" w:sz="0" w:space="0" w:color="auto"/>
+                <w:insideV w:val="none" w:sz="0" w:space="0" w:color="auto"/>
+              </w:tblBorders>
+              <w:tblLook w:val="04A0" w:firstRow="1" w:lastRow="0" w:firstColumn="1" w:lastColumn="0" w:noHBand="0" w:noVBand="1"/>
+            </w:tblPr>
+            <w:tblGrid>
+              <w:gridCol w:w="2728"/>
+              <w:gridCol w:w="2728"/>
+            </w:tblGrid>
+            <w:tr>
+              <w:trPr>
+                <w:trHeight w:val="296"/>
+              </w:trPr>
+              <w:tc>
+                <w:tcPr>
+                  <w:tcW w:w="2728" w:type="dxa"/>
+                </w:tcPr>
+                <w:p>
+                  <w:pPr>
+                    <w:rPr>
+                      <w:rFonts w:ascii="Museo Sans 500" w:hAnsi="Museo Sans 500" w:cstheme="minorHAnsi"/>
+                      <w:iCs/>
+                      <w:sz w:val="16"/>
+                      <w:szCs w:val="16"/>
+                      <w:lang w:eastAsia="ar-SA"/>
+                    </w:rPr>
+                  </w:pPr>
+                  <w:r>
+                    <w:rPr>
+                      <w:rFonts w:ascii="Museo Sans 500" w:hAnsi="Museo Sans 500" w:cstheme="minorHAnsi"/>
+                      <w:iCs/>
+                      <w:sz w:val="16"/>
+                      <w:szCs w:val="16"/>
+                      <w:lang w:eastAsia="ar-SA"/>
+                    </w:rPr>
+                    <w:t>Session name</w:t>
+                  </w:r>
+                </w:p>
+              </w:tc>
+              <w:tc>
+                <w:tcPr>
+                  <w:tcW w:w="2728" w:type="dxa"/>
+                </w:tcPr>
+                <w:p>
+                  <w:pPr>
+                    <w:rPr>
+                      <w:rFonts w:ascii="Museo Sans 500" w:hAnsi="Museo Sans 500" w:cstheme="minorHAnsi"/>
+                      <w:iCs/>
+                      <w:sz w:val="16"/>
+                      <w:szCs w:val="16"/>
+                      <w:lang w:eastAsia="ar-SA"/>
+                    </w:rPr>
+                  </w:pPr>
+                  <w:r>
+                    <w:rPr>
+                      <w:rFonts w:ascii="Museo Sans 500" w:hAnsi="Museo Sans 500" w:cstheme="minorHAnsi"/>
+                      <w:iCs/>
+                      <w:sz w:val="16"/>
+                      <w:szCs w:val="16"/>
+                      <w:lang w:eastAsia="ar-SA"/>
+                    </w:rPr>
+                    <w:t>Name of session</w:t>
+                  </w:r>
+                </w:p>
+              </w:tc>
+            </w:tr>
+            <w:tr>
+              <w:trPr>
+                <w:trHeight w:val="296"/>
+              </w:trPr>
+              <w:tc>
+                <w:tcPr>
+                  <w:tcW w:w="2728" w:type="dxa"/>
+                </w:tcPr>
+                <w:p>
+                  <w:pPr>
+                    <w:rPr>
+                      <w:rFonts w:ascii="Museo Sans 500" w:hAnsi="Museo Sans 500" w:cstheme="minorHAnsi"/>
+                      <w:iCs/>
+                      <w:sz w:val="16"/>
+                      <w:szCs w:val="16"/>
+                      <w:lang w:eastAsia="ar-SA"/>
+                    </w:rPr>
+                  </w:pPr>
+                  <w:r>
+                    <w:rPr>
+                      <w:rFonts w:ascii="Museo Sans 500" w:hAnsi="Museo Sans 500" w:cstheme="minorHAnsi"/>
+                      <w:iCs/>
+                      <w:sz w:val="16"/>
+                      <w:szCs w:val="16"/>
+                      <w:lang w:eastAsia="ar-SA"/>
+                    </w:rPr>
+                    <w:t>ServiceNow URL</w:t>
+                  </w:r>
+                </w:p>
+              </w:tc>
+              <w:tc>
+                <w:tcPr>
+                  <w:tcW w:w="2728" w:type="dxa"/>
+                </w:tcPr>
+                <w:p>
+                  <w:pPr>
+                    <w:rPr>
+                      <w:rFonts w:ascii="Museo Sans 500" w:hAnsi="Museo Sans 500" w:cstheme="minorHAnsi"/>
+                      <w:iCs/>
+                      <w:sz w:val="16"/>
+                      <w:szCs w:val="16"/>
+                      <w:lang w:eastAsia="ar-SA"/>
+                    </w:rPr>
+                  </w:pPr>
+                  <w:r>
+                    <w:rPr>
+                      <w:rFonts w:ascii="Museo Sans 500" w:hAnsi="Museo Sans 500" w:cstheme="minorHAnsi"/>
+                      <w:iCs/>
+                      <w:sz w:val="16"/>
+                      <w:szCs w:val="16"/>
+                      <w:lang w:eastAsia="ar-SA"/>
+                    </w:rPr>
+                    <w:t xml:space="preserve">Your </w:t>
+                  </w:r>
+                  <w:r>
+                    <w:rPr>
+                      <w:rFonts w:ascii="Museo Sans 500" w:hAnsi="Museo Sans 500" w:cstheme="minorHAnsi"/>
+                      <w:iCs/>
+                      <w:sz w:val="16"/>
+                      <w:szCs w:val="16"/>
+                      <w:lang w:eastAsia="ar-SA"/>
+                    </w:rPr>
+                    <w:t>ServiceNow</w:t>
+                  </w:r>
+                  <w:r>
+                    <w:rPr>
+                      <w:rFonts w:ascii="Museo Sans 500" w:hAnsi="Museo Sans 500" w:cstheme="minorHAnsi"/>
+                      <w:iCs/>
+                      <w:sz w:val="16"/>
+                      <w:szCs w:val="16"/>
+                      <w:lang w:eastAsia="ar-SA"/>
+                    </w:rPr>
+                    <w:t xml:space="preserve"> </w:t>
+                  </w:r>
+                  <w:r>
+                    <w:rPr>
+                      <w:rFonts w:ascii="Museo Sans 500" w:hAnsi="Museo Sans 500" w:cstheme="minorHAnsi"/>
+                      <w:iCs/>
+                      <w:sz w:val="16"/>
+                      <w:szCs w:val="16"/>
+                      <w:lang w:eastAsia="ar-SA"/>
+                    </w:rPr>
+                    <w:t>Instance URL</w:t>
+                  </w:r>
+                </w:p>
+              </w:tc>
+            </w:tr>
+            <w:tr>
+              <w:trPr>
+                <w:trHeight w:val="296"/>
+              </w:trPr>
+              <w:tc>
+                <w:tcPr>
+                  <w:tcW w:w="2728" w:type="dxa"/>
+                </w:tcPr>
+                <w:p>
+                  <w:pPr>
+                    <w:rPr>
+                      <w:rFonts w:ascii="Museo Sans 500" w:hAnsi="Museo Sans 500" w:cstheme="minorHAnsi"/>
+                      <w:iCs/>
+                      <w:sz w:val="16"/>
+                      <w:szCs w:val="16"/>
+                      <w:lang w:eastAsia="ar-SA"/>
+                    </w:rPr>
+                  </w:pPr>
+                  <w:r>
+                    <w:rPr>
+                      <w:rFonts w:ascii="Museo Sans 500" w:hAnsi="Museo Sans 500" w:cstheme="minorHAnsi"/>
+                      <w:iCs/>
+                      <w:sz w:val="16"/>
+                      <w:szCs w:val="16"/>
+                      <w:lang w:eastAsia="ar-SA"/>
+                    </w:rPr>
+                    <w:t>Client ID</w:t>
+                  </w:r>
+                </w:p>
+              </w:tc>
+              <w:tc>
+                <w:tcPr>
+                  <w:tcW w:w="2728" w:type="dxa"/>
+                </w:tcPr>
+                <w:p>
+                  <w:pPr>
+                    <w:rPr>
+                      <w:rFonts w:ascii="Museo Sans 500" w:hAnsi="Museo Sans 500" w:cstheme="minorHAnsi"/>
+                      <w:iCs/>
+                      <w:sz w:val="16"/>
+                      <w:szCs w:val="16"/>
+                      <w:lang w:eastAsia="ar-SA"/>
+                    </w:rPr>
+                  </w:pPr>
+                  <w:r>
+                    <w:rPr>
+                      <w:rFonts w:ascii="Museo Sans 500" w:hAnsi="Museo Sans 500" w:cstheme="minorHAnsi"/>
+                      <w:iCs/>
+                      <w:sz w:val="16"/>
+                      <w:szCs w:val="16"/>
+                      <w:lang w:eastAsia="ar-SA"/>
+                    </w:rPr>
+                    <w:t>Client ID Credential</w:t>
+                  </w:r>
+                </w:p>
+              </w:tc>
+            </w:tr>
+            <w:tr>
+              <w:trPr>
+                <w:trHeight w:val="296"/>
+              </w:trPr>
+              <w:tc>
+                <w:tcPr>
+                  <w:tcW w:w="2728" w:type="dxa"/>
+                </w:tcPr>
+                <w:p>
+                  <w:pPr>
+                    <w:rPr>
+                      <w:rFonts w:ascii="Museo Sans 500" w:hAnsi="Museo Sans 500" w:cstheme="minorHAnsi"/>
+                      <w:iCs/>
+                      <w:sz w:val="16"/>
+                      <w:szCs w:val="16"/>
+                      <w:lang w:eastAsia="ar-SA"/>
+                    </w:rPr>
+                  </w:pPr>
+                  <w:r>
+                    <w:rPr>
+                      <w:rFonts w:ascii="Museo Sans 500" w:hAnsi="Museo Sans 500" w:cstheme="minorHAnsi"/>
+                      <w:iCs/>
+                      <w:sz w:val="16"/>
+                      <w:szCs w:val="16"/>
+                      <w:lang w:eastAsia="ar-SA"/>
+                    </w:rPr>
+                    <w:t>Client Secret</w:t>
+                  </w:r>
+                </w:p>
+              </w:tc>
+              <w:tc>
+                <w:tcPr>
+                  <w:tcW w:w="2728" w:type="dxa"/>
+                </w:tcPr>
+                <w:p>
+                  <w:pPr>
+                    <w:rPr>
+                      <w:rFonts w:ascii="Museo Sans 500" w:hAnsi="Museo Sans 500" w:cstheme="minorHAnsi"/>
+                      <w:iCs/>
+                      <w:sz w:val="16"/>
+                      <w:szCs w:val="16"/>
+                      <w:lang w:eastAsia="ar-SA"/>
+                    </w:rPr>
+                  </w:pPr>
+                  <w:r>
+                    <w:rPr>
+                      <w:rFonts w:ascii="Museo Sans 500" w:hAnsi="Museo Sans 500" w:cstheme="minorHAnsi"/>
+                      <w:iCs/>
+                      <w:sz w:val="16"/>
+                      <w:szCs w:val="16"/>
+                      <w:lang w:eastAsia="ar-SA"/>
+                    </w:rPr>
+                    <w:t>Client Secret Credential</w:t>
+                  </w:r>
+                </w:p>
+              </w:tc>
+            </w:tr>
+            <w:tr>
+              <w:trPr>
+                <w:trHeight w:val="296"/>
+              </w:trPr>
+              <w:tc>
+                <w:tcPr>
+                  <w:tcW w:w="2728" w:type="dxa"/>
+                </w:tcPr>
+                <w:p>
+                  <w:pPr>
+                    <w:rPr>
+                      <w:rFonts w:ascii="Museo Sans 500" w:hAnsi="Museo Sans 500" w:cstheme="minorHAnsi"/>
+                      <w:iCs/>
+                      <w:sz w:val="16"/>
+                      <w:szCs w:val="16"/>
+                      <w:lang w:eastAsia="ar-SA"/>
+                    </w:rPr>
+                  </w:pPr>
+                  <w:proofErr w:type="gramStart"/>
+                  <w:r>
+                    <w:rPr>
+                      <w:rFonts w:ascii="Museo Sans 500" w:hAnsi="Museo Sans 500" w:cstheme="minorHAnsi"/>
+                      <w:iCs/>
+                      <w:sz w:val="16"/>
+                      <w:szCs w:val="16"/>
+                      <w:lang w:eastAsia="ar-SA"/>
+                    </w:rPr>
+                    <w:t>User Name</w:t>
+                  </w:r>
+                  <w:proofErr w:type="gramEnd"/>
+                </w:p>
+              </w:tc>
+              <w:tc>
+                <w:tcPr>
+                  <w:tcW w:w="2728" w:type="dxa"/>
+                </w:tcPr>
+                <w:p>
+                  <w:pPr>
+                    <w:rPr>
+                      <w:rFonts w:ascii="Museo Sans 500" w:hAnsi="Museo Sans 500" w:cstheme="minorHAnsi"/>
+                      <w:iCs/>
+                      <w:sz w:val="16"/>
+                      <w:szCs w:val="16"/>
+                      <w:lang w:eastAsia="ar-SA"/>
+                    </w:rPr>
+                  </w:pPr>
+                  <w:proofErr w:type="gramStart"/>
+                  <w:r>
+                    <w:rPr>
+                      <w:rFonts w:ascii="Museo Sans 500" w:hAnsi="Museo Sans 500" w:cstheme="minorHAnsi"/>
+                      <w:iCs/>
+                      <w:sz w:val="16"/>
+                      <w:szCs w:val="16"/>
+                      <w:lang w:eastAsia="ar-SA"/>
+                    </w:rPr>
+                    <w:t>User name</w:t>
+                  </w:r>
+                  <w:proofErr w:type="gramEnd"/>
+                  <w:r>
+                    <w:rPr>
+                      <w:rFonts w:ascii="Museo Sans 500" w:hAnsi="Museo Sans 500" w:cstheme="minorHAnsi"/>
+                      <w:iCs/>
+                      <w:sz w:val="16"/>
+                      <w:szCs w:val="16"/>
+                      <w:lang w:eastAsia="ar-SA"/>
+                    </w:rPr>
+                    <w:t xml:space="preserve"> for account</w:t>
+                  </w:r>
+                </w:p>
+              </w:tc>
+            </w:tr>
+            <w:tr>
+              <w:trPr>
+                <w:trHeight w:val="296"/>
+              </w:trPr>
+              <w:tc>
+                <w:tcPr>
+                  <w:tcW w:w="2728" w:type="dxa"/>
+                </w:tcPr>
+                <w:p>
+                  <w:pPr>
+                    <w:rPr>
+                      <w:rFonts w:ascii="Museo Sans 500" w:hAnsi="Museo Sans 500" w:cstheme="minorHAnsi"/>
+                      <w:iCs/>
+                      <w:sz w:val="16"/>
+                      <w:szCs w:val="16"/>
+                      <w:lang w:eastAsia="ar-SA"/>
+                    </w:rPr>
+                  </w:pPr>
+                  <w:r>
+                    <w:rPr>
+                      <w:rFonts w:ascii="Museo Sans 500" w:hAnsi="Museo Sans 500" w:cstheme="minorHAnsi"/>
+                      <w:iCs/>
+                      <w:sz w:val="16"/>
+                      <w:szCs w:val="16"/>
+                      <w:lang w:eastAsia="ar-SA"/>
+                    </w:rPr>
+                    <w:t>Password</w:t>
+                  </w:r>
+                </w:p>
+              </w:tc>
+              <w:tc>
+                <w:tcPr>
+                  <w:tcW w:w="2728" w:type="dxa"/>
+                </w:tcPr>
+                <w:p>
+                  <w:pPr>
+                    <w:rPr>
+                      <w:rFonts w:ascii="Museo Sans 500" w:hAnsi="Museo Sans 500" w:cstheme="minorHAnsi"/>
+                      <w:iCs/>
+                      <w:sz w:val="16"/>
+                      <w:szCs w:val="16"/>
+                      <w:lang w:eastAsia="ar-SA"/>
+                    </w:rPr>
+                  </w:pPr>
+                  <w:r>
+                    <w:rPr>
+                      <w:rFonts w:ascii="Museo Sans 500" w:hAnsi="Museo Sans 500" w:cstheme="minorHAnsi"/>
+                      <w:iCs/>
+                      <w:sz w:val="16"/>
+                      <w:szCs w:val="16"/>
+                      <w:lang w:eastAsia="ar-SA"/>
+                    </w:rPr>
+                    <w:t>Password</w:t>
+                  </w:r>
+                </w:p>
+              </w:tc>
+            </w:tr>
+            <w:tr>
+              <w:trPr>
+                <w:trHeight w:val="296"/>
+              </w:trPr>
+              <w:tc>
+                <w:tcPr>
+                  <w:tcW w:w="2728" w:type="dxa"/>
+                </w:tcPr>
+                <w:p>
+                  <w:pPr>
+                    <w:rPr>
+                      <w:rFonts w:ascii="Museo Sans 500" w:hAnsi="Museo Sans 500" w:cstheme="minorHAnsi"/>
+                      <w:iCs/>
+                      <w:sz w:val="16"/>
+                      <w:szCs w:val="16"/>
+                      <w:lang w:eastAsia="ar-SA"/>
+                    </w:rPr>
+                  </w:pPr>
+                  <w:r>
+                    <w:rPr>
+                      <w:rFonts w:ascii="Museo Sans 500" w:hAnsi="Museo Sans 500" w:cstheme="minorHAnsi"/>
+                      <w:iCs/>
+                      <w:sz w:val="16"/>
+                      <w:szCs w:val="16"/>
+                      <w:lang w:eastAsia="ar-SA"/>
+                    </w:rPr>
+                    <w:t>Filter on Priority Level</w:t>
+                  </w:r>
+                </w:p>
+              </w:tc>
+              <w:tc>
+                <w:tcPr>
+                  <w:tcW w:w="2728" w:type="dxa"/>
+                </w:tcPr>
+                <w:p>
+                  <w:pPr>
+                    <w:rPr>
+                      <w:rFonts w:ascii="Museo Sans 500" w:hAnsi="Museo Sans 500" w:cstheme="minorHAnsi"/>
+                      <w:iCs/>
+                      <w:sz w:val="16"/>
+                      <w:szCs w:val="16"/>
+                      <w:lang w:eastAsia="ar-SA"/>
+                    </w:rPr>
+                  </w:pPr>
+                  <w:r>
+                    <w:rPr>
+                      <w:rFonts w:ascii="Museo Sans 500" w:hAnsi="Museo Sans 500" w:cstheme="minorHAnsi"/>
+                      <w:iCs/>
+                      <w:sz w:val="16"/>
+                      <w:szCs w:val="16"/>
+                      <w:lang w:eastAsia="ar-SA"/>
+                    </w:rPr>
+                    <w:t>Select priority level for incidents that should trigger the bot (only incidents created at or above the input priority level will initiate the trigger)</w:t>
+                  </w:r>
+                </w:p>
+              </w:tc>
+            </w:tr>
+            <w:tr>
+              <w:trPr>
+                <w:trHeight w:val="296"/>
+              </w:trPr>
+              <w:tc>
+                <w:tcPr>
+                  <w:tcW w:w="2728" w:type="dxa"/>
+                </w:tcPr>
+                <w:p>
+                  <w:pPr>
+                    <w:rPr>
+                      <w:rFonts w:ascii="Museo Sans 500" w:hAnsi="Museo Sans 500" w:cstheme="minorHAnsi"/>
+                      <w:iCs/>
+                      <w:sz w:val="16"/>
+                      <w:szCs w:val="16"/>
+                      <w:lang w:eastAsia="ar-SA"/>
+                    </w:rPr>
+                  </w:pPr>
+                  <w:r>
+                    <w:rPr>
+                      <w:rFonts w:ascii="Museo Sans 500" w:hAnsi="Museo Sans 500" w:cstheme="minorHAnsi"/>
+                      <w:iCs/>
+                      <w:sz w:val="16"/>
+                      <w:szCs w:val="16"/>
+                      <w:lang w:eastAsia="ar-SA"/>
+                    </w:rPr>
+                    <w:t>Interval</w:t>
+                  </w:r>
+                </w:p>
+              </w:tc>
+              <w:tc>
+                <w:tcPr>
+                  <w:tcW w:w="2728" w:type="dxa"/>
+                </w:tcPr>
+                <w:p>
+                  <w:pPr>
+                    <w:rPr>
+                      <w:rFonts w:ascii="Museo Sans 500" w:hAnsi="Museo Sans 500" w:cstheme="minorHAnsi"/>
+                      <w:iCs/>
+                      <w:sz w:val="16"/>
+                      <w:szCs w:val="16"/>
+                      <w:lang w:eastAsia="ar-SA"/>
+                    </w:rPr>
+                  </w:pPr>
+                  <w:r>
+                    <w:rPr>
+                      <w:rFonts w:ascii="Museo Sans 500" w:hAnsi="Museo Sans 500" w:cstheme="minorHAnsi"/>
+                      <w:iCs/>
+                      <w:sz w:val="16"/>
+                      <w:szCs w:val="16"/>
+                      <w:lang w:eastAsia="ar-SA"/>
+                    </w:rPr>
+                    <w:t>Time interval to check for new incidents</w:t>
+                  </w:r>
+                </w:p>
+              </w:tc>
+            </w:tr>
+            <w:tr>
+              <w:trPr>
+                <w:trHeight w:val="296"/>
+              </w:trPr>
+              <w:tc>
+                <w:tcPr>
+                  <w:tcW w:w="2728" w:type="dxa"/>
+                </w:tcPr>
+                <w:p>
+                  <w:pPr>
+                    <w:rPr>
+                      <w:rFonts w:ascii="Museo Sans 500" w:hAnsi="Museo Sans 500" w:cstheme="minorHAnsi"/>
+                      <w:iCs/>
+                      <w:sz w:val="16"/>
+                      <w:szCs w:val="16"/>
+                      <w:lang w:eastAsia="ar-SA"/>
+                    </w:rPr>
+                  </w:pPr>
+                  <w:r>
+                    <w:rPr>
+                      <w:rFonts w:ascii="Museo Sans 500" w:hAnsi="Museo Sans 500" w:cstheme="minorHAnsi"/>
+                      <w:iCs/>
+                      <w:sz w:val="16"/>
+                      <w:szCs w:val="16"/>
+                      <w:lang w:eastAsia="ar-SA"/>
+                    </w:rPr>
+                    <w:t>Assign output to record</w:t>
+                  </w:r>
+                </w:p>
+              </w:tc>
+              <w:tc>
+                <w:tcPr>
+                  <w:tcW w:w="2728" w:type="dxa"/>
+                </w:tcPr>
+                <w:p>
+                  <w:pPr>
+                    <w:rPr>
+                      <w:rFonts w:ascii="Museo Sans 500" w:hAnsi="Museo Sans 500" w:cstheme="minorHAnsi"/>
+                      <w:iCs/>
+                      <w:sz w:val="16"/>
+                      <w:szCs w:val="16"/>
+                      <w:lang w:eastAsia="ar-SA"/>
+                    </w:rPr>
+                  </w:pPr>
+                  <w:r>
+                    <w:rPr>
+                      <w:rFonts w:ascii="Museo Sans 500" w:hAnsi="Museo Sans 500" w:cstheme="minorHAnsi"/>
+                      <w:iCs/>
+                      <w:sz w:val="16"/>
+                      <w:szCs w:val="16"/>
+                      <w:lang w:eastAsia="ar-SA"/>
+                    </w:rPr>
+                    <w:t xml:space="preserve">Assign trigger data to a record with keys: </w:t>
+                  </w:r>
+                  <w:proofErr w:type="spellStart"/>
+                  <w:r>
+                    <w:rPr>
+                      <w:rFonts w:ascii="Museo Sans 500" w:hAnsi="Museo Sans 500" w:cstheme="minorHAnsi"/>
+                      <w:iCs/>
+                      <w:sz w:val="16"/>
+                      <w:szCs w:val="16"/>
+                      <w:lang w:eastAsia="ar-SA"/>
+                    </w:rPr>
+                    <w:t>triggerType</w:t>
+                  </w:r>
+                  <w:proofErr w:type="spellEnd"/>
+                  <w:r>
+                    <w:rPr>
+                      <w:rFonts w:ascii="Museo Sans 500" w:hAnsi="Museo Sans 500" w:cstheme="minorHAnsi"/>
+                      <w:iCs/>
+                      <w:sz w:val="16"/>
+                      <w:szCs w:val="16"/>
+                      <w:lang w:eastAsia="ar-SA"/>
+                    </w:rPr>
+                    <w:t xml:space="preserve">, </w:t>
+                  </w:r>
+                  <w:proofErr w:type="spellStart"/>
+                  <w:r>
+                    <w:rPr>
+                      <w:rFonts w:ascii="Museo Sans 500" w:hAnsi="Museo Sans 500" w:cstheme="minorHAnsi"/>
+                      <w:iCs/>
+                      <w:sz w:val="16"/>
+                      <w:szCs w:val="16"/>
+                      <w:lang w:eastAsia="ar-SA"/>
+                    </w:rPr>
+                    <w:t>opened_at</w:t>
+                  </w:r>
+                  <w:proofErr w:type="spellEnd"/>
+                  <w:r>
+                    <w:rPr>
+                      <w:rFonts w:ascii="Museo Sans 500" w:hAnsi="Museo Sans 500" w:cstheme="minorHAnsi"/>
+                      <w:iCs/>
+                      <w:sz w:val="16"/>
+                      <w:szCs w:val="16"/>
+                      <w:lang w:eastAsia="ar-SA"/>
+                    </w:rPr>
+                    <w:t xml:space="preserve">, number, description, </w:t>
+                  </w:r>
+                  <w:proofErr w:type="spellStart"/>
+                  <w:r>
+                    <w:rPr>
+                      <w:rFonts w:ascii="Museo Sans 500" w:hAnsi="Museo Sans 500" w:cstheme="minorHAnsi"/>
+                      <w:iCs/>
+                      <w:sz w:val="16"/>
+                      <w:szCs w:val="16"/>
+                      <w:lang w:eastAsia="ar-SA"/>
+                    </w:rPr>
+                    <w:t>sys_id</w:t>
+                  </w:r>
+                  <w:proofErr w:type="spellEnd"/>
+                  <w:r>
+                    <w:rPr>
+                      <w:rFonts w:ascii="Museo Sans 500" w:hAnsi="Museo Sans 500" w:cstheme="minorHAnsi"/>
+                      <w:iCs/>
+                      <w:sz w:val="16"/>
+                      <w:szCs w:val="16"/>
+                      <w:lang w:eastAsia="ar-SA"/>
+                    </w:rPr>
+                    <w:t xml:space="preserve"> and priority</w:t>
+                  </w:r>
+                </w:p>
+              </w:tc>
+            </w:tr>
+          </w:tbl>
+          <w:p>
+            <w:pPr>
+              <w:cnfStyle w:val="000000100000" w:firstRow="0" w:lastRow="0" w:firstColumn="0" w:lastColumn="0" w:oddVBand="0" w:evenVBand="0" w:oddHBand="1" w:evenHBand="0" w:firstRowFirstColumn="0" w:firstRowLastColumn="0" w:lastRowFirstColumn="0" w:lastRowLastColumn="0"/>
+              <w:rPr>
+                <w:rFonts w:ascii="Museo Sans 500" w:hAnsi="Museo Sans 500" w:cstheme="minorHAnsi"/>
+                <w:iCs/>
+                <w:sz w:val="16"/>
+                <w:szCs w:val="16"/>
+                <w:lang w:eastAsia="ar-SA"/>
+              </w:rPr>
+            </w:pPr>
+          </w:p>
+        </w:tc>
+      </w:tr>
+      <w:tr>
+        <w:tc>
+          <w:tcPr>
+            <w:cnfStyle w:val="001000000000" w:firstRow="0" w:lastRow="0" w:firstColumn="1" w:lastColumn="0" w:oddVBand="0" w:evenVBand="0" w:oddHBand="0" w:evenHBand="0" w:firstRowFirstColumn="0" w:firstRowLastColumn="0" w:lastRowFirstColumn="0" w:lastRowLastColumn="0"/>
+            <w:tcW w:w="2152" w:type="dxa"/>
+          </w:tcPr>
+          <w:p>
+            <w:pPr>
+              <w:widowControl w:val="0"/>
+              <w:numPr>
+                <w:ilvl w:val="0"/>
+                <w:numId w:val="2"/>
+              </w:numPr>
+              <w:autoSpaceDE w:val="0"/>
+              <w:autoSpaceDN w:val="0"/>
+              <w:spacing w:before="47" w:after="0"/>
+              <w:ind w:left="0" w:firstLine="0"/>
+              <w:jc w:val="center"/>
+              <w:outlineLvl w:val="0"/>
+              <w:rPr>
+                <w:rFonts w:ascii="Museo Sans 500" w:hAnsi="Museo Sans 500" w:cstheme="minorHAnsi"/>
+                <w:iCs/>
+                <w:sz w:val="16"/>
+                <w:szCs w:val="16"/>
+                <w:lang w:eastAsia="ar-SA"/>
+              </w:rPr>
+            </w:pPr>
+            <w:r>
+              <w:rPr>
+                <w:rFonts w:ascii="Museo Sans 500" w:hAnsi="Museo Sans 500" w:cstheme="minorHAnsi"/>
+                <w:iCs/>
+                <w:sz w:val="16"/>
+                <w:szCs w:val="16"/>
+                <w:lang w:eastAsia="ar-SA"/>
+              </w:rPr>
+              <w:t>Watch Incident</w:t>
+            </w:r>
+          </w:p>
+        </w:tc>
+        <w:tc>
+          <w:tcPr>
+            <w:tcW w:w="2241" w:type="dxa"/>
+          </w:tcPr>
+          <w:p>
+            <w:pPr>
+              <w:widowControl w:val="0"/>
+              <w:numPr>
+                <w:ilvl w:val="0"/>
+                <w:numId w:val="2"/>
+              </w:numPr>
+              <w:autoSpaceDE w:val="0"/>
+              <w:autoSpaceDN w:val="0"/>
+              <w:spacing w:before="47" w:after="0"/>
+              <w:ind w:left="0" w:firstLine="0"/>
+              <w:jc w:val="center"/>
+              <w:outlineLvl w:val="0"/>
+              <w:cnfStyle w:val="000000000000" w:firstRow="0" w:lastRow="0" w:firstColumn="0" w:lastColumn="0" w:oddVBand="0" w:evenVBand="0" w:oddHBand="0" w:evenHBand="0" w:firstRowFirstColumn="0" w:firstRowLastColumn="0" w:lastRowFirstColumn="0" w:lastRowLastColumn="0"/>
+              <w:rPr>
+                <w:rFonts w:ascii="Museo Sans 500" w:hAnsi="Museo Sans 500" w:cstheme="minorHAnsi"/>
+                <w:iCs/>
+                <w:sz w:val="16"/>
+                <w:szCs w:val="16"/>
+                <w:lang w:eastAsia="ar-SA"/>
+              </w:rPr>
+            </w:pPr>
+            <w:r>
+              <w:rPr>
+                <w:rFonts w:ascii="Museo Sans 500" w:hAnsi="Museo Sans 500" w:cstheme="minorHAnsi"/>
+                <w:iCs/>
+                <w:sz w:val="16"/>
+                <w:szCs w:val="16"/>
+                <w:lang w:eastAsia="ar-SA"/>
+              </w:rPr>
+              <w:t>Triggers when a specified incident is updated (</w:t>
+            </w:r>
+            <w:proofErr w:type="gramStart"/>
+            <w:r>
+              <w:rPr>
+                <w:rFonts w:ascii="Museo Sans 500" w:hAnsi="Museo Sans 500" w:cstheme="minorHAnsi"/>
+                <w:iCs/>
+                <w:sz w:val="16"/>
+                <w:szCs w:val="16"/>
+                <w:lang w:eastAsia="ar-SA"/>
+              </w:rPr>
+              <w:t>i.e.</w:t>
+            </w:r>
+            <w:proofErr w:type="gramEnd"/>
+            <w:r>
+              <w:rPr>
+                <w:rFonts w:ascii="Museo Sans 500" w:hAnsi="Museo Sans 500" w:cstheme="minorHAnsi"/>
+                <w:iCs/>
+                <w:sz w:val="16"/>
+                <w:szCs w:val="16"/>
+                <w:lang w:eastAsia="ar-SA"/>
+              </w:rPr>
+              <w:t xml:space="preserve"> a new comment is added)</w:t>
+            </w:r>
+          </w:p>
+        </w:tc>
+        <w:tc>
+          <w:tcPr>
+            <w:tcW w:w="5682" w:type="dxa"/>
+          </w:tcPr>
+          <w:tbl>
+            <w:tblPr>
+              <w:tblStyle w:val="TableGrid"/>
+              <w:tblW w:w="0" w:type="auto"/>
+              <w:tblBorders>
+                <w:top w:val="none" w:sz="0" w:space="0" w:color="auto"/>
+                <w:left w:val="none" w:sz="0" w:space="0" w:color="auto"/>
+                <w:bottom w:val="none" w:sz="0" w:space="0" w:color="auto"/>
+                <w:right w:val="none" w:sz="0" w:space="0" w:color="auto"/>
+                <w:insideV w:val="none" w:sz="0" w:space="0" w:color="auto"/>
+              </w:tblBorders>
+              <w:tblLook w:val="04A0" w:firstRow="1" w:lastRow="0" w:firstColumn="1" w:lastColumn="0" w:noHBand="0" w:noVBand="1"/>
+            </w:tblPr>
+            <w:tblGrid>
+              <w:gridCol w:w="2728"/>
+              <w:gridCol w:w="2728"/>
+            </w:tblGrid>
+            <w:tr>
+              <w:trPr>
+                <w:trHeight w:val="296"/>
+              </w:trPr>
+              <w:tc>
+                <w:tcPr>
+                  <w:tcW w:w="2728" w:type="dxa"/>
+                </w:tcPr>
+                <w:p>
+                  <w:pPr>
+                    <w:rPr>
+                      <w:rFonts w:ascii="Museo Sans 500" w:hAnsi="Museo Sans 500" w:cstheme="minorHAnsi"/>
+                      <w:iCs/>
+                      <w:sz w:val="16"/>
+                      <w:szCs w:val="16"/>
+                      <w:lang w:eastAsia="ar-SA"/>
+                    </w:rPr>
+                  </w:pPr>
+                  <w:r>
+                    <w:rPr>
+                      <w:rFonts w:ascii="Museo Sans 500" w:hAnsi="Museo Sans 500" w:cstheme="minorHAnsi"/>
+                      <w:iCs/>
+                      <w:sz w:val="16"/>
+                      <w:szCs w:val="16"/>
+                      <w:lang w:eastAsia="ar-SA"/>
+                    </w:rPr>
+                    <w:t>Session name</w:t>
+                  </w:r>
+                </w:p>
+              </w:tc>
+              <w:tc>
+                <w:tcPr>
+                  <w:tcW w:w="2728" w:type="dxa"/>
+                </w:tcPr>
+                <w:p>
+                  <w:pPr>
+                    <w:rPr>
+                      <w:rFonts w:ascii="Museo Sans 500" w:hAnsi="Museo Sans 500" w:cstheme="minorHAnsi"/>
+                      <w:iCs/>
+                      <w:sz w:val="16"/>
+                      <w:szCs w:val="16"/>
+                      <w:lang w:eastAsia="ar-SA"/>
+                    </w:rPr>
+                  </w:pPr>
+                  <w:r>
+                    <w:rPr>
+                      <w:rFonts w:ascii="Museo Sans 500" w:hAnsi="Museo Sans 500" w:cstheme="minorHAnsi"/>
+                      <w:iCs/>
+                      <w:sz w:val="16"/>
+                      <w:szCs w:val="16"/>
+                      <w:lang w:eastAsia="ar-SA"/>
+                    </w:rPr>
+                    <w:t>Name of session</w:t>
+                  </w:r>
+                </w:p>
+              </w:tc>
+            </w:tr>
+            <w:tr>
+              <w:trPr>
+                <w:trHeight w:val="296"/>
+              </w:trPr>
+              <w:tc>
+                <w:tcPr>
+                  <w:tcW w:w="2728" w:type="dxa"/>
+                </w:tcPr>
+                <w:p>
+                  <w:pPr>
+                    <w:rPr>
+                      <w:rFonts w:ascii="Museo Sans 500" w:hAnsi="Museo Sans 500" w:cstheme="minorHAnsi"/>
+                      <w:iCs/>
+                      <w:sz w:val="16"/>
+                      <w:szCs w:val="16"/>
+                      <w:lang w:eastAsia="ar-SA"/>
+                    </w:rPr>
+                  </w:pPr>
+                  <w:r>
+                    <w:rPr>
+                      <w:rFonts w:ascii="Museo Sans 500" w:hAnsi="Museo Sans 500" w:cstheme="minorHAnsi"/>
+                      <w:iCs/>
+                      <w:sz w:val="16"/>
+                      <w:szCs w:val="16"/>
+                      <w:lang w:eastAsia="ar-SA"/>
+                    </w:rPr>
+                    <w:t>ServiceNow URL</w:t>
+                  </w:r>
+                </w:p>
+              </w:tc>
+              <w:tc>
+                <w:tcPr>
+                  <w:tcW w:w="2728" w:type="dxa"/>
+                </w:tcPr>
+                <w:p>
+                  <w:pPr>
+                    <w:rPr>
+                      <w:rFonts w:ascii="Museo Sans 500" w:hAnsi="Museo Sans 500" w:cstheme="minorHAnsi"/>
+                      <w:iCs/>
+                      <w:sz w:val="16"/>
+                      <w:szCs w:val="16"/>
+                      <w:lang w:eastAsia="ar-SA"/>
+                    </w:rPr>
+                  </w:pPr>
+                  <w:r>
+                    <w:rPr>
+                      <w:rFonts w:ascii="Museo Sans 500" w:hAnsi="Museo Sans 500" w:cstheme="minorHAnsi"/>
+                      <w:iCs/>
+                      <w:sz w:val="16"/>
+                      <w:szCs w:val="16"/>
+                      <w:lang w:eastAsia="ar-SA"/>
+                    </w:rPr>
+                    <w:t xml:space="preserve">Your </w:t>
+                  </w:r>
+                  <w:r>
+                    <w:rPr>
+                      <w:rFonts w:ascii="Museo Sans 500" w:hAnsi="Museo Sans 500" w:cstheme="minorHAnsi"/>
+                      <w:iCs/>
+                      <w:sz w:val="16"/>
+                      <w:szCs w:val="16"/>
+                      <w:lang w:eastAsia="ar-SA"/>
+                    </w:rPr>
+                    <w:t>ServiceNow</w:t>
+                  </w:r>
+                  <w:r>
+                    <w:rPr>
+                      <w:rFonts w:ascii="Museo Sans 500" w:hAnsi="Museo Sans 500" w:cstheme="minorHAnsi"/>
+                      <w:iCs/>
+                      <w:sz w:val="16"/>
+                      <w:szCs w:val="16"/>
+                      <w:lang w:eastAsia="ar-SA"/>
+                    </w:rPr>
+                    <w:t xml:space="preserve"> </w:t>
+                  </w:r>
+                  <w:r>
+                    <w:rPr>
+                      <w:rFonts w:ascii="Museo Sans 500" w:hAnsi="Museo Sans 500" w:cstheme="minorHAnsi"/>
+                      <w:iCs/>
+                      <w:sz w:val="16"/>
+                      <w:szCs w:val="16"/>
+                      <w:lang w:eastAsia="ar-SA"/>
+                    </w:rPr>
+                    <w:t>Instance URL</w:t>
+                  </w:r>
+                </w:p>
+              </w:tc>
+            </w:tr>
+            <w:tr>
+              <w:trPr>
+                <w:trHeight w:val="296"/>
+              </w:trPr>
+              <w:tc>
+                <w:tcPr>
+                  <w:tcW w:w="2728" w:type="dxa"/>
+                </w:tcPr>
+                <w:p>
+                  <w:pPr>
+                    <w:rPr>
+                      <w:rFonts w:ascii="Museo Sans 500" w:hAnsi="Museo Sans 500" w:cstheme="minorHAnsi"/>
+                      <w:iCs/>
+                      <w:sz w:val="16"/>
+                      <w:szCs w:val="16"/>
+                      <w:lang w:eastAsia="ar-SA"/>
+                    </w:rPr>
+                  </w:pPr>
+                  <w:r>
+                    <w:rPr>
+                      <w:rFonts w:ascii="Museo Sans 500" w:hAnsi="Museo Sans 500" w:cstheme="minorHAnsi"/>
+                      <w:iCs/>
+                      <w:sz w:val="16"/>
+                      <w:szCs w:val="16"/>
+                      <w:lang w:eastAsia="ar-SA"/>
+                    </w:rPr>
+                    <w:t>Client ID</w:t>
+                  </w:r>
+                </w:p>
+              </w:tc>
+              <w:tc>
+                <w:tcPr>
+                  <w:tcW w:w="2728" w:type="dxa"/>
+                </w:tcPr>
+                <w:p>
+                  <w:pPr>
+                    <w:rPr>
+                      <w:rFonts w:ascii="Museo Sans 500" w:hAnsi="Museo Sans 500" w:cstheme="minorHAnsi"/>
+                      <w:iCs/>
+                      <w:sz w:val="16"/>
+                      <w:szCs w:val="16"/>
+                      <w:lang w:eastAsia="ar-SA"/>
+                    </w:rPr>
+                  </w:pPr>
+                  <w:r>
+                    <w:rPr>
+                      <w:rFonts w:ascii="Museo Sans 500" w:hAnsi="Museo Sans 500" w:cstheme="minorHAnsi"/>
+                      <w:iCs/>
+                      <w:sz w:val="16"/>
+                      <w:szCs w:val="16"/>
+                      <w:lang w:eastAsia="ar-SA"/>
+                    </w:rPr>
+                    <w:t>Client ID Credential</w:t>
+                  </w:r>
+                </w:p>
+              </w:tc>
+            </w:tr>
+            <w:tr>
+              <w:trPr>
+                <w:trHeight w:val="296"/>
+              </w:trPr>
+              <w:tc>
+                <w:tcPr>
+                  <w:tcW w:w="2728" w:type="dxa"/>
+                </w:tcPr>
+                <w:p>
+                  <w:pPr>
+                    <w:rPr>
+                      <w:rFonts w:ascii="Museo Sans 500" w:hAnsi="Museo Sans 500" w:cstheme="minorHAnsi"/>
+                      <w:iCs/>
+                      <w:sz w:val="16"/>
+                      <w:szCs w:val="16"/>
+                      <w:lang w:eastAsia="ar-SA"/>
+                    </w:rPr>
+                  </w:pPr>
+                  <w:r>
+                    <w:rPr>
+                      <w:rFonts w:ascii="Museo Sans 500" w:hAnsi="Museo Sans 500" w:cstheme="minorHAnsi"/>
+                      <w:iCs/>
+                      <w:sz w:val="16"/>
+                      <w:szCs w:val="16"/>
+                      <w:lang w:eastAsia="ar-SA"/>
+                    </w:rPr>
+                    <w:t>Client Secret</w:t>
+                  </w:r>
+                </w:p>
+              </w:tc>
+              <w:tc>
+                <w:tcPr>
+                  <w:tcW w:w="2728" w:type="dxa"/>
+                </w:tcPr>
+                <w:p>
+                  <w:pPr>
+                    <w:rPr>
+                      <w:rFonts w:ascii="Museo Sans 500" w:hAnsi="Museo Sans 500" w:cstheme="minorHAnsi"/>
+                      <w:iCs/>
+                      <w:sz w:val="16"/>
+                      <w:szCs w:val="16"/>
+                      <w:lang w:eastAsia="ar-SA"/>
+                    </w:rPr>
+                  </w:pPr>
+                  <w:r>
+                    <w:rPr>
+                      <w:rFonts w:ascii="Museo Sans 500" w:hAnsi="Museo Sans 500" w:cstheme="minorHAnsi"/>
+                      <w:iCs/>
+                      <w:sz w:val="16"/>
+                      <w:szCs w:val="16"/>
+                      <w:lang w:eastAsia="ar-SA"/>
+                    </w:rPr>
+                    <w:t>Client Secret Credential</w:t>
+                  </w:r>
+                </w:p>
+              </w:tc>
+            </w:tr>
+            <w:tr>
+              <w:trPr>
+                <w:trHeight w:val="296"/>
+              </w:trPr>
+              <w:tc>
+                <w:tcPr>
+                  <w:tcW w:w="2728" w:type="dxa"/>
+                </w:tcPr>
+                <w:p>
+                  <w:pPr>
+                    <w:rPr>
+                      <w:rFonts w:ascii="Museo Sans 500" w:hAnsi="Museo Sans 500" w:cstheme="minorHAnsi"/>
+                      <w:iCs/>
+                      <w:sz w:val="16"/>
+                      <w:szCs w:val="16"/>
+                      <w:lang w:eastAsia="ar-SA"/>
+                    </w:rPr>
+                  </w:pPr>
+                  <w:proofErr w:type="gramStart"/>
+                  <w:r>
+                    <w:rPr>
+                      <w:rFonts w:ascii="Museo Sans 500" w:hAnsi="Museo Sans 500" w:cstheme="minorHAnsi"/>
+                      <w:iCs/>
+                      <w:sz w:val="16"/>
+                      <w:szCs w:val="16"/>
+                      <w:lang w:eastAsia="ar-SA"/>
+                    </w:rPr>
+                    <w:t>User Name</w:t>
+                  </w:r>
+                  <w:proofErr w:type="gramEnd"/>
+                </w:p>
+              </w:tc>
+              <w:tc>
+                <w:tcPr>
+                  <w:tcW w:w="2728" w:type="dxa"/>
+                </w:tcPr>
+                <w:p>
+                  <w:pPr>
+                    <w:rPr>
+                      <w:rFonts w:ascii="Museo Sans 500" w:hAnsi="Museo Sans 500" w:cstheme="minorHAnsi"/>
+                      <w:iCs/>
+                      <w:sz w:val="16"/>
+                      <w:szCs w:val="16"/>
+                      <w:lang w:eastAsia="ar-SA"/>
+                    </w:rPr>
+                  </w:pPr>
+                  <w:proofErr w:type="gramStart"/>
+                  <w:r>
+                    <w:rPr>
+                      <w:rFonts w:ascii="Museo Sans 500" w:hAnsi="Museo Sans 500" w:cstheme="minorHAnsi"/>
+                      <w:iCs/>
+                      <w:sz w:val="16"/>
+                      <w:szCs w:val="16"/>
+                      <w:lang w:eastAsia="ar-SA"/>
+                    </w:rPr>
+                    <w:t>User name</w:t>
+                  </w:r>
+                  <w:proofErr w:type="gramEnd"/>
+                  <w:r>
+                    <w:rPr>
+                      <w:rFonts w:ascii="Museo Sans 500" w:hAnsi="Museo Sans 500" w:cstheme="minorHAnsi"/>
+                      <w:iCs/>
+                      <w:sz w:val="16"/>
+                      <w:szCs w:val="16"/>
+                      <w:lang w:eastAsia="ar-SA"/>
+                    </w:rPr>
+                    <w:t xml:space="preserve"> for account</w:t>
+                  </w:r>
+                </w:p>
+              </w:tc>
+            </w:tr>
+            <w:tr>
+              <w:trPr>
+                <w:trHeight w:val="296"/>
+              </w:trPr>
+              <w:tc>
+                <w:tcPr>
+                  <w:tcW w:w="2728" w:type="dxa"/>
+                </w:tcPr>
+                <w:p>
+                  <w:pPr>
+                    <w:rPr>
+                      <w:rFonts w:ascii="Museo Sans 500" w:hAnsi="Museo Sans 500" w:cstheme="minorHAnsi"/>
+                      <w:iCs/>
+                      <w:sz w:val="16"/>
+                      <w:szCs w:val="16"/>
+                      <w:lang w:eastAsia="ar-SA"/>
+                    </w:rPr>
+                  </w:pPr>
+                  <w:r>
+                    <w:rPr>
+                      <w:rFonts w:ascii="Museo Sans 500" w:hAnsi="Museo Sans 500" w:cstheme="minorHAnsi"/>
+                      <w:iCs/>
+                      <w:sz w:val="16"/>
+                      <w:szCs w:val="16"/>
+                      <w:lang w:eastAsia="ar-SA"/>
+                    </w:rPr>
+                    <w:t>Password</w:t>
+                  </w:r>
+                </w:p>
+              </w:tc>
+              <w:tc>
+                <w:tcPr>
+                  <w:tcW w:w="2728" w:type="dxa"/>
+                </w:tcPr>
+                <w:p>
+                  <w:pPr>
+                    <w:rPr>
+                      <w:rFonts w:ascii="Museo Sans 500" w:hAnsi="Museo Sans 500" w:cstheme="minorHAnsi"/>
+                      <w:iCs/>
+                      <w:sz w:val="16"/>
+                      <w:szCs w:val="16"/>
+                      <w:lang w:eastAsia="ar-SA"/>
+                    </w:rPr>
+                  </w:pPr>
+                  <w:r>
+                    <w:rPr>
+                      <w:rFonts w:ascii="Museo Sans 500" w:hAnsi="Museo Sans 500" w:cstheme="minorHAnsi"/>
+                      <w:iCs/>
+                      <w:sz w:val="16"/>
+                      <w:szCs w:val="16"/>
+                      <w:lang w:eastAsia="ar-SA"/>
+                    </w:rPr>
+                    <w:t>Password</w:t>
+                  </w:r>
+                </w:p>
+              </w:tc>
+            </w:tr>
+            <w:tr>
+              <w:trPr>
+                <w:trHeight w:val="296"/>
+              </w:trPr>
+              <w:tc>
+                <w:tcPr>
+                  <w:tcW w:w="2728" w:type="dxa"/>
+                </w:tcPr>
+                <w:p>
+                  <w:pPr>
+                    <w:rPr>
+                      <w:rFonts w:ascii="Museo Sans 500" w:hAnsi="Museo Sans 500" w:cstheme="minorHAnsi"/>
+                      <w:iCs/>
+                      <w:sz w:val="16"/>
+                      <w:szCs w:val="16"/>
+                      <w:lang w:eastAsia="ar-SA"/>
+                    </w:rPr>
+                  </w:pPr>
+                  <w:proofErr w:type="spellStart"/>
+                  <w:r>
+                    <w:rPr>
+                      <w:rFonts w:ascii="Museo Sans 500" w:hAnsi="Museo Sans 500" w:cstheme="minorHAnsi"/>
+                      <w:iCs/>
+                      <w:sz w:val="16"/>
+                      <w:szCs w:val="16"/>
+                      <w:lang w:eastAsia="ar-SA"/>
+                    </w:rPr>
+                    <w:t>Sys_id</w:t>
+                  </w:r>
+                  <w:proofErr w:type="spellEnd"/>
+                </w:p>
+              </w:tc>
+              <w:tc>
+                <w:tcPr>
+                  <w:tcW w:w="2728" w:type="dxa"/>
+                </w:tcPr>
+                <w:p>
+                  <w:pPr>
+                    <w:rPr>
+                      <w:rFonts w:ascii="Museo Sans 500" w:hAnsi="Museo Sans 500" w:cstheme="minorHAnsi"/>
+                      <w:iCs/>
+                      <w:sz w:val="16"/>
+                      <w:szCs w:val="16"/>
+                      <w:lang w:eastAsia="ar-SA"/>
+                    </w:rPr>
+                  </w:pPr>
+                  <w:proofErr w:type="spellStart"/>
+                  <w:r>
+                    <w:rPr>
+                      <w:rFonts w:ascii="Museo Sans 500" w:hAnsi="Museo Sans 500" w:cstheme="minorHAnsi"/>
+                      <w:iCs/>
+                      <w:sz w:val="16"/>
+                      <w:szCs w:val="16"/>
+                      <w:lang w:eastAsia="ar-SA"/>
+                    </w:rPr>
+                    <w:t>Sys_id</w:t>
+                  </w:r>
+                  <w:proofErr w:type="spellEnd"/>
+                  <w:r>
+                    <w:rPr>
+                      <w:rFonts w:ascii="Museo Sans 500" w:hAnsi="Museo Sans 500" w:cstheme="minorHAnsi"/>
+                      <w:iCs/>
+                      <w:sz w:val="16"/>
+                      <w:szCs w:val="16"/>
+                      <w:lang w:eastAsia="ar-SA"/>
+                    </w:rPr>
+                    <w:t xml:space="preserve"> of the incident to monitor</w:t>
+                  </w:r>
+                </w:p>
+              </w:tc>
+            </w:tr>
+            <w:tr>
+              <w:trPr>
+                <w:trHeight w:val="296"/>
+              </w:trPr>
+              <w:tc>
+                <w:tcPr>
+                  <w:tcW w:w="2728" w:type="dxa"/>
+                </w:tcPr>
+                <w:p>
+                  <w:pPr>
+                    <w:rPr>
+                      <w:rFonts w:ascii="Museo Sans 500" w:hAnsi="Museo Sans 500" w:cstheme="minorHAnsi"/>
+                      <w:iCs/>
+                      <w:sz w:val="16"/>
+                      <w:szCs w:val="16"/>
+                      <w:lang w:eastAsia="ar-SA"/>
+                    </w:rPr>
+                  </w:pPr>
+                  <w:r>
+                    <w:rPr>
+                      <w:rFonts w:ascii="Museo Sans 500" w:hAnsi="Museo Sans 500" w:cstheme="minorHAnsi"/>
+                      <w:iCs/>
+                      <w:sz w:val="16"/>
+                      <w:szCs w:val="16"/>
+                      <w:lang w:eastAsia="ar-SA"/>
+                    </w:rPr>
+                    <w:t>ServiceNow Time Zone</w:t>
+                  </w:r>
+                </w:p>
+              </w:tc>
+              <w:tc>
+                <w:tcPr>
+                  <w:tcW w:w="2728" w:type="dxa"/>
+                </w:tcPr>
+                <w:p>
+                  <w:pPr>
+                    <w:rPr>
+                      <w:rFonts w:ascii="Museo Sans 500" w:hAnsi="Museo Sans 500" w:cstheme="minorHAnsi"/>
+                      <w:iCs/>
+                      <w:sz w:val="16"/>
+                      <w:szCs w:val="16"/>
+                      <w:lang w:eastAsia="ar-SA"/>
+                    </w:rPr>
+                  </w:pPr>
+                  <w:r>
+                    <w:rPr>
+                      <w:rFonts w:ascii="Museo Sans 500" w:hAnsi="Museo Sans 500" w:cstheme="minorHAnsi"/>
+                      <w:iCs/>
+                      <w:sz w:val="16"/>
+                      <w:szCs w:val="16"/>
+                      <w:lang w:eastAsia="ar-SA"/>
+                    </w:rPr>
+                    <w:t>Time zone of ServiceNow instance – this is needed to detect when the update occurred – see ServiceNow documentation to retrieve the system time zone</w:t>
+                  </w:r>
+                </w:p>
+              </w:tc>
+            </w:tr>
+            <w:tr>
+              <w:trPr>
+                <w:trHeight w:val="296"/>
+              </w:trPr>
+              <w:tc>
+                <w:tcPr>
+                  <w:tcW w:w="2728" w:type="dxa"/>
+                </w:tcPr>
+                <w:p>
+                  <w:pPr>
+                    <w:rPr>
+                      <w:rFonts w:ascii="Museo Sans 500" w:hAnsi="Museo Sans 500" w:cstheme="minorHAnsi"/>
+                      <w:iCs/>
+                      <w:sz w:val="16"/>
+                      <w:szCs w:val="16"/>
+                      <w:lang w:eastAsia="ar-SA"/>
+                    </w:rPr>
+                  </w:pPr>
+                  <w:r>
+                    <w:rPr>
+                      <w:rFonts w:ascii="Museo Sans 500" w:hAnsi="Museo Sans 500" w:cstheme="minorHAnsi"/>
+                      <w:iCs/>
+                      <w:sz w:val="16"/>
+                      <w:szCs w:val="16"/>
+                      <w:lang w:eastAsia="ar-SA"/>
+                    </w:rPr>
+                    <w:t>Interval</w:t>
+                  </w:r>
+                </w:p>
+              </w:tc>
+              <w:tc>
+                <w:tcPr>
+                  <w:tcW w:w="2728" w:type="dxa"/>
+                </w:tcPr>
+                <w:p>
+                  <w:pPr>
+                    <w:rPr>
+                      <w:rFonts w:ascii="Museo Sans 500" w:hAnsi="Museo Sans 500" w:cstheme="minorHAnsi"/>
+                      <w:iCs/>
+                      <w:sz w:val="16"/>
+                      <w:szCs w:val="16"/>
+                      <w:lang w:eastAsia="ar-SA"/>
+                    </w:rPr>
+                  </w:pPr>
+                  <w:r>
+                    <w:rPr>
+                      <w:rFonts w:ascii="Museo Sans 500" w:hAnsi="Museo Sans 500" w:cstheme="minorHAnsi"/>
+                      <w:iCs/>
+                      <w:sz w:val="16"/>
+                      <w:szCs w:val="16"/>
+                      <w:lang w:eastAsia="ar-SA"/>
+                    </w:rPr>
+                    <w:t>Time interval to check for new incidents</w:t>
+                  </w:r>
+                </w:p>
+              </w:tc>
+            </w:tr>
+            <w:tr>
+              <w:trPr>
+                <w:trHeight w:val="296"/>
+              </w:trPr>
+              <w:tc>
+                <w:tcPr>
+                  <w:tcW w:w="2728" w:type="dxa"/>
+                </w:tcPr>
+                <w:p>
+                  <w:pPr>
+                    <w:rPr>
+                      <w:rFonts w:ascii="Museo Sans 500" w:hAnsi="Museo Sans 500" w:cstheme="minorHAnsi"/>
+                      <w:iCs/>
+                      <w:sz w:val="16"/>
+                      <w:szCs w:val="16"/>
+                      <w:lang w:eastAsia="ar-SA"/>
+                    </w:rPr>
+                  </w:pPr>
+                  <w:r>
+                    <w:rPr>
+                      <w:rFonts w:ascii="Museo Sans 500" w:hAnsi="Museo Sans 500" w:cstheme="minorHAnsi"/>
+                      <w:iCs/>
+                      <w:sz w:val="16"/>
+                      <w:szCs w:val="16"/>
+                      <w:lang w:eastAsia="ar-SA"/>
+                    </w:rPr>
+                    <w:t>Assign output to record</w:t>
+                  </w:r>
+                </w:p>
+              </w:tc>
+              <w:tc>
+                <w:tcPr>
+                  <w:tcW w:w="2728" w:type="dxa"/>
+                </w:tcPr>
+                <w:p>
+                  <w:pPr>
+                    <w:rPr>
+                      <w:rFonts w:ascii="Museo Sans 500" w:hAnsi="Museo Sans 500" w:cstheme="minorHAnsi"/>
+                      <w:iCs/>
+                      <w:sz w:val="16"/>
+                      <w:szCs w:val="16"/>
+                      <w:lang w:eastAsia="ar-SA"/>
+                    </w:rPr>
+                  </w:pPr>
+                  <w:r>
+                    <w:rPr>
+                      <w:rFonts w:ascii="Museo Sans 500" w:hAnsi="Museo Sans 500" w:cstheme="minorHAnsi"/>
+                      <w:iCs/>
+                      <w:sz w:val="16"/>
+                      <w:szCs w:val="16"/>
+                      <w:lang w:eastAsia="ar-SA"/>
+                    </w:rPr>
+                    <w:t xml:space="preserve">Assign trigger data to a record with keys: </w:t>
+                  </w:r>
+                  <w:proofErr w:type="spellStart"/>
+                  <w:r>
+                    <w:rPr>
+                      <w:rFonts w:ascii="Museo Sans 500" w:hAnsi="Museo Sans 500" w:cstheme="minorHAnsi"/>
+                      <w:iCs/>
+                      <w:sz w:val="16"/>
+                      <w:szCs w:val="16"/>
+                      <w:lang w:eastAsia="ar-SA"/>
+                    </w:rPr>
+                    <w:t>triggerType</w:t>
+                  </w:r>
+                  <w:proofErr w:type="spellEnd"/>
+                  <w:r>
+                    <w:rPr>
+                      <w:rFonts w:ascii="Museo Sans 500" w:hAnsi="Museo Sans 500" w:cstheme="minorHAnsi"/>
+                      <w:iCs/>
+                      <w:sz w:val="16"/>
+                      <w:szCs w:val="16"/>
+                      <w:lang w:eastAsia="ar-SA"/>
+                    </w:rPr>
+                    <w:t xml:space="preserve">, </w:t>
+                  </w:r>
+                  <w:proofErr w:type="spellStart"/>
+                  <w:r>
+                    <w:rPr>
+                      <w:rFonts w:ascii="Museo Sans 500" w:hAnsi="Museo Sans 500" w:cstheme="minorHAnsi"/>
+                      <w:iCs/>
+                      <w:sz w:val="16"/>
+                      <w:szCs w:val="16"/>
+                      <w:lang w:eastAsia="ar-SA"/>
+                    </w:rPr>
+                    <w:lastRenderedPageBreak/>
+                    <w:t>opened_at</w:t>
+                  </w:r>
+                  <w:proofErr w:type="spellEnd"/>
+                  <w:r>
+                    <w:rPr>
+                      <w:rFonts w:ascii="Museo Sans 500" w:hAnsi="Museo Sans 500" w:cstheme="minorHAnsi"/>
+                      <w:iCs/>
+                      <w:sz w:val="16"/>
+                      <w:szCs w:val="16"/>
+                      <w:lang w:eastAsia="ar-SA"/>
+                    </w:rPr>
+                    <w:t xml:space="preserve">, number, description, </w:t>
+                  </w:r>
+                  <w:proofErr w:type="spellStart"/>
+                  <w:r>
+                    <w:rPr>
+                      <w:rFonts w:ascii="Museo Sans 500" w:hAnsi="Museo Sans 500" w:cstheme="minorHAnsi"/>
+                      <w:iCs/>
+                      <w:sz w:val="16"/>
+                      <w:szCs w:val="16"/>
+                      <w:lang w:eastAsia="ar-SA"/>
+                    </w:rPr>
+                    <w:t>sys_id</w:t>
+                  </w:r>
+                  <w:proofErr w:type="spellEnd"/>
+                  <w:r>
+                    <w:rPr>
+                      <w:rFonts w:ascii="Museo Sans 500" w:hAnsi="Museo Sans 500" w:cstheme="minorHAnsi"/>
+                      <w:iCs/>
+                      <w:sz w:val="16"/>
+                      <w:szCs w:val="16"/>
+                      <w:lang w:eastAsia="ar-SA"/>
+                    </w:rPr>
+                    <w:t xml:space="preserve"> and priority</w:t>
+                  </w:r>
+                </w:p>
+              </w:tc>
+            </w:tr>
+          </w:tbl>
+          <w:p>
+            <w:pPr>
+              <w:cnfStyle w:val="000000000000" w:firstRow="0" w:lastRow="0" w:firstColumn="0" w:lastColumn="0" w:oddVBand="0" w:evenVBand="0" w:oddHBand="0" w:evenHBand="0" w:firstRowFirstColumn="0" w:firstRowLastColumn="0" w:lastRowFirstColumn="0" w:lastRowLastColumn="0"/>
+              <w:rPr>
+                <w:rFonts w:ascii="Museo Sans 500" w:hAnsi="Museo Sans 500" w:cstheme="minorHAnsi"/>
+                <w:iCs/>
+                <w:sz w:val="16"/>
+                <w:szCs w:val="16"/>
+                <w:lang w:eastAsia="ar-SA"/>
+              </w:rPr>
+            </w:pPr>
+          </w:p>
+        </w:tc>
+      </w:tr>
+    </w:tbl>
+    <w:p>
+      <w:pPr>
+        <w:pStyle w:val="BodyText"/>
+        <w:rPr>
+          <w:rFonts w:ascii="Museo Sans 700" w:hAnsi="Museo Sans 700" w:cstheme="minorHAnsi"/>
+          <w:b/>
+          <w:bCs/>
+          <w:lang w:eastAsia="ar-SA"/>
+        </w:rPr>
+      </w:pPr>
+    </w:p>
+    <w:p>
+      <w:pPr>
+        <w:pStyle w:val="BodyText"/>
+        <w:rPr>
+          <w:rFonts w:ascii="Museo Sans 700" w:hAnsi="Museo Sans 700" w:cstheme="minorHAnsi"/>
+          <w:b/>
+          <w:bCs/>
+          <w:lang w:eastAsia="ar-SA"/>
+        </w:rPr>
+      </w:pPr>
+    </w:p>
+    <w:p>
+      <w:pPr>
+        <w:pStyle w:val="BodyText"/>
+        <w:rPr>
+          <w:rFonts w:ascii="Museo Sans 700" w:hAnsi="Museo Sans 700" w:cstheme="minorHAnsi"/>
+          <w:b/>
+          <w:bCs/>
+          <w:lang w:eastAsia="ar-SA"/>
+        </w:rPr>
+      </w:pPr>
+    </w:p>
+    <w:p>
+      <w:pPr>
+        <w:pStyle w:val="BodyText"/>
+        <w:rPr>
+          <w:rFonts w:ascii="Museo Sans 700" w:hAnsi="Museo Sans 700" w:cstheme="minorHAnsi"/>
+          <w:b/>
+          <w:bCs/>
+          <w:lang w:eastAsia="ar-SA"/>
+        </w:rPr>
+      </w:pPr>
+    </w:p>
+    <w:p>
+      <w:pPr>
+        <w:pStyle w:val="BodyText"/>
+        <w:rPr>
+          <w:rFonts w:ascii="Museo Sans 700" w:hAnsi="Museo Sans 700" w:cstheme="minorHAnsi"/>
+          <w:b/>
+          <w:bCs/>
+          <w:lang w:eastAsia="ar-SA"/>
+        </w:rPr>
+      </w:pPr>
+    </w:p>
+    <w:p>
+      <w:pPr>
+        <w:pStyle w:val="BodyText"/>
+        <w:rPr>
+          <w:rFonts w:ascii="Museo Sans 700" w:hAnsi="Museo Sans 700" w:cstheme="minorHAnsi"/>
+          <w:b/>
+          <w:bCs/>
+          <w:lang w:eastAsia="ar-SA"/>
+        </w:rPr>
+      </w:pPr>
+    </w:p>
+    <w:p>
+      <w:pPr>
+        <w:pStyle w:val="BodyText"/>
+        <w:rPr>
+          <w:rFonts w:ascii="Museo Sans 700" w:hAnsi="Museo Sans 700" w:cstheme="minorHAnsi"/>
+          <w:b/>
+          <w:bCs/>
+          <w:lang w:eastAsia="ar-SA"/>
+        </w:rPr>
+      </w:pPr>
+    </w:p>
+    <w:p>
+      <w:pPr>
+        <w:pStyle w:val="BodyText"/>
+        <w:rPr>
+          <w:rFonts w:ascii="Museo Sans 700" w:hAnsi="Museo Sans 700" w:cstheme="minorHAnsi"/>
+          <w:b/>
+          <w:bCs/>
+          <w:lang w:eastAsia="ar-SA"/>
+        </w:rPr>
+      </w:pPr>
+    </w:p>
+    <w:p>
+      <w:pPr>
+        <w:pStyle w:val="BodyText"/>
+        <w:rPr>
+          <w:rFonts w:ascii="Museo Sans 700" w:hAnsi="Museo Sans 700" w:cstheme="minorHAnsi"/>
+          <w:b/>
+          <w:bCs/>
+          <w:lang w:eastAsia="ar-SA"/>
+        </w:rPr>
+      </w:pPr>
+    </w:p>
+    <w:p>
+      <w:pPr>
+        <w:pStyle w:val="BodyText"/>
+        <w:rPr>
+          <w:rFonts w:ascii="Museo Sans 700" w:hAnsi="Museo Sans 700" w:cstheme="minorHAnsi"/>
+          <w:b/>
+          <w:bCs/>
+          <w:lang w:eastAsia="ar-SA"/>
+        </w:rPr>
+      </w:pPr>
+    </w:p>
+    <w:p>
+      <w:pPr>
+        <w:pStyle w:val="BodyText"/>
+        <w:rPr>
+          <w:rFonts w:ascii="Museo Sans 700" w:hAnsi="Museo Sans 700" w:cstheme="minorHAnsi"/>
+          <w:b/>
+          <w:bCs/>
+          <w:lang w:eastAsia="ar-SA"/>
+        </w:rPr>
+      </w:pPr>
+    </w:p>
+    <w:p>
+      <w:pPr>
+        <w:pStyle w:val="BodyText"/>
+        <w:rPr>
+          <w:rFonts w:ascii="Museo Sans 700" w:hAnsi="Museo Sans 700" w:cstheme="minorHAnsi"/>
+          <w:b/>
+          <w:bCs/>
+          <w:lang w:eastAsia="ar-SA"/>
+        </w:rPr>
+      </w:pPr>
+      <w:r>
+        <w:rPr>
+          <w:rFonts w:ascii="Museo Sans 700" w:hAnsi="Museo Sans 700" w:cstheme="minorHAnsi"/>
+          <w:b/>
+          <w:bCs/>
+          <w:lang w:eastAsia="ar-SA"/>
+        </w:rPr>
         <w:t>Example of configuring the Get Multiple Records Action:</w:t>
       </w:r>
     </w:p>
@@ -7108,7 +9529,87 @@
           <w:szCs w:val="18"/>
           <w:lang w:eastAsia="ar-SA"/>
         </w:rPr>
-        <w:t>The example below shows how to set up the action to retrieve up to 15 records from the incident table. Additionally, the output list of dictionaries will have the following keys available: ‘number’, ‘description’, ‘sys_id’, and ‘Open Since’. Each of those values is addressed in the ServiceNow response through the JSON dictionary keys of “number”, “short_description”, “sys_id” and “opened_at”, respectively (see example ServiceNow response below, Figure 2).</w:t>
+        <w:t>The example below shows how to set up the action to retrieve up to 15 records from the incident table. Additionally, the output list of dictionaries will have the following keys available: ‘number’, ‘description’, ‘</w:t>
+      </w:r>
+      <w:proofErr w:type="spellStart"/>
+      <w:r>
+        <w:rPr>
+          <w:rFonts w:ascii="Museo Sans 500" w:hAnsi="Museo Sans 500" w:cstheme="minorHAnsi"/>
+          <w:sz w:val="20"/>
+          <w:szCs w:val="18"/>
+          <w:lang w:eastAsia="ar-SA"/>
+        </w:rPr>
+        <w:t>sys_id</w:t>
+      </w:r>
+      <w:proofErr w:type="spellEnd"/>
+      <w:r>
+        <w:rPr>
+          <w:rFonts w:ascii="Museo Sans 500" w:hAnsi="Museo Sans 500" w:cstheme="minorHAnsi"/>
+          <w:sz w:val="20"/>
+          <w:szCs w:val="18"/>
+          <w:lang w:eastAsia="ar-SA"/>
+        </w:rPr>
+        <w:t>’, and ‘Open Since’. Each of those values is addressed in the ServiceNow response through the JSON dictionary keys of “number”, “</w:t>
+      </w:r>
+      <w:proofErr w:type="spellStart"/>
+      <w:r>
+        <w:rPr>
+          <w:rFonts w:ascii="Museo Sans 500" w:hAnsi="Museo Sans 500" w:cstheme="minorHAnsi"/>
+          <w:sz w:val="20"/>
+          <w:szCs w:val="18"/>
+          <w:lang w:eastAsia="ar-SA"/>
+        </w:rPr>
+        <w:t>short_description</w:t>
+      </w:r>
+      <w:proofErr w:type="spellEnd"/>
+      <w:r>
+        <w:rPr>
+          <w:rFonts w:ascii="Museo Sans 500" w:hAnsi="Museo Sans 500" w:cstheme="minorHAnsi"/>
+          <w:sz w:val="20"/>
+          <w:szCs w:val="18"/>
+          <w:lang w:eastAsia="ar-SA"/>
+        </w:rPr>
+        <w:t>”, “</w:t>
+      </w:r>
+      <w:proofErr w:type="spellStart"/>
+      <w:r>
+        <w:rPr>
+          <w:rFonts w:ascii="Museo Sans 500" w:hAnsi="Museo Sans 500" w:cstheme="minorHAnsi"/>
+          <w:sz w:val="20"/>
+          <w:szCs w:val="18"/>
+          <w:lang w:eastAsia="ar-SA"/>
+        </w:rPr>
+        <w:t>sys_id</w:t>
+      </w:r>
+      <w:proofErr w:type="spellEnd"/>
+      <w:r>
+        <w:rPr>
+          <w:rFonts w:ascii="Museo Sans 500" w:hAnsi="Museo Sans 500" w:cstheme="minorHAnsi"/>
+          <w:sz w:val="20"/>
+          <w:szCs w:val="18"/>
+          <w:lang w:eastAsia="ar-SA"/>
+        </w:rPr>
+        <w:t>” and “</w:t>
+      </w:r>
+      <w:proofErr w:type="spellStart"/>
+      <w:r>
+        <w:rPr>
+          <w:rFonts w:ascii="Museo Sans 500" w:hAnsi="Museo Sans 500" w:cstheme="minorHAnsi"/>
+          <w:sz w:val="20"/>
+          <w:szCs w:val="18"/>
+          <w:lang w:eastAsia="ar-SA"/>
+        </w:rPr>
+        <w:t>opened_at</w:t>
+      </w:r>
+      <w:proofErr w:type="spellEnd"/>
+      <w:r>
+        <w:rPr>
+          <w:rFonts w:ascii="Museo Sans 500" w:hAnsi="Museo Sans 500" w:cstheme="minorHAnsi"/>
+          <w:sz w:val="20"/>
+          <w:szCs w:val="18"/>
+          <w:lang w:eastAsia="ar-SA"/>
+        </w:rPr>
+        <w:t>”, respectively (see example ServiceNow response below, Figure 2).</w:t>
       </w:r>
     </w:p>
     <w:p>
@@ -7175,6 +9676,7 @@
         <w:rPr>
           <w:noProof/>
         </w:rPr>
+        <w:lastRenderedPageBreak/>
         <w:drawing>
           <wp:inline distT="0" distB="0" distL="0" distR="0" wp14:anchorId="25C5A01A" wp14:editId="5A69F73A">
             <wp:extent cx="3022941" cy="5494351"/>
@@ -7265,7 +9767,6 @@
           <w:u w:val="single"/>
           <w:lang w:eastAsia="ar-SA"/>
         </w:rPr>
-        <w:lastRenderedPageBreak/>
         <w:t>Figure 2 – ServiceNow Response Keys</w:t>
       </w:r>
     </w:p>
@@ -7284,6 +9785,7 @@
         <w:rPr>
           <w:noProof/>
         </w:rPr>
+        <w:lastRenderedPageBreak/>
         <mc:AlternateContent>
           <mc:Choice Requires="wps">
             <w:drawing>
@@ -7708,6 +10210,7 @@
         <w:t xml:space="preserve">You can get access to Community Support, connecting with other Automation Anywhere customers and developers on </w:t>
       </w:r>
       <w:hyperlink r:id="rId24" w:history="1">
+        <w:proofErr w:type="spellStart"/>
         <w:r>
           <w:rPr>
             <w:rStyle w:val="Hyperlink"/>
@@ -7717,6 +10220,7 @@
           </w:rPr>
           <w:t>APeople</w:t>
         </w:r>
+        <w:proofErr w:type="spellEnd"/>
       </w:hyperlink>
       <w:r>
         <w:rPr>
@@ -8865,13 +11369,23 @@
                 <w:color w:val="auto"/>
               </w:rPr>
             </w:pPr>
+            <w:proofErr w:type="spellStart"/>
             <w:r>
               <w:rPr>
                 <w:rFonts w:asciiTheme="minorHAnsi" w:hAnsiTheme="minorHAnsi" w:cstheme="minorHAnsi"/>
                 <w:i w:val="0"/>
                 <w:color w:val="auto"/>
               </w:rPr>
-              <w:t>APeople Community Forum</w:t>
+              <w:t>APeople</w:t>
+            </w:r>
+            <w:proofErr w:type="spellEnd"/>
+            <w:r>
+              <w:rPr>
+                <w:rFonts w:asciiTheme="minorHAnsi" w:hAnsiTheme="minorHAnsi" w:cstheme="minorHAnsi"/>
+                <w:i w:val="0"/>
+                <w:color w:val="auto"/>
+              </w:rPr>
+              <w:t xml:space="preserve"> Community Forum</w:t>
             </w:r>
           </w:p>
         </w:tc>

</xml_diff>

<commit_message>
Updated record update action to have Dictionary Input
</commit_message>
<xml_diff>
--- a/A360 ServiceNow Package.docx
+++ b/A360 ServiceNow Package.docx
@@ -1297,7 +1297,7 @@
             <w:rFonts w:ascii="Museo Sans 700" w:hAnsi="Museo Sans 700"/>
             <w:webHidden/>
           </w:rPr>
-          <w:t>11</w:t>
+          <w:t>12</w:t>
         </w:r>
         <w:r>
           <w:rPr>
@@ -1388,7 +1388,7 @@
             <w:rFonts w:ascii="Museo Sans 700" w:hAnsi="Museo Sans 700"/>
             <w:webHidden/>
           </w:rPr>
-          <w:t>11</w:t>
+          <w:t>12</w:t>
         </w:r>
         <w:r>
           <w:rPr>
@@ -1479,7 +1479,7 @@
             <w:rFonts w:ascii="Museo Sans 700" w:hAnsi="Museo Sans 700"/>
             <w:webHidden/>
           </w:rPr>
-          <w:t>11</w:t>
+          <w:t>12</w:t>
         </w:r>
         <w:r>
           <w:rPr>
@@ -1548,7 +1548,7 @@
             <w:rFonts w:ascii="Museo Sans 700" w:hAnsi="Museo Sans 700"/>
             <w:webHidden/>
           </w:rPr>
-          <w:t>12</w:t>
+          <w:t>13</w:t>
         </w:r>
         <w:r>
           <w:rPr>
@@ -1631,7 +1631,7 @@
             <w:rFonts w:ascii="Museo Sans 700" w:hAnsi="Museo Sans 700"/>
             <w:webHidden/>
           </w:rPr>
-          <w:t>13</w:t>
+          <w:t>14</w:t>
         </w:r>
         <w:r>
           <w:rPr>
@@ -7622,37 +7622,16 @@
           <w:lang w:eastAsia="ar-SA"/>
         </w:rPr>
       </w:pPr>
-    </w:p>
-    <w:p>
-      <w:pPr>
-        <w:pStyle w:val="BodyText"/>
+      <w:r>
         <w:rPr>
           <w:rFonts w:ascii="Museo Sans 700" w:hAnsi="Museo Sans 700" w:cstheme="minorHAnsi"/>
           <w:b/>
           <w:bCs/>
           <w:lang w:eastAsia="ar-SA"/>
         </w:rPr>
-      </w:pPr>
-      <w:r>
-        <w:rPr>
-          <w:rFonts w:ascii="Museo Sans 700" w:hAnsi="Museo Sans 700" w:cstheme="minorHAnsi"/>
-          <w:b/>
-          <w:bCs/>
-          <w:lang w:eastAsia="ar-SA"/>
-        </w:rPr>
+        <w:lastRenderedPageBreak/>
         <w:t>Triggers</w:t>
       </w:r>
-    </w:p>
-    <w:p>
-      <w:pPr>
-        <w:pStyle w:val="BodyText"/>
-        <w:rPr>
-          <w:rFonts w:ascii="Museo Sans 700" w:hAnsi="Museo Sans 700" w:cstheme="minorHAnsi"/>
-          <w:b/>
-          <w:bCs/>
-          <w:lang w:eastAsia="ar-SA"/>
-        </w:rPr>
-      </w:pPr>
     </w:p>
     <w:tbl>
       <w:tblPr>
@@ -9307,8 +9286,7 @@
                       <w:szCs w:val="16"/>
                       <w:lang w:eastAsia="ar-SA"/>
                     </w:rPr>
-                    <w:lastRenderedPageBreak/>
-                    <w:t>opened_at</w:t>
+                    <w:t>updated_at</w:t>
                   </w:r>
                   <w:proofErr w:type="spellEnd"/>
                   <w:r>
@@ -9319,7 +9297,17 @@
                       <w:szCs w:val="16"/>
                       <w:lang w:eastAsia="ar-SA"/>
                     </w:rPr>
-                    <w:t xml:space="preserve">, number, description, </w:t>
+                    <w:t>,</w:t>
+                  </w:r>
+                  <w:r>
+                    <w:rPr>
+                      <w:rFonts w:ascii="Museo Sans 500" w:hAnsi="Museo Sans 500" w:cstheme="minorHAnsi"/>
+                      <w:iCs/>
+                      <w:sz w:val="16"/>
+                      <w:szCs w:val="16"/>
+                      <w:lang w:eastAsia="ar-SA"/>
+                    </w:rPr>
+                    <w:t xml:space="preserve"> </w:t>
                   </w:r>
                   <w:proofErr w:type="spellStart"/>
                   <w:r>
@@ -9330,7 +9318,7 @@
                       <w:szCs w:val="16"/>
                       <w:lang w:eastAsia="ar-SA"/>
                     </w:rPr>
-                    <w:t>sys_id</w:t>
+                    <w:t>updated_by</w:t>
                   </w:r>
                   <w:proofErr w:type="spellEnd"/>
                   <w:r>
@@ -9341,7 +9329,27 @@
                       <w:szCs w:val="16"/>
                       <w:lang w:eastAsia="ar-SA"/>
                     </w:rPr>
-                    <w:t xml:space="preserve"> and priority</w:t>
+                    <w:t>,</w:t>
+                  </w:r>
+                  <w:r>
+                    <w:rPr>
+                      <w:rFonts w:ascii="Museo Sans 500" w:hAnsi="Museo Sans 500" w:cstheme="minorHAnsi"/>
+                      <w:iCs/>
+                      <w:sz w:val="16"/>
+                      <w:szCs w:val="16"/>
+                      <w:lang w:eastAsia="ar-SA"/>
+                    </w:rPr>
+                    <w:t xml:space="preserve"> </w:t>
+                  </w:r>
+                  <w:r>
+                    <w:rPr>
+                      <w:rFonts w:ascii="Museo Sans 500" w:hAnsi="Museo Sans 500" w:cstheme="minorHAnsi"/>
+                      <w:iCs/>
+                      <w:sz w:val="16"/>
+                      <w:szCs w:val="16"/>
+                      <w:lang w:eastAsia="ar-SA"/>
+                    </w:rPr>
+                    <w:t>description, comment</w:t>
                   </w:r>
                 </w:p>
               </w:tc>
@@ -9372,134 +9380,14 @@
           <w:lang w:eastAsia="ar-SA"/>
         </w:rPr>
       </w:pPr>
-    </w:p>
-    <w:p>
-      <w:pPr>
-        <w:pStyle w:val="BodyText"/>
+      <w:r>
         <w:rPr>
           <w:rFonts w:ascii="Museo Sans 700" w:hAnsi="Museo Sans 700" w:cstheme="minorHAnsi"/>
           <w:b/>
           <w:bCs/>
           <w:lang w:eastAsia="ar-SA"/>
         </w:rPr>
-      </w:pPr>
-    </w:p>
-    <w:p>
-      <w:pPr>
-        <w:pStyle w:val="BodyText"/>
-        <w:rPr>
-          <w:rFonts w:ascii="Museo Sans 700" w:hAnsi="Museo Sans 700" w:cstheme="minorHAnsi"/>
-          <w:b/>
-          <w:bCs/>
-          <w:lang w:eastAsia="ar-SA"/>
-        </w:rPr>
-      </w:pPr>
-    </w:p>
-    <w:p>
-      <w:pPr>
-        <w:pStyle w:val="BodyText"/>
-        <w:rPr>
-          <w:rFonts w:ascii="Museo Sans 700" w:hAnsi="Museo Sans 700" w:cstheme="minorHAnsi"/>
-          <w:b/>
-          <w:bCs/>
-          <w:lang w:eastAsia="ar-SA"/>
-        </w:rPr>
-      </w:pPr>
-    </w:p>
-    <w:p>
-      <w:pPr>
-        <w:pStyle w:val="BodyText"/>
-        <w:rPr>
-          <w:rFonts w:ascii="Museo Sans 700" w:hAnsi="Museo Sans 700" w:cstheme="minorHAnsi"/>
-          <w:b/>
-          <w:bCs/>
-          <w:lang w:eastAsia="ar-SA"/>
-        </w:rPr>
-      </w:pPr>
-    </w:p>
-    <w:p>
-      <w:pPr>
-        <w:pStyle w:val="BodyText"/>
-        <w:rPr>
-          <w:rFonts w:ascii="Museo Sans 700" w:hAnsi="Museo Sans 700" w:cstheme="minorHAnsi"/>
-          <w:b/>
-          <w:bCs/>
-          <w:lang w:eastAsia="ar-SA"/>
-        </w:rPr>
-      </w:pPr>
-    </w:p>
-    <w:p>
-      <w:pPr>
-        <w:pStyle w:val="BodyText"/>
-        <w:rPr>
-          <w:rFonts w:ascii="Museo Sans 700" w:hAnsi="Museo Sans 700" w:cstheme="minorHAnsi"/>
-          <w:b/>
-          <w:bCs/>
-          <w:lang w:eastAsia="ar-SA"/>
-        </w:rPr>
-      </w:pPr>
-    </w:p>
-    <w:p>
-      <w:pPr>
-        <w:pStyle w:val="BodyText"/>
-        <w:rPr>
-          <w:rFonts w:ascii="Museo Sans 700" w:hAnsi="Museo Sans 700" w:cstheme="minorHAnsi"/>
-          <w:b/>
-          <w:bCs/>
-          <w:lang w:eastAsia="ar-SA"/>
-        </w:rPr>
-      </w:pPr>
-    </w:p>
-    <w:p>
-      <w:pPr>
-        <w:pStyle w:val="BodyText"/>
-        <w:rPr>
-          <w:rFonts w:ascii="Museo Sans 700" w:hAnsi="Museo Sans 700" w:cstheme="minorHAnsi"/>
-          <w:b/>
-          <w:bCs/>
-          <w:lang w:eastAsia="ar-SA"/>
-        </w:rPr>
-      </w:pPr>
-    </w:p>
-    <w:p>
-      <w:pPr>
-        <w:pStyle w:val="BodyText"/>
-        <w:rPr>
-          <w:rFonts w:ascii="Museo Sans 700" w:hAnsi="Museo Sans 700" w:cstheme="minorHAnsi"/>
-          <w:b/>
-          <w:bCs/>
-          <w:lang w:eastAsia="ar-SA"/>
-        </w:rPr>
-      </w:pPr>
-    </w:p>
-    <w:p>
-      <w:pPr>
-        <w:pStyle w:val="BodyText"/>
-        <w:rPr>
-          <w:rFonts w:ascii="Museo Sans 700" w:hAnsi="Museo Sans 700" w:cstheme="minorHAnsi"/>
-          <w:b/>
-          <w:bCs/>
-          <w:lang w:eastAsia="ar-SA"/>
-        </w:rPr>
-      </w:pPr>
-    </w:p>
-    <w:p>
-      <w:pPr>
-        <w:pStyle w:val="BodyText"/>
-        <w:rPr>
-          <w:rFonts w:ascii="Museo Sans 700" w:hAnsi="Museo Sans 700" w:cstheme="minorHAnsi"/>
-          <w:b/>
-          <w:bCs/>
-          <w:lang w:eastAsia="ar-SA"/>
-        </w:rPr>
-      </w:pPr>
-      <w:r>
-        <w:rPr>
-          <w:rFonts w:ascii="Museo Sans 700" w:hAnsi="Museo Sans 700" w:cstheme="minorHAnsi"/>
-          <w:b/>
-          <w:bCs/>
-          <w:lang w:eastAsia="ar-SA"/>
-        </w:rPr>
+        <w:lastRenderedPageBreak/>
         <w:t>Example of configuring the Get Multiple Records Action:</w:t>
       </w:r>
     </w:p>
@@ -9676,7 +9564,6 @@
         <w:rPr>
           <w:noProof/>
         </w:rPr>
-        <w:lastRenderedPageBreak/>
         <w:drawing>
           <wp:inline distT="0" distB="0" distL="0" distR="0" wp14:anchorId="25C5A01A" wp14:editId="5A69F73A">
             <wp:extent cx="3022941" cy="5494351"/>
@@ -9767,6 +9654,7 @@
           <w:u w:val="single"/>
           <w:lang w:eastAsia="ar-SA"/>
         </w:rPr>
+        <w:lastRenderedPageBreak/>
         <w:t>Figure 2 – ServiceNow Response Keys</w:t>
       </w:r>
     </w:p>
@@ -9785,7 +9673,6 @@
         <w:rPr>
           <w:noProof/>
         </w:rPr>
-        <w:lastRenderedPageBreak/>
         <mc:AlternateContent>
           <mc:Choice Requires="wps">
             <w:drawing>

</xml_diff>

<commit_message>
minor updates to include correct dictionary variable routing
</commit_message>
<xml_diff>
--- a/A360 ServiceNow Package.docx
+++ b/A360 ServiceNow Package.docx
@@ -1,6 +1,6 @@
 
 <file path=word/document.xml><?xml version="1.0" encoding="utf-8"?>
-<w:document xmlns:wpc="http://schemas.microsoft.com/office/word/2010/wordprocessingCanvas" xmlns:cx="http://schemas.microsoft.com/office/drawing/2014/chartex" xmlns:cx1="http://schemas.microsoft.com/office/drawing/2015/9/8/chartex" xmlns:cx2="http://schemas.microsoft.com/office/drawing/2015/10/21/chartex" xmlns:cx3="http://schemas.microsoft.com/office/drawing/2016/5/9/chartex" xmlns:cx4="http://schemas.microsoft.com/office/drawing/2016/5/10/chartex" xmlns:cx5="http://schemas.microsoft.com/office/drawing/2016/5/11/chartex" xmlns:cx6="http://schemas.microsoft.com/office/drawing/2016/5/12/chartex" xmlns:cx7="http://schemas.microsoft.com/office/drawing/2016/5/13/chartex" xmlns:cx8="http://schemas.microsoft.com/office/drawing/2016/5/14/chartex" xmlns:mc="http://schemas.openxmlformats.org/markup-compatibility/2006" xmlns:aink="http://schemas.microsoft.com/office/drawing/2016/ink" xmlns:am3d="http://schemas.microsoft.com/office/drawing/2017/model3d" xmlns:o="urn:schemas-microsoft-com:office:office" xmlns:r="http://schemas.openxmlformats.org/officeDocument/2006/relationships" xmlns:m="http://schemas.openxmlformats.org/officeDocument/2006/math" xmlns:v="urn:schemas-microsoft-com:vml" xmlns:wp14="http://schemas.microsoft.com/office/word/2010/wordprocessingDrawing" xmlns:wp="http://schemas.openxmlformats.org/drawingml/2006/wordprocessingDrawing" xmlns:w10="urn:schemas-microsoft-com:office:word" xmlns:w="http://schemas.openxmlformats.org/wordprocessingml/2006/main" xmlns:w14="http://schemas.microsoft.com/office/word/2010/wordml" xmlns:w15="http://schemas.microsoft.com/office/word/2012/wordml" xmlns:w16cex="http://schemas.microsoft.com/office/word/2018/wordml/cex" xmlns:w16cid="http://schemas.microsoft.com/office/word/2016/wordml/cid" xmlns:w16="http://schemas.microsoft.com/office/word/2018/wordml" xmlns:w16se="http://schemas.microsoft.com/office/word/2015/wordml/symex" xmlns:wpg="http://schemas.microsoft.com/office/word/2010/wordprocessingGroup" xmlns:wpi="http://schemas.microsoft.com/office/word/2010/wordprocessingInk" xmlns:wne="http://schemas.microsoft.com/office/word/2006/wordml" xmlns:wps="http://schemas.microsoft.com/office/word/2010/wordprocessingShape" mc:Ignorable="w14 w15 w16se w16cid w16 w16cex wp14">
+<w:document xmlns:wpc="http://schemas.microsoft.com/office/word/2010/wordprocessingCanvas" xmlns:cx="http://schemas.microsoft.com/office/drawing/2014/chartex" xmlns:cx1="http://schemas.microsoft.com/office/drawing/2015/9/8/chartex" xmlns:cx2="http://schemas.microsoft.com/office/drawing/2015/10/21/chartex" xmlns:cx3="http://schemas.microsoft.com/office/drawing/2016/5/9/chartex" xmlns:cx4="http://schemas.microsoft.com/office/drawing/2016/5/10/chartex" xmlns:cx5="http://schemas.microsoft.com/office/drawing/2016/5/11/chartex" xmlns:cx6="http://schemas.microsoft.com/office/drawing/2016/5/12/chartex" xmlns:cx7="http://schemas.microsoft.com/office/drawing/2016/5/13/chartex" xmlns:cx8="http://schemas.microsoft.com/office/drawing/2016/5/14/chartex" xmlns:mc="http://schemas.openxmlformats.org/markup-compatibility/2006" xmlns:aink="http://schemas.microsoft.com/office/drawing/2016/ink" xmlns:am3d="http://schemas.microsoft.com/office/drawing/2017/model3d" xmlns:o="urn:schemas-microsoft-com:office:office" xmlns:r="http://schemas.openxmlformats.org/officeDocument/2006/relationships" xmlns:m="http://schemas.openxmlformats.org/officeDocument/2006/math" xmlns:v="urn:schemas-microsoft-com:vml" xmlns:wp14="http://schemas.microsoft.com/office/word/2010/wordprocessingDrawing" xmlns:wp="http://schemas.openxmlformats.org/drawingml/2006/wordprocessingDrawing" xmlns:w10="urn:schemas-microsoft-com:office:word" xmlns:w="http://schemas.openxmlformats.org/wordprocessingml/2006/main" xmlns:w14="http://schemas.microsoft.com/office/word/2010/wordml" xmlns:w15="http://schemas.microsoft.com/office/word/2012/wordml" xmlns:w16cex="http://schemas.microsoft.com/office/word/2018/wordml/cex" xmlns:w16cid="http://schemas.microsoft.com/office/word/2016/wordml/cid" xmlns:w16="http://schemas.microsoft.com/office/word/2018/wordml" xmlns:w16sdtdh="http://schemas.microsoft.com/office/word/2020/wordml/sdtdatahash" xmlns:w16se="http://schemas.microsoft.com/office/word/2015/wordml/symex" xmlns:wpg="http://schemas.microsoft.com/office/word/2010/wordprocessingGroup" xmlns:wpi="http://schemas.microsoft.com/office/word/2010/wordprocessingInk" xmlns:wne="http://schemas.microsoft.com/office/word/2006/wordml" xmlns:wps="http://schemas.microsoft.com/office/word/2010/wordprocessingShape" mc:Ignorable="w14 w15 w16se w16cid w16 w16cex w16sdtdh wp14">
   <w:body>
     <w:p>
       <w:pPr>
@@ -186,7 +186,7 @@
         <w:rPr>
           <w:rFonts w:ascii="Museo Sans 700" w:hAnsi="Museo Sans 700" w:cstheme="minorHAnsi"/>
         </w:rPr>
-        <w:t>0</w:t>
+        <w:t>1</w:t>
       </w:r>
     </w:p>
     <w:p>
@@ -206,7 +206,7 @@
         <w:rPr>
           <w:rFonts w:ascii="Museo Sans 700" w:hAnsi="Museo Sans 700" w:cstheme="minorHAnsi"/>
         </w:rPr>
-        <w:t>9</w:t>
+        <w:t>4</w:t>
       </w:r>
       <w:r>
         <w:rPr>
@@ -218,13 +218,7 @@
         <w:rPr>
           <w:rFonts w:ascii="Museo Sans 700" w:hAnsi="Museo Sans 700" w:cstheme="minorHAnsi"/>
         </w:rPr>
-        <w:t>2</w:t>
-      </w:r>
-      <w:r>
-        <w:rPr>
-          <w:rFonts w:ascii="Museo Sans 700" w:hAnsi="Museo Sans 700" w:cstheme="minorHAnsi"/>
-        </w:rPr>
-        <w:t>4</w:t>
+        <w:t>12</w:t>
       </w:r>
       <w:r>
         <w:rPr>
@@ -242,7 +236,7 @@
         <w:rPr>
           <w:rFonts w:ascii="Museo Sans 700" w:hAnsi="Museo Sans 700" w:cstheme="minorHAnsi"/>
         </w:rPr>
-        <w:t>1</w:t>
+        <w:t>2</w:t>
       </w:r>
     </w:p>
     <w:p>
@@ -1297,7 +1291,7 @@
             <w:rFonts w:ascii="Museo Sans 700" w:hAnsi="Museo Sans 700"/>
             <w:webHidden/>
           </w:rPr>
-          <w:t>12</w:t>
+          <w:t>13</w:t>
         </w:r>
         <w:r>
           <w:rPr>
@@ -1388,7 +1382,7 @@
             <w:rFonts w:ascii="Museo Sans 700" w:hAnsi="Museo Sans 700"/>
             <w:webHidden/>
           </w:rPr>
-          <w:t>12</w:t>
+          <w:t>13</w:t>
         </w:r>
         <w:r>
           <w:rPr>
@@ -1479,7 +1473,7 @@
             <w:rFonts w:ascii="Museo Sans 700" w:hAnsi="Museo Sans 700"/>
             <w:webHidden/>
           </w:rPr>
-          <w:t>12</w:t>
+          <w:t>13</w:t>
         </w:r>
         <w:r>
           <w:rPr>
@@ -1548,7 +1542,7 @@
             <w:rFonts w:ascii="Museo Sans 700" w:hAnsi="Museo Sans 700"/>
             <w:webHidden/>
           </w:rPr>
-          <w:t>13</w:t>
+          <w:t>14</w:t>
         </w:r>
         <w:r>
           <w:rPr>
@@ -1631,7 +1625,7 @@
             <w:rFonts w:ascii="Museo Sans 700" w:hAnsi="Museo Sans 700"/>
             <w:webHidden/>
           </w:rPr>
-          <w:t>14</w:t>
+          <w:t>15</w:t>
         </w:r>
         <w:r>
           <w:rPr>
@@ -4828,7 +4822,17 @@
                       <w:szCs w:val="16"/>
                       <w:lang w:eastAsia="ar-SA"/>
                     </w:rPr>
-                    <w:t>Entry List – Values to return for each record in list</w:t>
+                    <w:t>Dictionary</w:t>
+                  </w:r>
+                  <w:r>
+                    <w:rPr>
+                      <w:rFonts w:ascii="Museo Sans 500" w:hAnsi="Museo Sans 500" w:cstheme="minorHAnsi"/>
+                      <w:iCs/>
+                      <w:sz w:val="16"/>
+                      <w:szCs w:val="16"/>
+                      <w:lang w:eastAsia="ar-SA"/>
+                    </w:rPr>
+                    <w:t xml:space="preserve"> – Values to return for each record in list</w:t>
                   </w:r>
                 </w:p>
               </w:tc>
@@ -5350,7 +5354,17 @@
                       <w:szCs w:val="16"/>
                       <w:lang w:eastAsia="ar-SA"/>
                     </w:rPr>
-                    <w:t>Entry List – Values to return for each record in list</w:t>
+                    <w:t>Dictionary</w:t>
+                  </w:r>
+                  <w:r>
+                    <w:rPr>
+                      <w:rFonts w:ascii="Museo Sans 500" w:hAnsi="Museo Sans 500" w:cstheme="minorHAnsi"/>
+                      <w:iCs/>
+                      <w:sz w:val="16"/>
+                      <w:szCs w:val="16"/>
+                      <w:lang w:eastAsia="ar-SA"/>
+                    </w:rPr>
+                    <w:t xml:space="preserve"> – Values to return for each record in list</w:t>
                   </w:r>
                 </w:p>
               </w:tc>
@@ -8398,6 +8412,73 @@
                       <w:szCs w:val="16"/>
                       <w:lang w:eastAsia="ar-SA"/>
                     </w:rPr>
+                    <w:t>System Clock Buffer</w:t>
+                  </w:r>
+                </w:p>
+              </w:tc>
+              <w:tc>
+                <w:tcPr>
+                  <w:tcW w:w="2728" w:type="dxa"/>
+                </w:tcPr>
+                <w:p>
+                  <w:pPr>
+                    <w:rPr>
+                      <w:rFonts w:ascii="Museo Sans 500" w:hAnsi="Museo Sans 500" w:cstheme="minorHAnsi"/>
+                      <w:iCs/>
+                      <w:sz w:val="16"/>
+                      <w:szCs w:val="16"/>
+                      <w:lang w:eastAsia="ar-SA"/>
+                    </w:rPr>
+                  </w:pPr>
+                  <w:r>
+                    <w:rPr>
+                      <w:rFonts w:ascii="Museo Sans 500" w:hAnsi="Museo Sans 500" w:cstheme="minorHAnsi"/>
+                      <w:iCs/>
+                      <w:sz w:val="16"/>
+                      <w:szCs w:val="16"/>
+                      <w:lang w:eastAsia="ar-SA"/>
+                    </w:rPr>
+                    <w:t xml:space="preserve">Buffer in seconds to accommodate for slight differences between runner machine’s system clock and ServiceNow instance clock. This action checks if an incident was created after the poll timestamp </w:t>
+                  </w:r>
+                  <w:r>
+                    <w:rPr>
+                      <w:rFonts w:ascii="Museo Sans 500" w:hAnsi="Museo Sans 500" w:cstheme="minorHAnsi"/>
+                      <w:i/>
+                      <w:sz w:val="16"/>
+                      <w:szCs w:val="16"/>
+                      <w:lang w:eastAsia="ar-SA"/>
+                    </w:rPr>
+                    <w:t>minus the buffer value in seconds.</w:t>
+                  </w:r>
+                </w:p>
+              </w:tc>
+            </w:tr>
+            <w:tr>
+              <w:trPr>
+                <w:trHeight w:val="296"/>
+              </w:trPr>
+              <w:tc>
+                <w:tcPr>
+                  <w:tcW w:w="2728" w:type="dxa"/>
+                </w:tcPr>
+                <w:p>
+                  <w:pPr>
+                    <w:rPr>
+                      <w:rFonts w:ascii="Museo Sans 500" w:hAnsi="Museo Sans 500" w:cstheme="minorHAnsi"/>
+                      <w:iCs/>
+                      <w:sz w:val="16"/>
+                      <w:szCs w:val="16"/>
+                      <w:lang w:eastAsia="ar-SA"/>
+                    </w:rPr>
+                  </w:pPr>
+                  <w:r>
+                    <w:rPr>
+                      <w:rFonts w:ascii="Museo Sans 500" w:hAnsi="Museo Sans 500" w:cstheme="minorHAnsi"/>
+                      <w:iCs/>
+                      <w:sz w:val="16"/>
+                      <w:szCs w:val="16"/>
+                      <w:lang w:eastAsia="ar-SA"/>
+                    </w:rPr>
                     <w:t>Assign output to record</w:t>
                   </w:r>
                 </w:p>
@@ -9170,6 +9251,7 @@
                       <w:szCs w:val="16"/>
                       <w:lang w:eastAsia="ar-SA"/>
                     </w:rPr>
+                    <w:lastRenderedPageBreak/>
                     <w:t>Interval</w:t>
                   </w:r>
                 </w:p>
@@ -9227,7 +9309,7 @@
                       <w:szCs w:val="16"/>
                       <w:lang w:eastAsia="ar-SA"/>
                     </w:rPr>
-                    <w:t>Assign output to record</w:t>
+                    <w:t>System Clock Buffer</w:t>
                   </w:r>
                 </w:p>
               </w:tc>
@@ -9253,6 +9335,73 @@
                       <w:szCs w:val="16"/>
                       <w:lang w:eastAsia="ar-SA"/>
                     </w:rPr>
+                    <w:t xml:space="preserve">Buffer in seconds to accommodate for slight differences between runner machine’s system clock and ServiceNow instance clock. This action checks if an incident was created after the poll timestamp </w:t>
+                  </w:r>
+                  <w:r>
+                    <w:rPr>
+                      <w:rFonts w:ascii="Museo Sans 500" w:hAnsi="Museo Sans 500" w:cstheme="minorHAnsi"/>
+                      <w:i/>
+                      <w:sz w:val="16"/>
+                      <w:szCs w:val="16"/>
+                      <w:lang w:eastAsia="ar-SA"/>
+                    </w:rPr>
+                    <w:t>minus the buffer value in seconds.</w:t>
+                  </w:r>
+                </w:p>
+              </w:tc>
+            </w:tr>
+            <w:tr>
+              <w:trPr>
+                <w:trHeight w:val="296"/>
+              </w:trPr>
+              <w:tc>
+                <w:tcPr>
+                  <w:tcW w:w="2728" w:type="dxa"/>
+                </w:tcPr>
+                <w:p>
+                  <w:pPr>
+                    <w:rPr>
+                      <w:rFonts w:ascii="Museo Sans 500" w:hAnsi="Museo Sans 500" w:cstheme="minorHAnsi"/>
+                      <w:iCs/>
+                      <w:sz w:val="16"/>
+                      <w:szCs w:val="16"/>
+                      <w:lang w:eastAsia="ar-SA"/>
+                    </w:rPr>
+                  </w:pPr>
+                  <w:r>
+                    <w:rPr>
+                      <w:rFonts w:ascii="Museo Sans 500" w:hAnsi="Museo Sans 500" w:cstheme="minorHAnsi"/>
+                      <w:iCs/>
+                      <w:sz w:val="16"/>
+                      <w:szCs w:val="16"/>
+                      <w:lang w:eastAsia="ar-SA"/>
+                    </w:rPr>
+                    <w:t>Assign output to record</w:t>
+                  </w:r>
+                </w:p>
+              </w:tc>
+              <w:tc>
+                <w:tcPr>
+                  <w:tcW w:w="2728" w:type="dxa"/>
+                </w:tcPr>
+                <w:p>
+                  <w:pPr>
+                    <w:rPr>
+                      <w:rFonts w:ascii="Museo Sans 500" w:hAnsi="Museo Sans 500" w:cstheme="minorHAnsi"/>
+                      <w:iCs/>
+                      <w:sz w:val="16"/>
+                      <w:szCs w:val="16"/>
+                      <w:lang w:eastAsia="ar-SA"/>
+                    </w:rPr>
+                  </w:pPr>
+                  <w:r>
+                    <w:rPr>
+                      <w:rFonts w:ascii="Museo Sans 500" w:hAnsi="Museo Sans 500" w:cstheme="minorHAnsi"/>
+                      <w:iCs/>
+                      <w:sz w:val="16"/>
+                      <w:szCs w:val="16"/>
+                      <w:lang w:eastAsia="ar-SA"/>
+                    </w:rPr>
                     <w:t xml:space="preserve">Assign trigger data to a record with keys: </w:t>
                   </w:r>
                   <w:proofErr w:type="spellStart"/>
@@ -9297,17 +9446,7 @@
                       <w:szCs w:val="16"/>
                       <w:lang w:eastAsia="ar-SA"/>
                     </w:rPr>
-                    <w:t>,</w:t>
-                  </w:r>
-                  <w:r>
-                    <w:rPr>
-                      <w:rFonts w:ascii="Museo Sans 500" w:hAnsi="Museo Sans 500" w:cstheme="minorHAnsi"/>
-                      <w:iCs/>
-                      <w:sz w:val="16"/>
-                      <w:szCs w:val="16"/>
-                      <w:lang w:eastAsia="ar-SA"/>
-                    </w:rPr>
-                    <w:t xml:space="preserve"> </w:t>
+                    <w:t xml:space="preserve">, </w:t>
                   </w:r>
                   <w:proofErr w:type="spellStart"/>
                   <w:r>
@@ -9329,27 +9468,7 @@
                       <w:szCs w:val="16"/>
                       <w:lang w:eastAsia="ar-SA"/>
                     </w:rPr>
-                    <w:t>,</w:t>
-                  </w:r>
-                  <w:r>
-                    <w:rPr>
-                      <w:rFonts w:ascii="Museo Sans 500" w:hAnsi="Museo Sans 500" w:cstheme="minorHAnsi"/>
-                      <w:iCs/>
-                      <w:sz w:val="16"/>
-                      <w:szCs w:val="16"/>
-                      <w:lang w:eastAsia="ar-SA"/>
-                    </w:rPr>
-                    <w:t xml:space="preserve"> </w:t>
-                  </w:r>
-                  <w:r>
-                    <w:rPr>
-                      <w:rFonts w:ascii="Museo Sans 500" w:hAnsi="Museo Sans 500" w:cstheme="minorHAnsi"/>
-                      <w:iCs/>
-                      <w:sz w:val="16"/>
-                      <w:szCs w:val="16"/>
-                      <w:lang w:eastAsia="ar-SA"/>
-                    </w:rPr>
-                    <w:t>description, comment</w:t>
+                    <w:t>, description, comment</w:t>
                   </w:r>
                 </w:p>
               </w:tc>
@@ -9564,6 +9683,7 @@
         <w:rPr>
           <w:noProof/>
         </w:rPr>
+        <w:lastRenderedPageBreak/>
         <w:drawing>
           <wp:inline distT="0" distB="0" distL="0" distR="0" wp14:anchorId="25C5A01A" wp14:editId="5A69F73A">
             <wp:extent cx="3022941" cy="5494351"/>
@@ -9654,7 +9774,6 @@
           <w:u w:val="single"/>
           <w:lang w:eastAsia="ar-SA"/>
         </w:rPr>
-        <w:lastRenderedPageBreak/>
         <w:t>Figure 2 – ServiceNow Response Keys</w:t>
       </w:r>
     </w:p>
@@ -9673,6 +9792,7 @@
         <w:rPr>
           <w:noProof/>
         </w:rPr>
+        <w:lastRenderedPageBreak/>
         <mc:AlternateContent>
           <mc:Choice Requires="wps">
             <w:drawing>
@@ -10418,11 +10538,11 @@
         <w:tblDescription w:val="This table presents the following revision history information for this template:&#10;&#10;* Contact&#10;* Organization&#10;* Phone&#10;* Email&#10;* Role&#10;* Responsibility"/>
       </w:tblPr>
       <w:tblGrid>
-        <w:gridCol w:w="810"/>
-        <w:gridCol w:w="2494"/>
-        <w:gridCol w:w="2362"/>
-        <w:gridCol w:w="1535"/>
-        <w:gridCol w:w="2167"/>
+        <w:gridCol w:w="773"/>
+        <w:gridCol w:w="2382"/>
+        <w:gridCol w:w="2255"/>
+        <w:gridCol w:w="1466"/>
+        <w:gridCol w:w="2492"/>
       </w:tblGrid>
       <w:tr>
         <w:trPr>
@@ -10696,6 +10816,126 @@
                 <w:rFonts w:asciiTheme="minorHAnsi" w:hAnsiTheme="minorHAnsi" w:cstheme="minorHAnsi"/>
               </w:rPr>
               <w:t>Initial Release</w:t>
+            </w:r>
+          </w:p>
+        </w:tc>
+      </w:tr>
+      <w:tr>
+        <w:trPr>
+          <w:trHeight w:val="627"/>
+        </w:trPr>
+        <w:tc>
+          <w:tcPr>
+            <w:cnfStyle w:val="001000000000" w:firstRow="0" w:lastRow="0" w:firstColumn="1" w:lastColumn="0" w:oddVBand="0" w:evenVBand="0" w:oddHBand="0" w:evenHBand="0" w:firstRowFirstColumn="0" w:firstRowLastColumn="0" w:lastRowFirstColumn="0" w:lastRowLastColumn="0"/>
+            <w:tcW w:w="0" w:type="auto"/>
+          </w:tcPr>
+          <w:p>
+            <w:pPr>
+              <w:pStyle w:val="InstructionalTextTableText10"/>
+              <w:rPr>
+                <w:rFonts w:asciiTheme="minorHAnsi" w:hAnsiTheme="minorHAnsi" w:cstheme="minorHAnsi"/>
+              </w:rPr>
+            </w:pPr>
+            <w:r>
+              <w:rPr>
+                <w:rFonts w:asciiTheme="minorHAnsi" w:hAnsiTheme="minorHAnsi" w:cstheme="minorHAnsi"/>
+              </w:rPr>
+              <w:t>2</w:t>
+            </w:r>
+          </w:p>
+        </w:tc>
+        <w:tc>
+          <w:tcPr>
+            <w:tcW w:w="0" w:type="auto"/>
+          </w:tcPr>
+          <w:p>
+            <w:pPr>
+              <w:pStyle w:val="InstructionalTextTableText10"/>
+              <w:cnfStyle w:val="000000000000" w:firstRow="0" w:lastRow="0" w:firstColumn="0" w:lastColumn="0" w:oddVBand="0" w:evenVBand="0" w:oddHBand="0" w:evenHBand="0" w:firstRowFirstColumn="0" w:firstRowLastColumn="0" w:lastRowFirstColumn="0" w:lastRowLastColumn="0"/>
+              <w:rPr>
+                <w:rFonts w:asciiTheme="minorHAnsi" w:hAnsiTheme="minorHAnsi" w:cstheme="minorHAnsi"/>
+              </w:rPr>
+            </w:pPr>
+            <w:r>
+              <w:rPr>
+                <w:rFonts w:asciiTheme="minorHAnsi" w:hAnsiTheme="minorHAnsi" w:cstheme="minorHAnsi"/>
+              </w:rPr>
+              <w:t>1.1.0</w:t>
+            </w:r>
+          </w:p>
+        </w:tc>
+        <w:tc>
+          <w:tcPr>
+            <w:tcW w:w="0" w:type="auto"/>
+          </w:tcPr>
+          <w:p>
+            <w:pPr>
+              <w:pStyle w:val="InstructionalTextTableText10"/>
+              <w:cnfStyle w:val="000000000000" w:firstRow="0" w:lastRow="0" w:firstColumn="0" w:lastColumn="0" w:oddVBand="0" w:evenVBand="0" w:oddHBand="0" w:evenHBand="0" w:firstRowFirstColumn="0" w:firstRowLastColumn="0" w:lastRowFirstColumn="0" w:lastRowLastColumn="0"/>
+              <w:rPr>
+                <w:rFonts w:asciiTheme="minorHAnsi" w:hAnsiTheme="minorHAnsi" w:cstheme="minorHAnsi"/>
+              </w:rPr>
+            </w:pPr>
+            <w:r>
+              <w:rPr>
+                <w:rFonts w:asciiTheme="minorHAnsi" w:hAnsiTheme="minorHAnsi" w:cstheme="minorHAnsi"/>
+              </w:rPr>
+              <w:t>04/12/2022</w:t>
+            </w:r>
+          </w:p>
+        </w:tc>
+        <w:tc>
+          <w:tcPr>
+            <w:tcW w:w="0" w:type="auto"/>
+          </w:tcPr>
+          <w:p>
+            <w:pPr>
+              <w:pStyle w:val="InstructionalTextTableText10"/>
+              <w:cnfStyle w:val="000000000000" w:firstRow="0" w:lastRow="0" w:firstColumn="0" w:lastColumn="0" w:oddVBand="0" w:evenVBand="0" w:oddHBand="0" w:evenHBand="0" w:firstRowFirstColumn="0" w:firstRowLastColumn="0" w:lastRowFirstColumn="0" w:lastRowLastColumn="0"/>
+              <w:rPr>
+                <w:rFonts w:asciiTheme="minorHAnsi" w:hAnsiTheme="minorHAnsi" w:cstheme="minorHAnsi"/>
+              </w:rPr>
+            </w:pPr>
+            <w:r>
+              <w:rPr>
+                <w:rFonts w:asciiTheme="minorHAnsi" w:hAnsiTheme="minorHAnsi" w:cstheme="minorHAnsi"/>
+              </w:rPr>
+              <w:t>J Dickson</w:t>
+            </w:r>
+          </w:p>
+        </w:tc>
+        <w:tc>
+          <w:tcPr>
+            <w:tcW w:w="0" w:type="auto"/>
+          </w:tcPr>
+          <w:p>
+            <w:pPr>
+              <w:pStyle w:val="InstructionalTextTableText10"/>
+              <w:cnfStyle w:val="000000000000" w:firstRow="0" w:lastRow="0" w:firstColumn="0" w:lastColumn="0" w:oddVBand="0" w:evenVBand="0" w:oddHBand="0" w:evenHBand="0" w:firstRowFirstColumn="0" w:firstRowLastColumn="0" w:lastRowFirstColumn="0" w:lastRowLastColumn="0"/>
+              <w:rPr>
+                <w:rFonts w:asciiTheme="minorHAnsi" w:hAnsiTheme="minorHAnsi" w:cstheme="minorHAnsi"/>
+              </w:rPr>
+            </w:pPr>
+            <w:r>
+              <w:rPr>
+                <w:rFonts w:asciiTheme="minorHAnsi" w:hAnsiTheme="minorHAnsi" w:cstheme="minorHAnsi"/>
+              </w:rPr>
+              <w:t xml:space="preserve">Minor updates to </w:t>
+            </w:r>
+          </w:p>
+          <w:p>
+            <w:pPr>
+              <w:pStyle w:val="InstructionalTextTableText10"/>
+              <w:cnfStyle w:val="000000000000" w:firstRow="0" w:lastRow="0" w:firstColumn="0" w:lastColumn="0" w:oddVBand="0" w:evenVBand="0" w:oddHBand="0" w:evenHBand="0" w:firstRowFirstColumn="0" w:firstRowLastColumn="0" w:lastRowFirstColumn="0" w:lastRowLastColumn="0"/>
+              <w:rPr>
+                <w:rFonts w:asciiTheme="minorHAnsi" w:hAnsiTheme="minorHAnsi" w:cstheme="minorHAnsi"/>
+              </w:rPr>
+            </w:pPr>
+            <w:r>
+              <w:rPr>
+                <w:rFonts w:asciiTheme="minorHAnsi" w:hAnsiTheme="minorHAnsi" w:cstheme="minorHAnsi"/>
+              </w:rPr>
+              <w:t>input types</w:t>
             </w:r>
           </w:p>
         </w:tc>
@@ -11447,7 +11687,7 @@
 </file>
 
 <file path=word/endnotes.xml><?xml version="1.0" encoding="utf-8"?>
-<w:endnotes xmlns:wpc="http://schemas.microsoft.com/office/word/2010/wordprocessingCanvas" xmlns:cx="http://schemas.microsoft.com/office/drawing/2014/chartex" xmlns:cx1="http://schemas.microsoft.com/office/drawing/2015/9/8/chartex" xmlns:cx2="http://schemas.microsoft.com/office/drawing/2015/10/21/chartex" xmlns:cx3="http://schemas.microsoft.com/office/drawing/2016/5/9/chartex" xmlns:cx4="http://schemas.microsoft.com/office/drawing/2016/5/10/chartex" xmlns:cx5="http://schemas.microsoft.com/office/drawing/2016/5/11/chartex" xmlns:cx6="http://schemas.microsoft.com/office/drawing/2016/5/12/chartex" xmlns:cx7="http://schemas.microsoft.com/office/drawing/2016/5/13/chartex" xmlns:cx8="http://schemas.microsoft.com/office/drawing/2016/5/14/chartex" xmlns:mc="http://schemas.openxmlformats.org/markup-compatibility/2006" xmlns:aink="http://schemas.microsoft.com/office/drawing/2016/ink" xmlns:am3d="http://schemas.microsoft.com/office/drawing/2017/model3d" xmlns:o="urn:schemas-microsoft-com:office:office" xmlns:r="http://schemas.openxmlformats.org/officeDocument/2006/relationships" xmlns:m="http://schemas.openxmlformats.org/officeDocument/2006/math" xmlns:v="urn:schemas-microsoft-com:vml" xmlns:wp14="http://schemas.microsoft.com/office/word/2010/wordprocessingDrawing" xmlns:wp="http://schemas.openxmlformats.org/drawingml/2006/wordprocessingDrawing" xmlns:w10="urn:schemas-microsoft-com:office:word" xmlns:w="http://schemas.openxmlformats.org/wordprocessingml/2006/main" xmlns:w14="http://schemas.microsoft.com/office/word/2010/wordml" xmlns:w15="http://schemas.microsoft.com/office/word/2012/wordml" xmlns:w16cex="http://schemas.microsoft.com/office/word/2018/wordml/cex" xmlns:w16cid="http://schemas.microsoft.com/office/word/2016/wordml/cid" xmlns:w16="http://schemas.microsoft.com/office/word/2018/wordml" xmlns:w16se="http://schemas.microsoft.com/office/word/2015/wordml/symex" xmlns:wpg="http://schemas.microsoft.com/office/word/2010/wordprocessingGroup" xmlns:wpi="http://schemas.microsoft.com/office/word/2010/wordprocessingInk" xmlns:wne="http://schemas.microsoft.com/office/word/2006/wordml" xmlns:wps="http://schemas.microsoft.com/office/word/2010/wordprocessingShape" mc:Ignorable="w14 w15 w16se w16cid w16 w16cex wp14">
+<w:endnotes xmlns:wpc="http://schemas.microsoft.com/office/word/2010/wordprocessingCanvas" xmlns:cx="http://schemas.microsoft.com/office/drawing/2014/chartex" xmlns:cx1="http://schemas.microsoft.com/office/drawing/2015/9/8/chartex" xmlns:cx2="http://schemas.microsoft.com/office/drawing/2015/10/21/chartex" xmlns:cx3="http://schemas.microsoft.com/office/drawing/2016/5/9/chartex" xmlns:cx4="http://schemas.microsoft.com/office/drawing/2016/5/10/chartex" xmlns:cx5="http://schemas.microsoft.com/office/drawing/2016/5/11/chartex" xmlns:cx6="http://schemas.microsoft.com/office/drawing/2016/5/12/chartex" xmlns:cx7="http://schemas.microsoft.com/office/drawing/2016/5/13/chartex" xmlns:cx8="http://schemas.microsoft.com/office/drawing/2016/5/14/chartex" xmlns:mc="http://schemas.openxmlformats.org/markup-compatibility/2006" xmlns:aink="http://schemas.microsoft.com/office/drawing/2016/ink" xmlns:am3d="http://schemas.microsoft.com/office/drawing/2017/model3d" xmlns:o="urn:schemas-microsoft-com:office:office" xmlns:r="http://schemas.openxmlformats.org/officeDocument/2006/relationships" xmlns:m="http://schemas.openxmlformats.org/officeDocument/2006/math" xmlns:v="urn:schemas-microsoft-com:vml" xmlns:wp14="http://schemas.microsoft.com/office/word/2010/wordprocessingDrawing" xmlns:wp="http://schemas.openxmlformats.org/drawingml/2006/wordprocessingDrawing" xmlns:w10="urn:schemas-microsoft-com:office:word" xmlns:w="http://schemas.openxmlformats.org/wordprocessingml/2006/main" xmlns:w14="http://schemas.microsoft.com/office/word/2010/wordml" xmlns:w15="http://schemas.microsoft.com/office/word/2012/wordml" xmlns:w16cex="http://schemas.microsoft.com/office/word/2018/wordml/cex" xmlns:w16cid="http://schemas.microsoft.com/office/word/2016/wordml/cid" xmlns:w16="http://schemas.microsoft.com/office/word/2018/wordml" xmlns:w16sdtdh="http://schemas.microsoft.com/office/word/2020/wordml/sdtdatahash" xmlns:w16se="http://schemas.microsoft.com/office/word/2015/wordml/symex" xmlns:wpg="http://schemas.microsoft.com/office/word/2010/wordprocessingGroup" xmlns:wpi="http://schemas.microsoft.com/office/word/2010/wordprocessingInk" xmlns:wne="http://schemas.microsoft.com/office/word/2006/wordml" xmlns:wps="http://schemas.microsoft.com/office/word/2010/wordprocessingShape" mc:Ignorable="w14 w15 w16se w16cid w16 w16cex w16sdtdh wp14">
   <w:endnote w:type="separator" w:id="-1">
     <w:p>
       <w:pPr>
@@ -11472,7 +11712,7 @@
 </file>
 
 <file path=word/footer1.xml><?xml version="1.0" encoding="utf-8"?>
-<w:ftr xmlns:wpc="http://schemas.microsoft.com/office/word/2010/wordprocessingCanvas" xmlns:cx="http://schemas.microsoft.com/office/drawing/2014/chartex" xmlns:cx1="http://schemas.microsoft.com/office/drawing/2015/9/8/chartex" xmlns:cx2="http://schemas.microsoft.com/office/drawing/2015/10/21/chartex" xmlns:cx3="http://schemas.microsoft.com/office/drawing/2016/5/9/chartex" xmlns:cx4="http://schemas.microsoft.com/office/drawing/2016/5/10/chartex" xmlns:cx5="http://schemas.microsoft.com/office/drawing/2016/5/11/chartex" xmlns:cx6="http://schemas.microsoft.com/office/drawing/2016/5/12/chartex" xmlns:cx7="http://schemas.microsoft.com/office/drawing/2016/5/13/chartex" xmlns:cx8="http://schemas.microsoft.com/office/drawing/2016/5/14/chartex" xmlns:mc="http://schemas.openxmlformats.org/markup-compatibility/2006" xmlns:aink="http://schemas.microsoft.com/office/drawing/2016/ink" xmlns:am3d="http://schemas.microsoft.com/office/drawing/2017/model3d" xmlns:o="urn:schemas-microsoft-com:office:office" xmlns:r="http://schemas.openxmlformats.org/officeDocument/2006/relationships" xmlns:m="http://schemas.openxmlformats.org/officeDocument/2006/math" xmlns:v="urn:schemas-microsoft-com:vml" xmlns:wp14="http://schemas.microsoft.com/office/word/2010/wordprocessingDrawing" xmlns:wp="http://schemas.openxmlformats.org/drawingml/2006/wordprocessingDrawing" xmlns:w10="urn:schemas-microsoft-com:office:word" xmlns:w="http://schemas.openxmlformats.org/wordprocessingml/2006/main" xmlns:w14="http://schemas.microsoft.com/office/word/2010/wordml" xmlns:w15="http://schemas.microsoft.com/office/word/2012/wordml" xmlns:w16cex="http://schemas.microsoft.com/office/word/2018/wordml/cex" xmlns:w16cid="http://schemas.microsoft.com/office/word/2016/wordml/cid" xmlns:w16="http://schemas.microsoft.com/office/word/2018/wordml" xmlns:w16se="http://schemas.microsoft.com/office/word/2015/wordml/symex" xmlns:wpg="http://schemas.microsoft.com/office/word/2010/wordprocessingGroup" xmlns:wpi="http://schemas.microsoft.com/office/word/2010/wordprocessingInk" xmlns:wne="http://schemas.microsoft.com/office/word/2006/wordml" xmlns:wps="http://schemas.microsoft.com/office/word/2010/wordprocessingShape" mc:Ignorable="w14 w15 w16se w16cid w16 w16cex wp14">
+<w:ftr xmlns:wpc="http://schemas.microsoft.com/office/word/2010/wordprocessingCanvas" xmlns:cx="http://schemas.microsoft.com/office/drawing/2014/chartex" xmlns:cx1="http://schemas.microsoft.com/office/drawing/2015/9/8/chartex" xmlns:cx2="http://schemas.microsoft.com/office/drawing/2015/10/21/chartex" xmlns:cx3="http://schemas.microsoft.com/office/drawing/2016/5/9/chartex" xmlns:cx4="http://schemas.microsoft.com/office/drawing/2016/5/10/chartex" xmlns:cx5="http://schemas.microsoft.com/office/drawing/2016/5/11/chartex" xmlns:cx6="http://schemas.microsoft.com/office/drawing/2016/5/12/chartex" xmlns:cx7="http://schemas.microsoft.com/office/drawing/2016/5/13/chartex" xmlns:cx8="http://schemas.microsoft.com/office/drawing/2016/5/14/chartex" xmlns:mc="http://schemas.openxmlformats.org/markup-compatibility/2006" xmlns:aink="http://schemas.microsoft.com/office/drawing/2016/ink" xmlns:am3d="http://schemas.microsoft.com/office/drawing/2017/model3d" xmlns:o="urn:schemas-microsoft-com:office:office" xmlns:r="http://schemas.openxmlformats.org/officeDocument/2006/relationships" xmlns:m="http://schemas.openxmlformats.org/officeDocument/2006/math" xmlns:v="urn:schemas-microsoft-com:vml" xmlns:wp14="http://schemas.microsoft.com/office/word/2010/wordprocessingDrawing" xmlns:wp="http://schemas.openxmlformats.org/drawingml/2006/wordprocessingDrawing" xmlns:w10="urn:schemas-microsoft-com:office:word" xmlns:w="http://schemas.openxmlformats.org/wordprocessingml/2006/main" xmlns:w14="http://schemas.microsoft.com/office/word/2010/wordml" xmlns:w15="http://schemas.microsoft.com/office/word/2012/wordml" xmlns:w16cex="http://schemas.microsoft.com/office/word/2018/wordml/cex" xmlns:w16cid="http://schemas.microsoft.com/office/word/2016/wordml/cid" xmlns:w16="http://schemas.microsoft.com/office/word/2018/wordml" xmlns:w16sdtdh="http://schemas.microsoft.com/office/word/2020/wordml/sdtdatahash" xmlns:w16se="http://schemas.microsoft.com/office/word/2015/wordml/symex" xmlns:wpg="http://schemas.microsoft.com/office/word/2010/wordprocessingGroup" xmlns:wpi="http://schemas.microsoft.com/office/word/2010/wordprocessingInk" xmlns:wne="http://schemas.microsoft.com/office/word/2006/wordml" xmlns:wps="http://schemas.microsoft.com/office/word/2010/wordprocessingShape" mc:Ignorable="w14 w15 w16se w16cid w16 w16cex w16sdtdh wp14">
   <w:sdt>
     <w:sdtPr>
       <w:id w:val="684631562"/>
@@ -11602,7 +11842,7 @@
 </file>
 
 <file path=word/footer2.xml><?xml version="1.0" encoding="utf-8"?>
-<w:ftr xmlns:wpc="http://schemas.microsoft.com/office/word/2010/wordprocessingCanvas" xmlns:cx="http://schemas.microsoft.com/office/drawing/2014/chartex" xmlns:cx1="http://schemas.microsoft.com/office/drawing/2015/9/8/chartex" xmlns:cx2="http://schemas.microsoft.com/office/drawing/2015/10/21/chartex" xmlns:cx3="http://schemas.microsoft.com/office/drawing/2016/5/9/chartex" xmlns:cx4="http://schemas.microsoft.com/office/drawing/2016/5/10/chartex" xmlns:cx5="http://schemas.microsoft.com/office/drawing/2016/5/11/chartex" xmlns:cx6="http://schemas.microsoft.com/office/drawing/2016/5/12/chartex" xmlns:cx7="http://schemas.microsoft.com/office/drawing/2016/5/13/chartex" xmlns:cx8="http://schemas.microsoft.com/office/drawing/2016/5/14/chartex" xmlns:mc="http://schemas.openxmlformats.org/markup-compatibility/2006" xmlns:aink="http://schemas.microsoft.com/office/drawing/2016/ink" xmlns:am3d="http://schemas.microsoft.com/office/drawing/2017/model3d" xmlns:o="urn:schemas-microsoft-com:office:office" xmlns:r="http://schemas.openxmlformats.org/officeDocument/2006/relationships" xmlns:m="http://schemas.openxmlformats.org/officeDocument/2006/math" xmlns:v="urn:schemas-microsoft-com:vml" xmlns:wp14="http://schemas.microsoft.com/office/word/2010/wordprocessingDrawing" xmlns:wp="http://schemas.openxmlformats.org/drawingml/2006/wordprocessingDrawing" xmlns:w10="urn:schemas-microsoft-com:office:word" xmlns:w="http://schemas.openxmlformats.org/wordprocessingml/2006/main" xmlns:w14="http://schemas.microsoft.com/office/word/2010/wordml" xmlns:w15="http://schemas.microsoft.com/office/word/2012/wordml" xmlns:w16cex="http://schemas.microsoft.com/office/word/2018/wordml/cex" xmlns:w16cid="http://schemas.microsoft.com/office/word/2016/wordml/cid" xmlns:w16="http://schemas.microsoft.com/office/word/2018/wordml" xmlns:w16se="http://schemas.microsoft.com/office/word/2015/wordml/symex" xmlns:wpg="http://schemas.microsoft.com/office/word/2010/wordprocessingGroup" xmlns:wpi="http://schemas.microsoft.com/office/word/2010/wordprocessingInk" xmlns:wne="http://schemas.microsoft.com/office/word/2006/wordml" xmlns:wps="http://schemas.microsoft.com/office/word/2010/wordprocessingShape" mc:Ignorable="w14 w15 w16se w16cid w16 w16cex wp14">
+<w:ftr xmlns:wpc="http://schemas.microsoft.com/office/word/2010/wordprocessingCanvas" xmlns:cx="http://schemas.microsoft.com/office/drawing/2014/chartex" xmlns:cx1="http://schemas.microsoft.com/office/drawing/2015/9/8/chartex" xmlns:cx2="http://schemas.microsoft.com/office/drawing/2015/10/21/chartex" xmlns:cx3="http://schemas.microsoft.com/office/drawing/2016/5/9/chartex" xmlns:cx4="http://schemas.microsoft.com/office/drawing/2016/5/10/chartex" xmlns:cx5="http://schemas.microsoft.com/office/drawing/2016/5/11/chartex" xmlns:cx6="http://schemas.microsoft.com/office/drawing/2016/5/12/chartex" xmlns:cx7="http://schemas.microsoft.com/office/drawing/2016/5/13/chartex" xmlns:cx8="http://schemas.microsoft.com/office/drawing/2016/5/14/chartex" xmlns:mc="http://schemas.openxmlformats.org/markup-compatibility/2006" xmlns:aink="http://schemas.microsoft.com/office/drawing/2016/ink" xmlns:am3d="http://schemas.microsoft.com/office/drawing/2017/model3d" xmlns:o="urn:schemas-microsoft-com:office:office" xmlns:r="http://schemas.openxmlformats.org/officeDocument/2006/relationships" xmlns:m="http://schemas.openxmlformats.org/officeDocument/2006/math" xmlns:v="urn:schemas-microsoft-com:vml" xmlns:wp14="http://schemas.microsoft.com/office/word/2010/wordprocessingDrawing" xmlns:wp="http://schemas.openxmlformats.org/drawingml/2006/wordprocessingDrawing" xmlns:w10="urn:schemas-microsoft-com:office:word" xmlns:w="http://schemas.openxmlformats.org/wordprocessingml/2006/main" xmlns:w14="http://schemas.microsoft.com/office/word/2010/wordml" xmlns:w15="http://schemas.microsoft.com/office/word/2012/wordml" xmlns:w16cex="http://schemas.microsoft.com/office/word/2018/wordml/cex" xmlns:w16cid="http://schemas.microsoft.com/office/word/2016/wordml/cid" xmlns:w16="http://schemas.microsoft.com/office/word/2018/wordml" xmlns:w16sdtdh="http://schemas.microsoft.com/office/word/2020/wordml/sdtdatahash" xmlns:w16se="http://schemas.microsoft.com/office/word/2015/wordml/symex" xmlns:wpg="http://schemas.microsoft.com/office/word/2010/wordprocessingGroup" xmlns:wpi="http://schemas.microsoft.com/office/word/2010/wordprocessingInk" xmlns:wne="http://schemas.microsoft.com/office/word/2006/wordml" xmlns:wps="http://schemas.microsoft.com/office/word/2010/wordprocessingShape" mc:Ignorable="w14 w15 w16se w16cid w16 w16cex w16sdtdh wp14">
   <w:sdt>
     <w:sdtPr>
       <w:id w:val="376281689"/>
@@ -11732,7 +11972,7 @@
 </file>
 
 <file path=word/footnotes.xml><?xml version="1.0" encoding="utf-8"?>
-<w:footnotes xmlns:wpc="http://schemas.microsoft.com/office/word/2010/wordprocessingCanvas" xmlns:cx="http://schemas.microsoft.com/office/drawing/2014/chartex" xmlns:cx1="http://schemas.microsoft.com/office/drawing/2015/9/8/chartex" xmlns:cx2="http://schemas.microsoft.com/office/drawing/2015/10/21/chartex" xmlns:cx3="http://schemas.microsoft.com/office/drawing/2016/5/9/chartex" xmlns:cx4="http://schemas.microsoft.com/office/drawing/2016/5/10/chartex" xmlns:cx5="http://schemas.microsoft.com/office/drawing/2016/5/11/chartex" xmlns:cx6="http://schemas.microsoft.com/office/drawing/2016/5/12/chartex" xmlns:cx7="http://schemas.microsoft.com/office/drawing/2016/5/13/chartex" xmlns:cx8="http://schemas.microsoft.com/office/drawing/2016/5/14/chartex" xmlns:mc="http://schemas.openxmlformats.org/markup-compatibility/2006" xmlns:aink="http://schemas.microsoft.com/office/drawing/2016/ink" xmlns:am3d="http://schemas.microsoft.com/office/drawing/2017/model3d" xmlns:o="urn:schemas-microsoft-com:office:office" xmlns:r="http://schemas.openxmlformats.org/officeDocument/2006/relationships" xmlns:m="http://schemas.openxmlformats.org/officeDocument/2006/math" xmlns:v="urn:schemas-microsoft-com:vml" xmlns:wp14="http://schemas.microsoft.com/office/word/2010/wordprocessingDrawing" xmlns:wp="http://schemas.openxmlformats.org/drawingml/2006/wordprocessingDrawing" xmlns:w10="urn:schemas-microsoft-com:office:word" xmlns:w="http://schemas.openxmlformats.org/wordprocessingml/2006/main" xmlns:w14="http://schemas.microsoft.com/office/word/2010/wordml" xmlns:w15="http://schemas.microsoft.com/office/word/2012/wordml" xmlns:w16cex="http://schemas.microsoft.com/office/word/2018/wordml/cex" xmlns:w16cid="http://schemas.microsoft.com/office/word/2016/wordml/cid" xmlns:w16="http://schemas.microsoft.com/office/word/2018/wordml" xmlns:w16se="http://schemas.microsoft.com/office/word/2015/wordml/symex" xmlns:wpg="http://schemas.microsoft.com/office/word/2010/wordprocessingGroup" xmlns:wpi="http://schemas.microsoft.com/office/word/2010/wordprocessingInk" xmlns:wne="http://schemas.microsoft.com/office/word/2006/wordml" xmlns:wps="http://schemas.microsoft.com/office/word/2010/wordprocessingShape" mc:Ignorable="w14 w15 w16se w16cid w16 w16cex wp14">
+<w:footnotes xmlns:wpc="http://schemas.microsoft.com/office/word/2010/wordprocessingCanvas" xmlns:cx="http://schemas.microsoft.com/office/drawing/2014/chartex" xmlns:cx1="http://schemas.microsoft.com/office/drawing/2015/9/8/chartex" xmlns:cx2="http://schemas.microsoft.com/office/drawing/2015/10/21/chartex" xmlns:cx3="http://schemas.microsoft.com/office/drawing/2016/5/9/chartex" xmlns:cx4="http://schemas.microsoft.com/office/drawing/2016/5/10/chartex" xmlns:cx5="http://schemas.microsoft.com/office/drawing/2016/5/11/chartex" xmlns:cx6="http://schemas.microsoft.com/office/drawing/2016/5/12/chartex" xmlns:cx7="http://schemas.microsoft.com/office/drawing/2016/5/13/chartex" xmlns:cx8="http://schemas.microsoft.com/office/drawing/2016/5/14/chartex" xmlns:mc="http://schemas.openxmlformats.org/markup-compatibility/2006" xmlns:aink="http://schemas.microsoft.com/office/drawing/2016/ink" xmlns:am3d="http://schemas.microsoft.com/office/drawing/2017/model3d" xmlns:o="urn:schemas-microsoft-com:office:office" xmlns:r="http://schemas.openxmlformats.org/officeDocument/2006/relationships" xmlns:m="http://schemas.openxmlformats.org/officeDocument/2006/math" xmlns:v="urn:schemas-microsoft-com:vml" xmlns:wp14="http://schemas.microsoft.com/office/word/2010/wordprocessingDrawing" xmlns:wp="http://schemas.openxmlformats.org/drawingml/2006/wordprocessingDrawing" xmlns:w10="urn:schemas-microsoft-com:office:word" xmlns:w="http://schemas.openxmlformats.org/wordprocessingml/2006/main" xmlns:w14="http://schemas.microsoft.com/office/word/2010/wordml" xmlns:w15="http://schemas.microsoft.com/office/word/2012/wordml" xmlns:w16cex="http://schemas.microsoft.com/office/word/2018/wordml/cex" xmlns:w16cid="http://schemas.microsoft.com/office/word/2016/wordml/cid" xmlns:w16="http://schemas.microsoft.com/office/word/2018/wordml" xmlns:w16sdtdh="http://schemas.microsoft.com/office/word/2020/wordml/sdtdatahash" xmlns:w16se="http://schemas.microsoft.com/office/word/2015/wordml/symex" xmlns:wpg="http://schemas.microsoft.com/office/word/2010/wordprocessingGroup" xmlns:wpi="http://schemas.microsoft.com/office/word/2010/wordprocessingInk" xmlns:wne="http://schemas.microsoft.com/office/word/2006/wordml" xmlns:wps="http://schemas.microsoft.com/office/word/2010/wordprocessingShape" mc:Ignorable="w14 w15 w16se w16cid w16 w16cex w16sdtdh wp14">
   <w:footnote w:type="separator" w:id="-1">
     <w:p>
       <w:pPr>
@@ -11757,7 +11997,7 @@
 </file>
 
 <file path=word/header1.xml><?xml version="1.0" encoding="utf-8"?>
-<w:hdr xmlns:wpc="http://schemas.microsoft.com/office/word/2010/wordprocessingCanvas" xmlns:cx="http://schemas.microsoft.com/office/drawing/2014/chartex" xmlns:cx1="http://schemas.microsoft.com/office/drawing/2015/9/8/chartex" xmlns:cx2="http://schemas.microsoft.com/office/drawing/2015/10/21/chartex" xmlns:cx3="http://schemas.microsoft.com/office/drawing/2016/5/9/chartex" xmlns:cx4="http://schemas.microsoft.com/office/drawing/2016/5/10/chartex" xmlns:cx5="http://schemas.microsoft.com/office/drawing/2016/5/11/chartex" xmlns:cx6="http://schemas.microsoft.com/office/drawing/2016/5/12/chartex" xmlns:cx7="http://schemas.microsoft.com/office/drawing/2016/5/13/chartex" xmlns:cx8="http://schemas.microsoft.com/office/drawing/2016/5/14/chartex" xmlns:mc="http://schemas.openxmlformats.org/markup-compatibility/2006" xmlns:aink="http://schemas.microsoft.com/office/drawing/2016/ink" xmlns:am3d="http://schemas.microsoft.com/office/drawing/2017/model3d" xmlns:o="urn:schemas-microsoft-com:office:office" xmlns:r="http://schemas.openxmlformats.org/officeDocument/2006/relationships" xmlns:m="http://schemas.openxmlformats.org/officeDocument/2006/math" xmlns:v="urn:schemas-microsoft-com:vml" xmlns:wp14="http://schemas.microsoft.com/office/word/2010/wordprocessingDrawing" xmlns:wp="http://schemas.openxmlformats.org/drawingml/2006/wordprocessingDrawing" xmlns:w10="urn:schemas-microsoft-com:office:word" xmlns:w="http://schemas.openxmlformats.org/wordprocessingml/2006/main" xmlns:w14="http://schemas.microsoft.com/office/word/2010/wordml" xmlns:w15="http://schemas.microsoft.com/office/word/2012/wordml" xmlns:w16cex="http://schemas.microsoft.com/office/word/2018/wordml/cex" xmlns:w16cid="http://schemas.microsoft.com/office/word/2016/wordml/cid" xmlns:w16="http://schemas.microsoft.com/office/word/2018/wordml" xmlns:w16se="http://schemas.microsoft.com/office/word/2015/wordml/symex" xmlns:wpg="http://schemas.microsoft.com/office/word/2010/wordprocessingGroup" xmlns:wpi="http://schemas.microsoft.com/office/word/2010/wordprocessingInk" xmlns:wne="http://schemas.microsoft.com/office/word/2006/wordml" xmlns:wps="http://schemas.microsoft.com/office/word/2010/wordprocessingShape" mc:Ignorable="w14 w15 w16se w16cid w16 w16cex wp14">
+<w:hdr xmlns:wpc="http://schemas.microsoft.com/office/word/2010/wordprocessingCanvas" xmlns:cx="http://schemas.microsoft.com/office/drawing/2014/chartex" xmlns:cx1="http://schemas.microsoft.com/office/drawing/2015/9/8/chartex" xmlns:cx2="http://schemas.microsoft.com/office/drawing/2015/10/21/chartex" xmlns:cx3="http://schemas.microsoft.com/office/drawing/2016/5/9/chartex" xmlns:cx4="http://schemas.microsoft.com/office/drawing/2016/5/10/chartex" xmlns:cx5="http://schemas.microsoft.com/office/drawing/2016/5/11/chartex" xmlns:cx6="http://schemas.microsoft.com/office/drawing/2016/5/12/chartex" xmlns:cx7="http://schemas.microsoft.com/office/drawing/2016/5/13/chartex" xmlns:cx8="http://schemas.microsoft.com/office/drawing/2016/5/14/chartex" xmlns:mc="http://schemas.openxmlformats.org/markup-compatibility/2006" xmlns:aink="http://schemas.microsoft.com/office/drawing/2016/ink" xmlns:am3d="http://schemas.microsoft.com/office/drawing/2017/model3d" xmlns:o="urn:schemas-microsoft-com:office:office" xmlns:r="http://schemas.openxmlformats.org/officeDocument/2006/relationships" xmlns:m="http://schemas.openxmlformats.org/officeDocument/2006/math" xmlns:v="urn:schemas-microsoft-com:vml" xmlns:wp14="http://schemas.microsoft.com/office/word/2010/wordprocessingDrawing" xmlns:wp="http://schemas.openxmlformats.org/drawingml/2006/wordprocessingDrawing" xmlns:w10="urn:schemas-microsoft-com:office:word" xmlns:w="http://schemas.openxmlformats.org/wordprocessingml/2006/main" xmlns:w14="http://schemas.microsoft.com/office/word/2010/wordml" xmlns:w15="http://schemas.microsoft.com/office/word/2012/wordml" xmlns:w16cex="http://schemas.microsoft.com/office/word/2018/wordml/cex" xmlns:w16cid="http://schemas.microsoft.com/office/word/2016/wordml/cid" xmlns:w16="http://schemas.microsoft.com/office/word/2018/wordml" xmlns:w16sdtdh="http://schemas.microsoft.com/office/word/2020/wordml/sdtdatahash" xmlns:w16se="http://schemas.microsoft.com/office/word/2015/wordml/symex" xmlns:wpg="http://schemas.microsoft.com/office/word/2010/wordprocessingGroup" xmlns:wpi="http://schemas.microsoft.com/office/word/2010/wordprocessingInk" xmlns:wne="http://schemas.microsoft.com/office/word/2006/wordml" xmlns:wps="http://schemas.microsoft.com/office/word/2010/wordprocessingShape" mc:Ignorable="w14 w15 w16se w16cid w16 w16cex w16sdtdh wp14">
   <w:p>
     <w:pPr>
       <w:pStyle w:val="Header"/>
@@ -11829,7 +12069,7 @@
 </file>
 
 <file path=word/header2.xml><?xml version="1.0" encoding="utf-8"?>
-<w:hdr xmlns:wpc="http://schemas.microsoft.com/office/word/2010/wordprocessingCanvas" xmlns:cx="http://schemas.microsoft.com/office/drawing/2014/chartex" xmlns:cx1="http://schemas.microsoft.com/office/drawing/2015/9/8/chartex" xmlns:cx2="http://schemas.microsoft.com/office/drawing/2015/10/21/chartex" xmlns:cx3="http://schemas.microsoft.com/office/drawing/2016/5/9/chartex" xmlns:cx4="http://schemas.microsoft.com/office/drawing/2016/5/10/chartex" xmlns:cx5="http://schemas.microsoft.com/office/drawing/2016/5/11/chartex" xmlns:cx6="http://schemas.microsoft.com/office/drawing/2016/5/12/chartex" xmlns:cx7="http://schemas.microsoft.com/office/drawing/2016/5/13/chartex" xmlns:cx8="http://schemas.microsoft.com/office/drawing/2016/5/14/chartex" xmlns:mc="http://schemas.openxmlformats.org/markup-compatibility/2006" xmlns:aink="http://schemas.microsoft.com/office/drawing/2016/ink" xmlns:am3d="http://schemas.microsoft.com/office/drawing/2017/model3d" xmlns:o="urn:schemas-microsoft-com:office:office" xmlns:r="http://schemas.openxmlformats.org/officeDocument/2006/relationships" xmlns:m="http://schemas.openxmlformats.org/officeDocument/2006/math" xmlns:v="urn:schemas-microsoft-com:vml" xmlns:wp14="http://schemas.microsoft.com/office/word/2010/wordprocessingDrawing" xmlns:wp="http://schemas.openxmlformats.org/drawingml/2006/wordprocessingDrawing" xmlns:w10="urn:schemas-microsoft-com:office:word" xmlns:w="http://schemas.openxmlformats.org/wordprocessingml/2006/main" xmlns:w14="http://schemas.microsoft.com/office/word/2010/wordml" xmlns:w15="http://schemas.microsoft.com/office/word/2012/wordml" xmlns:w16cex="http://schemas.microsoft.com/office/word/2018/wordml/cex" xmlns:w16cid="http://schemas.microsoft.com/office/word/2016/wordml/cid" xmlns:w16="http://schemas.microsoft.com/office/word/2018/wordml" xmlns:w16se="http://schemas.microsoft.com/office/word/2015/wordml/symex" xmlns:wpg="http://schemas.microsoft.com/office/word/2010/wordprocessingGroup" xmlns:wpi="http://schemas.microsoft.com/office/word/2010/wordprocessingInk" xmlns:wne="http://schemas.microsoft.com/office/word/2006/wordml" xmlns:wps="http://schemas.microsoft.com/office/word/2010/wordprocessingShape" mc:Ignorable="w14 w15 w16se w16cid w16 w16cex wp14">
+<w:hdr xmlns:wpc="http://schemas.microsoft.com/office/word/2010/wordprocessingCanvas" xmlns:cx="http://schemas.microsoft.com/office/drawing/2014/chartex" xmlns:cx1="http://schemas.microsoft.com/office/drawing/2015/9/8/chartex" xmlns:cx2="http://schemas.microsoft.com/office/drawing/2015/10/21/chartex" xmlns:cx3="http://schemas.microsoft.com/office/drawing/2016/5/9/chartex" xmlns:cx4="http://schemas.microsoft.com/office/drawing/2016/5/10/chartex" xmlns:cx5="http://schemas.microsoft.com/office/drawing/2016/5/11/chartex" xmlns:cx6="http://schemas.microsoft.com/office/drawing/2016/5/12/chartex" xmlns:cx7="http://schemas.microsoft.com/office/drawing/2016/5/13/chartex" xmlns:cx8="http://schemas.microsoft.com/office/drawing/2016/5/14/chartex" xmlns:mc="http://schemas.openxmlformats.org/markup-compatibility/2006" xmlns:aink="http://schemas.microsoft.com/office/drawing/2016/ink" xmlns:am3d="http://schemas.microsoft.com/office/drawing/2017/model3d" xmlns:o="urn:schemas-microsoft-com:office:office" xmlns:r="http://schemas.openxmlformats.org/officeDocument/2006/relationships" xmlns:m="http://schemas.openxmlformats.org/officeDocument/2006/math" xmlns:v="urn:schemas-microsoft-com:vml" xmlns:wp14="http://schemas.microsoft.com/office/word/2010/wordprocessingDrawing" xmlns:wp="http://schemas.openxmlformats.org/drawingml/2006/wordprocessingDrawing" xmlns:w10="urn:schemas-microsoft-com:office:word" xmlns:w="http://schemas.openxmlformats.org/wordprocessingml/2006/main" xmlns:w14="http://schemas.microsoft.com/office/word/2010/wordml" xmlns:w15="http://schemas.microsoft.com/office/word/2012/wordml" xmlns:w16cex="http://schemas.microsoft.com/office/word/2018/wordml/cex" xmlns:w16cid="http://schemas.microsoft.com/office/word/2016/wordml/cid" xmlns:w16="http://schemas.microsoft.com/office/word/2018/wordml" xmlns:w16sdtdh="http://schemas.microsoft.com/office/word/2020/wordml/sdtdatahash" xmlns:w16se="http://schemas.microsoft.com/office/word/2015/wordml/symex" xmlns:wpg="http://schemas.microsoft.com/office/word/2010/wordprocessingGroup" xmlns:wpi="http://schemas.microsoft.com/office/word/2010/wordprocessingInk" xmlns:wne="http://schemas.microsoft.com/office/word/2006/wordml" xmlns:wps="http://schemas.microsoft.com/office/word/2010/wordprocessingShape" mc:Ignorable="w14 w15 w16se w16cid w16 w16cex w16sdtdh wp14">
   <w:p>
     <w:pPr>
       <w:pStyle w:val="Header"/>
@@ -11893,7 +12133,7 @@
 </file>
 
 <file path=word/header3.xml><?xml version="1.0" encoding="utf-8"?>
-<w:hdr xmlns:wpc="http://schemas.microsoft.com/office/word/2010/wordprocessingCanvas" xmlns:cx="http://schemas.microsoft.com/office/drawing/2014/chartex" xmlns:cx1="http://schemas.microsoft.com/office/drawing/2015/9/8/chartex" xmlns:cx2="http://schemas.microsoft.com/office/drawing/2015/10/21/chartex" xmlns:cx3="http://schemas.microsoft.com/office/drawing/2016/5/9/chartex" xmlns:cx4="http://schemas.microsoft.com/office/drawing/2016/5/10/chartex" xmlns:cx5="http://schemas.microsoft.com/office/drawing/2016/5/11/chartex" xmlns:cx6="http://schemas.microsoft.com/office/drawing/2016/5/12/chartex" xmlns:cx7="http://schemas.microsoft.com/office/drawing/2016/5/13/chartex" xmlns:cx8="http://schemas.microsoft.com/office/drawing/2016/5/14/chartex" xmlns:mc="http://schemas.openxmlformats.org/markup-compatibility/2006" xmlns:aink="http://schemas.microsoft.com/office/drawing/2016/ink" xmlns:am3d="http://schemas.microsoft.com/office/drawing/2017/model3d" xmlns:o="urn:schemas-microsoft-com:office:office" xmlns:r="http://schemas.openxmlformats.org/officeDocument/2006/relationships" xmlns:m="http://schemas.openxmlformats.org/officeDocument/2006/math" xmlns:v="urn:schemas-microsoft-com:vml" xmlns:wp14="http://schemas.microsoft.com/office/word/2010/wordprocessingDrawing" xmlns:wp="http://schemas.openxmlformats.org/drawingml/2006/wordprocessingDrawing" xmlns:w10="urn:schemas-microsoft-com:office:word" xmlns:w="http://schemas.openxmlformats.org/wordprocessingml/2006/main" xmlns:w14="http://schemas.microsoft.com/office/word/2010/wordml" xmlns:w15="http://schemas.microsoft.com/office/word/2012/wordml" xmlns:w16cex="http://schemas.microsoft.com/office/word/2018/wordml/cex" xmlns:w16cid="http://schemas.microsoft.com/office/word/2016/wordml/cid" xmlns:w16="http://schemas.microsoft.com/office/word/2018/wordml" xmlns:w16se="http://schemas.microsoft.com/office/word/2015/wordml/symex" xmlns:wpg="http://schemas.microsoft.com/office/word/2010/wordprocessingGroup" xmlns:wpi="http://schemas.microsoft.com/office/word/2010/wordprocessingInk" xmlns:wne="http://schemas.microsoft.com/office/word/2006/wordml" xmlns:wps="http://schemas.microsoft.com/office/word/2010/wordprocessingShape" mc:Ignorable="w14 w15 w16se w16cid w16 w16cex wp14">
+<w:hdr xmlns:wpc="http://schemas.microsoft.com/office/word/2010/wordprocessingCanvas" xmlns:cx="http://schemas.microsoft.com/office/drawing/2014/chartex" xmlns:cx1="http://schemas.microsoft.com/office/drawing/2015/9/8/chartex" xmlns:cx2="http://schemas.microsoft.com/office/drawing/2015/10/21/chartex" xmlns:cx3="http://schemas.microsoft.com/office/drawing/2016/5/9/chartex" xmlns:cx4="http://schemas.microsoft.com/office/drawing/2016/5/10/chartex" xmlns:cx5="http://schemas.microsoft.com/office/drawing/2016/5/11/chartex" xmlns:cx6="http://schemas.microsoft.com/office/drawing/2016/5/12/chartex" xmlns:cx7="http://schemas.microsoft.com/office/drawing/2016/5/13/chartex" xmlns:cx8="http://schemas.microsoft.com/office/drawing/2016/5/14/chartex" xmlns:mc="http://schemas.openxmlformats.org/markup-compatibility/2006" xmlns:aink="http://schemas.microsoft.com/office/drawing/2016/ink" xmlns:am3d="http://schemas.microsoft.com/office/drawing/2017/model3d" xmlns:o="urn:schemas-microsoft-com:office:office" xmlns:r="http://schemas.openxmlformats.org/officeDocument/2006/relationships" xmlns:m="http://schemas.openxmlformats.org/officeDocument/2006/math" xmlns:v="urn:schemas-microsoft-com:vml" xmlns:wp14="http://schemas.microsoft.com/office/word/2010/wordprocessingDrawing" xmlns:wp="http://schemas.openxmlformats.org/drawingml/2006/wordprocessingDrawing" xmlns:w10="urn:schemas-microsoft-com:office:word" xmlns:w="http://schemas.openxmlformats.org/wordprocessingml/2006/main" xmlns:w14="http://schemas.microsoft.com/office/word/2010/wordml" xmlns:w15="http://schemas.microsoft.com/office/word/2012/wordml" xmlns:w16cex="http://schemas.microsoft.com/office/word/2018/wordml/cex" xmlns:w16cid="http://schemas.microsoft.com/office/word/2016/wordml/cid" xmlns:w16="http://schemas.microsoft.com/office/word/2018/wordml" xmlns:w16sdtdh="http://schemas.microsoft.com/office/word/2020/wordml/sdtdatahash" xmlns:w16se="http://schemas.microsoft.com/office/word/2015/wordml/symex" xmlns:wpg="http://schemas.microsoft.com/office/word/2010/wordprocessingGroup" xmlns:wpi="http://schemas.microsoft.com/office/word/2010/wordprocessingInk" xmlns:wne="http://schemas.microsoft.com/office/word/2006/wordml" xmlns:wps="http://schemas.microsoft.com/office/word/2010/wordprocessingShape" mc:Ignorable="w14 w15 w16se w16cid w16 w16cex w16sdtdh wp14">
   <w:p>
     <w:pPr>
       <w:pStyle w:val="Header"/>
@@ -11965,7 +12205,7 @@
 </file>
 
 <file path=word/numbering.xml><?xml version="1.0" encoding="utf-8"?>
-<w:numbering xmlns:wpc="http://schemas.microsoft.com/office/word/2010/wordprocessingCanvas" xmlns:cx="http://schemas.microsoft.com/office/drawing/2014/chartex" xmlns:cx1="http://schemas.microsoft.com/office/drawing/2015/9/8/chartex" xmlns:cx2="http://schemas.microsoft.com/office/drawing/2015/10/21/chartex" xmlns:cx3="http://schemas.microsoft.com/office/drawing/2016/5/9/chartex" xmlns:cx4="http://schemas.microsoft.com/office/drawing/2016/5/10/chartex" xmlns:cx5="http://schemas.microsoft.com/office/drawing/2016/5/11/chartex" xmlns:cx6="http://schemas.microsoft.com/office/drawing/2016/5/12/chartex" xmlns:cx7="http://schemas.microsoft.com/office/drawing/2016/5/13/chartex" xmlns:cx8="http://schemas.microsoft.com/office/drawing/2016/5/14/chartex" xmlns:mc="http://schemas.openxmlformats.org/markup-compatibility/2006" xmlns:aink="http://schemas.microsoft.com/office/drawing/2016/ink" xmlns:am3d="http://schemas.microsoft.com/office/drawing/2017/model3d" xmlns:o="urn:schemas-microsoft-com:office:office" xmlns:r="http://schemas.openxmlformats.org/officeDocument/2006/relationships" xmlns:m="http://schemas.openxmlformats.org/officeDocument/2006/math" xmlns:v="urn:schemas-microsoft-com:vml" xmlns:wp14="http://schemas.microsoft.com/office/word/2010/wordprocessingDrawing" xmlns:wp="http://schemas.openxmlformats.org/drawingml/2006/wordprocessingDrawing" xmlns:w10="urn:schemas-microsoft-com:office:word" xmlns:w="http://schemas.openxmlformats.org/wordprocessingml/2006/main" xmlns:w14="http://schemas.microsoft.com/office/word/2010/wordml" xmlns:w15="http://schemas.microsoft.com/office/word/2012/wordml" xmlns:w16cex="http://schemas.microsoft.com/office/word/2018/wordml/cex" xmlns:w16cid="http://schemas.microsoft.com/office/word/2016/wordml/cid" xmlns:w16="http://schemas.microsoft.com/office/word/2018/wordml" xmlns:w16se="http://schemas.microsoft.com/office/word/2015/wordml/symex" xmlns:wpg="http://schemas.microsoft.com/office/word/2010/wordprocessingGroup" xmlns:wpi="http://schemas.microsoft.com/office/word/2010/wordprocessingInk" xmlns:wne="http://schemas.microsoft.com/office/word/2006/wordml" xmlns:wps="http://schemas.microsoft.com/office/word/2010/wordprocessingShape" mc:Ignorable="w14 w15 w16se w16cid w16 w16cex wp14">
+<w:numbering xmlns:wpc="http://schemas.microsoft.com/office/word/2010/wordprocessingCanvas" xmlns:cx="http://schemas.microsoft.com/office/drawing/2014/chartex" xmlns:cx1="http://schemas.microsoft.com/office/drawing/2015/9/8/chartex" xmlns:cx2="http://schemas.microsoft.com/office/drawing/2015/10/21/chartex" xmlns:cx3="http://schemas.microsoft.com/office/drawing/2016/5/9/chartex" xmlns:cx4="http://schemas.microsoft.com/office/drawing/2016/5/10/chartex" xmlns:cx5="http://schemas.microsoft.com/office/drawing/2016/5/11/chartex" xmlns:cx6="http://schemas.microsoft.com/office/drawing/2016/5/12/chartex" xmlns:cx7="http://schemas.microsoft.com/office/drawing/2016/5/13/chartex" xmlns:cx8="http://schemas.microsoft.com/office/drawing/2016/5/14/chartex" xmlns:mc="http://schemas.openxmlformats.org/markup-compatibility/2006" xmlns:aink="http://schemas.microsoft.com/office/drawing/2016/ink" xmlns:am3d="http://schemas.microsoft.com/office/drawing/2017/model3d" xmlns:o="urn:schemas-microsoft-com:office:office" xmlns:r="http://schemas.openxmlformats.org/officeDocument/2006/relationships" xmlns:m="http://schemas.openxmlformats.org/officeDocument/2006/math" xmlns:v="urn:schemas-microsoft-com:vml" xmlns:wp14="http://schemas.microsoft.com/office/word/2010/wordprocessingDrawing" xmlns:wp="http://schemas.openxmlformats.org/drawingml/2006/wordprocessingDrawing" xmlns:w10="urn:schemas-microsoft-com:office:word" xmlns:w="http://schemas.openxmlformats.org/wordprocessingml/2006/main" xmlns:w14="http://schemas.microsoft.com/office/word/2010/wordml" xmlns:w15="http://schemas.microsoft.com/office/word/2012/wordml" xmlns:w16cex="http://schemas.microsoft.com/office/word/2018/wordml/cex" xmlns:w16cid="http://schemas.microsoft.com/office/word/2016/wordml/cid" xmlns:w16="http://schemas.microsoft.com/office/word/2018/wordml" xmlns:w16sdtdh="http://schemas.microsoft.com/office/word/2020/wordml/sdtdatahash" xmlns:w16se="http://schemas.microsoft.com/office/word/2015/wordml/symex" xmlns:wpg="http://schemas.microsoft.com/office/word/2010/wordprocessingGroup" xmlns:wpi="http://schemas.microsoft.com/office/word/2010/wordprocessingInk" xmlns:wne="http://schemas.microsoft.com/office/word/2006/wordml" xmlns:wps="http://schemas.microsoft.com/office/word/2010/wordprocessingShape" mc:Ignorable="w14 w15 w16se w16cid w16 w16cex w16sdtdh wp14">
   <w:abstractNum w:abstractNumId="0" w15:restartNumberingAfterBreak="0">
     <w:nsid w:val="17E269F9"/>
     <w:multiLevelType w:val="hybridMultilevel"/>
@@ -14420,7 +14660,7 @@
 </file>
 
 <file path=word/styles.xml><?xml version="1.0" encoding="utf-8"?>
-<w:styles xmlns:mc="http://schemas.openxmlformats.org/markup-compatibility/2006" xmlns:r="http://schemas.openxmlformats.org/officeDocument/2006/relationships" xmlns:w="http://schemas.openxmlformats.org/wordprocessingml/2006/main" xmlns:w14="http://schemas.microsoft.com/office/word/2010/wordml" xmlns:w15="http://schemas.microsoft.com/office/word/2012/wordml" xmlns:w16cex="http://schemas.microsoft.com/office/word/2018/wordml/cex" xmlns:w16cid="http://schemas.microsoft.com/office/word/2016/wordml/cid" xmlns:w16="http://schemas.microsoft.com/office/word/2018/wordml" xmlns:w16se="http://schemas.microsoft.com/office/word/2015/wordml/symex" mc:Ignorable="w14 w15 w16se w16cid w16 w16cex">
+<w:styles xmlns:mc="http://schemas.openxmlformats.org/markup-compatibility/2006" xmlns:r="http://schemas.openxmlformats.org/officeDocument/2006/relationships" xmlns:w="http://schemas.openxmlformats.org/wordprocessingml/2006/main" xmlns:w14="http://schemas.microsoft.com/office/word/2010/wordml" xmlns:w15="http://schemas.microsoft.com/office/word/2012/wordml" xmlns:w16cex="http://schemas.microsoft.com/office/word/2018/wordml/cex" xmlns:w16cid="http://schemas.microsoft.com/office/word/2016/wordml/cid" xmlns:w16="http://schemas.microsoft.com/office/word/2018/wordml" xmlns:w16sdtdh="http://schemas.microsoft.com/office/word/2020/wordml/sdtdatahash" xmlns:w16se="http://schemas.microsoft.com/office/word/2015/wordml/symex" mc:Ignorable="w14 w15 w16se w16cid w16 w16cex w16sdtdh">
   <w:docDefaults>
     <w:rPrDefault>
       <w:rPr>

</xml_diff>